<commit_message>
Tomo Blando V2: guardado
</commit_message>
<xml_diff>
--- a/Tomo Blando SAI/TomoBlandoCarlosDavidGarciaBendahan - version 2.docx
+++ b/Tomo Blando SAI/TomoBlandoCarlosDavidGarciaBendahan - version 2.docx
@@ -1112,7 +1112,7 @@
         </w:rPr>
       </w:pPr>
       <w:bookmarkStart w:id="0" w:name="_Toc495354603"/>
-      <w:bookmarkStart w:id="1" w:name="_Toc515814350"/>
+      <w:bookmarkStart w:id="1" w:name="_Toc515818728"/>
       <w:r>
         <w:rPr>
           <w:rFonts w:ascii="Arial" w:hAnsi="Arial" w:cs="Arial"/>
@@ -1448,7 +1448,7 @@
             </w:rPr>
             <w:fldChar w:fldCharType="separate"/>
           </w:r>
-          <w:hyperlink w:anchor="_Toc515814350" w:history="1">
+          <w:hyperlink w:anchor="_Toc515818728" w:history="1">
             <w:r>
               <w:rPr>
                 <w:rStyle w:val="Hipervnculo"/>
@@ -1477,7 +1477,7 @@
                 <w:noProof/>
                 <w:webHidden/>
               </w:rPr>
-              <w:instrText xml:space="preserve"> PAGEREF _Toc515814350 \h </w:instrText>
+              <w:instrText xml:space="preserve"> PAGEREF _Toc515818728 \h </w:instrText>
             </w:r>
             <w:r>
               <w:rPr>
@@ -1519,7 +1519,7 @@
               <w:lang w:val="es-VE" w:eastAsia="es-VE"/>
             </w:rPr>
           </w:pPr>
-          <w:hyperlink w:anchor="_Toc515814351" w:history="1">
+          <w:hyperlink w:anchor="_Toc515818729" w:history="1">
             <w:r>
               <w:rPr>
                 <w:rStyle w:val="Hipervnculo"/>
@@ -1548,7 +1548,7 @@
                 <w:noProof/>
                 <w:webHidden/>
               </w:rPr>
-              <w:instrText xml:space="preserve"> PAGEREF _Toc515814351 \h </w:instrText>
+              <w:instrText xml:space="preserve"> PAGEREF _Toc515818729 \h </w:instrText>
             </w:r>
             <w:r>
               <w:rPr>
@@ -1590,7 +1590,7 @@
               <w:lang w:val="es-VE" w:eastAsia="es-VE"/>
             </w:rPr>
           </w:pPr>
-          <w:hyperlink w:anchor="_Toc515814352" w:history="1">
+          <w:hyperlink w:anchor="_Toc515818730" w:history="1">
             <w:r>
               <w:rPr>
                 <w:rStyle w:val="Hipervnculo"/>
@@ -1619,7 +1619,7 @@
                 <w:noProof/>
                 <w:webHidden/>
               </w:rPr>
-              <w:instrText xml:space="preserve"> PAGEREF _Toc515814352 \h </w:instrText>
+              <w:instrText xml:space="preserve"> PAGEREF _Toc515818730 \h </w:instrText>
             </w:r>
             <w:r>
               <w:rPr>
@@ -1661,7 +1661,7 @@
               <w:lang w:val="es-VE" w:eastAsia="es-VE"/>
             </w:rPr>
           </w:pPr>
-          <w:hyperlink w:anchor="_Toc515814353" w:history="1">
+          <w:hyperlink w:anchor="_Toc515818731" w:history="1">
             <w:r>
               <w:rPr>
                 <w:rStyle w:val="Hipervnculo"/>
@@ -1690,7 +1690,7 @@
                 <w:noProof/>
                 <w:webHidden/>
               </w:rPr>
-              <w:instrText xml:space="preserve"> PAGEREF _Toc515814353 \h </w:instrText>
+              <w:instrText xml:space="preserve"> PAGEREF _Toc515818731 \h </w:instrText>
             </w:r>
             <w:r>
               <w:rPr>
@@ -1732,7 +1732,7 @@
               <w:lang w:val="es-VE" w:eastAsia="es-VE"/>
             </w:rPr>
           </w:pPr>
-          <w:hyperlink w:anchor="_Toc515814354" w:history="1">
+          <w:hyperlink w:anchor="_Toc515818732" w:history="1">
             <w:r>
               <w:rPr>
                 <w:rStyle w:val="Hipervnculo"/>
@@ -1760,7 +1760,7 @@
                 <w:noProof/>
                 <w:webHidden/>
               </w:rPr>
-              <w:instrText xml:space="preserve"> PAGEREF _Toc515814354 \h </w:instrText>
+              <w:instrText xml:space="preserve"> PAGEREF _Toc515818732 \h </w:instrText>
             </w:r>
             <w:r>
               <w:rPr>
@@ -1802,7 +1802,7 @@
               <w:lang w:val="es-VE" w:eastAsia="es-VE"/>
             </w:rPr>
           </w:pPr>
-          <w:hyperlink w:anchor="_Toc515814355" w:history="1">
+          <w:hyperlink w:anchor="_Toc515818733" w:history="1">
             <w:r>
               <w:rPr>
                 <w:rStyle w:val="Hipervnculo"/>
@@ -1830,7 +1830,7 @@
                 <w:noProof/>
                 <w:webHidden/>
               </w:rPr>
-              <w:instrText xml:space="preserve"> PAGEREF _Toc515814355 \h </w:instrText>
+              <w:instrText xml:space="preserve"> PAGEREF _Toc515818733 \h </w:instrText>
             </w:r>
             <w:r>
               <w:rPr>
@@ -1872,7 +1872,7 @@
               <w:lang w:val="es-VE" w:eastAsia="es-VE"/>
             </w:rPr>
           </w:pPr>
-          <w:hyperlink w:anchor="_Toc515814356" w:history="1">
+          <w:hyperlink w:anchor="_Toc515818734" w:history="1">
             <w:r>
               <w:rPr>
                 <w:rStyle w:val="Hipervnculo"/>
@@ -1900,7 +1900,7 @@
                 <w:noProof/>
                 <w:webHidden/>
               </w:rPr>
-              <w:instrText xml:space="preserve"> PAGEREF _Toc515814356 \h </w:instrText>
+              <w:instrText xml:space="preserve"> PAGEREF _Toc515818734 \h </w:instrText>
             </w:r>
             <w:r>
               <w:rPr>
@@ -1942,7 +1942,7 @@
               <w:lang w:val="es-VE" w:eastAsia="es-VE"/>
             </w:rPr>
           </w:pPr>
-          <w:hyperlink w:anchor="_Toc515814357" w:history="1">
+          <w:hyperlink w:anchor="_Toc515818735" w:history="1">
             <w:r>
               <w:rPr>
                 <w:rStyle w:val="Hipervnculo"/>
@@ -1970,7 +1970,7 @@
                 <w:noProof/>
                 <w:webHidden/>
               </w:rPr>
-              <w:instrText xml:space="preserve"> PAGEREF _Toc515814357 \h </w:instrText>
+              <w:instrText xml:space="preserve"> PAGEREF _Toc515818735 \h </w:instrText>
             </w:r>
             <w:r>
               <w:rPr>
@@ -2012,7 +2012,7 @@
               <w:lang w:val="es-VE" w:eastAsia="es-VE"/>
             </w:rPr>
           </w:pPr>
-          <w:hyperlink w:anchor="_Toc515814358" w:history="1">
+          <w:hyperlink w:anchor="_Toc515818736" w:history="1">
             <w:r>
               <w:rPr>
                 <w:rStyle w:val="Hipervnculo"/>
@@ -2040,7 +2040,7 @@
                 <w:noProof/>
                 <w:webHidden/>
               </w:rPr>
-              <w:instrText xml:space="preserve"> PAGEREF _Toc515814358 \h </w:instrText>
+              <w:instrText xml:space="preserve"> PAGEREF _Toc515818736 \h </w:instrText>
             </w:r>
             <w:r>
               <w:rPr>
@@ -2082,7 +2082,7 @@
               <w:lang w:val="es-VE" w:eastAsia="es-VE"/>
             </w:rPr>
           </w:pPr>
-          <w:hyperlink w:anchor="_Toc515814359" w:history="1">
+          <w:hyperlink w:anchor="_Toc515818737" w:history="1">
             <w:r>
               <w:rPr>
                 <w:rStyle w:val="Hipervnculo"/>
@@ -2110,7 +2110,7 @@
                 <w:noProof/>
                 <w:webHidden/>
               </w:rPr>
-              <w:instrText xml:space="preserve"> PAGEREF _Toc515814359 \h </w:instrText>
+              <w:instrText xml:space="preserve"> PAGEREF _Toc515818737 \h </w:instrText>
             </w:r>
             <w:r>
               <w:rPr>
@@ -2152,7 +2152,7 @@
               <w:lang w:val="es-VE" w:eastAsia="es-VE"/>
             </w:rPr>
           </w:pPr>
-          <w:hyperlink w:anchor="_Toc515814360" w:history="1">
+          <w:hyperlink w:anchor="_Toc515818738" w:history="1">
             <w:r>
               <w:rPr>
                 <w:rStyle w:val="Hipervnculo"/>
@@ -2180,7 +2180,7 @@
                 <w:noProof/>
                 <w:webHidden/>
               </w:rPr>
-              <w:instrText xml:space="preserve"> PAGEREF _Toc515814360 \h </w:instrText>
+              <w:instrText xml:space="preserve"> PAGEREF _Toc515818738 \h </w:instrText>
             </w:r>
             <w:r>
               <w:rPr>
@@ -2222,7 +2222,7 @@
               <w:lang w:val="es-VE" w:eastAsia="es-VE"/>
             </w:rPr>
           </w:pPr>
-          <w:hyperlink w:anchor="_Toc515814361" w:history="1">
+          <w:hyperlink w:anchor="_Toc515818739" w:history="1">
             <w:r>
               <w:rPr>
                 <w:rStyle w:val="Hipervnculo"/>
@@ -2250,7 +2250,7 @@
                 <w:noProof/>
                 <w:webHidden/>
               </w:rPr>
-              <w:instrText xml:space="preserve"> PAGEREF _Toc515814361 \h </w:instrText>
+              <w:instrText xml:space="preserve"> PAGEREF _Toc515818739 \h </w:instrText>
             </w:r>
             <w:r>
               <w:rPr>
@@ -2292,7 +2292,7 @@
               <w:lang w:val="es-VE" w:eastAsia="es-VE"/>
             </w:rPr>
           </w:pPr>
-          <w:hyperlink w:anchor="_Toc515814362" w:history="1">
+          <w:hyperlink w:anchor="_Toc515818740" w:history="1">
             <w:r>
               <w:rPr>
                 <w:rStyle w:val="Hipervnculo"/>
@@ -2320,7 +2320,7 @@
                 <w:noProof/>
                 <w:webHidden/>
               </w:rPr>
-              <w:instrText xml:space="preserve"> PAGEREF _Toc515814362 \h </w:instrText>
+              <w:instrText xml:space="preserve"> PAGEREF _Toc515818740 \h </w:instrText>
             </w:r>
             <w:r>
               <w:rPr>
@@ -2362,7 +2362,7 @@
               <w:lang w:val="es-VE" w:eastAsia="es-VE"/>
             </w:rPr>
           </w:pPr>
-          <w:hyperlink w:anchor="_Toc515814363" w:history="1">
+          <w:hyperlink w:anchor="_Toc515818741" w:history="1">
             <w:r>
               <w:rPr>
                 <w:rStyle w:val="Hipervnculo"/>
@@ -2390,7 +2390,7 @@
                 <w:noProof/>
                 <w:webHidden/>
               </w:rPr>
-              <w:instrText xml:space="preserve"> PAGEREF _Toc515814363 \h </w:instrText>
+              <w:instrText xml:space="preserve"> PAGEREF _Toc515818741 \h </w:instrText>
             </w:r>
             <w:r>
               <w:rPr>
@@ -2432,7 +2432,7 @@
               <w:lang w:val="es-VE" w:eastAsia="es-VE"/>
             </w:rPr>
           </w:pPr>
-          <w:hyperlink w:anchor="_Toc515814364" w:history="1">
+          <w:hyperlink w:anchor="_Toc515818742" w:history="1">
             <w:r>
               <w:rPr>
                 <w:rStyle w:val="Hipervnculo"/>
@@ -2461,7 +2461,7 @@
                 <w:noProof/>
                 <w:webHidden/>
               </w:rPr>
-              <w:instrText xml:space="preserve"> PAGEREF _Toc515814364 \h </w:instrText>
+              <w:instrText xml:space="preserve"> PAGEREF _Toc515818742 \h </w:instrText>
             </w:r>
             <w:r>
               <w:rPr>
@@ -2504,7 +2504,7 @@
               <w:lang w:val="es-VE" w:eastAsia="es-VE"/>
             </w:rPr>
           </w:pPr>
-          <w:hyperlink w:anchor="_Toc515814365" w:history="1">
+          <w:hyperlink w:anchor="_Toc515818743" w:history="1">
             <w:r>
               <w:rPr>
                 <w:rStyle w:val="Hipervnculo"/>
@@ -2549,7 +2549,7 @@
                 <w:noProof/>
                 <w:webHidden/>
               </w:rPr>
-              <w:instrText xml:space="preserve"> PAGEREF _Toc515814365 \h </w:instrText>
+              <w:instrText xml:space="preserve"> PAGEREF _Toc515818743 \h </w:instrText>
             </w:r>
             <w:r>
               <w:rPr>
@@ -2592,7 +2592,7 @@
               <w:lang w:val="es-VE" w:eastAsia="es-VE"/>
             </w:rPr>
           </w:pPr>
-          <w:hyperlink w:anchor="_Toc515814366" w:history="1">
+          <w:hyperlink w:anchor="_Toc515818744" w:history="1">
             <w:r>
               <w:rPr>
                 <w:rStyle w:val="Hipervnculo"/>
@@ -2637,7 +2637,7 @@
                 <w:noProof/>
                 <w:webHidden/>
               </w:rPr>
-              <w:instrText xml:space="preserve"> PAGEREF _Toc515814366 \h </w:instrText>
+              <w:instrText xml:space="preserve"> PAGEREF _Toc515818744 \h </w:instrText>
             </w:r>
             <w:r>
               <w:rPr>
@@ -2680,7 +2680,7 @@
               <w:lang w:val="es-VE" w:eastAsia="es-VE"/>
             </w:rPr>
           </w:pPr>
-          <w:hyperlink w:anchor="_Toc515814367" w:history="1">
+          <w:hyperlink w:anchor="_Toc515818745" w:history="1">
             <w:r>
               <w:rPr>
                 <w:rStyle w:val="Hipervnculo"/>
@@ -2725,7 +2725,7 @@
                 <w:noProof/>
                 <w:webHidden/>
               </w:rPr>
-              <w:instrText xml:space="preserve"> PAGEREF _Toc515814367 \h </w:instrText>
+              <w:instrText xml:space="preserve"> PAGEREF _Toc515818745 \h </w:instrText>
             </w:r>
             <w:r>
               <w:rPr>
@@ -2768,7 +2768,7 @@
               <w:lang w:val="es-VE" w:eastAsia="es-VE"/>
             </w:rPr>
           </w:pPr>
-          <w:hyperlink w:anchor="_Toc515814368" w:history="1">
+          <w:hyperlink w:anchor="_Toc515818746" w:history="1">
             <w:r>
               <w:rPr>
                 <w:rStyle w:val="Hipervnculo"/>
@@ -2813,7 +2813,7 @@
                 <w:noProof/>
                 <w:webHidden/>
               </w:rPr>
-              <w:instrText xml:space="preserve"> PAGEREF _Toc515814368 \h </w:instrText>
+              <w:instrText xml:space="preserve"> PAGEREF _Toc515818746 \h </w:instrText>
             </w:r>
             <w:r>
               <w:rPr>
@@ -2856,7 +2856,7 @@
               <w:lang w:val="es-VE" w:eastAsia="es-VE"/>
             </w:rPr>
           </w:pPr>
-          <w:hyperlink w:anchor="_Toc515814369" w:history="1">
+          <w:hyperlink w:anchor="_Toc515818747" w:history="1">
             <w:r>
               <w:rPr>
                 <w:rStyle w:val="Hipervnculo"/>
@@ -2901,7 +2901,7 @@
                 <w:noProof/>
                 <w:webHidden/>
               </w:rPr>
-              <w:instrText xml:space="preserve"> PAGEREF _Toc515814369 \h </w:instrText>
+              <w:instrText xml:space="preserve"> PAGEREF _Toc515818747 \h </w:instrText>
             </w:r>
             <w:r>
               <w:rPr>
@@ -2944,7 +2944,7 @@
               <w:lang w:val="es-VE" w:eastAsia="es-VE"/>
             </w:rPr>
           </w:pPr>
-          <w:hyperlink w:anchor="_Toc515814370" w:history="1">
+          <w:hyperlink w:anchor="_Toc515818748" w:history="1">
             <w:r>
               <w:rPr>
                 <w:rStyle w:val="Hipervnculo"/>
@@ -2989,7 +2989,7 @@
                 <w:noProof/>
                 <w:webHidden/>
               </w:rPr>
-              <w:instrText xml:space="preserve"> PAGEREF _Toc515814370 \h </w:instrText>
+              <w:instrText xml:space="preserve"> PAGEREF _Toc515818748 \h </w:instrText>
             </w:r>
             <w:r>
               <w:rPr>
@@ -3032,7 +3032,7 @@
               <w:lang w:val="es-VE" w:eastAsia="es-VE"/>
             </w:rPr>
           </w:pPr>
-          <w:hyperlink w:anchor="_Toc515814371" w:history="1">
+          <w:hyperlink w:anchor="_Toc515818749" w:history="1">
             <w:r>
               <w:rPr>
                 <w:rStyle w:val="Hipervnculo"/>
@@ -3077,7 +3077,7 @@
                 <w:noProof/>
                 <w:webHidden/>
               </w:rPr>
-              <w:instrText xml:space="preserve"> PAGEREF _Toc515814371 \h </w:instrText>
+              <w:instrText xml:space="preserve"> PAGEREF _Toc515818749 \h </w:instrText>
             </w:r>
             <w:r>
               <w:rPr>
@@ -3120,7 +3120,7 @@
               <w:lang w:val="es-VE" w:eastAsia="es-VE"/>
             </w:rPr>
           </w:pPr>
-          <w:hyperlink w:anchor="_Toc515814372" w:history="1">
+          <w:hyperlink w:anchor="_Toc515818750" w:history="1">
             <w:r>
               <w:rPr>
                 <w:rStyle w:val="Hipervnculo"/>
@@ -3165,7 +3165,7 @@
                 <w:noProof/>
                 <w:webHidden/>
               </w:rPr>
-              <w:instrText xml:space="preserve"> PAGEREF _Toc515814372 \h </w:instrText>
+              <w:instrText xml:space="preserve"> PAGEREF _Toc515818750 \h </w:instrText>
             </w:r>
             <w:r>
               <w:rPr>
@@ -3208,7 +3208,7 @@
               <w:lang w:val="es-VE" w:eastAsia="es-VE"/>
             </w:rPr>
           </w:pPr>
-          <w:hyperlink w:anchor="_Toc515814373" w:history="1">
+          <w:hyperlink w:anchor="_Toc515818751" w:history="1">
             <w:r>
               <w:rPr>
                 <w:rStyle w:val="Hipervnculo"/>
@@ -3253,7 +3253,7 @@
                 <w:noProof/>
                 <w:webHidden/>
               </w:rPr>
-              <w:instrText xml:space="preserve"> PAGEREF _Toc515814373 \h </w:instrText>
+              <w:instrText xml:space="preserve"> PAGEREF _Toc515818751 \h </w:instrText>
             </w:r>
             <w:r>
               <w:rPr>
@@ -3296,7 +3296,7 @@
               <w:lang w:val="es-VE" w:eastAsia="es-VE"/>
             </w:rPr>
           </w:pPr>
-          <w:hyperlink w:anchor="_Toc515814374" w:history="1">
+          <w:hyperlink w:anchor="_Toc515818752" w:history="1">
             <w:r>
               <w:rPr>
                 <w:rStyle w:val="Hipervnculo"/>
@@ -3341,7 +3341,7 @@
                 <w:noProof/>
                 <w:webHidden/>
               </w:rPr>
-              <w:instrText xml:space="preserve"> PAGEREF _Toc515814374 \h </w:instrText>
+              <w:instrText xml:space="preserve"> PAGEREF _Toc515818752 \h </w:instrText>
             </w:r>
             <w:r>
               <w:rPr>
@@ -3384,7 +3384,7 @@
               <w:lang w:val="es-VE" w:eastAsia="es-VE"/>
             </w:rPr>
           </w:pPr>
-          <w:hyperlink w:anchor="_Toc515814375" w:history="1">
+          <w:hyperlink w:anchor="_Toc515818753" w:history="1">
             <w:r>
               <w:rPr>
                 <w:rStyle w:val="Hipervnculo"/>
@@ -3429,7 +3429,7 @@
                 <w:noProof/>
                 <w:webHidden/>
               </w:rPr>
-              <w:instrText xml:space="preserve"> PAGEREF _Toc515814375 \h </w:instrText>
+              <w:instrText xml:space="preserve"> PAGEREF _Toc515818753 \h </w:instrText>
             </w:r>
             <w:r>
               <w:rPr>
@@ -3472,7 +3472,7 @@
               <w:lang w:val="es-VE" w:eastAsia="es-VE"/>
             </w:rPr>
           </w:pPr>
-          <w:hyperlink w:anchor="_Toc515814376" w:history="1">
+          <w:hyperlink w:anchor="_Toc515818754" w:history="1">
             <w:r>
               <w:rPr>
                 <w:rStyle w:val="Hipervnculo"/>
@@ -3517,7 +3517,7 @@
                 <w:noProof/>
                 <w:webHidden/>
               </w:rPr>
-              <w:instrText xml:space="preserve"> PAGEREF _Toc515814376 \h </w:instrText>
+              <w:instrText xml:space="preserve"> PAGEREF _Toc515818754 \h </w:instrText>
             </w:r>
             <w:r>
               <w:rPr>
@@ -3560,7 +3560,7 @@
               <w:lang w:val="es-VE" w:eastAsia="es-VE"/>
             </w:rPr>
           </w:pPr>
-          <w:hyperlink w:anchor="_Toc515814377" w:history="1">
+          <w:hyperlink w:anchor="_Toc515818755" w:history="1">
             <w:r>
               <w:rPr>
                 <w:rStyle w:val="Hipervnculo"/>
@@ -3605,7 +3605,7 @@
                 <w:noProof/>
                 <w:webHidden/>
               </w:rPr>
-              <w:instrText xml:space="preserve"> PAGEREF _Toc515814377 \h </w:instrText>
+              <w:instrText xml:space="preserve"> PAGEREF _Toc515818755 \h </w:instrText>
             </w:r>
             <w:r>
               <w:rPr>
@@ -3648,7 +3648,7 @@
               <w:lang w:val="es-VE" w:eastAsia="es-VE"/>
             </w:rPr>
           </w:pPr>
-          <w:hyperlink w:anchor="_Toc515814378" w:history="1">
+          <w:hyperlink w:anchor="_Toc515818756" w:history="1">
             <w:r>
               <w:rPr>
                 <w:rStyle w:val="Hipervnculo"/>
@@ -3693,7 +3693,7 @@
                 <w:noProof/>
                 <w:webHidden/>
               </w:rPr>
-              <w:instrText xml:space="preserve"> PAGEREF _Toc515814378 \h </w:instrText>
+              <w:instrText xml:space="preserve"> PAGEREF _Toc515818756 \h </w:instrText>
             </w:r>
             <w:r>
               <w:rPr>
@@ -3736,7 +3736,7 @@
               <w:lang w:val="es-VE" w:eastAsia="es-VE"/>
             </w:rPr>
           </w:pPr>
-          <w:hyperlink w:anchor="_Toc515814379" w:history="1">
+          <w:hyperlink w:anchor="_Toc515818757" w:history="1">
             <w:r>
               <w:rPr>
                 <w:rStyle w:val="Hipervnculo"/>
@@ -3781,7 +3781,7 @@
                 <w:noProof/>
                 <w:webHidden/>
               </w:rPr>
-              <w:instrText xml:space="preserve"> PAGEREF _Toc515814379 \h </w:instrText>
+              <w:instrText xml:space="preserve"> PAGEREF _Toc515818757 \h </w:instrText>
             </w:r>
             <w:r>
               <w:rPr>
@@ -3824,7 +3824,7 @@
               <w:lang w:val="es-VE" w:eastAsia="es-VE"/>
             </w:rPr>
           </w:pPr>
-          <w:hyperlink w:anchor="_Toc515814380" w:history="1">
+          <w:hyperlink w:anchor="_Toc515818758" w:history="1">
             <w:r>
               <w:rPr>
                 <w:rStyle w:val="Hipervnculo"/>
@@ -3869,7 +3869,7 @@
                 <w:noProof/>
                 <w:webHidden/>
               </w:rPr>
-              <w:instrText xml:space="preserve"> PAGEREF _Toc515814380 \h </w:instrText>
+              <w:instrText xml:space="preserve"> PAGEREF _Toc515818758 \h </w:instrText>
             </w:r>
             <w:r>
               <w:rPr>
@@ -3912,7 +3912,7 @@
               <w:lang w:val="es-VE" w:eastAsia="es-VE"/>
             </w:rPr>
           </w:pPr>
-          <w:hyperlink w:anchor="_Toc515814381" w:history="1">
+          <w:hyperlink w:anchor="_Toc515818759" w:history="1">
             <w:r>
               <w:rPr>
                 <w:rStyle w:val="Hipervnculo"/>
@@ -3957,7 +3957,7 @@
                 <w:noProof/>
                 <w:webHidden/>
               </w:rPr>
-              <w:instrText xml:space="preserve"> PAGEREF _Toc515814381 \h </w:instrText>
+              <w:instrText xml:space="preserve"> PAGEREF _Toc515818759 \h </w:instrText>
             </w:r>
             <w:r>
               <w:rPr>
@@ -4000,7 +4000,7 @@
               <w:lang w:val="es-VE" w:eastAsia="es-VE"/>
             </w:rPr>
           </w:pPr>
-          <w:hyperlink w:anchor="_Toc515814382" w:history="1">
+          <w:hyperlink w:anchor="_Toc515818760" w:history="1">
             <w:r>
               <w:rPr>
                 <w:rStyle w:val="Hipervnculo"/>
@@ -4045,7 +4045,7 @@
                 <w:noProof/>
                 <w:webHidden/>
               </w:rPr>
-              <w:instrText xml:space="preserve"> PAGEREF _Toc515814382 \h </w:instrText>
+              <w:instrText xml:space="preserve"> PAGEREF _Toc515818760 \h </w:instrText>
             </w:r>
             <w:r>
               <w:rPr>
@@ -4088,7 +4088,7 @@
               <w:lang w:val="es-VE" w:eastAsia="es-VE"/>
             </w:rPr>
           </w:pPr>
-          <w:hyperlink w:anchor="_Toc515814383" w:history="1">
+          <w:hyperlink w:anchor="_Toc515818761" w:history="1">
             <w:r>
               <w:rPr>
                 <w:rStyle w:val="Hipervnculo"/>
@@ -4133,7 +4133,7 @@
                 <w:noProof/>
                 <w:webHidden/>
               </w:rPr>
-              <w:instrText xml:space="preserve"> PAGEREF _Toc515814383 \h </w:instrText>
+              <w:instrText xml:space="preserve"> PAGEREF _Toc515818761 \h </w:instrText>
             </w:r>
             <w:r>
               <w:rPr>
@@ -4176,7 +4176,7 @@
               <w:lang w:val="es-VE" w:eastAsia="es-VE"/>
             </w:rPr>
           </w:pPr>
-          <w:hyperlink w:anchor="_Toc515814384" w:history="1">
+          <w:hyperlink w:anchor="_Toc515818762" w:history="1">
             <w:r>
               <w:rPr>
                 <w:rStyle w:val="Hipervnculo"/>
@@ -4221,7 +4221,7 @@
                 <w:noProof/>
                 <w:webHidden/>
               </w:rPr>
-              <w:instrText xml:space="preserve"> PAGEREF _Toc515814384 \h </w:instrText>
+              <w:instrText xml:space="preserve"> PAGEREF _Toc515818762 \h </w:instrText>
             </w:r>
             <w:r>
               <w:rPr>
@@ -4264,7 +4264,7 @@
               <w:lang w:val="es-VE" w:eastAsia="es-VE"/>
             </w:rPr>
           </w:pPr>
-          <w:hyperlink w:anchor="_Toc515814385" w:history="1">
+          <w:hyperlink w:anchor="_Toc515818763" w:history="1">
             <w:r>
               <w:rPr>
                 <w:rStyle w:val="Hipervnculo"/>
@@ -4309,7 +4309,7 @@
                 <w:noProof/>
                 <w:webHidden/>
               </w:rPr>
-              <w:instrText xml:space="preserve"> PAGEREF _Toc515814385 \h </w:instrText>
+              <w:instrText xml:space="preserve"> PAGEREF _Toc515818763 \h </w:instrText>
             </w:r>
             <w:r>
               <w:rPr>
@@ -4352,7 +4352,7 @@
               <w:lang w:val="es-VE" w:eastAsia="es-VE"/>
             </w:rPr>
           </w:pPr>
-          <w:hyperlink w:anchor="_Toc515814386" w:history="1">
+          <w:hyperlink w:anchor="_Toc515818764" w:history="1">
             <w:r>
               <w:rPr>
                 <w:rStyle w:val="Hipervnculo"/>
@@ -4399,7 +4399,7 @@
                 <w:noProof/>
                 <w:webHidden/>
               </w:rPr>
-              <w:instrText xml:space="preserve"> PAGEREF _Toc515814386 \h </w:instrText>
+              <w:instrText xml:space="preserve"> PAGEREF _Toc515818764 \h </w:instrText>
             </w:r>
             <w:r>
               <w:rPr>
@@ -4442,7 +4442,7 @@
               <w:lang w:val="es-VE" w:eastAsia="es-VE"/>
             </w:rPr>
           </w:pPr>
-          <w:hyperlink w:anchor="_Toc515814387" w:history="1">
+          <w:hyperlink w:anchor="_Toc515818765" w:history="1">
             <w:r>
               <w:rPr>
                 <w:rStyle w:val="Hipervnculo"/>
@@ -4487,7 +4487,7 @@
                 <w:noProof/>
                 <w:webHidden/>
               </w:rPr>
-              <w:instrText xml:space="preserve"> PAGEREF _Toc515814387 \h </w:instrText>
+              <w:instrText xml:space="preserve"> PAGEREF _Toc515818765 \h </w:instrText>
             </w:r>
             <w:r>
               <w:rPr>
@@ -4529,7 +4529,7 @@
               <w:lang w:val="es-VE" w:eastAsia="es-VE"/>
             </w:rPr>
           </w:pPr>
-          <w:hyperlink w:anchor="_Toc515814388" w:history="1">
+          <w:hyperlink w:anchor="_Toc515818766" w:history="1">
             <w:r>
               <w:rPr>
                 <w:rStyle w:val="Hipervnculo"/>
@@ -4558,7 +4558,7 @@
                 <w:noProof/>
                 <w:webHidden/>
               </w:rPr>
-              <w:instrText xml:space="preserve"> PAGEREF _Toc515814388 \h </w:instrText>
+              <w:instrText xml:space="preserve"> PAGEREF _Toc515818766 \h </w:instrText>
             </w:r>
             <w:r>
               <w:rPr>
@@ -4601,7 +4601,7 @@
               <w:lang w:val="es-VE" w:eastAsia="es-VE"/>
             </w:rPr>
           </w:pPr>
-          <w:hyperlink w:anchor="_Toc515814389" w:history="1">
+          <w:hyperlink w:anchor="_Toc515818767" w:history="1">
             <w:r>
               <w:rPr>
                 <w:rStyle w:val="Hipervnculo"/>
@@ -4646,7 +4646,7 @@
                 <w:noProof/>
                 <w:webHidden/>
               </w:rPr>
-              <w:instrText xml:space="preserve"> PAGEREF _Toc515814389 \h </w:instrText>
+              <w:instrText xml:space="preserve"> PAGEREF _Toc515818767 \h </w:instrText>
             </w:r>
             <w:r>
               <w:rPr>
@@ -4689,7 +4689,7 @@
               <w:lang w:val="es-VE" w:eastAsia="es-VE"/>
             </w:rPr>
           </w:pPr>
-          <w:hyperlink w:anchor="_Toc515814390" w:history="1">
+          <w:hyperlink w:anchor="_Toc515818768" w:history="1">
             <w:r>
               <w:rPr>
                 <w:rStyle w:val="Hipervnculo"/>
@@ -4734,7 +4734,7 @@
                 <w:noProof/>
                 <w:webHidden/>
               </w:rPr>
-              <w:instrText xml:space="preserve"> PAGEREF _Toc515814390 \h </w:instrText>
+              <w:instrText xml:space="preserve"> PAGEREF _Toc515818768 \h </w:instrText>
             </w:r>
             <w:r>
               <w:rPr>
@@ -4777,7 +4777,7 @@
               <w:lang w:val="es-VE" w:eastAsia="es-VE"/>
             </w:rPr>
           </w:pPr>
-          <w:hyperlink w:anchor="_Toc515814391" w:history="1">
+          <w:hyperlink w:anchor="_Toc515818769" w:history="1">
             <w:r>
               <w:rPr>
                 <w:rStyle w:val="Hipervnculo"/>
@@ -4822,7 +4822,7 @@
                 <w:noProof/>
                 <w:webHidden/>
               </w:rPr>
-              <w:instrText xml:space="preserve"> PAGEREF _Toc515814391 \h </w:instrText>
+              <w:instrText xml:space="preserve"> PAGEREF _Toc515818769 \h </w:instrText>
             </w:r>
             <w:r>
               <w:rPr>
@@ -4865,7 +4865,7 @@
               <w:lang w:val="es-VE" w:eastAsia="es-VE"/>
             </w:rPr>
           </w:pPr>
-          <w:hyperlink w:anchor="_Toc515814392" w:history="1">
+          <w:hyperlink w:anchor="_Toc515818770" w:history="1">
             <w:r>
               <w:rPr>
                 <w:rStyle w:val="Hipervnculo"/>
@@ -4910,7 +4910,7 @@
                 <w:noProof/>
                 <w:webHidden/>
               </w:rPr>
-              <w:instrText xml:space="preserve"> PAGEREF _Toc515814392 \h </w:instrText>
+              <w:instrText xml:space="preserve"> PAGEREF _Toc515818770 \h </w:instrText>
             </w:r>
             <w:r>
               <w:rPr>
@@ -4953,7 +4953,7 @@
               <w:lang w:val="es-VE" w:eastAsia="es-VE"/>
             </w:rPr>
           </w:pPr>
-          <w:hyperlink w:anchor="_Toc515814393" w:history="1">
+          <w:hyperlink w:anchor="_Toc515818771" w:history="1">
             <w:r>
               <w:rPr>
                 <w:rStyle w:val="Hipervnculo"/>
@@ -4998,7 +4998,7 @@
                 <w:noProof/>
                 <w:webHidden/>
               </w:rPr>
-              <w:instrText xml:space="preserve"> PAGEREF _Toc515814393 \h </w:instrText>
+              <w:instrText xml:space="preserve"> PAGEREF _Toc515818771 \h </w:instrText>
             </w:r>
             <w:r>
               <w:rPr>
@@ -5041,7 +5041,7 @@
               <w:lang w:val="es-VE" w:eastAsia="es-VE"/>
             </w:rPr>
           </w:pPr>
-          <w:hyperlink w:anchor="_Toc515814394" w:history="1">
+          <w:hyperlink w:anchor="_Toc515818772" w:history="1">
             <w:r>
               <w:rPr>
                 <w:rStyle w:val="Hipervnculo"/>
@@ -5086,7 +5086,7 @@
                 <w:noProof/>
                 <w:webHidden/>
               </w:rPr>
-              <w:instrText xml:space="preserve"> PAGEREF _Toc515814394 \h </w:instrText>
+              <w:instrText xml:space="preserve"> PAGEREF _Toc515818772 \h </w:instrText>
             </w:r>
             <w:r>
               <w:rPr>
@@ -5128,7 +5128,7 @@
               <w:lang w:val="es-VE" w:eastAsia="es-VE"/>
             </w:rPr>
           </w:pPr>
-          <w:hyperlink w:anchor="_Toc515814395" w:history="1">
+          <w:hyperlink w:anchor="_Toc515818773" w:history="1">
             <w:r>
               <w:rPr>
                 <w:rStyle w:val="Hipervnculo"/>
@@ -5157,7 +5157,7 @@
                 <w:noProof/>
                 <w:webHidden/>
               </w:rPr>
-              <w:instrText xml:space="preserve"> PAGEREF _Toc515814395 \h </w:instrText>
+              <w:instrText xml:space="preserve"> PAGEREF _Toc515818773 \h </w:instrText>
             </w:r>
             <w:r>
               <w:rPr>
@@ -5200,7 +5200,7 @@
               <w:lang w:val="es-VE" w:eastAsia="es-VE"/>
             </w:rPr>
           </w:pPr>
-          <w:hyperlink w:anchor="_Toc515814396" w:history="1">
+          <w:hyperlink w:anchor="_Toc515818774" w:history="1">
             <w:r>
               <w:rPr>
                 <w:rStyle w:val="Hipervnculo"/>
@@ -5245,7 +5245,7 @@
                 <w:noProof/>
                 <w:webHidden/>
               </w:rPr>
-              <w:instrText xml:space="preserve"> PAGEREF _Toc515814396 \h </w:instrText>
+              <w:instrText xml:space="preserve"> PAGEREF _Toc515818774 \h </w:instrText>
             </w:r>
             <w:r>
               <w:rPr>
@@ -5288,7 +5288,7 @@
               <w:lang w:val="es-VE" w:eastAsia="es-VE"/>
             </w:rPr>
           </w:pPr>
-          <w:hyperlink w:anchor="_Toc515814397" w:history="1">
+          <w:hyperlink w:anchor="_Toc515818775" w:history="1">
             <w:r>
               <w:rPr>
                 <w:rStyle w:val="Hipervnculo"/>
@@ -5333,7 +5333,7 @@
                 <w:noProof/>
                 <w:webHidden/>
               </w:rPr>
-              <w:instrText xml:space="preserve"> PAGEREF _Toc515814397 \h </w:instrText>
+              <w:instrText xml:space="preserve"> PAGEREF _Toc515818775 \h </w:instrText>
             </w:r>
             <w:r>
               <w:rPr>
@@ -5376,7 +5376,7 @@
               <w:lang w:val="es-VE" w:eastAsia="es-VE"/>
             </w:rPr>
           </w:pPr>
-          <w:hyperlink w:anchor="_Toc515814398" w:history="1">
+          <w:hyperlink w:anchor="_Toc515818776" w:history="1">
             <w:r>
               <w:rPr>
                 <w:rStyle w:val="Hipervnculo"/>
@@ -5421,7 +5421,7 @@
                 <w:noProof/>
                 <w:webHidden/>
               </w:rPr>
-              <w:instrText xml:space="preserve"> PAGEREF _Toc515814398 \h </w:instrText>
+              <w:instrText xml:space="preserve"> PAGEREF _Toc515818776 \h </w:instrText>
             </w:r>
             <w:r>
               <w:rPr>
@@ -5464,7 +5464,7 @@
               <w:lang w:val="es-VE" w:eastAsia="es-VE"/>
             </w:rPr>
           </w:pPr>
-          <w:hyperlink w:anchor="_Toc515814399" w:history="1">
+          <w:hyperlink w:anchor="_Toc515818777" w:history="1">
             <w:r>
               <w:rPr>
                 <w:rStyle w:val="Hipervnculo"/>
@@ -5509,7 +5509,7 @@
                 <w:noProof/>
                 <w:webHidden/>
               </w:rPr>
-              <w:instrText xml:space="preserve"> PAGEREF _Toc515814399 \h </w:instrText>
+              <w:instrText xml:space="preserve"> PAGEREF _Toc515818777 \h </w:instrText>
             </w:r>
             <w:r>
               <w:rPr>
@@ -5552,7 +5552,7 @@
               <w:lang w:val="es-VE" w:eastAsia="es-VE"/>
             </w:rPr>
           </w:pPr>
-          <w:hyperlink w:anchor="_Toc515814400" w:history="1">
+          <w:hyperlink w:anchor="_Toc515818778" w:history="1">
             <w:r>
               <w:rPr>
                 <w:rStyle w:val="Hipervnculo"/>
@@ -5597,7 +5597,7 @@
                 <w:noProof/>
                 <w:webHidden/>
               </w:rPr>
-              <w:instrText xml:space="preserve"> PAGEREF _Toc515814400 \h </w:instrText>
+              <w:instrText xml:space="preserve"> PAGEREF _Toc515818778 \h </w:instrText>
             </w:r>
             <w:r>
               <w:rPr>
@@ -5640,7 +5640,7 @@
               <w:lang w:val="es-VE" w:eastAsia="es-VE"/>
             </w:rPr>
           </w:pPr>
-          <w:hyperlink w:anchor="_Toc515814401" w:history="1">
+          <w:hyperlink w:anchor="_Toc515818779" w:history="1">
             <w:r>
               <w:rPr>
                 <w:rStyle w:val="Hipervnculo"/>
@@ -5685,7 +5685,7 @@
                 <w:noProof/>
                 <w:webHidden/>
               </w:rPr>
-              <w:instrText xml:space="preserve"> PAGEREF _Toc515814401 \h </w:instrText>
+              <w:instrText xml:space="preserve"> PAGEREF _Toc515818779 \h </w:instrText>
             </w:r>
             <w:r>
               <w:rPr>
@@ -5728,7 +5728,7 @@
               <w:lang w:val="es-VE" w:eastAsia="es-VE"/>
             </w:rPr>
           </w:pPr>
-          <w:hyperlink w:anchor="_Toc515814402" w:history="1">
+          <w:hyperlink w:anchor="_Toc515818780" w:history="1">
             <w:r>
               <w:rPr>
                 <w:rStyle w:val="Hipervnculo"/>
@@ -5773,7 +5773,7 @@
                 <w:noProof/>
                 <w:webHidden/>
               </w:rPr>
-              <w:instrText xml:space="preserve"> PAGEREF _Toc515814402 \h </w:instrText>
+              <w:instrText xml:space="preserve"> PAGEREF _Toc515818780 \h </w:instrText>
             </w:r>
             <w:r>
               <w:rPr>
@@ -5816,7 +5816,7 @@
               <w:lang w:val="es-VE" w:eastAsia="es-VE"/>
             </w:rPr>
           </w:pPr>
-          <w:hyperlink w:anchor="_Toc515814403" w:history="1">
+          <w:hyperlink w:anchor="_Toc515818781" w:history="1">
             <w:r>
               <w:rPr>
                 <w:rStyle w:val="Hipervnculo"/>
@@ -5861,7 +5861,7 @@
                 <w:noProof/>
                 <w:webHidden/>
               </w:rPr>
-              <w:instrText xml:space="preserve"> PAGEREF _Toc515814403 \h </w:instrText>
+              <w:instrText xml:space="preserve"> PAGEREF _Toc515818781 \h </w:instrText>
             </w:r>
             <w:r>
               <w:rPr>
@@ -5904,7 +5904,7 @@
               <w:lang w:val="es-VE" w:eastAsia="es-VE"/>
             </w:rPr>
           </w:pPr>
-          <w:hyperlink w:anchor="_Toc515814404" w:history="1">
+          <w:hyperlink w:anchor="_Toc515818782" w:history="1">
             <w:r>
               <w:rPr>
                 <w:rStyle w:val="Hipervnculo"/>
@@ -5949,7 +5949,7 @@
                 <w:noProof/>
                 <w:webHidden/>
               </w:rPr>
-              <w:instrText xml:space="preserve"> PAGEREF _Toc515814404 \h </w:instrText>
+              <w:instrText xml:space="preserve"> PAGEREF _Toc515818782 \h </w:instrText>
             </w:r>
             <w:r>
               <w:rPr>
@@ -5992,7 +5992,7 @@
               <w:lang w:val="es-VE" w:eastAsia="es-VE"/>
             </w:rPr>
           </w:pPr>
-          <w:hyperlink w:anchor="_Toc515814405" w:history="1">
+          <w:hyperlink w:anchor="_Toc515818783" w:history="1">
             <w:r>
               <w:rPr>
                 <w:rStyle w:val="Hipervnculo"/>
@@ -6037,7 +6037,7 @@
                 <w:noProof/>
                 <w:webHidden/>
               </w:rPr>
-              <w:instrText xml:space="preserve"> PAGEREF _Toc515814405 \h </w:instrText>
+              <w:instrText xml:space="preserve"> PAGEREF _Toc515818783 \h </w:instrText>
             </w:r>
             <w:r>
               <w:rPr>
@@ -6080,7 +6080,7 @@
               <w:lang w:val="es-VE" w:eastAsia="es-VE"/>
             </w:rPr>
           </w:pPr>
-          <w:hyperlink w:anchor="_Toc515814406" w:history="1">
+          <w:hyperlink w:anchor="_Toc515818784" w:history="1">
             <w:r>
               <w:rPr>
                 <w:rStyle w:val="Hipervnculo"/>
@@ -6125,7 +6125,7 @@
                 <w:noProof/>
                 <w:webHidden/>
               </w:rPr>
-              <w:instrText xml:space="preserve"> PAGEREF _Toc515814406 \h </w:instrText>
+              <w:instrText xml:space="preserve"> PAGEREF _Toc515818784 \h </w:instrText>
             </w:r>
             <w:r>
               <w:rPr>
@@ -6168,7 +6168,7 @@
               <w:lang w:val="es-VE" w:eastAsia="es-VE"/>
             </w:rPr>
           </w:pPr>
-          <w:hyperlink w:anchor="_Toc515814407" w:history="1">
+          <w:hyperlink w:anchor="_Toc515818785" w:history="1">
             <w:r>
               <w:rPr>
                 <w:rStyle w:val="Hipervnculo"/>
@@ -6213,7 +6213,7 @@
                 <w:noProof/>
                 <w:webHidden/>
               </w:rPr>
-              <w:instrText xml:space="preserve"> PAGEREF _Toc515814407 \h </w:instrText>
+              <w:instrText xml:space="preserve"> PAGEREF _Toc515818785 \h </w:instrText>
             </w:r>
             <w:r>
               <w:rPr>
@@ -6256,7 +6256,7 @@
               <w:lang w:val="es-VE" w:eastAsia="es-VE"/>
             </w:rPr>
           </w:pPr>
-          <w:hyperlink w:anchor="_Toc515814408" w:history="1">
+          <w:hyperlink w:anchor="_Toc515818786" w:history="1">
             <w:r>
               <w:rPr>
                 <w:rStyle w:val="Hipervnculo"/>
@@ -6301,7 +6301,7 @@
                 <w:noProof/>
                 <w:webHidden/>
               </w:rPr>
-              <w:instrText xml:space="preserve"> PAGEREF _Toc515814408 \h </w:instrText>
+              <w:instrText xml:space="preserve"> PAGEREF _Toc515818786 \h </w:instrText>
             </w:r>
             <w:r>
               <w:rPr>
@@ -6344,7 +6344,7 @@
               <w:lang w:val="es-VE" w:eastAsia="es-VE"/>
             </w:rPr>
           </w:pPr>
-          <w:hyperlink w:anchor="_Toc515814409" w:history="1">
+          <w:hyperlink w:anchor="_Toc515818787" w:history="1">
             <w:r>
               <w:rPr>
                 <w:rStyle w:val="Hipervnculo"/>
@@ -6389,7 +6389,7 @@
                 <w:noProof/>
                 <w:webHidden/>
               </w:rPr>
-              <w:instrText xml:space="preserve"> PAGEREF _Toc515814409 \h </w:instrText>
+              <w:instrText xml:space="preserve"> PAGEREF _Toc515818787 \h </w:instrText>
             </w:r>
             <w:r>
               <w:rPr>
@@ -6432,7 +6432,7 @@
               <w:lang w:val="es-VE" w:eastAsia="es-VE"/>
             </w:rPr>
           </w:pPr>
-          <w:hyperlink w:anchor="_Toc515814422" w:history="1">
+          <w:hyperlink w:anchor="_Toc515818800" w:history="1">
             <w:r>
               <w:rPr>
                 <w:rStyle w:val="Hipervnculo"/>
@@ -6477,7 +6477,7 @@
                 <w:noProof/>
                 <w:webHidden/>
               </w:rPr>
-              <w:instrText xml:space="preserve"> PAGEREF _Toc515814422 \h </w:instrText>
+              <w:instrText xml:space="preserve"> PAGEREF _Toc515818800 \h </w:instrText>
             </w:r>
             <w:r>
               <w:rPr>
@@ -6520,7 +6520,7 @@
               <w:lang w:val="es-VE" w:eastAsia="es-VE"/>
             </w:rPr>
           </w:pPr>
-          <w:hyperlink w:anchor="_Toc515814423" w:history="1">
+          <w:hyperlink w:anchor="_Toc515818801" w:history="1">
             <w:r>
               <w:rPr>
                 <w:rStyle w:val="Hipervnculo"/>
@@ -6565,7 +6565,7 @@
                 <w:noProof/>
                 <w:webHidden/>
               </w:rPr>
-              <w:instrText xml:space="preserve"> PAGEREF _Toc515814423 \h </w:instrText>
+              <w:instrText xml:space="preserve"> PAGEREF _Toc515818801 \h </w:instrText>
             </w:r>
             <w:r>
               <w:rPr>
@@ -6608,7 +6608,7 @@
               <w:lang w:val="es-VE" w:eastAsia="es-VE"/>
             </w:rPr>
           </w:pPr>
-          <w:hyperlink w:anchor="_Toc515814424" w:history="1">
+          <w:hyperlink w:anchor="_Toc515818802" w:history="1">
             <w:r>
               <w:rPr>
                 <w:rStyle w:val="Hipervnculo"/>
@@ -6653,7 +6653,7 @@
                 <w:noProof/>
                 <w:webHidden/>
               </w:rPr>
-              <w:instrText xml:space="preserve"> PAGEREF _Toc515814424 \h </w:instrText>
+              <w:instrText xml:space="preserve"> PAGEREF _Toc515818802 \h </w:instrText>
             </w:r>
             <w:r>
               <w:rPr>
@@ -6696,7 +6696,7 @@
               <w:lang w:val="es-VE" w:eastAsia="es-VE"/>
             </w:rPr>
           </w:pPr>
-          <w:hyperlink w:anchor="_Toc515814425" w:history="1">
+          <w:hyperlink w:anchor="_Toc515818803" w:history="1">
             <w:r>
               <w:rPr>
                 <w:rStyle w:val="Hipervnculo"/>
@@ -6741,7 +6741,7 @@
                 <w:noProof/>
                 <w:webHidden/>
               </w:rPr>
-              <w:instrText xml:space="preserve"> PAGEREF _Toc515814425 \h </w:instrText>
+              <w:instrText xml:space="preserve"> PAGEREF _Toc515818803 \h </w:instrText>
             </w:r>
             <w:r>
               <w:rPr>
@@ -6784,7 +6784,7 @@
               <w:lang w:val="es-VE" w:eastAsia="es-VE"/>
             </w:rPr>
           </w:pPr>
-          <w:hyperlink w:anchor="_Toc515814426" w:history="1">
+          <w:hyperlink w:anchor="_Toc515818804" w:history="1">
             <w:r>
               <w:rPr>
                 <w:rStyle w:val="Hipervnculo"/>
@@ -6829,7 +6829,7 @@
                 <w:noProof/>
                 <w:webHidden/>
               </w:rPr>
-              <w:instrText xml:space="preserve"> PAGEREF _Toc515814426 \h </w:instrText>
+              <w:instrText xml:space="preserve"> PAGEREF _Toc515818804 \h </w:instrText>
             </w:r>
             <w:r>
               <w:rPr>
@@ -6872,7 +6872,7 @@
               <w:lang w:val="es-VE" w:eastAsia="es-VE"/>
             </w:rPr>
           </w:pPr>
-          <w:hyperlink w:anchor="_Toc515814427" w:history="1">
+          <w:hyperlink w:anchor="_Toc515818805" w:history="1">
             <w:r>
               <w:rPr>
                 <w:rStyle w:val="Hipervnculo"/>
@@ -6917,7 +6917,7 @@
                 <w:noProof/>
                 <w:webHidden/>
               </w:rPr>
-              <w:instrText xml:space="preserve"> PAGEREF _Toc515814427 \h </w:instrText>
+              <w:instrText xml:space="preserve"> PAGEREF _Toc515818805 \h </w:instrText>
             </w:r>
             <w:r>
               <w:rPr>
@@ -6960,7 +6960,7 @@
               <w:lang w:val="es-VE" w:eastAsia="es-VE"/>
             </w:rPr>
           </w:pPr>
-          <w:hyperlink w:anchor="_Toc515814428" w:history="1">
+          <w:hyperlink w:anchor="_Toc515818806" w:history="1">
             <w:r>
               <w:rPr>
                 <w:rStyle w:val="Hipervnculo"/>
@@ -6984,25 +6984,7 @@
                 <w:b/>
                 <w:noProof/>
               </w:rPr>
-              <w:t>Módulo d</w:t>
-            </w:r>
-            <w:r>
-              <w:rPr>
-                <w:rStyle w:val="Hipervnculo"/>
-                <w:rFonts w:ascii="Arial" w:eastAsiaTheme="majorEastAsia" w:hAnsi="Arial" w:cs="Arial"/>
-                <w:b/>
-                <w:noProof/>
-              </w:rPr>
-              <w:t>e</w:t>
-            </w:r>
-            <w:r>
-              <w:rPr>
-                <w:rStyle w:val="Hipervnculo"/>
-                <w:rFonts w:ascii="Arial" w:eastAsiaTheme="majorEastAsia" w:hAnsi="Arial" w:cs="Arial"/>
-                <w:b/>
-                <w:noProof/>
-              </w:rPr>
-              <w:t xml:space="preserve"> reportes</w:t>
+              <w:t>Módulo de reportes</w:t>
             </w:r>
             <w:r>
               <w:rPr>
@@ -7023,7 +7005,7 @@
                 <w:noProof/>
                 <w:webHidden/>
               </w:rPr>
-              <w:instrText xml:space="preserve"> PAGEREF _Toc515814428 \h </w:instrText>
+              <w:instrText xml:space="preserve"> PAGEREF _Toc515818806 \h </w:instrText>
             </w:r>
             <w:r>
               <w:rPr>
@@ -7066,7 +7048,7 @@
               <w:lang w:val="es-VE" w:eastAsia="es-VE"/>
             </w:rPr>
           </w:pPr>
-          <w:hyperlink w:anchor="_Toc515814429" w:history="1">
+          <w:hyperlink w:anchor="_Toc515818807" w:history="1">
             <w:r>
               <w:rPr>
                 <w:rStyle w:val="Hipervnculo"/>
@@ -7111,7 +7093,7 @@
                 <w:noProof/>
                 <w:webHidden/>
               </w:rPr>
-              <w:instrText xml:space="preserve"> PAGEREF _Toc515814429 \h </w:instrText>
+              <w:instrText xml:space="preserve"> PAGEREF _Toc515818807 \h </w:instrText>
             </w:r>
             <w:r>
               <w:rPr>
@@ -7154,7 +7136,7 @@
               <w:lang w:val="es-VE" w:eastAsia="es-VE"/>
             </w:rPr>
           </w:pPr>
-          <w:hyperlink w:anchor="_Toc515814430" w:history="1">
+          <w:hyperlink w:anchor="_Toc515818808" w:history="1">
             <w:r>
               <w:rPr>
                 <w:rStyle w:val="Hipervnculo"/>
@@ -7199,7 +7181,7 @@
                 <w:noProof/>
                 <w:webHidden/>
               </w:rPr>
-              <w:instrText xml:space="preserve"> PAGEREF _Toc515814430 \h </w:instrText>
+              <w:instrText xml:space="preserve"> PAGEREF _Toc515818808 \h </w:instrText>
             </w:r>
             <w:r>
               <w:rPr>
@@ -7219,7 +7201,7 @@
                 <w:noProof/>
                 <w:webHidden/>
               </w:rPr>
-              <w:t>53</w:t>
+              <w:t>54</w:t>
             </w:r>
             <w:r>
               <w:rPr>
@@ -7242,7 +7224,7 @@
               <w:lang w:val="es-VE" w:eastAsia="es-VE"/>
             </w:rPr>
           </w:pPr>
-          <w:hyperlink w:anchor="_Toc515814431" w:history="1">
+          <w:hyperlink w:anchor="_Toc515818809" w:history="1">
             <w:r>
               <w:rPr>
                 <w:rStyle w:val="Hipervnculo"/>
@@ -7287,7 +7269,7 @@
                 <w:noProof/>
                 <w:webHidden/>
               </w:rPr>
-              <w:instrText xml:space="preserve"> PAGEREF _Toc515814431 \h </w:instrText>
+              <w:instrText xml:space="preserve"> PAGEREF _Toc515818809 \h </w:instrText>
             </w:r>
             <w:r>
               <w:rPr>
@@ -7307,7 +7289,7 @@
                 <w:noProof/>
                 <w:webHidden/>
               </w:rPr>
-              <w:t>53</w:t>
+              <w:t>55</w:t>
             </w:r>
             <w:r>
               <w:rPr>
@@ -7330,7 +7312,7 @@
               <w:lang w:val="es-VE" w:eastAsia="es-VE"/>
             </w:rPr>
           </w:pPr>
-          <w:hyperlink w:anchor="_Toc515814432" w:history="1">
+          <w:hyperlink w:anchor="_Toc515818810" w:history="1">
             <w:r>
               <w:rPr>
                 <w:rStyle w:val="Hipervnculo"/>
@@ -7375,7 +7357,7 @@
                 <w:noProof/>
                 <w:webHidden/>
               </w:rPr>
-              <w:instrText xml:space="preserve"> PAGEREF _Toc515814432 \h </w:instrText>
+              <w:instrText xml:space="preserve"> PAGEREF _Toc515818810 \h </w:instrText>
             </w:r>
             <w:r>
               <w:rPr>
@@ -7395,7 +7377,7 @@
                 <w:noProof/>
                 <w:webHidden/>
               </w:rPr>
-              <w:t>53</w:t>
+              <w:t>55</w:t>
             </w:r>
             <w:r>
               <w:rPr>
@@ -7418,7 +7400,7 @@
               <w:lang w:val="es-VE" w:eastAsia="es-VE"/>
             </w:rPr>
           </w:pPr>
-          <w:hyperlink w:anchor="_Toc515814433" w:history="1">
+          <w:hyperlink w:anchor="_Toc515818811" w:history="1">
             <w:r>
               <w:rPr>
                 <w:rStyle w:val="Hipervnculo"/>
@@ -7463,7 +7445,7 @@
                 <w:noProof/>
                 <w:webHidden/>
               </w:rPr>
-              <w:instrText xml:space="preserve"> PAGEREF _Toc515814433 \h </w:instrText>
+              <w:instrText xml:space="preserve"> PAGEREF _Toc515818811 \h </w:instrText>
             </w:r>
             <w:r>
               <w:rPr>
@@ -7483,7 +7465,7 @@
                 <w:noProof/>
                 <w:webHidden/>
               </w:rPr>
-              <w:t>53</w:t>
+              <w:t>55</w:t>
             </w:r>
             <w:r>
               <w:rPr>
@@ -7506,7 +7488,7 @@
               <w:lang w:val="es-VE" w:eastAsia="es-VE"/>
             </w:rPr>
           </w:pPr>
-          <w:hyperlink w:anchor="_Toc515814434" w:history="1">
+          <w:hyperlink w:anchor="_Toc515818812" w:history="1">
             <w:r>
               <w:rPr>
                 <w:rStyle w:val="Hipervnculo"/>
@@ -7551,7 +7533,7 @@
                 <w:noProof/>
                 <w:webHidden/>
               </w:rPr>
-              <w:instrText xml:space="preserve"> PAGEREF _Toc515814434 \h </w:instrText>
+              <w:instrText xml:space="preserve"> PAGEREF _Toc515818812 \h </w:instrText>
             </w:r>
             <w:r>
               <w:rPr>
@@ -7571,7 +7553,7 @@
                 <w:noProof/>
                 <w:webHidden/>
               </w:rPr>
-              <w:t>53</w:t>
+              <w:t>55</w:t>
             </w:r>
             <w:r>
               <w:rPr>
@@ -7593,7 +7575,7 @@
               <w:lang w:val="es-VE" w:eastAsia="es-VE"/>
             </w:rPr>
           </w:pPr>
-          <w:hyperlink w:anchor="_Toc515814435" w:history="1">
+          <w:hyperlink w:anchor="_Toc515818813" w:history="1">
             <w:r>
               <w:rPr>
                 <w:rStyle w:val="Hipervnculo"/>
@@ -7621,7 +7603,7 @@
                 <w:noProof/>
                 <w:webHidden/>
               </w:rPr>
-              <w:instrText xml:space="preserve"> PAGEREF _Toc515814435 \h </w:instrText>
+              <w:instrText xml:space="preserve"> PAGEREF _Toc515818813 \h </w:instrText>
             </w:r>
             <w:r>
               <w:rPr>
@@ -7641,7 +7623,7 @@
                 <w:noProof/>
                 <w:webHidden/>
               </w:rPr>
-              <w:t>53</w:t>
+              <w:t>55</w:t>
             </w:r>
             <w:r>
               <w:rPr>
@@ -7664,7 +7646,7 @@
               <w:lang w:val="es-VE" w:eastAsia="es-VE"/>
             </w:rPr>
           </w:pPr>
-          <w:hyperlink w:anchor="_Toc515814436" w:history="1">
+          <w:hyperlink w:anchor="_Toc515818814" w:history="1">
             <w:r>
               <w:rPr>
                 <w:rStyle w:val="Hipervnculo"/>
@@ -7709,7 +7691,7 @@
                 <w:noProof/>
                 <w:webHidden/>
               </w:rPr>
-              <w:instrText xml:space="preserve"> PAGEREF _Toc515814436 \h </w:instrText>
+              <w:instrText xml:space="preserve"> PAGEREF _Toc515818814 \h </w:instrText>
             </w:r>
             <w:r>
               <w:rPr>
@@ -7729,253 +7711,7 @@
                 <w:noProof/>
                 <w:webHidden/>
               </w:rPr>
-              <w:t>53</w:t>
-            </w:r>
-            <w:r>
-              <w:rPr>
-                <w:noProof/>
-                <w:webHidden/>
-              </w:rPr>
-              <w:fldChar w:fldCharType="end"/>
-            </w:r>
-          </w:hyperlink>
-        </w:p>
-        <w:p>
-          <w:pPr>
-            <w:pStyle w:val="TDC3"/>
-            <w:tabs>
-              <w:tab w:val="right" w:leader="dot" w:pos="8544"/>
-            </w:tabs>
-            <w:rPr>
-              <w:noProof/>
-              <w:lang w:val="es-VE" w:eastAsia="es-VE"/>
-            </w:rPr>
-          </w:pPr>
-          <w:hyperlink w:anchor="_Toc515814437" w:history="1">
-            <w:r>
-              <w:rPr>
-                <w:rStyle w:val="Hipervnculo"/>
-                <w:rFonts w:ascii="Arial" w:hAnsi="Arial" w:cs="Arial"/>
-                <w:noProof/>
-              </w:rPr>
-              <w:t>Aporte Tecnológico</w:t>
-            </w:r>
-            <w:r>
-              <w:rPr>
-                <w:noProof/>
-                <w:webHidden/>
-              </w:rPr>
-              <w:tab/>
-            </w:r>
-            <w:r>
-              <w:rPr>
-                <w:noProof/>
-                <w:webHidden/>
-              </w:rPr>
-              <w:fldChar w:fldCharType="begin"/>
-            </w:r>
-            <w:r>
-              <w:rPr>
-                <w:noProof/>
-                <w:webHidden/>
-              </w:rPr>
-              <w:instrText xml:space="preserve"> PAGEREF _Toc515814437 \h </w:instrText>
-            </w:r>
-            <w:r>
-              <w:rPr>
-                <w:noProof/>
-                <w:webHidden/>
-              </w:rPr>
-            </w:r>
-            <w:r>
-              <w:rPr>
-                <w:noProof/>
-                <w:webHidden/>
-              </w:rPr>
-              <w:fldChar w:fldCharType="separate"/>
-            </w:r>
-            <w:r>
-              <w:rPr>
-                <w:noProof/>
-                <w:webHidden/>
-              </w:rPr>
-              <w:t>57</w:t>
-            </w:r>
-            <w:r>
-              <w:rPr>
-                <w:noProof/>
-                <w:webHidden/>
-              </w:rPr>
-              <w:fldChar w:fldCharType="end"/>
-            </w:r>
-          </w:hyperlink>
-        </w:p>
-        <w:p>
-          <w:pPr>
-            <w:pStyle w:val="TDC3"/>
-            <w:tabs>
-              <w:tab w:val="left" w:pos="1540"/>
-              <w:tab w:val="right" w:leader="dot" w:pos="8544"/>
-            </w:tabs>
-            <w:rPr>
-              <w:noProof/>
-              <w:lang w:val="es-VE" w:eastAsia="es-VE"/>
-            </w:rPr>
-          </w:pPr>
-          <w:hyperlink w:anchor="_Toc515814454" w:history="1">
-            <w:r>
-              <w:rPr>
-                <w:rStyle w:val="Hipervnculo"/>
-                <w:rFonts w:ascii="Arial" w:eastAsiaTheme="majorEastAsia" w:hAnsi="Arial" w:cs="Arial"/>
-                <w:b/>
-                <w:noProof/>
-              </w:rPr>
-              <w:t>4.3.10.</w:t>
-            </w:r>
-            <w:r>
-              <w:rPr>
-                <w:noProof/>
-                <w:lang w:val="es-VE" w:eastAsia="es-VE"/>
-              </w:rPr>
-              <w:tab/>
-            </w:r>
-            <w:r>
-              <w:rPr>
-                <w:rStyle w:val="Hipervnculo"/>
-                <w:rFonts w:ascii="Arial" w:eastAsiaTheme="majorEastAsia" w:hAnsi="Arial" w:cs="Arial"/>
-                <w:b/>
-                <w:noProof/>
-              </w:rPr>
-              <w:t>Evaluación de la plataforma de desarrollo para el sistema administrativo SAI</w:t>
-            </w:r>
-            <w:r>
-              <w:rPr>
-                <w:noProof/>
-                <w:webHidden/>
-              </w:rPr>
-              <w:tab/>
-            </w:r>
-            <w:r>
-              <w:rPr>
-                <w:noProof/>
-                <w:webHidden/>
-              </w:rPr>
-              <w:fldChar w:fldCharType="begin"/>
-            </w:r>
-            <w:r>
-              <w:rPr>
-                <w:noProof/>
-                <w:webHidden/>
-              </w:rPr>
-              <w:instrText xml:space="preserve"> PAGEREF _Toc515814454 \h </w:instrText>
-            </w:r>
-            <w:r>
-              <w:rPr>
-                <w:noProof/>
-                <w:webHidden/>
-              </w:rPr>
-            </w:r>
-            <w:r>
-              <w:rPr>
-                <w:noProof/>
-                <w:webHidden/>
-              </w:rPr>
-              <w:fldChar w:fldCharType="separate"/>
-            </w:r>
-            <w:r>
-              <w:rPr>
-                <w:noProof/>
-                <w:webHidden/>
-              </w:rPr>
-              <w:t>57</w:t>
-            </w:r>
-            <w:r>
-              <w:rPr>
-                <w:noProof/>
-                <w:webHidden/>
-              </w:rPr>
-              <w:fldChar w:fldCharType="end"/>
-            </w:r>
-          </w:hyperlink>
-        </w:p>
-        <w:p>
-          <w:pPr>
-            <w:pStyle w:val="TDC3"/>
-            <w:tabs>
-              <w:tab w:val="left" w:pos="1540"/>
-              <w:tab w:val="right" w:leader="dot" w:pos="8544"/>
-            </w:tabs>
-            <w:rPr>
-              <w:noProof/>
-              <w:lang w:val="es-VE" w:eastAsia="es-VE"/>
-            </w:rPr>
-          </w:pPr>
-          <w:hyperlink w:anchor="_Toc515814455" w:history="1">
-            <w:r>
-              <w:rPr>
-                <w:rStyle w:val="Hipervnculo"/>
-                <w:rFonts w:ascii="Arial" w:eastAsiaTheme="majorEastAsia" w:hAnsi="Arial" w:cs="Arial"/>
-                <w:b/>
-                <w:noProof/>
-              </w:rPr>
-              <w:t>4.3.11.</w:t>
-            </w:r>
-            <w:r>
-              <w:rPr>
-                <w:noProof/>
-                <w:lang w:val="es-VE" w:eastAsia="es-VE"/>
-              </w:rPr>
-              <w:tab/>
-            </w:r>
-            <w:r>
-              <w:rPr>
-                <w:rStyle w:val="Hipervnculo"/>
-                <w:rFonts w:ascii="Arial" w:eastAsiaTheme="majorEastAsia" w:hAnsi="Arial" w:cs="Arial"/>
-                <w:b/>
-                <w:noProof/>
-              </w:rPr>
-              <w:t>Integrar la aplicación de inventario de la empresa Indatech C.A. al sistema SAI.</w:t>
-            </w:r>
-            <w:r>
-              <w:rPr>
-                <w:noProof/>
-                <w:webHidden/>
-              </w:rPr>
-              <w:tab/>
-            </w:r>
-            <w:r>
-              <w:rPr>
-                <w:noProof/>
-                <w:webHidden/>
-              </w:rPr>
-              <w:fldChar w:fldCharType="begin"/>
-            </w:r>
-            <w:r>
-              <w:rPr>
-                <w:noProof/>
-                <w:webHidden/>
-              </w:rPr>
-              <w:instrText xml:space="preserve"> PAGEREF _Toc515814455 \h </w:instrText>
-            </w:r>
-            <w:r>
-              <w:rPr>
-                <w:noProof/>
-                <w:webHidden/>
-              </w:rPr>
-            </w:r>
-            <w:r>
-              <w:rPr>
-                <w:noProof/>
-                <w:webHidden/>
-              </w:rPr>
-              <w:fldChar w:fldCharType="separate"/>
-            </w:r>
-            <w:r>
-              <w:rPr>
-                <w:noProof/>
-                <w:webHidden/>
-              </w:rPr>
-              <w:t>57</w:t>
+              <w:t>55</w:t>
             </w:r>
             <w:r>
               <w:rPr>
@@ -7997,7 +7733,7 @@
               <w:lang w:val="es-VE" w:eastAsia="es-VE"/>
             </w:rPr>
           </w:pPr>
-          <w:hyperlink w:anchor="_Toc515814456" w:history="1">
+          <w:hyperlink w:anchor="_Toc515818815" w:history="1">
             <w:r>
               <w:rPr>
                 <w:rStyle w:val="Hipervnculo"/>
@@ -8026,7 +7762,7 @@
                 <w:noProof/>
                 <w:webHidden/>
               </w:rPr>
-              <w:instrText xml:space="preserve"> PAGEREF _Toc515814456 \h </w:instrText>
+              <w:instrText xml:space="preserve"> PAGEREF _Toc515818815 \h </w:instrText>
             </w:r>
             <w:r>
               <w:rPr>
@@ -8046,7 +7782,7 @@
                 <w:noProof/>
                 <w:webHidden/>
               </w:rPr>
-              <w:t>58</w:t>
+              <w:t>60</w:t>
             </w:r>
             <w:r>
               <w:rPr>
@@ -8068,7 +7804,7 @@
               <w:lang w:val="es-VE" w:eastAsia="es-VE"/>
             </w:rPr>
           </w:pPr>
-          <w:hyperlink w:anchor="_Toc515814457" w:history="1">
+          <w:hyperlink w:anchor="_Toc515818816" w:history="1">
             <w:r>
               <w:rPr>
                 <w:rStyle w:val="Hipervnculo"/>
@@ -8097,7 +7833,7 @@
                 <w:noProof/>
                 <w:webHidden/>
               </w:rPr>
-              <w:instrText xml:space="preserve"> PAGEREF _Toc515814457 \h </w:instrText>
+              <w:instrText xml:space="preserve"> PAGEREF _Toc515818816 \h </w:instrText>
             </w:r>
             <w:r>
               <w:rPr>
@@ -8117,7 +7853,7 @@
                 <w:noProof/>
                 <w:webHidden/>
               </w:rPr>
-              <w:t>59</w:t>
+              <w:t>61</w:t>
             </w:r>
             <w:r>
               <w:rPr>
@@ -8139,7 +7875,7 @@
               <w:lang w:val="es-VE" w:eastAsia="es-VE"/>
             </w:rPr>
           </w:pPr>
-          <w:hyperlink w:anchor="_Toc515814458" w:history="1">
+          <w:hyperlink w:anchor="_Toc515818817" w:history="1">
             <w:r>
               <w:rPr>
                 <w:rStyle w:val="Hipervnculo"/>
@@ -8168,7 +7904,7 @@
                 <w:noProof/>
                 <w:webHidden/>
               </w:rPr>
-              <w:instrText xml:space="preserve"> PAGEREF _Toc515814458 \h </w:instrText>
+              <w:instrText xml:space="preserve"> PAGEREF _Toc515818817 \h </w:instrText>
             </w:r>
             <w:r>
               <w:rPr>
@@ -8188,7 +7924,7 @@
                 <w:noProof/>
                 <w:webHidden/>
               </w:rPr>
-              <w:t>60</w:t>
+              <w:t>62</w:t>
             </w:r>
             <w:r>
               <w:rPr>
@@ -8210,7 +7946,7 @@
               <w:lang w:val="es-VE" w:eastAsia="es-VE"/>
             </w:rPr>
           </w:pPr>
-          <w:hyperlink w:anchor="_Toc515814459" w:history="1">
+          <w:hyperlink w:anchor="_Toc515818818" w:history="1">
             <w:r>
               <w:rPr>
                 <w:rStyle w:val="Hipervnculo"/>
@@ -8239,7 +7975,7 @@
                 <w:noProof/>
                 <w:webHidden/>
               </w:rPr>
-              <w:instrText xml:space="preserve"> PAGEREF _Toc515814459 \h </w:instrText>
+              <w:instrText xml:space="preserve"> PAGEREF _Toc515818818 \h </w:instrText>
             </w:r>
             <w:r>
               <w:rPr>
@@ -8259,7 +7995,7 @@
                 <w:noProof/>
                 <w:webHidden/>
               </w:rPr>
-              <w:t>61</w:t>
+              <w:t>63</w:t>
             </w:r>
             <w:r>
               <w:rPr>
@@ -8363,7 +8099,7 @@
           <w:szCs w:val="36"/>
         </w:rPr>
       </w:pPr>
-      <w:bookmarkStart w:id="2" w:name="_Toc515814351"/>
+      <w:bookmarkStart w:id="2" w:name="_Toc515818729"/>
       <w:r>
         <w:rPr>
           <w:rFonts w:ascii="Arial" w:eastAsia="Arial" w:hAnsi="Arial" w:cs="Arial"/>
@@ -8985,7 +8721,7 @@
           <w:szCs w:val="36"/>
         </w:rPr>
       </w:pPr>
-      <w:bookmarkStart w:id="3" w:name="_Toc515814352"/>
+      <w:bookmarkStart w:id="3" w:name="_Toc515818730"/>
       <w:r>
         <w:rPr>
           <w:rFonts w:ascii="Arial" w:eastAsia="Arial" w:hAnsi="Arial" w:cs="Arial"/>
@@ -9751,7 +9487,7 @@
           <w:lang w:val="es-ES"/>
         </w:rPr>
       </w:pPr>
-      <w:bookmarkStart w:id="4" w:name="_Toc515814353"/>
+      <w:bookmarkStart w:id="4" w:name="_Toc515818731"/>
       <w:r>
         <w:rPr>
           <w:rFonts w:ascii="Arial" w:hAnsi="Arial" w:cs="Arial"/>
@@ -9796,7 +9532,7 @@
           <w:lang w:val="es-ES"/>
         </w:rPr>
       </w:pPr>
-      <w:bookmarkStart w:id="5" w:name="_Toc515814354"/>
+      <w:bookmarkStart w:id="5" w:name="_Toc515818732"/>
       <w:r>
         <w:rPr>
           <w:rFonts w:ascii="Arial" w:hAnsi="Arial" w:cs="Arial"/>
@@ -9968,7 +9704,7 @@
           <w:lang w:val="es-ES"/>
         </w:rPr>
       </w:pPr>
-      <w:bookmarkStart w:id="6" w:name="_Toc515814355"/>
+      <w:bookmarkStart w:id="6" w:name="_Toc515818733"/>
       <w:r>
         <w:rPr>
           <w:rFonts w:ascii="Arial" w:hAnsi="Arial" w:cs="Arial"/>
@@ -10359,7 +10095,7 @@
           <w:lang w:val="es-ES"/>
         </w:rPr>
       </w:pPr>
-      <w:bookmarkStart w:id="7" w:name="_Toc515814356"/>
+      <w:bookmarkStart w:id="7" w:name="_Toc515818734"/>
       <w:r>
         <w:rPr>
           <w:rFonts w:ascii="Arial" w:hAnsi="Arial" w:cs="Arial"/>
@@ -10431,7 +10167,7 @@
           <w:lang w:val="es-ES"/>
         </w:rPr>
       </w:pPr>
-      <w:bookmarkStart w:id="8" w:name="_Toc515814357"/>
+      <w:bookmarkStart w:id="8" w:name="_Toc515818735"/>
       <w:r>
         <w:rPr>
           <w:rFonts w:ascii="Arial" w:hAnsi="Arial" w:cs="Arial"/>
@@ -10712,7 +10448,7 @@
           <w:lang w:val="es-ES"/>
         </w:rPr>
       </w:pPr>
-      <w:bookmarkStart w:id="9" w:name="_Toc515814358"/>
+      <w:bookmarkStart w:id="9" w:name="_Toc515818736"/>
       <w:r>
         <w:rPr>
           <w:rFonts w:ascii="Arial" w:hAnsi="Arial" w:cs="Arial"/>
@@ -10802,7 +10538,7 @@
           <w:lang w:val="es-ES"/>
         </w:rPr>
       </w:pPr>
-      <w:bookmarkStart w:id="10" w:name="_Toc515814359"/>
+      <w:bookmarkStart w:id="10" w:name="_Toc515818737"/>
       <w:r>
         <w:rPr>
           <w:rFonts w:ascii="Arial" w:hAnsi="Arial" w:cs="Arial"/>
@@ -10868,7 +10604,7 @@
           <w:lang w:val="es-ES"/>
         </w:rPr>
       </w:pPr>
-      <w:bookmarkStart w:id="11" w:name="_Toc515814360"/>
+      <w:bookmarkStart w:id="11" w:name="_Toc515818738"/>
       <w:r>
         <w:rPr>
           <w:rFonts w:ascii="Arial" w:hAnsi="Arial" w:cs="Arial"/>
@@ -12098,7 +11834,7 @@
           <w:szCs w:val="24"/>
         </w:rPr>
       </w:pPr>
-      <w:bookmarkStart w:id="22" w:name="_Toc515814361"/>
+      <w:bookmarkStart w:id="22" w:name="_Toc515818739"/>
       <w:r>
         <w:rPr>
           <w:rFonts w:ascii="Arial" w:hAnsi="Arial" w:cs="Arial"/>
@@ -12234,7 +11970,7 @@
           <w:lang w:val="es-ES"/>
         </w:rPr>
       </w:pPr>
-      <w:bookmarkStart w:id="26" w:name="_Toc515814362"/>
+      <w:bookmarkStart w:id="26" w:name="_Toc515818740"/>
       <w:r>
         <w:rPr>
           <w:rFonts w:ascii="Arial" w:hAnsi="Arial" w:cs="Arial"/>
@@ -12314,7 +12050,7 @@
           <w:lang w:val="es-ES"/>
         </w:rPr>
       </w:pPr>
-      <w:bookmarkStart w:id="27" w:name="_Toc515814363"/>
+      <w:bookmarkStart w:id="27" w:name="_Toc515818741"/>
       <w:r>
         <w:rPr>
           <w:rFonts w:ascii="Arial" w:hAnsi="Arial" w:cs="Arial"/>
@@ -12761,7 +12497,7 @@
         </w:rPr>
         <w:br w:type="page"/>
       </w:r>
-      <w:bookmarkStart w:id="28" w:name="_Toc515814364"/>
+      <w:bookmarkStart w:id="28" w:name="_Toc515818742"/>
       <w:r>
         <w:rPr>
           <w:rFonts w:ascii="Arial" w:hAnsi="Arial" w:cs="Arial"/>
@@ -12840,7 +12576,7 @@
           <w:lang w:val="es-ES"/>
         </w:rPr>
       </w:pPr>
-      <w:bookmarkStart w:id="29" w:name="_Toc515814365"/>
+      <w:bookmarkStart w:id="29" w:name="_Toc515818743"/>
       <w:r>
         <w:rPr>
           <w:rFonts w:ascii="Arial" w:hAnsi="Arial" w:cs="Arial"/>
@@ -13053,7 +12789,7 @@
           <w:lang w:val="es-ES"/>
         </w:rPr>
       </w:pPr>
-      <w:bookmarkStart w:id="30" w:name="_Toc515814366"/>
+      <w:bookmarkStart w:id="30" w:name="_Toc515818744"/>
       <w:r>
         <w:rPr>
           <w:rFonts w:ascii="Arial" w:hAnsi="Arial" w:cs="Arial"/>
@@ -13338,7 +13074,7 @@
           <w:lang w:val="es-ES"/>
         </w:rPr>
       </w:pPr>
-      <w:bookmarkStart w:id="40" w:name="_Toc515814367"/>
+      <w:bookmarkStart w:id="40" w:name="_Toc515818745"/>
       <w:r>
         <w:rPr>
           <w:rFonts w:ascii="Arial" w:hAnsi="Arial" w:cs="Arial"/>
@@ -13406,7 +13142,7 @@
           <w:lang w:val="es-ES"/>
         </w:rPr>
       </w:pPr>
-      <w:bookmarkStart w:id="41" w:name="_Toc515814368"/>
+      <w:bookmarkStart w:id="41" w:name="_Toc515818746"/>
       <w:r>
         <w:rPr>
           <w:rFonts w:ascii="Arial" w:hAnsi="Arial" w:cs="Arial"/>
@@ -13636,7 +13372,7 @@
           <w:lang w:val="es-ES"/>
         </w:rPr>
       </w:pPr>
-      <w:bookmarkStart w:id="42" w:name="_Toc515814369"/>
+      <w:bookmarkStart w:id="42" w:name="_Toc515818747"/>
       <w:r>
         <w:rPr>
           <w:rFonts w:ascii="Arial" w:hAnsi="Arial" w:cs="Arial"/>
@@ -14377,7 +14113,7 @@
           <w:lang w:val="es-ES"/>
         </w:rPr>
       </w:pPr>
-      <w:bookmarkStart w:id="44" w:name="_Toc515814370"/>
+      <w:bookmarkStart w:id="44" w:name="_Toc515818748"/>
       <w:r>
         <w:rPr>
           <w:rFonts w:ascii="Arial" w:hAnsi="Arial" w:cs="Arial"/>
@@ -14496,7 +14232,7 @@
           <w:lang w:val="es-ES"/>
         </w:rPr>
       </w:pPr>
-      <w:bookmarkStart w:id="45" w:name="_Toc515814371"/>
+      <w:bookmarkStart w:id="45" w:name="_Toc515818749"/>
       <w:r>
         <w:rPr>
           <w:rFonts w:ascii="Arial" w:hAnsi="Arial" w:cs="Arial"/>
@@ -14604,7 +14340,7 @@
           <w:lang w:val="es-ES"/>
         </w:rPr>
       </w:pPr>
-      <w:bookmarkStart w:id="46" w:name="_Toc515814372"/>
+      <w:bookmarkStart w:id="46" w:name="_Toc515818750"/>
       <w:r>
         <w:rPr>
           <w:rFonts w:ascii="Arial" w:hAnsi="Arial" w:cs="Arial"/>
@@ -14659,7 +14395,7 @@
           <w:lang w:val="es-ES"/>
         </w:rPr>
       </w:pPr>
-      <w:bookmarkStart w:id="47" w:name="_Toc515814373"/>
+      <w:bookmarkStart w:id="47" w:name="_Toc515818751"/>
       <w:r>
         <w:rPr>
           <w:rFonts w:ascii="Arial" w:hAnsi="Arial" w:cs="Arial"/>
@@ -14737,7 +14473,7 @@
           <w:lang w:val="es-ES"/>
         </w:rPr>
       </w:pPr>
-      <w:bookmarkStart w:id="48" w:name="_Toc515814374"/>
+      <w:bookmarkStart w:id="48" w:name="_Toc515818752"/>
       <w:r>
         <w:rPr>
           <w:rFonts w:ascii="Arial" w:hAnsi="Arial" w:cs="Arial"/>
@@ -15009,7 +14745,7 @@
         <w:lastRenderedPageBreak/>
         <w:t xml:space="preserve"> </w:t>
       </w:r>
-      <w:bookmarkStart w:id="49" w:name="_Toc515814375"/>
+      <w:bookmarkStart w:id="49" w:name="_Toc515818753"/>
       <w:r>
         <w:rPr>
           <w:rFonts w:ascii="Arial" w:hAnsi="Arial" w:cs="Arial"/>
@@ -15173,7 +14909,7 @@
           <w:lang w:val="es-ES"/>
         </w:rPr>
       </w:pPr>
-      <w:bookmarkStart w:id="50" w:name="_Toc515814376"/>
+      <w:bookmarkStart w:id="50" w:name="_Toc515818754"/>
       <w:r>
         <w:rPr>
           <w:rFonts w:ascii="Arial" w:hAnsi="Arial" w:cs="Arial"/>
@@ -15276,7 +15012,7 @@
           <w:lang w:val="es-ES"/>
         </w:rPr>
       </w:pPr>
-      <w:bookmarkStart w:id="51" w:name="_Toc515814377"/>
+      <w:bookmarkStart w:id="51" w:name="_Toc515818755"/>
       <w:r>
         <w:rPr>
           <w:rFonts w:ascii="Arial" w:hAnsi="Arial" w:cs="Arial"/>
@@ -15368,7 +15104,7 @@
           <w:lang w:val="es-ES"/>
         </w:rPr>
       </w:pPr>
-      <w:bookmarkStart w:id="52" w:name="_Toc515814378"/>
+      <w:bookmarkStart w:id="52" w:name="_Toc515818756"/>
       <w:r>
         <w:rPr>
           <w:rFonts w:ascii="Arial" w:hAnsi="Arial" w:cs="Arial"/>
@@ -15474,7 +15210,7 @@
           <w:lang w:val="es-ES"/>
         </w:rPr>
       </w:pPr>
-      <w:bookmarkStart w:id="53" w:name="_Toc515814379"/>
+      <w:bookmarkStart w:id="53" w:name="_Toc515818757"/>
       <w:r>
         <w:rPr>
           <w:rFonts w:ascii="Arial" w:hAnsi="Arial" w:cs="Arial"/>
@@ -15530,7 +15266,7 @@
           <w:lang w:val="es-ES"/>
         </w:rPr>
       </w:pPr>
-      <w:bookmarkStart w:id="54" w:name="_Toc515814380"/>
+      <w:bookmarkStart w:id="54" w:name="_Toc515818758"/>
       <w:r>
         <w:rPr>
           <w:rFonts w:ascii="Arial" w:hAnsi="Arial" w:cs="Arial"/>
@@ -15879,7 +15615,7 @@
           <w:lang w:val="es-ES"/>
         </w:rPr>
       </w:pPr>
-      <w:bookmarkStart w:id="56" w:name="_Toc515814381"/>
+      <w:bookmarkStart w:id="56" w:name="_Toc515818759"/>
       <w:r>
         <w:rPr>
           <w:rFonts w:ascii="Arial" w:hAnsi="Arial" w:cs="Arial"/>
@@ -15976,7 +15712,7 @@
           <w:lang w:val="es-ES"/>
         </w:rPr>
       </w:pPr>
-      <w:bookmarkStart w:id="57" w:name="_Toc515814382"/>
+      <w:bookmarkStart w:id="57" w:name="_Toc515818760"/>
       <w:r>
         <w:rPr>
           <w:rFonts w:ascii="Arial" w:hAnsi="Arial" w:cs="Arial"/>
@@ -16076,7 +15812,7 @@
           <w:lang w:val="es-ES"/>
         </w:rPr>
       </w:pPr>
-      <w:bookmarkStart w:id="58" w:name="_Toc515814383"/>
+      <w:bookmarkStart w:id="58" w:name="_Toc515818761"/>
       <w:r>
         <w:rPr>
           <w:rFonts w:ascii="Arial" w:hAnsi="Arial" w:cs="Arial"/>
@@ -16152,7 +15888,7 @@
           <w:lang w:val="es-ES"/>
         </w:rPr>
       </w:pPr>
-      <w:bookmarkStart w:id="59" w:name="_Toc515814384"/>
+      <w:bookmarkStart w:id="59" w:name="_Toc515818762"/>
       <w:r>
         <w:rPr>
           <w:rFonts w:ascii="Arial" w:hAnsi="Arial" w:cs="Arial"/>
@@ -16476,7 +16212,7 @@
           <w:lang w:val="es-ES"/>
         </w:rPr>
       </w:pPr>
-      <w:bookmarkStart w:id="60" w:name="_Toc515814385"/>
+      <w:bookmarkStart w:id="60" w:name="_Toc515818763"/>
       <w:r>
         <w:rPr>
           <w:rFonts w:ascii="Arial" w:hAnsi="Arial" w:cs="Arial"/>
@@ -16632,7 +16368,7 @@
           <w:lang w:val="es-ES"/>
         </w:rPr>
       </w:pPr>
-      <w:bookmarkStart w:id="61" w:name="_Toc515814386"/>
+      <w:bookmarkStart w:id="61" w:name="_Toc515818764"/>
       <w:r>
         <w:rPr>
           <w:rFonts w:ascii="Arial" w:hAnsi="Arial" w:cs="Arial"/>
@@ -16709,7 +16445,7 @@
           <w:lang w:val="es-ES"/>
         </w:rPr>
       </w:pPr>
-      <w:bookmarkStart w:id="62" w:name="_Toc515814387"/>
+      <w:bookmarkStart w:id="62" w:name="_Toc515818765"/>
       <w:r>
         <w:rPr>
           <w:rFonts w:ascii="Arial" w:hAnsi="Arial" w:cs="Arial"/>
@@ -16747,7 +16483,7 @@
           <w:lang w:val="es-ES"/>
         </w:rPr>
       </w:pPr>
-      <w:bookmarkStart w:id="63" w:name="_Toc515814388"/>
+      <w:bookmarkStart w:id="63" w:name="_Toc515818766"/>
       <w:r>
         <w:rPr>
           <w:rFonts w:ascii="Arial" w:hAnsi="Arial" w:cs="Arial"/>
@@ -17100,7 +16836,7 @@
         </w:rPr>
         <w:t xml:space="preserve"> </w:t>
       </w:r>
-      <w:bookmarkStart w:id="65" w:name="_Toc515814389"/>
+      <w:bookmarkStart w:id="65" w:name="_Toc515818767"/>
       <w:r>
         <w:rPr>
           <w:rFonts w:ascii="Arial" w:eastAsiaTheme="majorEastAsia" w:hAnsi="Arial" w:cs="Arial"/>
@@ -17722,7 +17458,7 @@
         </w:rPr>
         <w:t xml:space="preserve"> </w:t>
       </w:r>
-      <w:bookmarkStart w:id="66" w:name="_Toc515814390"/>
+      <w:bookmarkStart w:id="66" w:name="_Toc515818768"/>
       <w:r>
         <w:rPr>
           <w:rFonts w:ascii="Arial" w:eastAsiaTheme="majorEastAsia" w:hAnsi="Arial" w:cs="Arial"/>
@@ -17880,7 +17616,7 @@
         </w:rPr>
         <w:t xml:space="preserve"> </w:t>
       </w:r>
-      <w:bookmarkStart w:id="67" w:name="_Toc515814391"/>
+      <w:bookmarkStart w:id="67" w:name="_Toc515818769"/>
       <w:r>
         <w:rPr>
           <w:rFonts w:ascii="Arial" w:eastAsiaTheme="majorEastAsia" w:hAnsi="Arial" w:cs="Arial"/>
@@ -18085,7 +17821,7 @@
         </w:rPr>
         <w:t xml:space="preserve"> </w:t>
       </w:r>
-      <w:bookmarkStart w:id="68" w:name="_Toc515814392"/>
+      <w:bookmarkStart w:id="68" w:name="_Toc515818770"/>
       <w:r>
         <w:rPr>
           <w:rFonts w:ascii="Arial" w:eastAsiaTheme="majorEastAsia" w:hAnsi="Arial" w:cs="Arial"/>
@@ -18269,7 +18005,7 @@
         </w:rPr>
         <w:t xml:space="preserve"> </w:t>
       </w:r>
-      <w:bookmarkStart w:id="69" w:name="_Toc515814393"/>
+      <w:bookmarkStart w:id="69" w:name="_Toc515818771"/>
       <w:r>
         <w:rPr>
           <w:rFonts w:ascii="Arial" w:eastAsiaTheme="majorEastAsia" w:hAnsi="Arial" w:cs="Arial"/>
@@ -18387,7 +18123,7 @@
         </w:rPr>
         <w:t xml:space="preserve"> </w:t>
       </w:r>
-      <w:bookmarkStart w:id="70" w:name="_Toc515814394"/>
+      <w:bookmarkStart w:id="70" w:name="_Toc515818772"/>
       <w:r>
         <w:rPr>
           <w:rFonts w:ascii="Arial" w:eastAsiaTheme="majorEastAsia" w:hAnsi="Arial" w:cs="Arial"/>
@@ -18611,7 +18347,7 @@
           <w:lang w:val="es-ES"/>
         </w:rPr>
       </w:pPr>
-      <w:bookmarkStart w:id="71" w:name="_Toc515814395"/>
+      <w:bookmarkStart w:id="71" w:name="_Toc515818773"/>
       <w:r>
         <w:rPr>
           <w:rFonts w:ascii="Arial" w:hAnsi="Arial" w:cs="Arial"/>
@@ -18672,7 +18408,7 @@
         </w:rPr>
         <w:t xml:space="preserve"> </w:t>
       </w:r>
-      <w:bookmarkStart w:id="72" w:name="_Toc515814396"/>
+      <w:bookmarkStart w:id="72" w:name="_Toc515818774"/>
       <w:r>
         <w:rPr>
           <w:rFonts w:ascii="Arial" w:eastAsiaTheme="majorEastAsia" w:hAnsi="Arial" w:cs="Arial"/>
@@ -18765,7 +18501,7 @@
           <w:lang w:val="es-ES"/>
         </w:rPr>
       </w:pPr>
-      <w:bookmarkStart w:id="73" w:name="_Toc515814397"/>
+      <w:bookmarkStart w:id="73" w:name="_Toc515818775"/>
       <w:r>
         <w:rPr>
           <w:rFonts w:ascii="Arial" w:eastAsiaTheme="majorEastAsia" w:hAnsi="Arial" w:cs="Arial"/>
@@ -18923,7 +18659,7 @@
           <w:lang w:val="es-ES"/>
         </w:rPr>
       </w:pPr>
-      <w:bookmarkStart w:id="74" w:name="_Toc515814398"/>
+      <w:bookmarkStart w:id="74" w:name="_Toc515818776"/>
       <w:r>
         <w:rPr>
           <w:rFonts w:ascii="Arial" w:eastAsiaTheme="majorEastAsia" w:hAnsi="Arial" w:cs="Arial"/>
@@ -18976,7 +18712,7 @@
           <w:lang w:val="es-ES"/>
         </w:rPr>
       </w:pPr>
-      <w:bookmarkStart w:id="75" w:name="_Toc515814399"/>
+      <w:bookmarkStart w:id="75" w:name="_Toc515818777"/>
       <w:r>
         <w:rPr>
           <w:rFonts w:ascii="Arial" w:eastAsiaTheme="majorEastAsia" w:hAnsi="Arial" w:cs="Arial"/>
@@ -19060,7 +18796,7 @@
           <w:lang w:val="es-ES"/>
         </w:rPr>
       </w:pPr>
-      <w:bookmarkStart w:id="76" w:name="_Toc515814400"/>
+      <w:bookmarkStart w:id="76" w:name="_Toc515818778"/>
       <w:r>
         <w:rPr>
           <w:rFonts w:ascii="Arial" w:eastAsiaTheme="majorEastAsia" w:hAnsi="Arial" w:cs="Arial"/>
@@ -19348,7 +19084,7 @@
           <w:lang w:val="es-ES"/>
         </w:rPr>
       </w:pPr>
-      <w:bookmarkStart w:id="77" w:name="_Toc515814401"/>
+      <w:bookmarkStart w:id="77" w:name="_Toc515818779"/>
       <w:r>
         <w:rPr>
           <w:rFonts w:ascii="Arial" w:eastAsiaTheme="majorEastAsia" w:hAnsi="Arial" w:cs="Arial"/>
@@ -19614,7 +19350,7 @@
           <w:lang w:val="es-ES"/>
         </w:rPr>
       </w:pPr>
-      <w:bookmarkStart w:id="78" w:name="_Toc515814402"/>
+      <w:bookmarkStart w:id="78" w:name="_Toc515818780"/>
       <w:r>
         <w:rPr>
           <w:rFonts w:ascii="Arial" w:eastAsiaTheme="majorEastAsia" w:hAnsi="Arial" w:cs="Arial"/>
@@ -19709,7 +19445,7 @@
         </w:rPr>
         <w:t xml:space="preserve"> </w:t>
       </w:r>
-      <w:bookmarkStart w:id="79" w:name="_Toc515814403"/>
+      <w:bookmarkStart w:id="79" w:name="_Toc515818781"/>
       <w:r>
         <w:rPr>
           <w:rFonts w:ascii="Arial" w:eastAsiaTheme="majorEastAsia" w:hAnsi="Arial" w:cs="Arial"/>
@@ -19762,7 +19498,7 @@
           <w:lang w:val="es-ES"/>
         </w:rPr>
       </w:pPr>
-      <w:bookmarkStart w:id="80" w:name="_Toc515814404"/>
+      <w:bookmarkStart w:id="80" w:name="_Toc515818782"/>
       <w:r>
         <w:rPr>
           <w:rFonts w:ascii="Arial" w:eastAsiaTheme="majorEastAsia" w:hAnsi="Arial" w:cs="Arial"/>
@@ -19861,7 +19597,7 @@
           <w:lang w:val="es-ES"/>
         </w:rPr>
       </w:pPr>
-      <w:bookmarkStart w:id="81" w:name="_Toc515814405"/>
+      <w:bookmarkStart w:id="81" w:name="_Toc515818783"/>
       <w:r>
         <w:rPr>
           <w:rFonts w:ascii="Arial" w:eastAsiaTheme="majorEastAsia" w:hAnsi="Arial" w:cs="Arial"/>
@@ -21068,7 +20804,7 @@
           <w:lang w:val="es-ES"/>
         </w:rPr>
       </w:pPr>
-      <w:bookmarkStart w:id="83" w:name="_Toc515814406"/>
+      <w:bookmarkStart w:id="83" w:name="_Toc515818784"/>
       <w:r>
         <w:rPr>
           <w:rFonts w:ascii="Arial" w:eastAsiaTheme="majorEastAsia" w:hAnsi="Arial" w:cs="Arial"/>
@@ -21207,7 +20943,7 @@
           <w:lang w:val="es-ES"/>
         </w:rPr>
       </w:pPr>
-      <w:bookmarkStart w:id="84" w:name="_Toc515814407"/>
+      <w:bookmarkStart w:id="84" w:name="_Toc515818785"/>
       <w:r>
         <w:rPr>
           <w:rFonts w:ascii="Arial" w:eastAsiaTheme="majorEastAsia" w:hAnsi="Arial" w:cs="Arial"/>
@@ -21307,7 +21043,7 @@
           <w:lang w:val="es-ES"/>
         </w:rPr>
       </w:pPr>
-      <w:bookmarkStart w:id="85" w:name="_Toc515814408"/>
+      <w:bookmarkStart w:id="85" w:name="_Toc515818786"/>
       <w:r>
         <w:rPr>
           <w:rFonts w:ascii="Arial" w:eastAsiaTheme="majorEastAsia" w:hAnsi="Arial" w:cs="Arial"/>
@@ -21348,7 +21084,7 @@
         </w:rPr>
         <w:t xml:space="preserve"> </w:t>
       </w:r>
-      <w:bookmarkStart w:id="86" w:name="_Toc515814409"/>
+      <w:bookmarkStart w:id="86" w:name="_Toc515818787"/>
       <w:r>
         <w:rPr>
           <w:rFonts w:ascii="Arial" w:eastAsiaTheme="majorEastAsia" w:hAnsi="Arial" w:cs="Arial"/>
@@ -21387,6 +21123,8 @@
       <w:bookmarkStart w:id="91" w:name="_Toc515785192"/>
       <w:bookmarkStart w:id="92" w:name="_Toc515814300"/>
       <w:bookmarkStart w:id="93" w:name="_Toc515814410"/>
+      <w:bookmarkStart w:id="94" w:name="_Toc515818697"/>
+      <w:bookmarkStart w:id="95" w:name="_Toc515818788"/>
       <w:bookmarkEnd w:id="87"/>
       <w:bookmarkEnd w:id="88"/>
       <w:bookmarkEnd w:id="89"/>
@@ -21394,6 +21132,8 @@
       <w:bookmarkEnd w:id="91"/>
       <w:bookmarkEnd w:id="92"/>
       <w:bookmarkEnd w:id="93"/>
+      <w:bookmarkEnd w:id="94"/>
+      <w:bookmarkEnd w:id="95"/>
     </w:p>
     <w:p>
       <w:pPr>
@@ -21414,20 +21154,24 @@
           <w:lang w:val="es-ES"/>
         </w:rPr>
       </w:pPr>
-      <w:bookmarkStart w:id="94" w:name="_Toc514400437"/>
-      <w:bookmarkStart w:id="95" w:name="_Toc514747173"/>
-      <w:bookmarkStart w:id="96" w:name="_Toc514747275"/>
-      <w:bookmarkStart w:id="97" w:name="_Toc514795934"/>
-      <w:bookmarkStart w:id="98" w:name="_Toc515785193"/>
-      <w:bookmarkStart w:id="99" w:name="_Toc515814301"/>
-      <w:bookmarkStart w:id="100" w:name="_Toc515814411"/>
-      <w:bookmarkEnd w:id="94"/>
-      <w:bookmarkEnd w:id="95"/>
+      <w:bookmarkStart w:id="96" w:name="_Toc514400437"/>
+      <w:bookmarkStart w:id="97" w:name="_Toc514747173"/>
+      <w:bookmarkStart w:id="98" w:name="_Toc514747275"/>
+      <w:bookmarkStart w:id="99" w:name="_Toc514795934"/>
+      <w:bookmarkStart w:id="100" w:name="_Toc515785193"/>
+      <w:bookmarkStart w:id="101" w:name="_Toc515814301"/>
+      <w:bookmarkStart w:id="102" w:name="_Toc515814411"/>
+      <w:bookmarkStart w:id="103" w:name="_Toc515818698"/>
+      <w:bookmarkStart w:id="104" w:name="_Toc515818789"/>
       <w:bookmarkEnd w:id="96"/>
       <w:bookmarkEnd w:id="97"/>
       <w:bookmarkEnd w:id="98"/>
       <w:bookmarkEnd w:id="99"/>
       <w:bookmarkEnd w:id="100"/>
+      <w:bookmarkEnd w:id="101"/>
+      <w:bookmarkEnd w:id="102"/>
+      <w:bookmarkEnd w:id="103"/>
+      <w:bookmarkEnd w:id="104"/>
     </w:p>
     <w:p>
       <w:pPr>
@@ -21448,20 +21192,24 @@
           <w:lang w:val="es-ES"/>
         </w:rPr>
       </w:pPr>
-      <w:bookmarkStart w:id="101" w:name="_Toc514400438"/>
-      <w:bookmarkStart w:id="102" w:name="_Toc514747174"/>
-      <w:bookmarkStart w:id="103" w:name="_Toc514747276"/>
-      <w:bookmarkStart w:id="104" w:name="_Toc514795935"/>
-      <w:bookmarkStart w:id="105" w:name="_Toc515785194"/>
-      <w:bookmarkStart w:id="106" w:name="_Toc515814302"/>
-      <w:bookmarkStart w:id="107" w:name="_Toc515814412"/>
-      <w:bookmarkEnd w:id="101"/>
-      <w:bookmarkEnd w:id="102"/>
-      <w:bookmarkEnd w:id="103"/>
-      <w:bookmarkEnd w:id="104"/>
+      <w:bookmarkStart w:id="105" w:name="_Toc514400438"/>
+      <w:bookmarkStart w:id="106" w:name="_Toc514747174"/>
+      <w:bookmarkStart w:id="107" w:name="_Toc514747276"/>
+      <w:bookmarkStart w:id="108" w:name="_Toc514795935"/>
+      <w:bookmarkStart w:id="109" w:name="_Toc515785194"/>
+      <w:bookmarkStart w:id="110" w:name="_Toc515814302"/>
+      <w:bookmarkStart w:id="111" w:name="_Toc515814412"/>
+      <w:bookmarkStart w:id="112" w:name="_Toc515818699"/>
+      <w:bookmarkStart w:id="113" w:name="_Toc515818790"/>
       <w:bookmarkEnd w:id="105"/>
       <w:bookmarkEnd w:id="106"/>
       <w:bookmarkEnd w:id="107"/>
+      <w:bookmarkEnd w:id="108"/>
+      <w:bookmarkEnd w:id="109"/>
+      <w:bookmarkEnd w:id="110"/>
+      <w:bookmarkEnd w:id="111"/>
+      <w:bookmarkEnd w:id="112"/>
+      <w:bookmarkEnd w:id="113"/>
     </w:p>
     <w:p>
       <w:pPr>
@@ -21482,20 +21230,24 @@
           <w:lang w:val="es-ES"/>
         </w:rPr>
       </w:pPr>
-      <w:bookmarkStart w:id="108" w:name="_Toc514400439"/>
-      <w:bookmarkStart w:id="109" w:name="_Toc514747175"/>
-      <w:bookmarkStart w:id="110" w:name="_Toc514747277"/>
-      <w:bookmarkStart w:id="111" w:name="_Toc514795936"/>
-      <w:bookmarkStart w:id="112" w:name="_Toc515785195"/>
-      <w:bookmarkStart w:id="113" w:name="_Toc515814303"/>
-      <w:bookmarkStart w:id="114" w:name="_Toc515814413"/>
-      <w:bookmarkEnd w:id="108"/>
-      <w:bookmarkEnd w:id="109"/>
-      <w:bookmarkEnd w:id="110"/>
-      <w:bookmarkEnd w:id="111"/>
-      <w:bookmarkEnd w:id="112"/>
-      <w:bookmarkEnd w:id="113"/>
+      <w:bookmarkStart w:id="114" w:name="_Toc514400439"/>
+      <w:bookmarkStart w:id="115" w:name="_Toc514747175"/>
+      <w:bookmarkStart w:id="116" w:name="_Toc514747277"/>
+      <w:bookmarkStart w:id="117" w:name="_Toc514795936"/>
+      <w:bookmarkStart w:id="118" w:name="_Toc515785195"/>
+      <w:bookmarkStart w:id="119" w:name="_Toc515814303"/>
+      <w:bookmarkStart w:id="120" w:name="_Toc515814413"/>
+      <w:bookmarkStart w:id="121" w:name="_Toc515818700"/>
+      <w:bookmarkStart w:id="122" w:name="_Toc515818791"/>
       <w:bookmarkEnd w:id="114"/>
+      <w:bookmarkEnd w:id="115"/>
+      <w:bookmarkEnd w:id="116"/>
+      <w:bookmarkEnd w:id="117"/>
+      <w:bookmarkEnd w:id="118"/>
+      <w:bookmarkEnd w:id="119"/>
+      <w:bookmarkEnd w:id="120"/>
+      <w:bookmarkEnd w:id="121"/>
+      <w:bookmarkEnd w:id="122"/>
     </w:p>
     <w:p>
       <w:pPr>
@@ -21516,20 +21268,24 @@
           <w:lang w:val="es-ES"/>
         </w:rPr>
       </w:pPr>
-      <w:bookmarkStart w:id="115" w:name="_Toc514400440"/>
-      <w:bookmarkStart w:id="116" w:name="_Toc514747176"/>
-      <w:bookmarkStart w:id="117" w:name="_Toc514747278"/>
-      <w:bookmarkStart w:id="118" w:name="_Toc514795937"/>
-      <w:bookmarkStart w:id="119" w:name="_Toc515785196"/>
-      <w:bookmarkStart w:id="120" w:name="_Toc515814304"/>
-      <w:bookmarkStart w:id="121" w:name="_Toc515814414"/>
-      <w:bookmarkEnd w:id="115"/>
-      <w:bookmarkEnd w:id="116"/>
-      <w:bookmarkEnd w:id="117"/>
-      <w:bookmarkEnd w:id="118"/>
-      <w:bookmarkEnd w:id="119"/>
-      <w:bookmarkEnd w:id="120"/>
-      <w:bookmarkEnd w:id="121"/>
+      <w:bookmarkStart w:id="123" w:name="_Toc514400440"/>
+      <w:bookmarkStart w:id="124" w:name="_Toc514747176"/>
+      <w:bookmarkStart w:id="125" w:name="_Toc514747278"/>
+      <w:bookmarkStart w:id="126" w:name="_Toc514795937"/>
+      <w:bookmarkStart w:id="127" w:name="_Toc515785196"/>
+      <w:bookmarkStart w:id="128" w:name="_Toc515814304"/>
+      <w:bookmarkStart w:id="129" w:name="_Toc515814414"/>
+      <w:bookmarkStart w:id="130" w:name="_Toc515818701"/>
+      <w:bookmarkStart w:id="131" w:name="_Toc515818792"/>
+      <w:bookmarkEnd w:id="123"/>
+      <w:bookmarkEnd w:id="124"/>
+      <w:bookmarkEnd w:id="125"/>
+      <w:bookmarkEnd w:id="126"/>
+      <w:bookmarkEnd w:id="127"/>
+      <w:bookmarkEnd w:id="128"/>
+      <w:bookmarkEnd w:id="129"/>
+      <w:bookmarkEnd w:id="130"/>
+      <w:bookmarkEnd w:id="131"/>
     </w:p>
     <w:p>
       <w:pPr>
@@ -21550,20 +21306,24 @@
           <w:lang w:val="es-ES"/>
         </w:rPr>
       </w:pPr>
-      <w:bookmarkStart w:id="122" w:name="_Toc514400441"/>
-      <w:bookmarkStart w:id="123" w:name="_Toc514747177"/>
-      <w:bookmarkStart w:id="124" w:name="_Toc514747279"/>
-      <w:bookmarkStart w:id="125" w:name="_Toc514795938"/>
-      <w:bookmarkStart w:id="126" w:name="_Toc515785197"/>
-      <w:bookmarkStart w:id="127" w:name="_Toc515814305"/>
-      <w:bookmarkStart w:id="128" w:name="_Toc515814415"/>
-      <w:bookmarkEnd w:id="122"/>
-      <w:bookmarkEnd w:id="123"/>
-      <w:bookmarkEnd w:id="124"/>
-      <w:bookmarkEnd w:id="125"/>
-      <w:bookmarkEnd w:id="126"/>
-      <w:bookmarkEnd w:id="127"/>
-      <w:bookmarkEnd w:id="128"/>
+      <w:bookmarkStart w:id="132" w:name="_Toc514400441"/>
+      <w:bookmarkStart w:id="133" w:name="_Toc514747177"/>
+      <w:bookmarkStart w:id="134" w:name="_Toc514747279"/>
+      <w:bookmarkStart w:id="135" w:name="_Toc514795938"/>
+      <w:bookmarkStart w:id="136" w:name="_Toc515785197"/>
+      <w:bookmarkStart w:id="137" w:name="_Toc515814305"/>
+      <w:bookmarkStart w:id="138" w:name="_Toc515814415"/>
+      <w:bookmarkStart w:id="139" w:name="_Toc515818702"/>
+      <w:bookmarkStart w:id="140" w:name="_Toc515818793"/>
+      <w:bookmarkEnd w:id="132"/>
+      <w:bookmarkEnd w:id="133"/>
+      <w:bookmarkEnd w:id="134"/>
+      <w:bookmarkEnd w:id="135"/>
+      <w:bookmarkEnd w:id="136"/>
+      <w:bookmarkEnd w:id="137"/>
+      <w:bookmarkEnd w:id="138"/>
+      <w:bookmarkEnd w:id="139"/>
+      <w:bookmarkEnd w:id="140"/>
     </w:p>
     <w:p>
       <w:pPr>
@@ -21584,20 +21344,24 @@
           <w:lang w:val="es-ES"/>
         </w:rPr>
       </w:pPr>
-      <w:bookmarkStart w:id="129" w:name="_Toc514400442"/>
-      <w:bookmarkStart w:id="130" w:name="_Toc514747178"/>
-      <w:bookmarkStart w:id="131" w:name="_Toc514747280"/>
-      <w:bookmarkStart w:id="132" w:name="_Toc514795939"/>
-      <w:bookmarkStart w:id="133" w:name="_Toc515785198"/>
-      <w:bookmarkStart w:id="134" w:name="_Toc515814306"/>
-      <w:bookmarkStart w:id="135" w:name="_Toc515814416"/>
-      <w:bookmarkEnd w:id="129"/>
-      <w:bookmarkEnd w:id="130"/>
-      <w:bookmarkEnd w:id="131"/>
-      <w:bookmarkEnd w:id="132"/>
-      <w:bookmarkEnd w:id="133"/>
-      <w:bookmarkEnd w:id="134"/>
-      <w:bookmarkEnd w:id="135"/>
+      <w:bookmarkStart w:id="141" w:name="_Toc514400442"/>
+      <w:bookmarkStart w:id="142" w:name="_Toc514747178"/>
+      <w:bookmarkStart w:id="143" w:name="_Toc514747280"/>
+      <w:bookmarkStart w:id="144" w:name="_Toc514795939"/>
+      <w:bookmarkStart w:id="145" w:name="_Toc515785198"/>
+      <w:bookmarkStart w:id="146" w:name="_Toc515814306"/>
+      <w:bookmarkStart w:id="147" w:name="_Toc515814416"/>
+      <w:bookmarkStart w:id="148" w:name="_Toc515818703"/>
+      <w:bookmarkStart w:id="149" w:name="_Toc515818794"/>
+      <w:bookmarkEnd w:id="141"/>
+      <w:bookmarkEnd w:id="142"/>
+      <w:bookmarkEnd w:id="143"/>
+      <w:bookmarkEnd w:id="144"/>
+      <w:bookmarkEnd w:id="145"/>
+      <w:bookmarkEnd w:id="146"/>
+      <w:bookmarkEnd w:id="147"/>
+      <w:bookmarkEnd w:id="148"/>
+      <w:bookmarkEnd w:id="149"/>
     </w:p>
     <w:p>
       <w:pPr>
@@ -21618,20 +21382,24 @@
           <w:lang w:val="es-ES"/>
         </w:rPr>
       </w:pPr>
-      <w:bookmarkStart w:id="136" w:name="_Toc514400443"/>
-      <w:bookmarkStart w:id="137" w:name="_Toc514747179"/>
-      <w:bookmarkStart w:id="138" w:name="_Toc514747281"/>
-      <w:bookmarkStart w:id="139" w:name="_Toc514795940"/>
-      <w:bookmarkStart w:id="140" w:name="_Toc515785199"/>
-      <w:bookmarkStart w:id="141" w:name="_Toc515814307"/>
-      <w:bookmarkStart w:id="142" w:name="_Toc515814417"/>
-      <w:bookmarkEnd w:id="136"/>
-      <w:bookmarkEnd w:id="137"/>
-      <w:bookmarkEnd w:id="138"/>
-      <w:bookmarkEnd w:id="139"/>
-      <w:bookmarkEnd w:id="140"/>
-      <w:bookmarkEnd w:id="141"/>
-      <w:bookmarkEnd w:id="142"/>
+      <w:bookmarkStart w:id="150" w:name="_Toc514400443"/>
+      <w:bookmarkStart w:id="151" w:name="_Toc514747179"/>
+      <w:bookmarkStart w:id="152" w:name="_Toc514747281"/>
+      <w:bookmarkStart w:id="153" w:name="_Toc514795940"/>
+      <w:bookmarkStart w:id="154" w:name="_Toc515785199"/>
+      <w:bookmarkStart w:id="155" w:name="_Toc515814307"/>
+      <w:bookmarkStart w:id="156" w:name="_Toc515814417"/>
+      <w:bookmarkStart w:id="157" w:name="_Toc515818704"/>
+      <w:bookmarkStart w:id="158" w:name="_Toc515818795"/>
+      <w:bookmarkEnd w:id="150"/>
+      <w:bookmarkEnd w:id="151"/>
+      <w:bookmarkEnd w:id="152"/>
+      <w:bookmarkEnd w:id="153"/>
+      <w:bookmarkEnd w:id="154"/>
+      <w:bookmarkEnd w:id="155"/>
+      <w:bookmarkEnd w:id="156"/>
+      <w:bookmarkEnd w:id="157"/>
+      <w:bookmarkEnd w:id="158"/>
     </w:p>
     <w:p>
       <w:pPr>
@@ -21652,20 +21420,24 @@
           <w:lang w:val="es-ES"/>
         </w:rPr>
       </w:pPr>
-      <w:bookmarkStart w:id="143" w:name="_Toc514400444"/>
-      <w:bookmarkStart w:id="144" w:name="_Toc514747180"/>
-      <w:bookmarkStart w:id="145" w:name="_Toc514747282"/>
-      <w:bookmarkStart w:id="146" w:name="_Toc514795941"/>
-      <w:bookmarkStart w:id="147" w:name="_Toc515785200"/>
-      <w:bookmarkStart w:id="148" w:name="_Toc515814308"/>
-      <w:bookmarkStart w:id="149" w:name="_Toc515814418"/>
-      <w:bookmarkEnd w:id="143"/>
-      <w:bookmarkEnd w:id="144"/>
-      <w:bookmarkEnd w:id="145"/>
-      <w:bookmarkEnd w:id="146"/>
-      <w:bookmarkEnd w:id="147"/>
-      <w:bookmarkEnd w:id="148"/>
-      <w:bookmarkEnd w:id="149"/>
+      <w:bookmarkStart w:id="159" w:name="_Toc514400444"/>
+      <w:bookmarkStart w:id="160" w:name="_Toc514747180"/>
+      <w:bookmarkStart w:id="161" w:name="_Toc514747282"/>
+      <w:bookmarkStart w:id="162" w:name="_Toc514795941"/>
+      <w:bookmarkStart w:id="163" w:name="_Toc515785200"/>
+      <w:bookmarkStart w:id="164" w:name="_Toc515814308"/>
+      <w:bookmarkStart w:id="165" w:name="_Toc515814418"/>
+      <w:bookmarkStart w:id="166" w:name="_Toc515818705"/>
+      <w:bookmarkStart w:id="167" w:name="_Toc515818796"/>
+      <w:bookmarkEnd w:id="159"/>
+      <w:bookmarkEnd w:id="160"/>
+      <w:bookmarkEnd w:id="161"/>
+      <w:bookmarkEnd w:id="162"/>
+      <w:bookmarkEnd w:id="163"/>
+      <w:bookmarkEnd w:id="164"/>
+      <w:bookmarkEnd w:id="165"/>
+      <w:bookmarkEnd w:id="166"/>
+      <w:bookmarkEnd w:id="167"/>
     </w:p>
     <w:p>
       <w:pPr>
@@ -21686,20 +21458,24 @@
           <w:lang w:val="es-ES"/>
         </w:rPr>
       </w:pPr>
-      <w:bookmarkStart w:id="150" w:name="_Toc514400445"/>
-      <w:bookmarkStart w:id="151" w:name="_Toc514747181"/>
-      <w:bookmarkStart w:id="152" w:name="_Toc514747283"/>
-      <w:bookmarkStart w:id="153" w:name="_Toc514795942"/>
-      <w:bookmarkStart w:id="154" w:name="_Toc515785201"/>
-      <w:bookmarkStart w:id="155" w:name="_Toc515814309"/>
-      <w:bookmarkStart w:id="156" w:name="_Toc515814419"/>
-      <w:bookmarkEnd w:id="150"/>
-      <w:bookmarkEnd w:id="151"/>
-      <w:bookmarkEnd w:id="152"/>
-      <w:bookmarkEnd w:id="153"/>
-      <w:bookmarkEnd w:id="154"/>
-      <w:bookmarkEnd w:id="155"/>
-      <w:bookmarkEnd w:id="156"/>
+      <w:bookmarkStart w:id="168" w:name="_Toc514400445"/>
+      <w:bookmarkStart w:id="169" w:name="_Toc514747181"/>
+      <w:bookmarkStart w:id="170" w:name="_Toc514747283"/>
+      <w:bookmarkStart w:id="171" w:name="_Toc514795942"/>
+      <w:bookmarkStart w:id="172" w:name="_Toc515785201"/>
+      <w:bookmarkStart w:id="173" w:name="_Toc515814309"/>
+      <w:bookmarkStart w:id="174" w:name="_Toc515814419"/>
+      <w:bookmarkStart w:id="175" w:name="_Toc515818706"/>
+      <w:bookmarkStart w:id="176" w:name="_Toc515818797"/>
+      <w:bookmarkEnd w:id="168"/>
+      <w:bookmarkEnd w:id="169"/>
+      <w:bookmarkEnd w:id="170"/>
+      <w:bookmarkEnd w:id="171"/>
+      <w:bookmarkEnd w:id="172"/>
+      <w:bookmarkEnd w:id="173"/>
+      <w:bookmarkEnd w:id="174"/>
+      <w:bookmarkEnd w:id="175"/>
+      <w:bookmarkEnd w:id="176"/>
     </w:p>
     <w:p>
       <w:pPr>
@@ -21720,20 +21496,24 @@
           <w:lang w:val="es-ES"/>
         </w:rPr>
       </w:pPr>
-      <w:bookmarkStart w:id="157" w:name="_Toc514400446"/>
-      <w:bookmarkStart w:id="158" w:name="_Toc514747182"/>
-      <w:bookmarkStart w:id="159" w:name="_Toc514747284"/>
-      <w:bookmarkStart w:id="160" w:name="_Toc514795943"/>
-      <w:bookmarkStart w:id="161" w:name="_Toc515785202"/>
-      <w:bookmarkStart w:id="162" w:name="_Toc515814310"/>
-      <w:bookmarkStart w:id="163" w:name="_Toc515814420"/>
-      <w:bookmarkEnd w:id="157"/>
-      <w:bookmarkEnd w:id="158"/>
-      <w:bookmarkEnd w:id="159"/>
-      <w:bookmarkEnd w:id="160"/>
-      <w:bookmarkEnd w:id="161"/>
-      <w:bookmarkEnd w:id="162"/>
-      <w:bookmarkEnd w:id="163"/>
+      <w:bookmarkStart w:id="177" w:name="_Toc514400446"/>
+      <w:bookmarkStart w:id="178" w:name="_Toc514747182"/>
+      <w:bookmarkStart w:id="179" w:name="_Toc514747284"/>
+      <w:bookmarkStart w:id="180" w:name="_Toc514795943"/>
+      <w:bookmarkStart w:id="181" w:name="_Toc515785202"/>
+      <w:bookmarkStart w:id="182" w:name="_Toc515814310"/>
+      <w:bookmarkStart w:id="183" w:name="_Toc515814420"/>
+      <w:bookmarkStart w:id="184" w:name="_Toc515818707"/>
+      <w:bookmarkStart w:id="185" w:name="_Toc515818798"/>
+      <w:bookmarkEnd w:id="177"/>
+      <w:bookmarkEnd w:id="178"/>
+      <w:bookmarkEnd w:id="179"/>
+      <w:bookmarkEnd w:id="180"/>
+      <w:bookmarkEnd w:id="181"/>
+      <w:bookmarkEnd w:id="182"/>
+      <w:bookmarkEnd w:id="183"/>
+      <w:bookmarkEnd w:id="184"/>
+      <w:bookmarkEnd w:id="185"/>
     </w:p>
     <w:p>
       <w:pPr>
@@ -21754,20 +21534,24 @@
           <w:lang w:val="es-ES"/>
         </w:rPr>
       </w:pPr>
-      <w:bookmarkStart w:id="164" w:name="_Toc514400447"/>
-      <w:bookmarkStart w:id="165" w:name="_Toc514747183"/>
-      <w:bookmarkStart w:id="166" w:name="_Toc514747285"/>
-      <w:bookmarkStart w:id="167" w:name="_Toc514795944"/>
-      <w:bookmarkStart w:id="168" w:name="_Toc515785203"/>
-      <w:bookmarkStart w:id="169" w:name="_Toc515814311"/>
-      <w:bookmarkStart w:id="170" w:name="_Toc515814421"/>
-      <w:bookmarkEnd w:id="164"/>
-      <w:bookmarkEnd w:id="165"/>
-      <w:bookmarkEnd w:id="166"/>
-      <w:bookmarkEnd w:id="167"/>
-      <w:bookmarkEnd w:id="168"/>
-      <w:bookmarkEnd w:id="169"/>
-      <w:bookmarkEnd w:id="170"/>
+      <w:bookmarkStart w:id="186" w:name="_Toc514400447"/>
+      <w:bookmarkStart w:id="187" w:name="_Toc514747183"/>
+      <w:bookmarkStart w:id="188" w:name="_Toc514747285"/>
+      <w:bookmarkStart w:id="189" w:name="_Toc514795944"/>
+      <w:bookmarkStart w:id="190" w:name="_Toc515785203"/>
+      <w:bookmarkStart w:id="191" w:name="_Toc515814311"/>
+      <w:bookmarkStart w:id="192" w:name="_Toc515814421"/>
+      <w:bookmarkStart w:id="193" w:name="_Toc515818708"/>
+      <w:bookmarkStart w:id="194" w:name="_Toc515818799"/>
+      <w:bookmarkEnd w:id="186"/>
+      <w:bookmarkEnd w:id="187"/>
+      <w:bookmarkEnd w:id="188"/>
+      <w:bookmarkEnd w:id="189"/>
+      <w:bookmarkEnd w:id="190"/>
+      <w:bookmarkEnd w:id="191"/>
+      <w:bookmarkEnd w:id="192"/>
+      <w:bookmarkEnd w:id="193"/>
+      <w:bookmarkEnd w:id="194"/>
     </w:p>
     <w:p>
       <w:pPr>
@@ -21787,7 +21571,7 @@
           <w:lang w:val="es-ES"/>
         </w:rPr>
       </w:pPr>
-      <w:bookmarkStart w:id="171" w:name="_Toc515814422"/>
+      <w:bookmarkStart w:id="195" w:name="_Toc515818800"/>
       <w:r>
         <w:rPr>
           <w:rFonts w:ascii="Arial" w:eastAsiaTheme="majorEastAsia" w:hAnsi="Arial" w:cs="Arial"/>
@@ -21798,7 +21582,7 @@
         </w:rPr>
         <w:t>Módulo de seguridad</w:t>
       </w:r>
-      <w:bookmarkEnd w:id="171"/>
+      <w:bookmarkEnd w:id="195"/>
     </w:p>
     <w:p>
       <w:pPr>
@@ -22434,7 +22218,7 @@
           <w:lang w:val="es-ES"/>
         </w:rPr>
       </w:pPr>
-      <w:bookmarkStart w:id="172" w:name="_Toc515814423"/>
+      <w:bookmarkStart w:id="196" w:name="_Toc515818801"/>
       <w:r>
         <w:rPr>
           <w:rFonts w:ascii="Arial" w:eastAsiaTheme="majorEastAsia" w:hAnsi="Arial" w:cs="Arial"/>
@@ -22446,7 +22230,7 @@
         <w:lastRenderedPageBreak/>
         <w:t>Módulo de catálogo de productos</w:t>
       </w:r>
-      <w:bookmarkEnd w:id="172"/>
+      <w:bookmarkEnd w:id="196"/>
     </w:p>
     <w:p>
       <w:pPr>
@@ -23041,7 +22825,7 @@
           <w:lang w:val="es-ES"/>
         </w:rPr>
       </w:pPr>
-      <w:bookmarkStart w:id="173" w:name="_Toc515814424"/>
+      <w:bookmarkStart w:id="197" w:name="_Toc515818802"/>
       <w:r>
         <w:rPr>
           <w:rFonts w:ascii="Arial" w:eastAsiaTheme="majorEastAsia" w:hAnsi="Arial" w:cs="Arial"/>
@@ -23052,7 +22836,7 @@
         </w:rPr>
         <w:t>Módulo de gestión de clientes</w:t>
       </w:r>
-      <w:bookmarkEnd w:id="173"/>
+      <w:bookmarkEnd w:id="197"/>
     </w:p>
     <w:p>
       <w:pPr>
@@ -23305,7 +23089,7 @@
           <w:lang w:val="es-ES"/>
         </w:rPr>
       </w:pPr>
-      <w:bookmarkStart w:id="174" w:name="_Toc515814425"/>
+      <w:bookmarkStart w:id="198" w:name="_Toc515818803"/>
       <w:r>
         <w:rPr>
           <w:rFonts w:ascii="Arial" w:eastAsiaTheme="majorEastAsia" w:hAnsi="Arial" w:cs="Arial"/>
@@ -23316,7 +23100,7 @@
         </w:rPr>
         <w:t>Módulo de presupuesto</w:t>
       </w:r>
-      <w:bookmarkEnd w:id="174"/>
+      <w:bookmarkEnd w:id="198"/>
     </w:p>
     <w:p>
       <w:pPr>
@@ -23587,7 +23371,7 @@
           <w:lang w:val="es-ES"/>
         </w:rPr>
       </w:pPr>
-      <w:bookmarkStart w:id="175" w:name="_Toc515814426"/>
+      <w:bookmarkStart w:id="199" w:name="_Toc515818804"/>
       <w:r>
         <w:rPr>
           <w:rFonts w:ascii="Arial" w:eastAsiaTheme="majorEastAsia" w:hAnsi="Arial" w:cs="Arial"/>
@@ -23598,7 +23382,7 @@
         </w:rPr>
         <w:t>Módulo de gestión de ventas</w:t>
       </w:r>
-      <w:bookmarkEnd w:id="175"/>
+      <w:bookmarkEnd w:id="199"/>
     </w:p>
     <w:p>
       <w:pPr>
@@ -23937,7 +23721,7 @@
           <w:lang w:val="es-ES"/>
         </w:rPr>
       </w:pPr>
-      <w:bookmarkStart w:id="176" w:name="_Toc515814427"/>
+      <w:bookmarkStart w:id="200" w:name="_Toc515818805"/>
       <w:r>
         <w:rPr>
           <w:rFonts w:ascii="Arial" w:eastAsiaTheme="majorEastAsia" w:hAnsi="Arial" w:cs="Arial"/>
@@ -23948,7 +23732,7 @@
         </w:rPr>
         <w:t>Módulo gestión de solicitud de cambio o devolución</w:t>
       </w:r>
-      <w:bookmarkEnd w:id="176"/>
+      <w:bookmarkEnd w:id="200"/>
     </w:p>
     <w:p>
       <w:pPr>
@@ -24192,7 +23976,7 @@
           <w:lang w:val="es-ES"/>
         </w:rPr>
       </w:pPr>
-      <w:bookmarkStart w:id="177" w:name="_Toc515814428"/>
+      <w:bookmarkStart w:id="201" w:name="_Toc515818806"/>
       <w:r>
         <w:rPr>
           <w:rFonts w:ascii="Arial" w:eastAsiaTheme="majorEastAsia" w:hAnsi="Arial" w:cs="Arial"/>
@@ -24203,7 +23987,7 @@
         </w:rPr>
         <w:t>Módulo de reportes</w:t>
       </w:r>
-      <w:bookmarkEnd w:id="177"/>
+      <w:bookmarkEnd w:id="201"/>
     </w:p>
     <w:p>
       <w:pPr>
@@ -24245,7 +24029,7 @@
           <w:lang w:val="es-ES"/>
         </w:rPr>
       </w:pPr>
-      <w:bookmarkStart w:id="178" w:name="_Toc515814429"/>
+      <w:bookmarkStart w:id="202" w:name="_Toc515818807"/>
       <w:r>
         <w:rPr>
           <w:rFonts w:ascii="Arial" w:eastAsiaTheme="majorEastAsia" w:hAnsi="Arial" w:cs="Arial"/>
@@ -24256,7 +24040,7 @@
         </w:rPr>
         <w:t>Reporte de clientes</w:t>
       </w:r>
-      <w:bookmarkEnd w:id="178"/>
+      <w:bookmarkEnd w:id="202"/>
     </w:p>
     <w:p>
       <w:pPr>
@@ -24411,7 +24195,7 @@
           <w:lang w:val="es-ES"/>
         </w:rPr>
       </w:pPr>
-      <w:bookmarkStart w:id="179" w:name="_Toc515814430"/>
+      <w:bookmarkStart w:id="203" w:name="_Toc515818808"/>
       <w:r>
         <w:rPr>
           <w:rFonts w:ascii="Arial" w:eastAsiaTheme="majorEastAsia" w:hAnsi="Arial" w:cs="Arial"/>
@@ -24422,7 +24206,7 @@
         </w:rPr>
         <w:t>Reporte de Solicitudes de cambio o devolución</w:t>
       </w:r>
-      <w:bookmarkEnd w:id="179"/>
+      <w:bookmarkEnd w:id="203"/>
     </w:p>
     <w:p>
       <w:pPr>
@@ -24568,7 +24352,7 @@
           <w:lang w:val="es-ES"/>
         </w:rPr>
       </w:pPr>
-      <w:bookmarkStart w:id="180" w:name="_Toc515814431"/>
+      <w:bookmarkStart w:id="204" w:name="_Toc515818809"/>
       <w:r>
         <w:rPr>
           <w:rFonts w:ascii="Arial" w:eastAsiaTheme="majorEastAsia" w:hAnsi="Arial" w:cs="Arial"/>
@@ -24579,7 +24363,7 @@
         </w:rPr>
         <w:t>Reporte de Ventas</w:t>
       </w:r>
-      <w:bookmarkEnd w:id="180"/>
+      <w:bookmarkEnd w:id="204"/>
     </w:p>
     <w:p>
       <w:pPr>
@@ -24599,7 +24383,7 @@
           <w:lang w:val="es-ES"/>
         </w:rPr>
       </w:pPr>
-      <w:bookmarkStart w:id="181" w:name="_Toc515814432"/>
+      <w:bookmarkStart w:id="205" w:name="_Toc515818810"/>
       <w:r>
         <w:rPr>
           <w:rFonts w:ascii="Arial" w:eastAsiaTheme="majorEastAsia" w:hAnsi="Arial" w:cs="Arial"/>
@@ -24610,7 +24394,7 @@
         </w:rPr>
         <w:t>Reportes de Stock</w:t>
       </w:r>
-      <w:bookmarkEnd w:id="181"/>
+      <w:bookmarkEnd w:id="205"/>
     </w:p>
     <w:p>
       <w:pPr>
@@ -24630,7 +24414,7 @@
           <w:lang w:val="es-ES"/>
         </w:rPr>
       </w:pPr>
-      <w:bookmarkStart w:id="182" w:name="_Toc515814433"/>
+      <w:bookmarkStart w:id="206" w:name="_Toc515818811"/>
       <w:r>
         <w:rPr>
           <w:rFonts w:ascii="Arial" w:eastAsiaTheme="majorEastAsia" w:hAnsi="Arial" w:cs="Arial"/>
@@ -24641,7 +24425,7 @@
         </w:rPr>
         <w:t>Reportes de productos</w:t>
       </w:r>
-      <w:bookmarkEnd w:id="182"/>
+      <w:bookmarkEnd w:id="206"/>
     </w:p>
     <w:p>
       <w:pPr>
@@ -24661,7 +24445,7 @@
           <w:lang w:val="es-ES"/>
         </w:rPr>
       </w:pPr>
-      <w:bookmarkStart w:id="183" w:name="_Toc515814434"/>
+      <w:bookmarkStart w:id="207" w:name="_Toc515818812"/>
       <w:r>
         <w:rPr>
           <w:rFonts w:ascii="Arial" w:eastAsiaTheme="majorEastAsia" w:hAnsi="Arial" w:cs="Arial"/>
@@ -24682,7 +24466,7 @@
         </w:rPr>
         <w:t>s</w:t>
       </w:r>
-      <w:bookmarkEnd w:id="183"/>
+      <w:bookmarkEnd w:id="207"/>
     </w:p>
     <w:p>
       <w:pPr>
@@ -24697,7 +24481,7 @@
           <w:lang w:val="es-ES"/>
         </w:rPr>
       </w:pPr>
-      <w:bookmarkStart w:id="184" w:name="_Toc515814435"/>
+      <w:bookmarkStart w:id="208" w:name="_Toc515818813"/>
       <w:r>
         <w:rPr>
           <w:rFonts w:ascii="Arial" w:hAnsi="Arial" w:cs="Arial"/>
@@ -24708,7 +24492,7 @@
         </w:rPr>
         <w:t>Aporte Funcional</w:t>
       </w:r>
-      <w:bookmarkEnd w:id="184"/>
+      <w:bookmarkEnd w:id="208"/>
     </w:p>
     <w:p>
       <w:pPr>
@@ -24728,7 +24512,7 @@
           <w:lang w:val="es-ES"/>
         </w:rPr>
       </w:pPr>
-      <w:bookmarkStart w:id="185" w:name="_Toc515814436"/>
+      <w:bookmarkStart w:id="209" w:name="_Toc515818814"/>
       <w:r>
         <w:rPr>
           <w:rFonts w:ascii="Arial" w:eastAsiaTheme="majorEastAsia" w:hAnsi="Arial" w:cs="Arial"/>
@@ -24739,7 +24523,7 @@
         </w:rPr>
         <w:t>Rediseñar el proceso de gestión de ventas de la empresa Indatech C.A.</w:t>
       </w:r>
-      <w:bookmarkEnd w:id="185"/>
+      <w:bookmarkEnd w:id="209"/>
     </w:p>
     <w:p>
       <w:pPr>
@@ -25471,668 +25255,6 @@
     </w:p>
     <w:p>
       <w:pPr>
-        <w:spacing w:line="480" w:lineRule="auto"/>
-        <w:jc w:val="both"/>
-        <w:rPr>
-          <w:rFonts w:ascii="Arial" w:eastAsiaTheme="majorEastAsia" w:hAnsi="Arial" w:cs="Arial"/>
-          <w:sz w:val="24"/>
-          <w:szCs w:val="24"/>
-          <w:lang w:val="es-ES"/>
-        </w:rPr>
-      </w:pPr>
-      <w:r>
-        <w:rPr>
-          <w:rFonts w:ascii="Arial" w:eastAsiaTheme="majorEastAsia" w:hAnsi="Arial" w:cs="Arial"/>
-          <w:sz w:val="24"/>
-          <w:szCs w:val="24"/>
-          <w:lang w:val="es-ES"/>
-        </w:rPr>
-        <w:tab/>
-      </w:r>
-    </w:p>
-    <w:p>
-      <w:pPr>
-        <w:pStyle w:val="Ttulo3"/>
-        <w:spacing w:line="480" w:lineRule="auto"/>
-        <w:jc w:val="both"/>
-        <w:rPr>
-          <w:rFonts w:ascii="Arial" w:hAnsi="Arial" w:cs="Arial"/>
-          <w:color w:val="000000" w:themeColor="text1"/>
-          <w:sz w:val="28"/>
-          <w:szCs w:val="28"/>
-          <w:lang w:val="es-ES"/>
-        </w:rPr>
-      </w:pPr>
-      <w:bookmarkStart w:id="186" w:name="_Toc515814437"/>
-      <w:commentRangeStart w:id="187"/>
-      <w:r>
-        <w:rPr>
-          <w:rFonts w:ascii="Arial" w:hAnsi="Arial" w:cs="Arial"/>
-          <w:color w:val="000000" w:themeColor="text1"/>
-          <w:sz w:val="28"/>
-          <w:szCs w:val="28"/>
-          <w:lang w:val="es-ES"/>
-        </w:rPr>
-        <w:t>Aporte Tecnológico</w:t>
-      </w:r>
-      <w:bookmarkEnd w:id="186"/>
-    </w:p>
-    <w:p>
-      <w:pPr>
-        <w:pStyle w:val="Prrafodelista"/>
-        <w:numPr>
-          <w:ilvl w:val="0"/>
-          <w:numId w:val="26"/>
-        </w:numPr>
-        <w:spacing w:line="480" w:lineRule="auto"/>
-        <w:jc w:val="both"/>
-        <w:outlineLvl w:val="2"/>
-        <w:rPr>
-          <w:rFonts w:ascii="Arial" w:eastAsiaTheme="majorEastAsia" w:hAnsi="Arial" w:cs="Arial"/>
-          <w:b/>
-          <w:vanish/>
-          <w:sz w:val="26"/>
-          <w:szCs w:val="26"/>
-          <w:lang w:val="es-ES"/>
-        </w:rPr>
-      </w:pPr>
-      <w:bookmarkStart w:id="188" w:name="_Toc514400459"/>
-      <w:bookmarkStart w:id="189" w:name="_Toc514747195"/>
-      <w:bookmarkStart w:id="190" w:name="_Toc514747297"/>
-      <w:bookmarkStart w:id="191" w:name="_Toc514795956"/>
-      <w:bookmarkStart w:id="192" w:name="_Toc515785215"/>
-      <w:bookmarkStart w:id="193" w:name="_Toc515814328"/>
-      <w:bookmarkStart w:id="194" w:name="_Toc515814438"/>
-      <w:bookmarkEnd w:id="188"/>
-      <w:bookmarkEnd w:id="189"/>
-      <w:bookmarkEnd w:id="190"/>
-      <w:bookmarkEnd w:id="191"/>
-      <w:bookmarkEnd w:id="192"/>
-      <w:bookmarkEnd w:id="193"/>
-      <w:bookmarkEnd w:id="194"/>
-    </w:p>
-    <w:p>
-      <w:pPr>
-        <w:pStyle w:val="Prrafodelista"/>
-        <w:numPr>
-          <w:ilvl w:val="0"/>
-          <w:numId w:val="26"/>
-        </w:numPr>
-        <w:spacing w:line="480" w:lineRule="auto"/>
-        <w:jc w:val="both"/>
-        <w:outlineLvl w:val="2"/>
-        <w:rPr>
-          <w:rFonts w:ascii="Arial" w:eastAsiaTheme="majorEastAsia" w:hAnsi="Arial" w:cs="Arial"/>
-          <w:b/>
-          <w:vanish/>
-          <w:sz w:val="26"/>
-          <w:szCs w:val="26"/>
-          <w:lang w:val="es-ES"/>
-        </w:rPr>
-      </w:pPr>
-      <w:bookmarkStart w:id="195" w:name="_Toc514400460"/>
-      <w:bookmarkStart w:id="196" w:name="_Toc514747196"/>
-      <w:bookmarkStart w:id="197" w:name="_Toc514747298"/>
-      <w:bookmarkStart w:id="198" w:name="_Toc514795957"/>
-      <w:bookmarkStart w:id="199" w:name="_Toc515785216"/>
-      <w:bookmarkStart w:id="200" w:name="_Toc515814329"/>
-      <w:bookmarkStart w:id="201" w:name="_Toc515814439"/>
-      <w:bookmarkEnd w:id="195"/>
-      <w:bookmarkEnd w:id="196"/>
-      <w:bookmarkEnd w:id="197"/>
-      <w:bookmarkEnd w:id="198"/>
-      <w:bookmarkEnd w:id="199"/>
-      <w:bookmarkEnd w:id="200"/>
-      <w:bookmarkEnd w:id="201"/>
-    </w:p>
-    <w:p>
-      <w:pPr>
-        <w:pStyle w:val="Prrafodelista"/>
-        <w:numPr>
-          <w:ilvl w:val="0"/>
-          <w:numId w:val="26"/>
-        </w:numPr>
-        <w:spacing w:line="480" w:lineRule="auto"/>
-        <w:jc w:val="both"/>
-        <w:outlineLvl w:val="2"/>
-        <w:rPr>
-          <w:rFonts w:ascii="Arial" w:eastAsiaTheme="majorEastAsia" w:hAnsi="Arial" w:cs="Arial"/>
-          <w:b/>
-          <w:vanish/>
-          <w:sz w:val="26"/>
-          <w:szCs w:val="26"/>
-          <w:lang w:val="es-ES"/>
-        </w:rPr>
-      </w:pPr>
-      <w:bookmarkStart w:id="202" w:name="_Toc514400461"/>
-      <w:bookmarkStart w:id="203" w:name="_Toc514747197"/>
-      <w:bookmarkStart w:id="204" w:name="_Toc514747299"/>
-      <w:bookmarkStart w:id="205" w:name="_Toc514795958"/>
-      <w:bookmarkStart w:id="206" w:name="_Toc515785217"/>
-      <w:bookmarkStart w:id="207" w:name="_Toc515814330"/>
-      <w:bookmarkStart w:id="208" w:name="_Toc515814440"/>
-      <w:bookmarkEnd w:id="202"/>
-      <w:bookmarkEnd w:id="203"/>
-      <w:bookmarkEnd w:id="204"/>
-      <w:bookmarkEnd w:id="205"/>
-      <w:bookmarkEnd w:id="206"/>
-      <w:bookmarkEnd w:id="207"/>
-      <w:bookmarkEnd w:id="208"/>
-    </w:p>
-    <w:p>
-      <w:pPr>
-        <w:pStyle w:val="Prrafodelista"/>
-        <w:numPr>
-          <w:ilvl w:val="0"/>
-          <w:numId w:val="26"/>
-        </w:numPr>
-        <w:spacing w:line="480" w:lineRule="auto"/>
-        <w:jc w:val="both"/>
-        <w:outlineLvl w:val="2"/>
-        <w:rPr>
-          <w:rFonts w:ascii="Arial" w:eastAsiaTheme="majorEastAsia" w:hAnsi="Arial" w:cs="Arial"/>
-          <w:b/>
-          <w:vanish/>
-          <w:sz w:val="26"/>
-          <w:szCs w:val="26"/>
-          <w:lang w:val="es-ES"/>
-        </w:rPr>
-      </w:pPr>
-      <w:bookmarkStart w:id="209" w:name="_Toc514400462"/>
-      <w:bookmarkStart w:id="210" w:name="_Toc514747198"/>
-      <w:bookmarkStart w:id="211" w:name="_Toc514747300"/>
-      <w:bookmarkStart w:id="212" w:name="_Toc514795959"/>
-      <w:bookmarkStart w:id="213" w:name="_Toc515785218"/>
-      <w:bookmarkStart w:id="214" w:name="_Toc515814331"/>
-      <w:bookmarkStart w:id="215" w:name="_Toc515814441"/>
-      <w:bookmarkEnd w:id="209"/>
-      <w:bookmarkEnd w:id="210"/>
-      <w:bookmarkEnd w:id="211"/>
-      <w:bookmarkEnd w:id="212"/>
-      <w:bookmarkEnd w:id="213"/>
-      <w:bookmarkEnd w:id="214"/>
-      <w:bookmarkEnd w:id="215"/>
-    </w:p>
-    <w:p>
-      <w:pPr>
-        <w:pStyle w:val="Prrafodelista"/>
-        <w:numPr>
-          <w:ilvl w:val="1"/>
-          <w:numId w:val="26"/>
-        </w:numPr>
-        <w:spacing w:line="480" w:lineRule="auto"/>
-        <w:jc w:val="both"/>
-        <w:outlineLvl w:val="2"/>
-        <w:rPr>
-          <w:rFonts w:ascii="Arial" w:eastAsiaTheme="majorEastAsia" w:hAnsi="Arial" w:cs="Arial"/>
-          <w:b/>
-          <w:vanish/>
-          <w:sz w:val="26"/>
-          <w:szCs w:val="26"/>
-          <w:lang w:val="es-ES"/>
-        </w:rPr>
-      </w:pPr>
-      <w:bookmarkStart w:id="216" w:name="_Toc514400463"/>
-      <w:bookmarkStart w:id="217" w:name="_Toc514747199"/>
-      <w:bookmarkStart w:id="218" w:name="_Toc514747301"/>
-      <w:bookmarkStart w:id="219" w:name="_Toc514795960"/>
-      <w:bookmarkStart w:id="220" w:name="_Toc515785219"/>
-      <w:bookmarkStart w:id="221" w:name="_Toc515814332"/>
-      <w:bookmarkStart w:id="222" w:name="_Toc515814442"/>
-      <w:bookmarkEnd w:id="216"/>
-      <w:bookmarkEnd w:id="217"/>
-      <w:bookmarkEnd w:id="218"/>
-      <w:bookmarkEnd w:id="219"/>
-      <w:bookmarkEnd w:id="220"/>
-      <w:bookmarkEnd w:id="221"/>
-      <w:bookmarkEnd w:id="222"/>
-    </w:p>
-    <w:p>
-      <w:pPr>
-        <w:pStyle w:val="Prrafodelista"/>
-        <w:numPr>
-          <w:ilvl w:val="1"/>
-          <w:numId w:val="26"/>
-        </w:numPr>
-        <w:spacing w:line="480" w:lineRule="auto"/>
-        <w:jc w:val="both"/>
-        <w:outlineLvl w:val="2"/>
-        <w:rPr>
-          <w:rFonts w:ascii="Arial" w:eastAsiaTheme="majorEastAsia" w:hAnsi="Arial" w:cs="Arial"/>
-          <w:b/>
-          <w:vanish/>
-          <w:sz w:val="26"/>
-          <w:szCs w:val="26"/>
-          <w:lang w:val="es-ES"/>
-        </w:rPr>
-      </w:pPr>
-      <w:bookmarkStart w:id="223" w:name="_Toc514400464"/>
-      <w:bookmarkStart w:id="224" w:name="_Toc514747200"/>
-      <w:bookmarkStart w:id="225" w:name="_Toc514747302"/>
-      <w:bookmarkStart w:id="226" w:name="_Toc514795961"/>
-      <w:bookmarkStart w:id="227" w:name="_Toc515785220"/>
-      <w:bookmarkStart w:id="228" w:name="_Toc515814333"/>
-      <w:bookmarkStart w:id="229" w:name="_Toc515814443"/>
-      <w:bookmarkEnd w:id="223"/>
-      <w:bookmarkEnd w:id="224"/>
-      <w:bookmarkEnd w:id="225"/>
-      <w:bookmarkEnd w:id="226"/>
-      <w:bookmarkEnd w:id="227"/>
-      <w:bookmarkEnd w:id="228"/>
-      <w:bookmarkEnd w:id="229"/>
-    </w:p>
-    <w:p>
-      <w:pPr>
-        <w:pStyle w:val="Prrafodelista"/>
-        <w:numPr>
-          <w:ilvl w:val="1"/>
-          <w:numId w:val="26"/>
-        </w:numPr>
-        <w:spacing w:line="480" w:lineRule="auto"/>
-        <w:jc w:val="both"/>
-        <w:outlineLvl w:val="2"/>
-        <w:rPr>
-          <w:rFonts w:ascii="Arial" w:eastAsiaTheme="majorEastAsia" w:hAnsi="Arial" w:cs="Arial"/>
-          <w:b/>
-          <w:vanish/>
-          <w:sz w:val="26"/>
-          <w:szCs w:val="26"/>
-          <w:lang w:val="es-ES"/>
-        </w:rPr>
-      </w:pPr>
-      <w:bookmarkStart w:id="230" w:name="_Toc514400465"/>
-      <w:bookmarkStart w:id="231" w:name="_Toc514747201"/>
-      <w:bookmarkStart w:id="232" w:name="_Toc514747303"/>
-      <w:bookmarkStart w:id="233" w:name="_Toc514795962"/>
-      <w:bookmarkStart w:id="234" w:name="_Toc515785221"/>
-      <w:bookmarkStart w:id="235" w:name="_Toc515814334"/>
-      <w:bookmarkStart w:id="236" w:name="_Toc515814444"/>
-      <w:bookmarkEnd w:id="230"/>
-      <w:bookmarkEnd w:id="231"/>
-      <w:bookmarkEnd w:id="232"/>
-      <w:bookmarkEnd w:id="233"/>
-      <w:bookmarkEnd w:id="234"/>
-      <w:bookmarkEnd w:id="235"/>
-      <w:bookmarkEnd w:id="236"/>
-    </w:p>
-    <w:p>
-      <w:pPr>
-        <w:pStyle w:val="Prrafodelista"/>
-        <w:numPr>
-          <w:ilvl w:val="2"/>
-          <w:numId w:val="26"/>
-        </w:numPr>
-        <w:spacing w:line="480" w:lineRule="auto"/>
-        <w:jc w:val="both"/>
-        <w:outlineLvl w:val="2"/>
-        <w:rPr>
-          <w:rFonts w:ascii="Arial" w:eastAsiaTheme="majorEastAsia" w:hAnsi="Arial" w:cs="Arial"/>
-          <w:b/>
-          <w:vanish/>
-          <w:sz w:val="26"/>
-          <w:szCs w:val="26"/>
-          <w:lang w:val="es-ES"/>
-        </w:rPr>
-      </w:pPr>
-      <w:bookmarkStart w:id="237" w:name="_Toc514400466"/>
-      <w:bookmarkStart w:id="238" w:name="_Toc514747202"/>
-      <w:bookmarkStart w:id="239" w:name="_Toc514747304"/>
-      <w:bookmarkStart w:id="240" w:name="_Toc514795963"/>
-      <w:bookmarkStart w:id="241" w:name="_Toc515785222"/>
-      <w:bookmarkStart w:id="242" w:name="_Toc515814335"/>
-      <w:bookmarkStart w:id="243" w:name="_Toc515814445"/>
-      <w:bookmarkEnd w:id="237"/>
-      <w:bookmarkEnd w:id="238"/>
-      <w:bookmarkEnd w:id="239"/>
-      <w:bookmarkEnd w:id="240"/>
-      <w:bookmarkEnd w:id="241"/>
-      <w:bookmarkEnd w:id="242"/>
-      <w:bookmarkEnd w:id="243"/>
-    </w:p>
-    <w:p>
-      <w:pPr>
-        <w:pStyle w:val="Prrafodelista"/>
-        <w:numPr>
-          <w:ilvl w:val="2"/>
-          <w:numId w:val="26"/>
-        </w:numPr>
-        <w:spacing w:line="480" w:lineRule="auto"/>
-        <w:jc w:val="both"/>
-        <w:outlineLvl w:val="2"/>
-        <w:rPr>
-          <w:rFonts w:ascii="Arial" w:eastAsiaTheme="majorEastAsia" w:hAnsi="Arial" w:cs="Arial"/>
-          <w:b/>
-          <w:vanish/>
-          <w:sz w:val="26"/>
-          <w:szCs w:val="26"/>
-          <w:lang w:val="es-ES"/>
-        </w:rPr>
-      </w:pPr>
-      <w:bookmarkStart w:id="244" w:name="_Toc514400467"/>
-      <w:bookmarkStart w:id="245" w:name="_Toc514747203"/>
-      <w:bookmarkStart w:id="246" w:name="_Toc514747305"/>
-      <w:bookmarkStart w:id="247" w:name="_Toc514795964"/>
-      <w:bookmarkStart w:id="248" w:name="_Toc515785223"/>
-      <w:bookmarkStart w:id="249" w:name="_Toc515814336"/>
-      <w:bookmarkStart w:id="250" w:name="_Toc515814446"/>
-      <w:bookmarkEnd w:id="244"/>
-      <w:bookmarkEnd w:id="245"/>
-      <w:bookmarkEnd w:id="246"/>
-      <w:bookmarkEnd w:id="247"/>
-      <w:bookmarkEnd w:id="248"/>
-      <w:bookmarkEnd w:id="249"/>
-      <w:bookmarkEnd w:id="250"/>
-    </w:p>
-    <w:p>
-      <w:pPr>
-        <w:pStyle w:val="Prrafodelista"/>
-        <w:numPr>
-          <w:ilvl w:val="2"/>
-          <w:numId w:val="26"/>
-        </w:numPr>
-        <w:spacing w:line="480" w:lineRule="auto"/>
-        <w:jc w:val="both"/>
-        <w:outlineLvl w:val="2"/>
-        <w:rPr>
-          <w:rFonts w:ascii="Arial" w:eastAsiaTheme="majorEastAsia" w:hAnsi="Arial" w:cs="Arial"/>
-          <w:b/>
-          <w:vanish/>
-          <w:sz w:val="26"/>
-          <w:szCs w:val="26"/>
-          <w:lang w:val="es-ES"/>
-        </w:rPr>
-      </w:pPr>
-      <w:bookmarkStart w:id="251" w:name="_Toc514400468"/>
-      <w:bookmarkStart w:id="252" w:name="_Toc514747204"/>
-      <w:bookmarkStart w:id="253" w:name="_Toc514747306"/>
-      <w:bookmarkStart w:id="254" w:name="_Toc514795965"/>
-      <w:bookmarkStart w:id="255" w:name="_Toc515785224"/>
-      <w:bookmarkStart w:id="256" w:name="_Toc515814337"/>
-      <w:bookmarkStart w:id="257" w:name="_Toc515814447"/>
-      <w:bookmarkEnd w:id="251"/>
-      <w:bookmarkEnd w:id="252"/>
-      <w:bookmarkEnd w:id="253"/>
-      <w:bookmarkEnd w:id="254"/>
-      <w:bookmarkEnd w:id="255"/>
-      <w:bookmarkEnd w:id="256"/>
-      <w:bookmarkEnd w:id="257"/>
-    </w:p>
-    <w:p>
-      <w:pPr>
-        <w:pStyle w:val="Prrafodelista"/>
-        <w:numPr>
-          <w:ilvl w:val="2"/>
-          <w:numId w:val="26"/>
-        </w:numPr>
-        <w:spacing w:line="480" w:lineRule="auto"/>
-        <w:jc w:val="both"/>
-        <w:outlineLvl w:val="2"/>
-        <w:rPr>
-          <w:rFonts w:ascii="Arial" w:eastAsiaTheme="majorEastAsia" w:hAnsi="Arial" w:cs="Arial"/>
-          <w:b/>
-          <w:vanish/>
-          <w:sz w:val="26"/>
-          <w:szCs w:val="26"/>
-          <w:lang w:val="es-ES"/>
-        </w:rPr>
-      </w:pPr>
-      <w:bookmarkStart w:id="258" w:name="_Toc514400469"/>
-      <w:bookmarkStart w:id="259" w:name="_Toc514747205"/>
-      <w:bookmarkStart w:id="260" w:name="_Toc514747307"/>
-      <w:bookmarkStart w:id="261" w:name="_Toc514795966"/>
-      <w:bookmarkStart w:id="262" w:name="_Toc515785225"/>
-      <w:bookmarkStart w:id="263" w:name="_Toc515814338"/>
-      <w:bookmarkStart w:id="264" w:name="_Toc515814448"/>
-      <w:bookmarkEnd w:id="258"/>
-      <w:bookmarkEnd w:id="259"/>
-      <w:bookmarkEnd w:id="260"/>
-      <w:bookmarkEnd w:id="261"/>
-      <w:bookmarkEnd w:id="262"/>
-      <w:bookmarkEnd w:id="263"/>
-      <w:bookmarkEnd w:id="264"/>
-    </w:p>
-    <w:p>
-      <w:pPr>
-        <w:pStyle w:val="Prrafodelista"/>
-        <w:numPr>
-          <w:ilvl w:val="2"/>
-          <w:numId w:val="26"/>
-        </w:numPr>
-        <w:spacing w:line="480" w:lineRule="auto"/>
-        <w:jc w:val="both"/>
-        <w:outlineLvl w:val="2"/>
-        <w:rPr>
-          <w:rFonts w:ascii="Arial" w:eastAsiaTheme="majorEastAsia" w:hAnsi="Arial" w:cs="Arial"/>
-          <w:b/>
-          <w:vanish/>
-          <w:sz w:val="26"/>
-          <w:szCs w:val="26"/>
-          <w:lang w:val="es-ES"/>
-        </w:rPr>
-      </w:pPr>
-      <w:bookmarkStart w:id="265" w:name="_Toc514400470"/>
-      <w:bookmarkStart w:id="266" w:name="_Toc514747206"/>
-      <w:bookmarkStart w:id="267" w:name="_Toc514747308"/>
-      <w:bookmarkStart w:id="268" w:name="_Toc514795967"/>
-      <w:bookmarkStart w:id="269" w:name="_Toc515785226"/>
-      <w:bookmarkStart w:id="270" w:name="_Toc515814339"/>
-      <w:bookmarkStart w:id="271" w:name="_Toc515814449"/>
-      <w:bookmarkEnd w:id="265"/>
-      <w:bookmarkEnd w:id="266"/>
-      <w:bookmarkEnd w:id="267"/>
-      <w:bookmarkEnd w:id="268"/>
-      <w:bookmarkEnd w:id="269"/>
-      <w:bookmarkEnd w:id="270"/>
-      <w:bookmarkEnd w:id="271"/>
-    </w:p>
-    <w:p>
-      <w:pPr>
-        <w:pStyle w:val="Prrafodelista"/>
-        <w:numPr>
-          <w:ilvl w:val="2"/>
-          <w:numId w:val="26"/>
-        </w:numPr>
-        <w:spacing w:line="480" w:lineRule="auto"/>
-        <w:jc w:val="both"/>
-        <w:outlineLvl w:val="2"/>
-        <w:rPr>
-          <w:rFonts w:ascii="Arial" w:eastAsiaTheme="majorEastAsia" w:hAnsi="Arial" w:cs="Arial"/>
-          <w:b/>
-          <w:vanish/>
-          <w:sz w:val="26"/>
-          <w:szCs w:val="26"/>
-          <w:lang w:val="es-ES"/>
-        </w:rPr>
-      </w:pPr>
-      <w:bookmarkStart w:id="272" w:name="_Toc514400471"/>
-      <w:bookmarkStart w:id="273" w:name="_Toc514747207"/>
-      <w:bookmarkStart w:id="274" w:name="_Toc514747309"/>
-      <w:bookmarkStart w:id="275" w:name="_Toc514795968"/>
-      <w:bookmarkStart w:id="276" w:name="_Toc515785227"/>
-      <w:bookmarkStart w:id="277" w:name="_Toc515814340"/>
-      <w:bookmarkStart w:id="278" w:name="_Toc515814450"/>
-      <w:bookmarkEnd w:id="272"/>
-      <w:bookmarkEnd w:id="273"/>
-      <w:bookmarkEnd w:id="274"/>
-      <w:bookmarkEnd w:id="275"/>
-      <w:bookmarkEnd w:id="276"/>
-      <w:bookmarkEnd w:id="277"/>
-      <w:bookmarkEnd w:id="278"/>
-    </w:p>
-    <w:p>
-      <w:pPr>
-        <w:pStyle w:val="Prrafodelista"/>
-        <w:numPr>
-          <w:ilvl w:val="2"/>
-          <w:numId w:val="26"/>
-        </w:numPr>
-        <w:spacing w:line="480" w:lineRule="auto"/>
-        <w:jc w:val="both"/>
-        <w:outlineLvl w:val="2"/>
-        <w:rPr>
-          <w:rFonts w:ascii="Arial" w:eastAsiaTheme="majorEastAsia" w:hAnsi="Arial" w:cs="Arial"/>
-          <w:b/>
-          <w:vanish/>
-          <w:sz w:val="26"/>
-          <w:szCs w:val="26"/>
-          <w:lang w:val="es-ES"/>
-        </w:rPr>
-      </w:pPr>
-      <w:bookmarkStart w:id="279" w:name="_Toc514400472"/>
-      <w:bookmarkStart w:id="280" w:name="_Toc514747208"/>
-      <w:bookmarkStart w:id="281" w:name="_Toc514747310"/>
-      <w:bookmarkStart w:id="282" w:name="_Toc514795969"/>
-      <w:bookmarkStart w:id="283" w:name="_Toc515785228"/>
-      <w:bookmarkStart w:id="284" w:name="_Toc515814341"/>
-      <w:bookmarkStart w:id="285" w:name="_Toc515814451"/>
-      <w:bookmarkEnd w:id="279"/>
-      <w:bookmarkEnd w:id="280"/>
-      <w:bookmarkEnd w:id="281"/>
-      <w:bookmarkEnd w:id="282"/>
-      <w:bookmarkEnd w:id="283"/>
-      <w:bookmarkEnd w:id="284"/>
-      <w:bookmarkEnd w:id="285"/>
-    </w:p>
-    <w:p>
-      <w:pPr>
-        <w:pStyle w:val="Prrafodelista"/>
-        <w:numPr>
-          <w:ilvl w:val="2"/>
-          <w:numId w:val="26"/>
-        </w:numPr>
-        <w:spacing w:line="480" w:lineRule="auto"/>
-        <w:jc w:val="both"/>
-        <w:outlineLvl w:val="2"/>
-        <w:rPr>
-          <w:rFonts w:ascii="Arial" w:eastAsiaTheme="majorEastAsia" w:hAnsi="Arial" w:cs="Arial"/>
-          <w:b/>
-          <w:vanish/>
-          <w:sz w:val="26"/>
-          <w:szCs w:val="26"/>
-          <w:lang w:val="es-ES"/>
-        </w:rPr>
-      </w:pPr>
-      <w:bookmarkStart w:id="286" w:name="_Toc514400473"/>
-      <w:bookmarkStart w:id="287" w:name="_Toc514747209"/>
-      <w:bookmarkStart w:id="288" w:name="_Toc514747311"/>
-      <w:bookmarkStart w:id="289" w:name="_Toc514795970"/>
-      <w:bookmarkStart w:id="290" w:name="_Toc515785229"/>
-      <w:bookmarkStart w:id="291" w:name="_Toc515814342"/>
-      <w:bookmarkStart w:id="292" w:name="_Toc515814452"/>
-      <w:bookmarkEnd w:id="286"/>
-      <w:bookmarkEnd w:id="287"/>
-      <w:bookmarkEnd w:id="288"/>
-      <w:bookmarkEnd w:id="289"/>
-      <w:bookmarkEnd w:id="290"/>
-      <w:bookmarkEnd w:id="291"/>
-      <w:bookmarkEnd w:id="292"/>
-    </w:p>
-    <w:p>
-      <w:pPr>
-        <w:pStyle w:val="Prrafodelista"/>
-        <w:numPr>
-          <w:ilvl w:val="2"/>
-          <w:numId w:val="26"/>
-        </w:numPr>
-        <w:spacing w:line="480" w:lineRule="auto"/>
-        <w:jc w:val="both"/>
-        <w:outlineLvl w:val="2"/>
-        <w:rPr>
-          <w:rFonts w:ascii="Arial" w:eastAsiaTheme="majorEastAsia" w:hAnsi="Arial" w:cs="Arial"/>
-          <w:b/>
-          <w:vanish/>
-          <w:sz w:val="26"/>
-          <w:szCs w:val="26"/>
-          <w:lang w:val="es-ES"/>
-        </w:rPr>
-      </w:pPr>
-      <w:bookmarkStart w:id="293" w:name="_Toc514400474"/>
-      <w:bookmarkStart w:id="294" w:name="_Toc514747210"/>
-      <w:bookmarkStart w:id="295" w:name="_Toc514747312"/>
-      <w:bookmarkStart w:id="296" w:name="_Toc514795971"/>
-      <w:bookmarkStart w:id="297" w:name="_Toc515785230"/>
-      <w:bookmarkStart w:id="298" w:name="_Toc515814343"/>
-      <w:bookmarkStart w:id="299" w:name="_Toc515814453"/>
-      <w:bookmarkEnd w:id="293"/>
-      <w:bookmarkEnd w:id="294"/>
-      <w:bookmarkEnd w:id="295"/>
-      <w:bookmarkEnd w:id="296"/>
-      <w:bookmarkEnd w:id="297"/>
-      <w:bookmarkEnd w:id="298"/>
-      <w:bookmarkEnd w:id="299"/>
-    </w:p>
-    <w:p>
-      <w:pPr>
-        <w:pStyle w:val="Prrafodelista"/>
-        <w:numPr>
-          <w:ilvl w:val="2"/>
-          <w:numId w:val="26"/>
-        </w:numPr>
-        <w:spacing w:line="480" w:lineRule="auto"/>
-        <w:jc w:val="both"/>
-        <w:outlineLvl w:val="2"/>
-        <w:rPr>
-          <w:rFonts w:ascii="Arial" w:eastAsiaTheme="majorEastAsia" w:hAnsi="Arial" w:cs="Arial"/>
-          <w:b/>
-          <w:sz w:val="26"/>
-          <w:szCs w:val="26"/>
-          <w:lang w:val="es-ES"/>
-        </w:rPr>
-      </w:pPr>
-      <w:bookmarkStart w:id="300" w:name="_Toc515814454"/>
-      <w:r>
-        <w:rPr>
-          <w:rFonts w:ascii="Arial" w:eastAsiaTheme="majorEastAsia" w:hAnsi="Arial" w:cs="Arial"/>
-          <w:b/>
-          <w:sz w:val="26"/>
-          <w:szCs w:val="26"/>
-          <w:lang w:val="es-ES"/>
-        </w:rPr>
-        <w:t>Evaluación de la plataforma de desarrollo para el sistema administrativo SAI</w:t>
-      </w:r>
-      <w:bookmarkEnd w:id="300"/>
-    </w:p>
-    <w:commentRangeEnd w:id="187"/>
-    <w:p>
-      <w:pPr>
-        <w:pStyle w:val="Prrafodelista"/>
-        <w:numPr>
-          <w:ilvl w:val="2"/>
-          <w:numId w:val="26"/>
-        </w:numPr>
-        <w:spacing w:line="480" w:lineRule="auto"/>
-        <w:jc w:val="both"/>
-        <w:outlineLvl w:val="2"/>
-        <w:rPr>
-          <w:rFonts w:ascii="Arial" w:eastAsiaTheme="majorEastAsia" w:hAnsi="Arial" w:cs="Arial"/>
-          <w:b/>
-          <w:sz w:val="26"/>
-          <w:szCs w:val="26"/>
-          <w:lang w:val="es-ES"/>
-        </w:rPr>
-      </w:pPr>
-      <w:r>
-        <w:rPr>
-          <w:rStyle w:val="Refdecomentario"/>
-          <w:rFonts w:ascii="Arial" w:eastAsiaTheme="minorEastAsia" w:hAnsi="Arial" w:cs="Arial"/>
-        </w:rPr>
-        <w:commentReference w:id="187"/>
-      </w:r>
-      <w:bookmarkStart w:id="301" w:name="_Toc515814455"/>
-      <w:r>
-        <w:rPr>
-          <w:rFonts w:ascii="Arial" w:eastAsiaTheme="majorEastAsia" w:hAnsi="Arial" w:cs="Arial"/>
-          <w:b/>
-          <w:sz w:val="26"/>
-          <w:szCs w:val="26"/>
-          <w:lang w:val="es-ES"/>
-        </w:rPr>
-        <w:t>Integrar la aplicación de inventario de la empresa Indatech C.A. al sistema SAI.</w:t>
-      </w:r>
-      <w:bookmarkEnd w:id="301"/>
-    </w:p>
-    <w:p>
-      <w:pPr>
         <w:ind w:left="720"/>
         <w:rPr>
           <w:rFonts w:ascii="Arial" w:eastAsiaTheme="majorEastAsia" w:hAnsi="Arial" w:cs="Arial"/>
@@ -26251,7 +25373,7 @@
           <w:lang w:val="es-ES"/>
         </w:rPr>
       </w:pPr>
-      <w:bookmarkStart w:id="302" w:name="_Toc515814456"/>
+      <w:bookmarkStart w:id="210" w:name="_Toc515818815"/>
       <w:r>
         <w:rPr>
           <w:rFonts w:ascii="Arial" w:hAnsi="Arial" w:cs="Arial"/>
@@ -26275,7 +25397,7 @@
         </w:rPr>
         <w:t xml:space="preserve"> – Resultados</w:t>
       </w:r>
-      <w:bookmarkEnd w:id="302"/>
+      <w:bookmarkEnd w:id="210"/>
     </w:p>
     <w:p>
       <w:pPr>
@@ -26325,7 +25447,7 @@
           <w:lang w:val="es-ES"/>
         </w:rPr>
       </w:pPr>
-      <w:bookmarkStart w:id="303" w:name="_Toc515814457"/>
+      <w:bookmarkStart w:id="211" w:name="_Toc515818816"/>
       <w:r>
         <w:rPr>
           <w:rFonts w:ascii="Arial" w:hAnsi="Arial" w:cs="Arial"/>
@@ -26349,7 +25471,7 @@
         </w:rPr>
         <w:t xml:space="preserve"> – Conclusiones y Recomendaciones</w:t>
       </w:r>
-      <w:bookmarkEnd w:id="303"/>
+      <w:bookmarkEnd w:id="211"/>
     </w:p>
     <w:p>
       <w:pPr>
@@ -26399,7 +25521,7 @@
           <w:lang w:val="es-ES"/>
         </w:rPr>
       </w:pPr>
-      <w:bookmarkStart w:id="304" w:name="_Toc515814458"/>
+      <w:bookmarkStart w:id="212" w:name="_Toc515818817"/>
       <w:r>
         <w:rPr>
           <w:rFonts w:ascii="Arial" w:hAnsi="Arial" w:cs="Arial"/>
@@ -26412,7 +25534,7 @@
         <w:lastRenderedPageBreak/>
         <w:t>Referencias Bibliográficas</w:t>
       </w:r>
-      <w:bookmarkEnd w:id="304"/>
+      <w:bookmarkEnd w:id="212"/>
     </w:p>
     <w:p>
       <w:pPr>
@@ -26462,7 +25584,7 @@
           <w:lang w:val="es-ES"/>
         </w:rPr>
       </w:pPr>
-      <w:bookmarkStart w:id="305" w:name="_Toc515814459"/>
+      <w:bookmarkStart w:id="213" w:name="_Toc515818818"/>
       <w:r>
         <w:rPr>
           <w:rFonts w:ascii="Arial" w:hAnsi="Arial" w:cs="Arial"/>
@@ -26475,7 +25597,7 @@
         <w:lastRenderedPageBreak/>
         <w:t>Apéndices</w:t>
       </w:r>
-      <w:bookmarkEnd w:id="305"/>
+      <w:bookmarkEnd w:id="213"/>
     </w:p>
     <w:sectPr>
       <w:footerReference w:type="first" r:id="rId30"/>
@@ -26505,22 +25627,6 @@
       </w:r>
       <w:r>
         <w:t>Cambiar por Figura 1</w:t>
-      </w:r>
-    </w:p>
-  </w:comment>
-  <w:comment w:id="187" w:author="DTI" w:date="2018-06-01T08:47:00Z" w:initials="DTI">
-    <w:p>
-      <w:pPr>
-        <w:pStyle w:val="Textocomentario"/>
-      </w:pPr>
-      <w:r>
-        <w:rPr>
-          <w:rStyle w:val="Refdecomentario"/>
-        </w:rPr>
-        <w:annotationRef/>
-      </w:r>
-      <w:r>
-        <w:t>eliminar</w:t>
       </w:r>
     </w:p>
   </w:comment>
@@ -31363,7 +30469,7 @@
 </file>
 
 <file path=customXml/itemProps1.xml><?xml version="1.0" encoding="utf-8"?>
-<ds:datastoreItem xmlns:ds="http://schemas.openxmlformats.org/officeDocument/2006/customXml" ds:itemID="{4151CA14-7E78-4ED6-B980-61888A9C1C22}">
+<ds:datastoreItem xmlns:ds="http://schemas.openxmlformats.org/officeDocument/2006/customXml" ds:itemID="{D2907F61-7449-475D-9E17-C272BC799DE0}">
   <ds:schemaRefs>
     <ds:schemaRef ds:uri="http://schemas.openxmlformats.org/officeDocument/2006/bibliography"/>
   </ds:schemaRefs>

</xml_diff>

<commit_message>
TOMO BLANDO V2:  Agregado descripcion de la herramienta Pentaho Data Integration y  En los reportes agregue el conteido de Productos y Ventas.. faltaria el reporte del Stock.
</commit_message>
<xml_diff>
--- a/Tomo Blando SAI/TomoBlandoCarlosDavidGarciaBendahan - version 2.docx
+++ b/Tomo Blando SAI/TomoBlandoCarlosDavidGarciaBendahan - version 2.docx
@@ -1112,7 +1112,7 @@
         </w:rPr>
       </w:pPr>
       <w:bookmarkStart w:id="0" w:name="_Toc495354603"/>
-      <w:bookmarkStart w:id="1" w:name="_Toc515818728"/>
+      <w:bookmarkStart w:id="1" w:name="_Toc515897875"/>
       <w:r>
         <w:rPr>
           <w:rFonts w:ascii="Arial" w:hAnsi="Arial" w:cs="Arial"/>
@@ -1448,12 +1448,11 @@
             </w:rPr>
             <w:fldChar w:fldCharType="separate"/>
           </w:r>
-          <w:hyperlink w:anchor="_Toc515818728" w:history="1">
+          <w:hyperlink w:anchor="_Toc515897875" w:history="1">
             <w:r>
               <w:rPr>
                 <w:rStyle w:val="Hipervnculo"/>
                 <w:rFonts w:ascii="Arial" w:hAnsi="Arial" w:cs="Arial"/>
-                <w:b/>
                 <w:noProof/>
               </w:rPr>
               <w:t>Dedicatorias</w:t>
@@ -1477,7 +1476,7 @@
                 <w:noProof/>
                 <w:webHidden/>
               </w:rPr>
-              <w:instrText xml:space="preserve"> PAGEREF _Toc515818728 \h </w:instrText>
+              <w:instrText xml:space="preserve"> PAGEREF _Toc515897875 \h </w:instrText>
             </w:r>
             <w:r>
               <w:rPr>
@@ -1519,12 +1518,11 @@
               <w:lang w:val="es-VE" w:eastAsia="es-VE"/>
             </w:rPr>
           </w:pPr>
-          <w:hyperlink w:anchor="_Toc515818729" w:history="1">
+          <w:hyperlink w:anchor="_Toc515897876" w:history="1">
             <w:r>
               <w:rPr>
                 <w:rStyle w:val="Hipervnculo"/>
                 <w:rFonts w:ascii="Arial" w:eastAsia="Arial" w:hAnsi="Arial" w:cs="Arial"/>
-                <w:b/>
                 <w:noProof/>
               </w:rPr>
               <w:t>Índice de Figuras</w:t>
@@ -1548,7 +1546,7 @@
                 <w:noProof/>
                 <w:webHidden/>
               </w:rPr>
-              <w:instrText xml:space="preserve"> PAGEREF _Toc515818729 \h </w:instrText>
+              <w:instrText xml:space="preserve"> PAGEREF _Toc515897876 \h </w:instrText>
             </w:r>
             <w:r>
               <w:rPr>
@@ -1590,12 +1588,11 @@
               <w:lang w:val="es-VE" w:eastAsia="es-VE"/>
             </w:rPr>
           </w:pPr>
-          <w:hyperlink w:anchor="_Toc515818730" w:history="1">
+          <w:hyperlink w:anchor="_Toc515897877" w:history="1">
             <w:r>
               <w:rPr>
                 <w:rStyle w:val="Hipervnculo"/>
                 <w:rFonts w:ascii="Arial" w:eastAsia="Arial" w:hAnsi="Arial" w:cs="Arial"/>
-                <w:b/>
                 <w:noProof/>
               </w:rPr>
               <w:t>Índice de tablas</w:t>
@@ -1619,7 +1616,7 @@
                 <w:noProof/>
                 <w:webHidden/>
               </w:rPr>
-              <w:instrText xml:space="preserve"> PAGEREF _Toc515818730 \h </w:instrText>
+              <w:instrText xml:space="preserve"> PAGEREF _Toc515897877 \h </w:instrText>
             </w:r>
             <w:r>
               <w:rPr>
@@ -1661,12 +1658,11 @@
               <w:lang w:val="es-VE" w:eastAsia="es-VE"/>
             </w:rPr>
           </w:pPr>
-          <w:hyperlink w:anchor="_Toc515818731" w:history="1">
+          <w:hyperlink w:anchor="_Toc515897878" w:history="1">
             <w:r>
               <w:rPr>
                 <w:rStyle w:val="Hipervnculo"/>
                 <w:rFonts w:ascii="Arial" w:hAnsi="Arial" w:cs="Arial"/>
-                <w:b/>
                 <w:noProof/>
               </w:rPr>
               <w:t>Capítulo 1 – Presentación</w:t>
@@ -1690,7 +1686,7 @@
                 <w:noProof/>
                 <w:webHidden/>
               </w:rPr>
-              <w:instrText xml:space="preserve"> PAGEREF _Toc515818731 \h </w:instrText>
+              <w:instrText xml:space="preserve"> PAGEREF _Toc515897878 \h </w:instrText>
             </w:r>
             <w:r>
               <w:rPr>
@@ -1732,7 +1728,7 @@
               <w:lang w:val="es-VE" w:eastAsia="es-VE"/>
             </w:rPr>
           </w:pPr>
-          <w:hyperlink w:anchor="_Toc515818732" w:history="1">
+          <w:hyperlink w:anchor="_Toc515897879" w:history="1">
             <w:r>
               <w:rPr>
                 <w:rStyle w:val="Hipervnculo"/>
@@ -1760,7 +1756,7 @@
                 <w:noProof/>
                 <w:webHidden/>
               </w:rPr>
-              <w:instrText xml:space="preserve"> PAGEREF _Toc515818732 \h </w:instrText>
+              <w:instrText xml:space="preserve"> PAGEREF _Toc515897879 \h </w:instrText>
             </w:r>
             <w:r>
               <w:rPr>
@@ -1802,7 +1798,7 @@
               <w:lang w:val="es-VE" w:eastAsia="es-VE"/>
             </w:rPr>
           </w:pPr>
-          <w:hyperlink w:anchor="_Toc515818733" w:history="1">
+          <w:hyperlink w:anchor="_Toc515897880" w:history="1">
             <w:r>
               <w:rPr>
                 <w:rStyle w:val="Hipervnculo"/>
@@ -1830,7 +1826,7 @@
                 <w:noProof/>
                 <w:webHidden/>
               </w:rPr>
-              <w:instrText xml:space="preserve"> PAGEREF _Toc515818733 \h </w:instrText>
+              <w:instrText xml:space="preserve"> PAGEREF _Toc515897880 \h </w:instrText>
             </w:r>
             <w:r>
               <w:rPr>
@@ -1872,7 +1868,7 @@
               <w:lang w:val="es-VE" w:eastAsia="es-VE"/>
             </w:rPr>
           </w:pPr>
-          <w:hyperlink w:anchor="_Toc515818734" w:history="1">
+          <w:hyperlink w:anchor="_Toc515897881" w:history="1">
             <w:r>
               <w:rPr>
                 <w:rStyle w:val="Hipervnculo"/>
@@ -1900,7 +1896,7 @@
                 <w:noProof/>
                 <w:webHidden/>
               </w:rPr>
-              <w:instrText xml:space="preserve"> PAGEREF _Toc515818734 \h </w:instrText>
+              <w:instrText xml:space="preserve"> PAGEREF _Toc515897881 \h </w:instrText>
             </w:r>
             <w:r>
               <w:rPr>
@@ -1942,7 +1938,7 @@
               <w:lang w:val="es-VE" w:eastAsia="es-VE"/>
             </w:rPr>
           </w:pPr>
-          <w:hyperlink w:anchor="_Toc515818735" w:history="1">
+          <w:hyperlink w:anchor="_Toc515897882" w:history="1">
             <w:r>
               <w:rPr>
                 <w:rStyle w:val="Hipervnculo"/>
@@ -1970,7 +1966,7 @@
                 <w:noProof/>
                 <w:webHidden/>
               </w:rPr>
-              <w:instrText xml:space="preserve"> PAGEREF _Toc515818735 \h </w:instrText>
+              <w:instrText xml:space="preserve"> PAGEREF _Toc515897882 \h </w:instrText>
             </w:r>
             <w:r>
               <w:rPr>
@@ -2012,7 +2008,7 @@
               <w:lang w:val="es-VE" w:eastAsia="es-VE"/>
             </w:rPr>
           </w:pPr>
-          <w:hyperlink w:anchor="_Toc515818736" w:history="1">
+          <w:hyperlink w:anchor="_Toc515897883" w:history="1">
             <w:r>
               <w:rPr>
                 <w:rStyle w:val="Hipervnculo"/>
@@ -2040,7 +2036,7 @@
                 <w:noProof/>
                 <w:webHidden/>
               </w:rPr>
-              <w:instrText xml:space="preserve"> PAGEREF _Toc515818736 \h </w:instrText>
+              <w:instrText xml:space="preserve"> PAGEREF _Toc515897883 \h </w:instrText>
             </w:r>
             <w:r>
               <w:rPr>
@@ -2082,7 +2078,7 @@
               <w:lang w:val="es-VE" w:eastAsia="es-VE"/>
             </w:rPr>
           </w:pPr>
-          <w:hyperlink w:anchor="_Toc515818737" w:history="1">
+          <w:hyperlink w:anchor="_Toc515897884" w:history="1">
             <w:r>
               <w:rPr>
                 <w:rStyle w:val="Hipervnculo"/>
@@ -2110,7 +2106,7 @@
                 <w:noProof/>
                 <w:webHidden/>
               </w:rPr>
-              <w:instrText xml:space="preserve"> PAGEREF _Toc515818737 \h </w:instrText>
+              <w:instrText xml:space="preserve"> PAGEREF _Toc515897884 \h </w:instrText>
             </w:r>
             <w:r>
               <w:rPr>
@@ -2152,7 +2148,7 @@
               <w:lang w:val="es-VE" w:eastAsia="es-VE"/>
             </w:rPr>
           </w:pPr>
-          <w:hyperlink w:anchor="_Toc515818738" w:history="1">
+          <w:hyperlink w:anchor="_Toc515897885" w:history="1">
             <w:r>
               <w:rPr>
                 <w:rStyle w:val="Hipervnculo"/>
@@ -2180,7 +2176,7 @@
                 <w:noProof/>
                 <w:webHidden/>
               </w:rPr>
-              <w:instrText xml:space="preserve"> PAGEREF _Toc515818738 \h </w:instrText>
+              <w:instrText xml:space="preserve"> PAGEREF _Toc515897885 \h </w:instrText>
             </w:r>
             <w:r>
               <w:rPr>
@@ -2222,7 +2218,7 @@
               <w:lang w:val="es-VE" w:eastAsia="es-VE"/>
             </w:rPr>
           </w:pPr>
-          <w:hyperlink w:anchor="_Toc515818739" w:history="1">
+          <w:hyperlink w:anchor="_Toc515897886" w:history="1">
             <w:r>
               <w:rPr>
                 <w:rStyle w:val="Hipervnculo"/>
@@ -2250,7 +2246,7 @@
                 <w:noProof/>
                 <w:webHidden/>
               </w:rPr>
-              <w:instrText xml:space="preserve"> PAGEREF _Toc515818739 \h </w:instrText>
+              <w:instrText xml:space="preserve"> PAGEREF _Toc515897886 \h </w:instrText>
             </w:r>
             <w:r>
               <w:rPr>
@@ -2292,7 +2288,7 @@
               <w:lang w:val="es-VE" w:eastAsia="es-VE"/>
             </w:rPr>
           </w:pPr>
-          <w:hyperlink w:anchor="_Toc515818740" w:history="1">
+          <w:hyperlink w:anchor="_Toc515897887" w:history="1">
             <w:r>
               <w:rPr>
                 <w:rStyle w:val="Hipervnculo"/>
@@ -2320,7 +2316,7 @@
                 <w:noProof/>
                 <w:webHidden/>
               </w:rPr>
-              <w:instrText xml:space="preserve"> PAGEREF _Toc515818740 \h </w:instrText>
+              <w:instrText xml:space="preserve"> PAGEREF _Toc515897887 \h </w:instrText>
             </w:r>
             <w:r>
               <w:rPr>
@@ -2362,7 +2358,7 @@
               <w:lang w:val="es-VE" w:eastAsia="es-VE"/>
             </w:rPr>
           </w:pPr>
-          <w:hyperlink w:anchor="_Toc515818741" w:history="1">
+          <w:hyperlink w:anchor="_Toc515897888" w:history="1">
             <w:r>
               <w:rPr>
                 <w:rStyle w:val="Hipervnculo"/>
@@ -2390,7 +2386,7 @@
                 <w:noProof/>
                 <w:webHidden/>
               </w:rPr>
-              <w:instrText xml:space="preserve"> PAGEREF _Toc515818741 \h </w:instrText>
+              <w:instrText xml:space="preserve"> PAGEREF _Toc515897888 \h </w:instrText>
             </w:r>
             <w:r>
               <w:rPr>
@@ -2432,12 +2428,11 @@
               <w:lang w:val="es-VE" w:eastAsia="es-VE"/>
             </w:rPr>
           </w:pPr>
-          <w:hyperlink w:anchor="_Toc515818742" w:history="1">
+          <w:hyperlink w:anchor="_Toc515897889" w:history="1">
             <w:r>
               <w:rPr>
                 <w:rStyle w:val="Hipervnculo"/>
                 <w:rFonts w:ascii="Arial" w:hAnsi="Arial" w:cs="Arial"/>
-                <w:b/>
                 <w:noProof/>
               </w:rPr>
               <w:t>Capítulo 2 – Marco Teórico</w:t>
@@ -2461,7 +2456,7 @@
                 <w:noProof/>
                 <w:webHidden/>
               </w:rPr>
-              <w:instrText xml:space="preserve"> PAGEREF _Toc515818742 \h </w:instrText>
+              <w:instrText xml:space="preserve"> PAGEREF _Toc515897889 \h </w:instrText>
             </w:r>
             <w:r>
               <w:rPr>
@@ -2504,12 +2499,11 @@
               <w:lang w:val="es-VE" w:eastAsia="es-VE"/>
             </w:rPr>
           </w:pPr>
-          <w:hyperlink w:anchor="_Toc515818743" w:history="1">
+          <w:hyperlink w:anchor="_Toc515897890" w:history="1">
             <w:r>
               <w:rPr>
                 <w:rStyle w:val="Hipervnculo"/>
                 <w:rFonts w:ascii="Arial" w:hAnsi="Arial" w:cs="Arial"/>
-                <w:b/>
                 <w:noProof/>
               </w:rPr>
               <w:t>1.</w:t>
@@ -2525,7 +2519,6 @@
               <w:rPr>
                 <w:rStyle w:val="Hipervnculo"/>
                 <w:rFonts w:ascii="Arial" w:hAnsi="Arial" w:cs="Arial"/>
-                <w:b/>
                 <w:noProof/>
               </w:rPr>
               <w:t>Sistema Administrativo</w:t>
@@ -2549,7 +2542,7 @@
                 <w:noProof/>
                 <w:webHidden/>
               </w:rPr>
-              <w:instrText xml:space="preserve"> PAGEREF _Toc515818743 \h </w:instrText>
+              <w:instrText xml:space="preserve"> PAGEREF _Toc515897890 \h </w:instrText>
             </w:r>
             <w:r>
               <w:rPr>
@@ -2592,12 +2585,11 @@
               <w:lang w:val="es-VE" w:eastAsia="es-VE"/>
             </w:rPr>
           </w:pPr>
-          <w:hyperlink w:anchor="_Toc515818744" w:history="1">
+          <w:hyperlink w:anchor="_Toc515897891" w:history="1">
             <w:r>
               <w:rPr>
                 <w:rStyle w:val="Hipervnculo"/>
                 <w:rFonts w:ascii="Arial" w:hAnsi="Arial" w:cs="Arial"/>
-                <w:b/>
                 <w:noProof/>
               </w:rPr>
               <w:t>2.</w:t>
@@ -2613,7 +2605,6 @@
               <w:rPr>
                 <w:rStyle w:val="Hipervnculo"/>
                 <w:rFonts w:ascii="Arial" w:hAnsi="Arial" w:cs="Arial"/>
-                <w:b/>
                 <w:noProof/>
               </w:rPr>
               <w:t>Retención tributaria</w:t>
@@ -2637,7 +2628,7 @@
                 <w:noProof/>
                 <w:webHidden/>
               </w:rPr>
-              <w:instrText xml:space="preserve"> PAGEREF _Toc515818744 \h </w:instrText>
+              <w:instrText xml:space="preserve"> PAGEREF _Toc515897891 \h </w:instrText>
             </w:r>
             <w:r>
               <w:rPr>
@@ -2680,12 +2671,11 @@
               <w:lang w:val="es-VE" w:eastAsia="es-VE"/>
             </w:rPr>
           </w:pPr>
-          <w:hyperlink w:anchor="_Toc515818745" w:history="1">
+          <w:hyperlink w:anchor="_Toc515897892" w:history="1">
             <w:r>
               <w:rPr>
                 <w:rStyle w:val="Hipervnculo"/>
                 <w:rFonts w:ascii="Arial" w:hAnsi="Arial" w:cs="Arial"/>
-                <w:b/>
                 <w:noProof/>
               </w:rPr>
               <w:t>3.</w:t>
@@ -2701,7 +2691,6 @@
               <w:rPr>
                 <w:rStyle w:val="Hipervnculo"/>
                 <w:rFonts w:ascii="Arial" w:hAnsi="Arial" w:cs="Arial"/>
-                <w:b/>
                 <w:noProof/>
               </w:rPr>
               <w:t>Nota de entrega</w:t>
@@ -2725,7 +2714,7 @@
                 <w:noProof/>
                 <w:webHidden/>
               </w:rPr>
-              <w:instrText xml:space="preserve"> PAGEREF _Toc515818745 \h </w:instrText>
+              <w:instrText xml:space="preserve"> PAGEREF _Toc515897892 \h </w:instrText>
             </w:r>
             <w:r>
               <w:rPr>
@@ -2768,12 +2757,11 @@
               <w:lang w:val="es-VE" w:eastAsia="es-VE"/>
             </w:rPr>
           </w:pPr>
-          <w:hyperlink w:anchor="_Toc515818746" w:history="1">
+          <w:hyperlink w:anchor="_Toc515897893" w:history="1">
             <w:r>
               <w:rPr>
                 <w:rStyle w:val="Hipervnculo"/>
                 <w:rFonts w:ascii="Arial" w:hAnsi="Arial" w:cs="Arial"/>
-                <w:b/>
                 <w:noProof/>
               </w:rPr>
               <w:t>4.</w:t>
@@ -2789,7 +2777,6 @@
               <w:rPr>
                 <w:rStyle w:val="Hipervnculo"/>
                 <w:rFonts w:ascii="Arial" w:hAnsi="Arial" w:cs="Arial"/>
-                <w:b/>
                 <w:noProof/>
               </w:rPr>
               <w:t>Cotización</w:t>
@@ -2813,7 +2800,7 @@
                 <w:noProof/>
                 <w:webHidden/>
               </w:rPr>
-              <w:instrText xml:space="preserve"> PAGEREF _Toc515818746 \h </w:instrText>
+              <w:instrText xml:space="preserve"> PAGEREF _Toc515897893 \h </w:instrText>
             </w:r>
             <w:r>
               <w:rPr>
@@ -2856,12 +2843,11 @@
               <w:lang w:val="es-VE" w:eastAsia="es-VE"/>
             </w:rPr>
           </w:pPr>
-          <w:hyperlink w:anchor="_Toc515818747" w:history="1">
+          <w:hyperlink w:anchor="_Toc515897894" w:history="1">
             <w:r>
               <w:rPr>
                 <w:rStyle w:val="Hipervnculo"/>
                 <w:rFonts w:ascii="Arial" w:hAnsi="Arial" w:cs="Arial"/>
-                <w:b/>
                 <w:noProof/>
               </w:rPr>
               <w:t>5.</w:t>
@@ -2877,7 +2863,6 @@
               <w:rPr>
                 <w:rStyle w:val="Hipervnculo"/>
                 <w:rFonts w:ascii="Arial" w:hAnsi="Arial" w:cs="Arial"/>
-                <w:b/>
                 <w:noProof/>
               </w:rPr>
               <w:t>Data Mart</w:t>
@@ -2901,7 +2886,7 @@
                 <w:noProof/>
                 <w:webHidden/>
               </w:rPr>
-              <w:instrText xml:space="preserve"> PAGEREF _Toc515818747 \h </w:instrText>
+              <w:instrText xml:space="preserve"> PAGEREF _Toc515897894 \h </w:instrText>
             </w:r>
             <w:r>
               <w:rPr>
@@ -2944,12 +2929,11 @@
               <w:lang w:val="es-VE" w:eastAsia="es-VE"/>
             </w:rPr>
           </w:pPr>
-          <w:hyperlink w:anchor="_Toc515818748" w:history="1">
+          <w:hyperlink w:anchor="_Toc515897895" w:history="1">
             <w:r>
               <w:rPr>
                 <w:rStyle w:val="Hipervnculo"/>
                 <w:rFonts w:ascii="Arial" w:hAnsi="Arial" w:cs="Arial"/>
-                <w:b/>
                 <w:noProof/>
               </w:rPr>
               <w:t>5.1</w:t>
@@ -2965,7 +2949,6 @@
               <w:rPr>
                 <w:rStyle w:val="Hipervnculo"/>
                 <w:rFonts w:ascii="Arial" w:hAnsi="Arial" w:cs="Arial"/>
-                <w:b/>
                 <w:noProof/>
               </w:rPr>
               <w:t>Modelo Dimensional</w:t>
@@ -2989,7 +2972,7 @@
                 <w:noProof/>
                 <w:webHidden/>
               </w:rPr>
-              <w:instrText xml:space="preserve"> PAGEREF _Toc515818748 \h </w:instrText>
+              <w:instrText xml:space="preserve"> PAGEREF _Toc515897895 \h </w:instrText>
             </w:r>
             <w:r>
               <w:rPr>
@@ -3032,12 +3015,11 @@
               <w:lang w:val="es-VE" w:eastAsia="es-VE"/>
             </w:rPr>
           </w:pPr>
-          <w:hyperlink w:anchor="_Toc515818749" w:history="1">
+          <w:hyperlink w:anchor="_Toc515897896" w:history="1">
             <w:r>
               <w:rPr>
                 <w:rStyle w:val="Hipervnculo"/>
                 <w:rFonts w:ascii="Arial" w:hAnsi="Arial" w:cs="Arial"/>
-                <w:b/>
                 <w:noProof/>
               </w:rPr>
               <w:t>5.2</w:t>
@@ -3053,7 +3035,6 @@
               <w:rPr>
                 <w:rStyle w:val="Hipervnculo"/>
                 <w:rFonts w:ascii="Arial" w:hAnsi="Arial" w:cs="Arial"/>
-                <w:b/>
                 <w:noProof/>
               </w:rPr>
               <w:t>Tablas Fact o de Hechos</w:t>
@@ -3077,7 +3058,7 @@
                 <w:noProof/>
                 <w:webHidden/>
               </w:rPr>
-              <w:instrText xml:space="preserve"> PAGEREF _Toc515818749 \h </w:instrText>
+              <w:instrText xml:space="preserve"> PAGEREF _Toc515897896 \h </w:instrText>
             </w:r>
             <w:r>
               <w:rPr>
@@ -3120,12 +3101,11 @@
               <w:lang w:val="es-VE" w:eastAsia="es-VE"/>
             </w:rPr>
           </w:pPr>
-          <w:hyperlink w:anchor="_Toc515818750" w:history="1">
+          <w:hyperlink w:anchor="_Toc515897897" w:history="1">
             <w:r>
               <w:rPr>
                 <w:rStyle w:val="Hipervnculo"/>
                 <w:rFonts w:ascii="Arial" w:hAnsi="Arial" w:cs="Arial"/>
-                <w:b/>
                 <w:noProof/>
               </w:rPr>
               <w:t>5.3</w:t>
@@ -3141,7 +3121,6 @@
               <w:rPr>
                 <w:rStyle w:val="Hipervnculo"/>
                 <w:rFonts w:ascii="Arial" w:hAnsi="Arial" w:cs="Arial"/>
-                <w:b/>
                 <w:noProof/>
               </w:rPr>
               <w:t>Tablas Summary o de Totalizaciones</w:t>
@@ -3165,7 +3144,7 @@
                 <w:noProof/>
                 <w:webHidden/>
               </w:rPr>
-              <w:instrText xml:space="preserve"> PAGEREF _Toc515818750 \h </w:instrText>
+              <w:instrText xml:space="preserve"> PAGEREF _Toc515897897 \h </w:instrText>
             </w:r>
             <w:r>
               <w:rPr>
@@ -3208,12 +3187,11 @@
               <w:lang w:val="es-VE" w:eastAsia="es-VE"/>
             </w:rPr>
           </w:pPr>
-          <w:hyperlink w:anchor="_Toc515818751" w:history="1">
+          <w:hyperlink w:anchor="_Toc515897898" w:history="1">
             <w:r>
               <w:rPr>
                 <w:rStyle w:val="Hipervnculo"/>
                 <w:rFonts w:ascii="Arial" w:hAnsi="Arial" w:cs="Arial"/>
-                <w:b/>
                 <w:noProof/>
               </w:rPr>
               <w:t>5.4</w:t>
@@ -3229,7 +3207,6 @@
               <w:rPr>
                 <w:rStyle w:val="Hipervnculo"/>
                 <w:rFonts w:ascii="Arial" w:hAnsi="Arial" w:cs="Arial"/>
-                <w:b/>
                 <w:noProof/>
               </w:rPr>
               <w:t>Tablas de Dimensiones</w:t>
@@ -3253,7 +3230,7 @@
                 <w:noProof/>
                 <w:webHidden/>
               </w:rPr>
-              <w:instrText xml:space="preserve"> PAGEREF _Toc515818751 \h </w:instrText>
+              <w:instrText xml:space="preserve"> PAGEREF _Toc515897898 \h </w:instrText>
             </w:r>
             <w:r>
               <w:rPr>
@@ -3296,12 +3273,11 @@
               <w:lang w:val="es-VE" w:eastAsia="es-VE"/>
             </w:rPr>
           </w:pPr>
-          <w:hyperlink w:anchor="_Toc515818752" w:history="1">
+          <w:hyperlink w:anchor="_Toc515897899" w:history="1">
             <w:r>
               <w:rPr>
                 <w:rStyle w:val="Hipervnculo"/>
                 <w:rFonts w:ascii="Arial" w:hAnsi="Arial" w:cs="Arial"/>
-                <w:b/>
                 <w:noProof/>
               </w:rPr>
               <w:t>6.</w:t>
@@ -3317,7 +3293,6 @@
               <w:rPr>
                 <w:rStyle w:val="Hipervnculo"/>
                 <w:rFonts w:ascii="Arial" w:hAnsi="Arial" w:cs="Arial"/>
-                <w:b/>
                 <w:noProof/>
               </w:rPr>
               <w:t>Business Intelligence</w:t>
@@ -3341,7 +3316,7 @@
                 <w:noProof/>
                 <w:webHidden/>
               </w:rPr>
-              <w:instrText xml:space="preserve"> PAGEREF _Toc515818752 \h </w:instrText>
+              <w:instrText xml:space="preserve"> PAGEREF _Toc515897899 \h </w:instrText>
             </w:r>
             <w:r>
               <w:rPr>
@@ -3384,12 +3359,11 @@
               <w:lang w:val="es-VE" w:eastAsia="es-VE"/>
             </w:rPr>
           </w:pPr>
-          <w:hyperlink w:anchor="_Toc515818753" w:history="1">
+          <w:hyperlink w:anchor="_Toc515897900" w:history="1">
             <w:r>
               <w:rPr>
                 <w:rStyle w:val="Hipervnculo"/>
                 <w:rFonts w:ascii="Arial" w:hAnsi="Arial" w:cs="Arial"/>
-                <w:b/>
                 <w:noProof/>
               </w:rPr>
               <w:t>7.</w:t>
@@ -3405,7 +3379,6 @@
               <w:rPr>
                 <w:rStyle w:val="Hipervnculo"/>
                 <w:rFonts w:ascii="Arial" w:hAnsi="Arial" w:cs="Arial"/>
-                <w:b/>
                 <w:noProof/>
               </w:rPr>
               <w:t>Forecasting</w:t>
@@ -3429,7 +3402,7 @@
                 <w:noProof/>
                 <w:webHidden/>
               </w:rPr>
-              <w:instrText xml:space="preserve"> PAGEREF _Toc515818753 \h </w:instrText>
+              <w:instrText xml:space="preserve"> PAGEREF _Toc515897900 \h </w:instrText>
             </w:r>
             <w:r>
               <w:rPr>
@@ -3472,12 +3445,11 @@
               <w:lang w:val="es-VE" w:eastAsia="es-VE"/>
             </w:rPr>
           </w:pPr>
-          <w:hyperlink w:anchor="_Toc515818754" w:history="1">
+          <w:hyperlink w:anchor="_Toc515897901" w:history="1">
             <w:r>
               <w:rPr>
                 <w:rStyle w:val="Hipervnculo"/>
                 <w:rFonts w:ascii="Arial" w:hAnsi="Arial" w:cs="Arial"/>
-                <w:b/>
                 <w:noProof/>
               </w:rPr>
               <w:t>a.</w:t>
@@ -3493,7 +3465,6 @@
               <w:rPr>
                 <w:rStyle w:val="Hipervnculo"/>
                 <w:rFonts w:ascii="Arial" w:hAnsi="Arial" w:cs="Arial"/>
-                <w:b/>
                 <w:noProof/>
               </w:rPr>
               <w:t>Forecasting</w:t>
@@ -3517,7 +3488,7 @@
                 <w:noProof/>
                 <w:webHidden/>
               </w:rPr>
-              <w:instrText xml:space="preserve"> PAGEREF _Toc515818754 \h </w:instrText>
+              <w:instrText xml:space="preserve"> PAGEREF _Toc515897901 \h </w:instrText>
             </w:r>
             <w:r>
               <w:rPr>
@@ -3560,12 +3531,11 @@
               <w:lang w:val="es-VE" w:eastAsia="es-VE"/>
             </w:rPr>
           </w:pPr>
-          <w:hyperlink w:anchor="_Toc515818755" w:history="1">
+          <w:hyperlink w:anchor="_Toc515897902" w:history="1">
             <w:r>
               <w:rPr>
                 <w:rStyle w:val="Hipervnculo"/>
                 <w:rFonts w:ascii="Arial" w:hAnsi="Arial" w:cs="Arial"/>
-                <w:b/>
                 <w:noProof/>
               </w:rPr>
               <w:t>b.</w:t>
@@ -3581,7 +3551,6 @@
               <w:rPr>
                 <w:rStyle w:val="Hipervnculo"/>
                 <w:rFonts w:ascii="Arial" w:hAnsi="Arial" w:cs="Arial"/>
-                <w:b/>
                 <w:noProof/>
               </w:rPr>
               <w:t>Goals (objetivos)</w:t>
@@ -3605,7 +3574,7 @@
                 <w:noProof/>
                 <w:webHidden/>
               </w:rPr>
-              <w:instrText xml:space="preserve"> PAGEREF _Toc515818755 \h </w:instrText>
+              <w:instrText xml:space="preserve"> PAGEREF _Toc515897902 \h </w:instrText>
             </w:r>
             <w:r>
               <w:rPr>
@@ -3648,12 +3617,11 @@
               <w:lang w:val="es-VE" w:eastAsia="es-VE"/>
             </w:rPr>
           </w:pPr>
-          <w:hyperlink w:anchor="_Toc515818756" w:history="1">
+          <w:hyperlink w:anchor="_Toc515897903" w:history="1">
             <w:r>
               <w:rPr>
                 <w:rStyle w:val="Hipervnculo"/>
                 <w:rFonts w:ascii="Arial" w:hAnsi="Arial" w:cs="Arial"/>
-                <w:b/>
                 <w:noProof/>
               </w:rPr>
               <w:t>c.</w:t>
@@ -3669,7 +3637,6 @@
               <w:rPr>
                 <w:rStyle w:val="Hipervnculo"/>
                 <w:rFonts w:ascii="Arial" w:hAnsi="Arial" w:cs="Arial"/>
-                <w:b/>
                 <w:noProof/>
               </w:rPr>
               <w:t>Planning (planificación)</w:t>
@@ -3693,7 +3660,7 @@
                 <w:noProof/>
                 <w:webHidden/>
               </w:rPr>
-              <w:instrText xml:space="preserve"> PAGEREF _Toc515818756 \h </w:instrText>
+              <w:instrText xml:space="preserve"> PAGEREF _Toc515897903 \h </w:instrText>
             </w:r>
             <w:r>
               <w:rPr>
@@ -3736,12 +3703,11 @@
               <w:lang w:val="es-VE" w:eastAsia="es-VE"/>
             </w:rPr>
           </w:pPr>
-          <w:hyperlink w:anchor="_Toc515818757" w:history="1">
+          <w:hyperlink w:anchor="_Toc515897904" w:history="1">
             <w:r>
               <w:rPr>
                 <w:rStyle w:val="Hipervnculo"/>
                 <w:rFonts w:ascii="Arial" w:hAnsi="Arial" w:cs="Arial"/>
-                <w:b/>
                 <w:noProof/>
               </w:rPr>
               <w:t>8.</w:t>
@@ -3757,7 +3723,6 @@
               <w:rPr>
                 <w:rStyle w:val="Hipervnculo"/>
                 <w:rFonts w:ascii="Arial" w:hAnsi="Arial" w:cs="Arial"/>
-                <w:b/>
                 <w:noProof/>
               </w:rPr>
               <w:t>DashBoard</w:t>
@@ -3781,7 +3746,7 @@
                 <w:noProof/>
                 <w:webHidden/>
               </w:rPr>
-              <w:instrText xml:space="preserve"> PAGEREF _Toc515818757 \h </w:instrText>
+              <w:instrText xml:space="preserve"> PAGEREF _Toc515897904 \h </w:instrText>
             </w:r>
             <w:r>
               <w:rPr>
@@ -3824,12 +3789,11 @@
               <w:lang w:val="es-VE" w:eastAsia="es-VE"/>
             </w:rPr>
           </w:pPr>
-          <w:hyperlink w:anchor="_Toc515818758" w:history="1">
+          <w:hyperlink w:anchor="_Toc515897905" w:history="1">
             <w:r>
               <w:rPr>
                 <w:rStyle w:val="Hipervnculo"/>
                 <w:rFonts w:ascii="Arial" w:hAnsi="Arial" w:cs="Arial"/>
-                <w:b/>
                 <w:noProof/>
               </w:rPr>
               <w:t>9.</w:t>
@@ -3845,7 +3809,6 @@
               <w:rPr>
                 <w:rStyle w:val="Hipervnculo"/>
                 <w:rFonts w:ascii="Arial" w:hAnsi="Arial" w:cs="Arial"/>
-                <w:b/>
                 <w:noProof/>
               </w:rPr>
               <w:t>Patrones de diseño</w:t>
@@ -3869,7 +3832,7 @@
                 <w:noProof/>
                 <w:webHidden/>
               </w:rPr>
-              <w:instrText xml:space="preserve"> PAGEREF _Toc515818758 \h </w:instrText>
+              <w:instrText xml:space="preserve"> PAGEREF _Toc515897905 \h </w:instrText>
             </w:r>
             <w:r>
               <w:rPr>
@@ -3912,12 +3875,11 @@
               <w:lang w:val="es-VE" w:eastAsia="es-VE"/>
             </w:rPr>
           </w:pPr>
-          <w:hyperlink w:anchor="_Toc515818759" w:history="1">
+          <w:hyperlink w:anchor="_Toc515897906" w:history="1">
             <w:r>
               <w:rPr>
                 <w:rStyle w:val="Hipervnculo"/>
                 <w:rFonts w:ascii="Arial" w:hAnsi="Arial" w:cs="Arial"/>
-                <w:b/>
                 <w:noProof/>
               </w:rPr>
               <w:t>10.</w:t>
@@ -3933,7 +3895,6 @@
               <w:rPr>
                 <w:rStyle w:val="Hipervnculo"/>
                 <w:rFonts w:ascii="Arial" w:hAnsi="Arial" w:cs="Arial"/>
-                <w:b/>
                 <w:noProof/>
               </w:rPr>
               <w:t>Framework Laravel</w:t>
@@ -3957,7 +3918,7 @@
                 <w:noProof/>
                 <w:webHidden/>
               </w:rPr>
-              <w:instrText xml:space="preserve"> PAGEREF _Toc515818759 \h </w:instrText>
+              <w:instrText xml:space="preserve"> PAGEREF _Toc515897906 \h </w:instrText>
             </w:r>
             <w:r>
               <w:rPr>
@@ -4000,12 +3961,11 @@
               <w:lang w:val="es-VE" w:eastAsia="es-VE"/>
             </w:rPr>
           </w:pPr>
-          <w:hyperlink w:anchor="_Toc515818760" w:history="1">
+          <w:hyperlink w:anchor="_Toc515897907" w:history="1">
             <w:r>
               <w:rPr>
                 <w:rStyle w:val="Hipervnculo"/>
                 <w:rFonts w:ascii="Arial" w:hAnsi="Arial" w:cs="Arial"/>
-                <w:b/>
                 <w:noProof/>
               </w:rPr>
               <w:t>11.</w:t>
@@ -4021,7 +3981,6 @@
               <w:rPr>
                 <w:rStyle w:val="Hipervnculo"/>
                 <w:rFonts w:ascii="Arial" w:hAnsi="Arial" w:cs="Arial"/>
-                <w:b/>
                 <w:noProof/>
               </w:rPr>
               <w:t>Framework Bootstrap</w:t>
@@ -4045,7 +4004,7 @@
                 <w:noProof/>
                 <w:webHidden/>
               </w:rPr>
-              <w:instrText xml:space="preserve"> PAGEREF _Toc515818760 \h </w:instrText>
+              <w:instrText xml:space="preserve"> PAGEREF _Toc515897907 \h </w:instrText>
             </w:r>
             <w:r>
               <w:rPr>
@@ -4088,12 +4047,11 @@
               <w:lang w:val="es-VE" w:eastAsia="es-VE"/>
             </w:rPr>
           </w:pPr>
-          <w:hyperlink w:anchor="_Toc515818761" w:history="1">
+          <w:hyperlink w:anchor="_Toc515897908" w:history="1">
             <w:r>
               <w:rPr>
                 <w:rStyle w:val="Hipervnculo"/>
                 <w:rFonts w:ascii="Arial" w:hAnsi="Arial" w:cs="Arial"/>
-                <w:b/>
                 <w:noProof/>
               </w:rPr>
               <w:t>12.</w:t>
@@ -4109,7 +4067,6 @@
               <w:rPr>
                 <w:rStyle w:val="Hipervnculo"/>
                 <w:rFonts w:ascii="Arial" w:hAnsi="Arial" w:cs="Arial"/>
-                <w:b/>
                 <w:noProof/>
               </w:rPr>
               <w:t>Manejador de Base de Datos PostgreSQL</w:t>
@@ -4133,7 +4090,7 @@
                 <w:noProof/>
                 <w:webHidden/>
               </w:rPr>
-              <w:instrText xml:space="preserve"> PAGEREF _Toc515818761 \h </w:instrText>
+              <w:instrText xml:space="preserve"> PAGEREF _Toc515897908 \h </w:instrText>
             </w:r>
             <w:r>
               <w:rPr>
@@ -4176,12 +4133,11 @@
               <w:lang w:val="es-VE" w:eastAsia="es-VE"/>
             </w:rPr>
           </w:pPr>
-          <w:hyperlink w:anchor="_Toc515818762" w:history="1">
+          <w:hyperlink w:anchor="_Toc515897909" w:history="1">
             <w:r>
               <w:rPr>
                 <w:rStyle w:val="Hipervnculo"/>
                 <w:rFonts w:ascii="Arial" w:hAnsi="Arial" w:cs="Arial"/>
-                <w:b/>
                 <w:noProof/>
               </w:rPr>
               <w:t>13.</w:t>
@@ -4197,7 +4153,6 @@
               <w:rPr>
                 <w:rStyle w:val="Hipervnculo"/>
                 <w:rFonts w:ascii="Arial" w:hAnsi="Arial" w:cs="Arial"/>
-                <w:b/>
                 <w:noProof/>
               </w:rPr>
               <w:t>GIT</w:t>
@@ -4221,7 +4176,7 @@
                 <w:noProof/>
                 <w:webHidden/>
               </w:rPr>
-              <w:instrText xml:space="preserve"> PAGEREF _Toc515818762 \h </w:instrText>
+              <w:instrText xml:space="preserve"> PAGEREF _Toc515897909 \h </w:instrText>
             </w:r>
             <w:r>
               <w:rPr>
@@ -4264,12 +4219,11 @@
               <w:lang w:val="es-VE" w:eastAsia="es-VE"/>
             </w:rPr>
           </w:pPr>
-          <w:hyperlink w:anchor="_Toc515818763" w:history="1">
+          <w:hyperlink w:anchor="_Toc515897910" w:history="1">
             <w:r>
               <w:rPr>
                 <w:rStyle w:val="Hipervnculo"/>
                 <w:rFonts w:ascii="Arial" w:hAnsi="Arial" w:cs="Arial"/>
-                <w:b/>
                 <w:noProof/>
               </w:rPr>
               <w:t>14.</w:t>
@@ -4285,7 +4239,6 @@
               <w:rPr>
                 <w:rStyle w:val="Hipervnculo"/>
                 <w:rFonts w:ascii="Arial" w:hAnsi="Arial" w:cs="Arial"/>
-                <w:b/>
                 <w:noProof/>
               </w:rPr>
               <w:t>Power BI Desktop</w:t>
@@ -4309,7 +4262,7 @@
                 <w:noProof/>
                 <w:webHidden/>
               </w:rPr>
-              <w:instrText xml:space="preserve"> PAGEREF _Toc515818763 \h </w:instrText>
+              <w:instrText xml:space="preserve"> PAGEREF _Toc515897910 \h </w:instrText>
             </w:r>
             <w:r>
               <w:rPr>
@@ -4352,12 +4305,11 @@
               <w:lang w:val="es-VE" w:eastAsia="es-VE"/>
             </w:rPr>
           </w:pPr>
-          <w:hyperlink w:anchor="_Toc515818764" w:history="1">
+          <w:hyperlink w:anchor="_Toc515897911" w:history="1">
             <w:r>
               <w:rPr>
                 <w:rStyle w:val="Hipervnculo"/>
                 <w:rFonts w:ascii="Arial" w:hAnsi="Arial" w:cs="Arial"/>
-                <w:b/>
                 <w:noProof/>
                 <w:highlight w:val="magenta"/>
               </w:rPr>
@@ -4374,7 +4326,6 @@
               <w:rPr>
                 <w:rStyle w:val="Hipervnculo"/>
                 <w:rFonts w:ascii="Arial" w:hAnsi="Arial" w:cs="Arial"/>
-                <w:b/>
                 <w:noProof/>
                 <w:highlight w:val="magenta"/>
               </w:rPr>
@@ -4399,7 +4350,7 @@
                 <w:noProof/>
                 <w:webHidden/>
               </w:rPr>
-              <w:instrText xml:space="preserve"> PAGEREF _Toc515818764 \h </w:instrText>
+              <w:instrText xml:space="preserve"> PAGEREF _Toc515897911 \h </w:instrText>
             </w:r>
             <w:r>
               <w:rPr>
@@ -4442,12 +4393,11 @@
               <w:lang w:val="es-VE" w:eastAsia="es-VE"/>
             </w:rPr>
           </w:pPr>
-          <w:hyperlink w:anchor="_Toc515818765" w:history="1">
+          <w:hyperlink w:anchor="_Toc515897912" w:history="1">
             <w:r>
               <w:rPr>
                 <w:rStyle w:val="Hipervnculo"/>
                 <w:rFonts w:ascii="Arial" w:hAnsi="Arial" w:cs="Arial"/>
-                <w:b/>
                 <w:noProof/>
               </w:rPr>
               <w:t>16.</w:t>
@@ -4463,7 +4413,6 @@
               <w:rPr>
                 <w:rStyle w:val="Hipervnculo"/>
                 <w:rFonts w:ascii="Arial" w:hAnsi="Arial" w:cs="Arial"/>
-                <w:b/>
                 <w:noProof/>
               </w:rPr>
               <w:t>Pentaho Data Integration</w:t>
@@ -4487,7 +4436,7 @@
                 <w:noProof/>
                 <w:webHidden/>
               </w:rPr>
-              <w:instrText xml:space="preserve"> PAGEREF _Toc515818765 \h </w:instrText>
+              <w:instrText xml:space="preserve"> PAGEREF _Toc515897912 \h </w:instrText>
             </w:r>
             <w:r>
               <w:rPr>
@@ -4529,12 +4478,11 @@
               <w:lang w:val="es-VE" w:eastAsia="es-VE"/>
             </w:rPr>
           </w:pPr>
-          <w:hyperlink w:anchor="_Toc515818766" w:history="1">
+          <w:hyperlink w:anchor="_Toc515897913" w:history="1">
             <w:r>
               <w:rPr>
                 <w:rStyle w:val="Hipervnculo"/>
                 <w:rFonts w:ascii="Arial" w:hAnsi="Arial" w:cs="Arial"/>
-                <w:b/>
                 <w:noProof/>
               </w:rPr>
               <w:t>Capítulo 3 – Marco Metodológico</w:t>
@@ -4558,7 +4506,7 @@
                 <w:noProof/>
                 <w:webHidden/>
               </w:rPr>
-              <w:instrText xml:space="preserve"> PAGEREF _Toc515818766 \h </w:instrText>
+              <w:instrText xml:space="preserve"> PAGEREF _Toc515897913 \h </w:instrText>
             </w:r>
             <w:r>
               <w:rPr>
@@ -4601,12 +4549,11 @@
               <w:lang w:val="es-VE" w:eastAsia="es-VE"/>
             </w:rPr>
           </w:pPr>
-          <w:hyperlink w:anchor="_Toc515818767" w:history="1">
+          <w:hyperlink w:anchor="_Toc515897914" w:history="1">
             <w:r>
               <w:rPr>
                 <w:rStyle w:val="Hipervnculo"/>
                 <w:rFonts w:ascii="Arial" w:eastAsiaTheme="majorEastAsia" w:hAnsi="Arial" w:cs="Arial"/>
-                <w:b/>
                 <w:noProof/>
               </w:rPr>
               <w:t>3.1</w:t>
@@ -4622,7 +4569,6 @@
               <w:rPr>
                 <w:rStyle w:val="Hipervnculo"/>
                 <w:rFonts w:ascii="Arial" w:eastAsiaTheme="majorEastAsia" w:hAnsi="Arial" w:cs="Arial"/>
-                <w:b/>
                 <w:noProof/>
               </w:rPr>
               <w:t>Fase de Análisis</w:t>
@@ -4646,7 +4592,7 @@
                 <w:noProof/>
                 <w:webHidden/>
               </w:rPr>
-              <w:instrText xml:space="preserve"> PAGEREF _Toc515818767 \h </w:instrText>
+              <w:instrText xml:space="preserve"> PAGEREF _Toc515897914 \h </w:instrText>
             </w:r>
             <w:r>
               <w:rPr>
@@ -4689,12 +4635,11 @@
               <w:lang w:val="es-VE" w:eastAsia="es-VE"/>
             </w:rPr>
           </w:pPr>
-          <w:hyperlink w:anchor="_Toc515818768" w:history="1">
+          <w:hyperlink w:anchor="_Toc515897915" w:history="1">
             <w:r>
               <w:rPr>
                 <w:rStyle w:val="Hipervnculo"/>
                 <w:rFonts w:ascii="Arial" w:eastAsiaTheme="majorEastAsia" w:hAnsi="Arial" w:cs="Arial"/>
-                <w:b/>
                 <w:noProof/>
               </w:rPr>
               <w:t>3.2</w:t>
@@ -4710,7 +4655,6 @@
               <w:rPr>
                 <w:rStyle w:val="Hipervnculo"/>
                 <w:rFonts w:ascii="Arial" w:eastAsiaTheme="majorEastAsia" w:hAnsi="Arial" w:cs="Arial"/>
-                <w:b/>
                 <w:noProof/>
               </w:rPr>
               <w:t>Fase de Diseño</w:t>
@@ -4734,7 +4678,7 @@
                 <w:noProof/>
                 <w:webHidden/>
               </w:rPr>
-              <w:instrText xml:space="preserve"> PAGEREF _Toc515818768 \h </w:instrText>
+              <w:instrText xml:space="preserve"> PAGEREF _Toc515897915 \h </w:instrText>
             </w:r>
             <w:r>
               <w:rPr>
@@ -4777,12 +4721,11 @@
               <w:lang w:val="es-VE" w:eastAsia="es-VE"/>
             </w:rPr>
           </w:pPr>
-          <w:hyperlink w:anchor="_Toc515818769" w:history="1">
+          <w:hyperlink w:anchor="_Toc515897916" w:history="1">
             <w:r>
               <w:rPr>
                 <w:rStyle w:val="Hipervnculo"/>
                 <w:rFonts w:ascii="Arial" w:eastAsiaTheme="majorEastAsia" w:hAnsi="Arial" w:cs="Arial"/>
-                <w:b/>
                 <w:noProof/>
               </w:rPr>
               <w:t>3.3</w:t>
@@ -4798,7 +4741,6 @@
               <w:rPr>
                 <w:rStyle w:val="Hipervnculo"/>
                 <w:rFonts w:ascii="Arial" w:eastAsiaTheme="majorEastAsia" w:hAnsi="Arial" w:cs="Arial"/>
-                <w:b/>
                 <w:noProof/>
               </w:rPr>
               <w:t>Fase de Implementación</w:t>
@@ -4822,7 +4764,7 @@
                 <w:noProof/>
                 <w:webHidden/>
               </w:rPr>
-              <w:instrText xml:space="preserve"> PAGEREF _Toc515818769 \h </w:instrText>
+              <w:instrText xml:space="preserve"> PAGEREF _Toc515897916 \h </w:instrText>
             </w:r>
             <w:r>
               <w:rPr>
@@ -4865,12 +4807,11 @@
               <w:lang w:val="es-VE" w:eastAsia="es-VE"/>
             </w:rPr>
           </w:pPr>
-          <w:hyperlink w:anchor="_Toc515818770" w:history="1">
+          <w:hyperlink w:anchor="_Toc515897917" w:history="1">
             <w:r>
               <w:rPr>
                 <w:rStyle w:val="Hipervnculo"/>
                 <w:rFonts w:ascii="Arial" w:eastAsiaTheme="majorEastAsia" w:hAnsi="Arial" w:cs="Arial"/>
-                <w:b/>
                 <w:noProof/>
               </w:rPr>
               <w:t>3.4</w:t>
@@ -4886,7 +4827,6 @@
               <w:rPr>
                 <w:rStyle w:val="Hipervnculo"/>
                 <w:rFonts w:ascii="Arial" w:eastAsiaTheme="majorEastAsia" w:hAnsi="Arial" w:cs="Arial"/>
-                <w:b/>
                 <w:noProof/>
               </w:rPr>
               <w:t>Fase de Prueba</w:t>
@@ -4910,7 +4850,7 @@
                 <w:noProof/>
                 <w:webHidden/>
               </w:rPr>
-              <w:instrText xml:space="preserve"> PAGEREF _Toc515818770 \h </w:instrText>
+              <w:instrText xml:space="preserve"> PAGEREF _Toc515897917 \h </w:instrText>
             </w:r>
             <w:r>
               <w:rPr>
@@ -4953,12 +4893,11 @@
               <w:lang w:val="es-VE" w:eastAsia="es-VE"/>
             </w:rPr>
           </w:pPr>
-          <w:hyperlink w:anchor="_Toc515818771" w:history="1">
+          <w:hyperlink w:anchor="_Toc515897918" w:history="1">
             <w:r>
               <w:rPr>
                 <w:rStyle w:val="Hipervnculo"/>
                 <w:rFonts w:ascii="Arial" w:eastAsiaTheme="majorEastAsia" w:hAnsi="Arial" w:cs="Arial"/>
-                <w:b/>
                 <w:noProof/>
               </w:rPr>
               <w:t>3.5</w:t>
@@ -4974,7 +4913,6 @@
               <w:rPr>
                 <w:rStyle w:val="Hipervnculo"/>
                 <w:rFonts w:ascii="Arial" w:eastAsiaTheme="majorEastAsia" w:hAnsi="Arial" w:cs="Arial"/>
-                <w:b/>
                 <w:noProof/>
               </w:rPr>
               <w:t>Fase de Mantenimiento</w:t>
@@ -4998,7 +4936,7 @@
                 <w:noProof/>
                 <w:webHidden/>
               </w:rPr>
-              <w:instrText xml:space="preserve"> PAGEREF _Toc515818771 \h </w:instrText>
+              <w:instrText xml:space="preserve"> PAGEREF _Toc515897918 \h </w:instrText>
             </w:r>
             <w:r>
               <w:rPr>
@@ -5041,12 +4979,11 @@
               <w:lang w:val="es-VE" w:eastAsia="es-VE"/>
             </w:rPr>
           </w:pPr>
-          <w:hyperlink w:anchor="_Toc515818772" w:history="1">
+          <w:hyperlink w:anchor="_Toc515897919" w:history="1">
             <w:r>
               <w:rPr>
                 <w:rStyle w:val="Hipervnculo"/>
                 <w:rFonts w:ascii="Arial" w:eastAsiaTheme="majorEastAsia" w:hAnsi="Arial" w:cs="Arial"/>
-                <w:b/>
                 <w:noProof/>
               </w:rPr>
               <w:t>3.6</w:t>
@@ -5062,7 +4999,6 @@
               <w:rPr>
                 <w:rStyle w:val="Hipervnculo"/>
                 <w:rFonts w:ascii="Arial" w:eastAsiaTheme="majorEastAsia" w:hAnsi="Arial" w:cs="Arial"/>
-                <w:b/>
                 <w:noProof/>
               </w:rPr>
               <w:t>Justificación de la Metodología</w:t>
@@ -5086,7 +5022,7 @@
                 <w:noProof/>
                 <w:webHidden/>
               </w:rPr>
-              <w:instrText xml:space="preserve"> PAGEREF _Toc515818772 \h </w:instrText>
+              <w:instrText xml:space="preserve"> PAGEREF _Toc515897919 \h </w:instrText>
             </w:r>
             <w:r>
               <w:rPr>
@@ -5128,12 +5064,11 @@
               <w:lang w:val="es-VE" w:eastAsia="es-VE"/>
             </w:rPr>
           </w:pPr>
-          <w:hyperlink w:anchor="_Toc515818773" w:history="1">
+          <w:hyperlink w:anchor="_Toc515897920" w:history="1">
             <w:r>
               <w:rPr>
                 <w:rStyle w:val="Hipervnculo"/>
                 <w:rFonts w:ascii="Arial" w:hAnsi="Arial" w:cs="Arial"/>
-                <w:b/>
                 <w:noProof/>
               </w:rPr>
               <w:t>Capítulo 4 – Desarrollo</w:t>
@@ -5157,7 +5092,7 @@
                 <w:noProof/>
                 <w:webHidden/>
               </w:rPr>
-              <w:instrText xml:space="preserve"> PAGEREF _Toc515818773 \h </w:instrText>
+              <w:instrText xml:space="preserve"> PAGEREF _Toc515897920 \h </w:instrText>
             </w:r>
             <w:r>
               <w:rPr>
@@ -5200,12 +5135,11 @@
               <w:lang w:val="es-VE" w:eastAsia="es-VE"/>
             </w:rPr>
           </w:pPr>
-          <w:hyperlink w:anchor="_Toc515818774" w:history="1">
+          <w:hyperlink w:anchor="_Toc515897921" w:history="1">
             <w:r>
               <w:rPr>
                 <w:rStyle w:val="Hipervnculo"/>
                 <w:rFonts w:ascii="Arial" w:eastAsiaTheme="majorEastAsia" w:hAnsi="Arial" w:cs="Arial"/>
-                <w:b/>
                 <w:noProof/>
               </w:rPr>
               <w:t>4.1</w:t>
@@ -5221,7 +5155,6 @@
               <w:rPr>
                 <w:rStyle w:val="Hipervnculo"/>
                 <w:rFonts w:ascii="Arial" w:eastAsiaTheme="majorEastAsia" w:hAnsi="Arial" w:cs="Arial"/>
-                <w:b/>
                 <w:noProof/>
               </w:rPr>
               <w:t>Análisis de requisitos</w:t>
@@ -5245,7 +5178,7 @@
                 <w:noProof/>
                 <w:webHidden/>
               </w:rPr>
-              <w:instrText xml:space="preserve"> PAGEREF _Toc515818774 \h </w:instrText>
+              <w:instrText xml:space="preserve"> PAGEREF _Toc515897921 \h </w:instrText>
             </w:r>
             <w:r>
               <w:rPr>
@@ -5288,12 +5221,11 @@
               <w:lang w:val="es-VE" w:eastAsia="es-VE"/>
             </w:rPr>
           </w:pPr>
-          <w:hyperlink w:anchor="_Toc515818775" w:history="1">
+          <w:hyperlink w:anchor="_Toc515897922" w:history="1">
             <w:r>
               <w:rPr>
                 <w:rStyle w:val="Hipervnculo"/>
                 <w:rFonts w:ascii="Arial" w:eastAsiaTheme="majorEastAsia" w:hAnsi="Arial" w:cs="Arial"/>
-                <w:b/>
                 <w:noProof/>
               </w:rPr>
               <w:t>4.1.1</w:t>
@@ -5309,7 +5241,6 @@
               <w:rPr>
                 <w:rStyle w:val="Hipervnculo"/>
                 <w:rFonts w:ascii="Arial" w:eastAsiaTheme="majorEastAsia" w:hAnsi="Arial" w:cs="Arial"/>
-                <w:b/>
                 <w:noProof/>
               </w:rPr>
               <w:t>Levantamiento de información</w:t>
@@ -5333,7 +5264,7 @@
                 <w:noProof/>
                 <w:webHidden/>
               </w:rPr>
-              <w:instrText xml:space="preserve"> PAGEREF _Toc515818775 \h </w:instrText>
+              <w:instrText xml:space="preserve"> PAGEREF _Toc515897922 \h </w:instrText>
             </w:r>
             <w:r>
               <w:rPr>
@@ -5376,12 +5307,11 @@
               <w:lang w:val="es-VE" w:eastAsia="es-VE"/>
             </w:rPr>
           </w:pPr>
-          <w:hyperlink w:anchor="_Toc515818776" w:history="1">
+          <w:hyperlink w:anchor="_Toc515897923" w:history="1">
             <w:r>
               <w:rPr>
                 <w:rStyle w:val="Hipervnculo"/>
                 <w:rFonts w:ascii="Arial" w:eastAsiaTheme="majorEastAsia" w:hAnsi="Arial" w:cs="Arial"/>
-                <w:b/>
                 <w:noProof/>
               </w:rPr>
               <w:t>4.1.2</w:t>
@@ -5397,7 +5327,6 @@
               <w:rPr>
                 <w:rStyle w:val="Hipervnculo"/>
                 <w:rFonts w:ascii="Arial" w:eastAsiaTheme="majorEastAsia" w:hAnsi="Arial" w:cs="Arial"/>
-                <w:b/>
                 <w:noProof/>
               </w:rPr>
               <w:t>Análisis</w:t>
@@ -5421,7 +5350,7 @@
                 <w:noProof/>
                 <w:webHidden/>
               </w:rPr>
-              <w:instrText xml:space="preserve"> PAGEREF _Toc515818776 \h </w:instrText>
+              <w:instrText xml:space="preserve"> PAGEREF _Toc515897923 \h </w:instrText>
             </w:r>
             <w:r>
               <w:rPr>
@@ -5464,12 +5393,11 @@
               <w:lang w:val="es-VE" w:eastAsia="es-VE"/>
             </w:rPr>
           </w:pPr>
-          <w:hyperlink w:anchor="_Toc515818777" w:history="1">
+          <w:hyperlink w:anchor="_Toc515897924" w:history="1">
             <w:r>
               <w:rPr>
                 <w:rStyle w:val="Hipervnculo"/>
                 <w:rFonts w:ascii="Arial" w:eastAsiaTheme="majorEastAsia" w:hAnsi="Arial" w:cs="Arial"/>
-                <w:b/>
                 <w:noProof/>
               </w:rPr>
               <w:t>4.1.3</w:t>
@@ -5485,7 +5413,6 @@
               <w:rPr>
                 <w:rStyle w:val="Hipervnculo"/>
                 <w:rFonts w:ascii="Arial" w:eastAsiaTheme="majorEastAsia" w:hAnsi="Arial" w:cs="Arial"/>
-                <w:b/>
                 <w:noProof/>
               </w:rPr>
               <w:t>Evaluación de la plataforma de desarrollo para el sistema administrativo SAI</w:t>
@@ -5509,7 +5436,7 @@
                 <w:noProof/>
                 <w:webHidden/>
               </w:rPr>
-              <w:instrText xml:space="preserve"> PAGEREF _Toc515818777 \h </w:instrText>
+              <w:instrText xml:space="preserve"> PAGEREF _Toc515897924 \h </w:instrText>
             </w:r>
             <w:r>
               <w:rPr>
@@ -5552,12 +5479,11 @@
               <w:lang w:val="es-VE" w:eastAsia="es-VE"/>
             </w:rPr>
           </w:pPr>
-          <w:hyperlink w:anchor="_Toc515818778" w:history="1">
+          <w:hyperlink w:anchor="_Toc515897925" w:history="1">
             <w:r>
               <w:rPr>
                 <w:rStyle w:val="Hipervnculo"/>
                 <w:rFonts w:ascii="Arial" w:eastAsiaTheme="majorEastAsia" w:hAnsi="Arial" w:cs="Arial"/>
-                <w:b/>
                 <w:noProof/>
               </w:rPr>
               <w:t>4.1.3.1</w:t>
@@ -5573,7 +5499,6 @@
               <w:rPr>
                 <w:rStyle w:val="Hipervnculo"/>
                 <w:rFonts w:ascii="Arial" w:eastAsiaTheme="majorEastAsia" w:hAnsi="Arial" w:cs="Arial"/>
-                <w:b/>
                 <w:noProof/>
               </w:rPr>
               <w:t>Evaluación del framework de desarrollo</w:t>
@@ -5597,7 +5522,7 @@
                 <w:noProof/>
                 <w:webHidden/>
               </w:rPr>
-              <w:instrText xml:space="preserve"> PAGEREF _Toc515818778 \h </w:instrText>
+              <w:instrText xml:space="preserve"> PAGEREF _Toc515897925 \h </w:instrText>
             </w:r>
             <w:r>
               <w:rPr>
@@ -5640,12 +5565,11 @@
               <w:lang w:val="es-VE" w:eastAsia="es-VE"/>
             </w:rPr>
           </w:pPr>
-          <w:hyperlink w:anchor="_Toc515818779" w:history="1">
+          <w:hyperlink w:anchor="_Toc515897926" w:history="1">
             <w:r>
               <w:rPr>
                 <w:rStyle w:val="Hipervnculo"/>
                 <w:rFonts w:ascii="Arial" w:eastAsiaTheme="majorEastAsia" w:hAnsi="Arial" w:cs="Arial"/>
-                <w:b/>
                 <w:noProof/>
               </w:rPr>
               <w:t>4.1.3.2</w:t>
@@ -5661,7 +5585,6 @@
               <w:rPr>
                 <w:rStyle w:val="Hipervnculo"/>
                 <w:rFonts w:ascii="Arial" w:eastAsiaTheme="majorEastAsia" w:hAnsi="Arial" w:cs="Arial"/>
-                <w:b/>
                 <w:noProof/>
               </w:rPr>
               <w:t>Evaluación del manejador de base de datos</w:t>
@@ -5685,7 +5608,7 @@
                 <w:noProof/>
                 <w:webHidden/>
               </w:rPr>
-              <w:instrText xml:space="preserve"> PAGEREF _Toc515818779 \h </w:instrText>
+              <w:instrText xml:space="preserve"> PAGEREF _Toc515897926 \h </w:instrText>
             </w:r>
             <w:r>
               <w:rPr>
@@ -5728,12 +5651,11 @@
               <w:lang w:val="es-VE" w:eastAsia="es-VE"/>
             </w:rPr>
           </w:pPr>
-          <w:hyperlink w:anchor="_Toc515818780" w:history="1">
+          <w:hyperlink w:anchor="_Toc515897927" w:history="1">
             <w:r>
               <w:rPr>
                 <w:rStyle w:val="Hipervnculo"/>
                 <w:rFonts w:ascii="Arial" w:eastAsiaTheme="majorEastAsia" w:hAnsi="Arial" w:cs="Arial"/>
-                <w:b/>
                 <w:noProof/>
               </w:rPr>
               <w:t>4.1.4</w:t>
@@ -5749,7 +5671,6 @@
               <w:rPr>
                 <w:rStyle w:val="Hipervnculo"/>
                 <w:rFonts w:ascii="Arial" w:eastAsiaTheme="majorEastAsia" w:hAnsi="Arial" w:cs="Arial"/>
-                <w:b/>
                 <w:noProof/>
               </w:rPr>
               <w:t>Proposición de Soluciones</w:t>
@@ -5773,7 +5694,7 @@
                 <w:noProof/>
                 <w:webHidden/>
               </w:rPr>
-              <w:instrText xml:space="preserve"> PAGEREF _Toc515818780 \h </w:instrText>
+              <w:instrText xml:space="preserve"> PAGEREF _Toc515897927 \h </w:instrText>
             </w:r>
             <w:r>
               <w:rPr>
@@ -5816,12 +5737,11 @@
               <w:lang w:val="es-VE" w:eastAsia="es-VE"/>
             </w:rPr>
           </w:pPr>
-          <w:hyperlink w:anchor="_Toc515818781" w:history="1">
+          <w:hyperlink w:anchor="_Toc515897928" w:history="1">
             <w:r>
               <w:rPr>
                 <w:rStyle w:val="Hipervnculo"/>
                 <w:rFonts w:ascii="Arial" w:eastAsiaTheme="majorEastAsia" w:hAnsi="Arial" w:cs="Arial"/>
-                <w:b/>
                 <w:noProof/>
               </w:rPr>
               <w:t>4.2</w:t>
@@ -5837,7 +5757,6 @@
               <w:rPr>
                 <w:rStyle w:val="Hipervnculo"/>
                 <w:rFonts w:ascii="Arial" w:eastAsiaTheme="majorEastAsia" w:hAnsi="Arial" w:cs="Arial"/>
-                <w:b/>
                 <w:noProof/>
               </w:rPr>
               <w:t>Diseño</w:t>
@@ -5861,7 +5780,7 @@
                 <w:noProof/>
                 <w:webHidden/>
               </w:rPr>
-              <w:instrText xml:space="preserve"> PAGEREF _Toc515818781 \h </w:instrText>
+              <w:instrText xml:space="preserve"> PAGEREF _Toc515897928 \h </w:instrText>
             </w:r>
             <w:r>
               <w:rPr>
@@ -5904,12 +5823,11 @@
               <w:lang w:val="es-VE" w:eastAsia="es-VE"/>
             </w:rPr>
           </w:pPr>
-          <w:hyperlink w:anchor="_Toc515818782" w:history="1">
+          <w:hyperlink w:anchor="_Toc515897929" w:history="1">
             <w:r>
               <w:rPr>
                 <w:rStyle w:val="Hipervnculo"/>
                 <w:rFonts w:ascii="Arial" w:eastAsiaTheme="majorEastAsia" w:hAnsi="Arial" w:cs="Arial"/>
-                <w:b/>
                 <w:noProof/>
               </w:rPr>
               <w:t>4.2.1</w:t>
@@ -5925,7 +5843,6 @@
               <w:rPr>
                 <w:rStyle w:val="Hipervnculo"/>
                 <w:rFonts w:ascii="Arial" w:eastAsiaTheme="majorEastAsia" w:hAnsi="Arial" w:cs="Arial"/>
-                <w:b/>
                 <w:noProof/>
               </w:rPr>
               <w:t>Diseño de Interfaz</w:t>
@@ -5949,7 +5866,7 @@
                 <w:noProof/>
                 <w:webHidden/>
               </w:rPr>
-              <w:instrText xml:space="preserve"> PAGEREF _Toc515818782 \h </w:instrText>
+              <w:instrText xml:space="preserve"> PAGEREF _Toc515897929 \h </w:instrText>
             </w:r>
             <w:r>
               <w:rPr>
@@ -5992,12 +5909,11 @@
               <w:lang w:val="es-VE" w:eastAsia="es-VE"/>
             </w:rPr>
           </w:pPr>
-          <w:hyperlink w:anchor="_Toc515818783" w:history="1">
+          <w:hyperlink w:anchor="_Toc515897930" w:history="1">
             <w:r>
               <w:rPr>
                 <w:rStyle w:val="Hipervnculo"/>
                 <w:rFonts w:ascii="Arial" w:eastAsiaTheme="majorEastAsia" w:hAnsi="Arial" w:cs="Arial"/>
-                <w:b/>
                 <w:noProof/>
               </w:rPr>
               <w:t>4.2.2</w:t>
@@ -6013,7 +5929,6 @@
               <w:rPr>
                 <w:rStyle w:val="Hipervnculo"/>
                 <w:rFonts w:ascii="Arial" w:eastAsiaTheme="majorEastAsia" w:hAnsi="Arial" w:cs="Arial"/>
-                <w:b/>
                 <w:noProof/>
               </w:rPr>
               <w:t>Arquitectura del Sistema SAI</w:t>
@@ -6037,7 +5952,7 @@
                 <w:noProof/>
                 <w:webHidden/>
               </w:rPr>
-              <w:instrText xml:space="preserve"> PAGEREF _Toc515818783 \h </w:instrText>
+              <w:instrText xml:space="preserve"> PAGEREF _Toc515897930 \h </w:instrText>
             </w:r>
             <w:r>
               <w:rPr>
@@ -6080,12 +5995,11 @@
               <w:lang w:val="es-VE" w:eastAsia="es-VE"/>
             </w:rPr>
           </w:pPr>
-          <w:hyperlink w:anchor="_Toc515818784" w:history="1">
+          <w:hyperlink w:anchor="_Toc515897931" w:history="1">
             <w:r>
               <w:rPr>
                 <w:rStyle w:val="Hipervnculo"/>
                 <w:rFonts w:ascii="Arial" w:eastAsiaTheme="majorEastAsia" w:hAnsi="Arial" w:cs="Arial"/>
-                <w:b/>
                 <w:noProof/>
               </w:rPr>
               <w:t>4.2.3</w:t>
@@ -6101,7 +6015,6 @@
               <w:rPr>
                 <w:rStyle w:val="Hipervnculo"/>
                 <w:rFonts w:ascii="Arial" w:eastAsiaTheme="majorEastAsia" w:hAnsi="Arial" w:cs="Arial"/>
-                <w:b/>
                 <w:noProof/>
               </w:rPr>
               <w:t>Diseño e implementación de la base de datos para el sistema SAI</w:t>
@@ -6125,7 +6038,7 @@
                 <w:noProof/>
                 <w:webHidden/>
               </w:rPr>
-              <w:instrText xml:space="preserve"> PAGEREF _Toc515818784 \h </w:instrText>
+              <w:instrText xml:space="preserve"> PAGEREF _Toc515897931 \h </w:instrText>
             </w:r>
             <w:r>
               <w:rPr>
@@ -6168,12 +6081,11 @@
               <w:lang w:val="es-VE" w:eastAsia="es-VE"/>
             </w:rPr>
           </w:pPr>
-          <w:hyperlink w:anchor="_Toc515818785" w:history="1">
+          <w:hyperlink w:anchor="_Toc515897932" w:history="1">
             <w:r>
               <w:rPr>
                 <w:rStyle w:val="Hipervnculo"/>
                 <w:rFonts w:ascii="Arial" w:eastAsiaTheme="majorEastAsia" w:hAnsi="Arial" w:cs="Arial"/>
-                <w:b/>
                 <w:noProof/>
               </w:rPr>
               <w:t>4.2.4</w:t>
@@ -6189,7 +6101,6 @@
               <w:rPr>
                 <w:rStyle w:val="Hipervnculo"/>
                 <w:rFonts w:ascii="Arial" w:eastAsiaTheme="majorEastAsia" w:hAnsi="Arial" w:cs="Arial"/>
-                <w:b/>
                 <w:noProof/>
               </w:rPr>
               <w:t>Diseño e implementación del “Data Mart”</w:t>
@@ -6213,7 +6124,7 @@
                 <w:noProof/>
                 <w:webHidden/>
               </w:rPr>
-              <w:instrText xml:space="preserve"> PAGEREF _Toc515818785 \h </w:instrText>
+              <w:instrText xml:space="preserve"> PAGEREF _Toc515897932 \h </w:instrText>
             </w:r>
             <w:r>
               <w:rPr>
@@ -6256,12 +6167,11 @@
               <w:lang w:val="es-VE" w:eastAsia="es-VE"/>
             </w:rPr>
           </w:pPr>
-          <w:hyperlink w:anchor="_Toc515818786" w:history="1">
+          <w:hyperlink w:anchor="_Toc515897933" w:history="1">
             <w:r>
               <w:rPr>
                 <w:rStyle w:val="Hipervnculo"/>
                 <w:rFonts w:ascii="Arial" w:eastAsiaTheme="majorEastAsia" w:hAnsi="Arial" w:cs="Arial"/>
-                <w:b/>
                 <w:noProof/>
               </w:rPr>
               <w:t>4.2.5</w:t>
@@ -6277,7 +6187,6 @@
               <w:rPr>
                 <w:rStyle w:val="Hipervnculo"/>
                 <w:rFonts w:ascii="Arial" w:eastAsiaTheme="majorEastAsia" w:hAnsi="Arial" w:cs="Arial"/>
-                <w:b/>
                 <w:noProof/>
               </w:rPr>
               <w:t>Diseño de los “DashBoard”</w:t>
@@ -6301,7 +6210,7 @@
                 <w:noProof/>
                 <w:webHidden/>
               </w:rPr>
-              <w:instrText xml:space="preserve"> PAGEREF _Toc515818786 \h </w:instrText>
+              <w:instrText xml:space="preserve"> PAGEREF _Toc515897933 \h </w:instrText>
             </w:r>
             <w:r>
               <w:rPr>
@@ -6344,12 +6253,11 @@
               <w:lang w:val="es-VE" w:eastAsia="es-VE"/>
             </w:rPr>
           </w:pPr>
-          <w:hyperlink w:anchor="_Toc515818787" w:history="1">
+          <w:hyperlink w:anchor="_Toc515897934" w:history="1">
             <w:r>
               <w:rPr>
                 <w:rStyle w:val="Hipervnculo"/>
                 <w:rFonts w:ascii="Arial" w:eastAsiaTheme="majorEastAsia" w:hAnsi="Arial" w:cs="Arial"/>
-                <w:b/>
                 <w:noProof/>
               </w:rPr>
               <w:t>4.3</w:t>
@@ -6365,7 +6273,6 @@
               <w:rPr>
                 <w:rStyle w:val="Hipervnculo"/>
                 <w:rFonts w:ascii="Arial" w:eastAsiaTheme="majorEastAsia" w:hAnsi="Arial" w:cs="Arial"/>
-                <w:b/>
                 <w:noProof/>
               </w:rPr>
               <w:t>Implementación</w:t>
@@ -6389,7 +6296,7 @@
                 <w:noProof/>
                 <w:webHidden/>
               </w:rPr>
-              <w:instrText xml:space="preserve"> PAGEREF _Toc515818787 \h </w:instrText>
+              <w:instrText xml:space="preserve"> PAGEREF _Toc515897934 \h </w:instrText>
             </w:r>
             <w:r>
               <w:rPr>
@@ -6432,12 +6339,11 @@
               <w:lang w:val="es-VE" w:eastAsia="es-VE"/>
             </w:rPr>
           </w:pPr>
-          <w:hyperlink w:anchor="_Toc515818800" w:history="1">
+          <w:hyperlink w:anchor="_Toc515897947" w:history="1">
             <w:r>
               <w:rPr>
                 <w:rStyle w:val="Hipervnculo"/>
                 <w:rFonts w:ascii="Arial" w:eastAsiaTheme="majorEastAsia" w:hAnsi="Arial" w:cs="Arial"/>
-                <w:b/>
                 <w:noProof/>
               </w:rPr>
               <w:t>4.3.1.</w:t>
@@ -6453,7 +6359,6 @@
               <w:rPr>
                 <w:rStyle w:val="Hipervnculo"/>
                 <w:rFonts w:ascii="Arial" w:eastAsiaTheme="majorEastAsia" w:hAnsi="Arial" w:cs="Arial"/>
-                <w:b/>
                 <w:noProof/>
               </w:rPr>
               <w:t>Módulo de seguridad</w:t>
@@ -6477,7 +6382,7 @@
                 <w:noProof/>
                 <w:webHidden/>
               </w:rPr>
-              <w:instrText xml:space="preserve"> PAGEREF _Toc515818800 \h </w:instrText>
+              <w:instrText xml:space="preserve"> PAGEREF _Toc515897947 \h </w:instrText>
             </w:r>
             <w:r>
               <w:rPr>
@@ -6520,12 +6425,11 @@
               <w:lang w:val="es-VE" w:eastAsia="es-VE"/>
             </w:rPr>
           </w:pPr>
-          <w:hyperlink w:anchor="_Toc515818801" w:history="1">
+          <w:hyperlink w:anchor="_Toc515897948" w:history="1">
             <w:r>
               <w:rPr>
                 <w:rStyle w:val="Hipervnculo"/>
                 <w:rFonts w:ascii="Arial" w:eastAsiaTheme="majorEastAsia" w:hAnsi="Arial" w:cs="Arial"/>
-                <w:b/>
                 <w:noProof/>
               </w:rPr>
               <w:t>4.3.2.</w:t>
@@ -6541,7 +6445,6 @@
               <w:rPr>
                 <w:rStyle w:val="Hipervnculo"/>
                 <w:rFonts w:ascii="Arial" w:eastAsiaTheme="majorEastAsia" w:hAnsi="Arial" w:cs="Arial"/>
-                <w:b/>
                 <w:noProof/>
               </w:rPr>
               <w:t>Módulo de catálogo de productos</w:t>
@@ -6565,7 +6468,7 @@
                 <w:noProof/>
                 <w:webHidden/>
               </w:rPr>
-              <w:instrText xml:space="preserve"> PAGEREF _Toc515818801 \h </w:instrText>
+              <w:instrText xml:space="preserve"> PAGEREF _Toc515897948 \h </w:instrText>
             </w:r>
             <w:r>
               <w:rPr>
@@ -6608,12 +6511,11 @@
               <w:lang w:val="es-VE" w:eastAsia="es-VE"/>
             </w:rPr>
           </w:pPr>
-          <w:hyperlink w:anchor="_Toc515818802" w:history="1">
+          <w:hyperlink w:anchor="_Toc515897949" w:history="1">
             <w:r>
               <w:rPr>
                 <w:rStyle w:val="Hipervnculo"/>
                 <w:rFonts w:ascii="Arial" w:eastAsiaTheme="majorEastAsia" w:hAnsi="Arial" w:cs="Arial"/>
-                <w:b/>
                 <w:noProof/>
               </w:rPr>
               <w:t>4.3.3.</w:t>
@@ -6629,7 +6531,6 @@
               <w:rPr>
                 <w:rStyle w:val="Hipervnculo"/>
                 <w:rFonts w:ascii="Arial" w:eastAsiaTheme="majorEastAsia" w:hAnsi="Arial" w:cs="Arial"/>
-                <w:b/>
                 <w:noProof/>
               </w:rPr>
               <w:t>Módulo de gestión de clientes</w:t>
@@ -6653,7 +6554,7 @@
                 <w:noProof/>
                 <w:webHidden/>
               </w:rPr>
-              <w:instrText xml:space="preserve"> PAGEREF _Toc515818802 \h </w:instrText>
+              <w:instrText xml:space="preserve"> PAGEREF _Toc515897949 \h </w:instrText>
             </w:r>
             <w:r>
               <w:rPr>
@@ -6696,12 +6597,11 @@
               <w:lang w:val="es-VE" w:eastAsia="es-VE"/>
             </w:rPr>
           </w:pPr>
-          <w:hyperlink w:anchor="_Toc515818803" w:history="1">
+          <w:hyperlink w:anchor="_Toc515897950" w:history="1">
             <w:r>
               <w:rPr>
                 <w:rStyle w:val="Hipervnculo"/>
                 <w:rFonts w:ascii="Arial" w:eastAsiaTheme="majorEastAsia" w:hAnsi="Arial" w:cs="Arial"/>
-                <w:b/>
                 <w:noProof/>
               </w:rPr>
               <w:t>4.3.4.</w:t>
@@ -6717,7 +6617,6 @@
               <w:rPr>
                 <w:rStyle w:val="Hipervnculo"/>
                 <w:rFonts w:ascii="Arial" w:eastAsiaTheme="majorEastAsia" w:hAnsi="Arial" w:cs="Arial"/>
-                <w:b/>
                 <w:noProof/>
               </w:rPr>
               <w:t>Módulo de presupuesto</w:t>
@@ -6741,7 +6640,7 @@
                 <w:noProof/>
                 <w:webHidden/>
               </w:rPr>
-              <w:instrText xml:space="preserve"> PAGEREF _Toc515818803 \h </w:instrText>
+              <w:instrText xml:space="preserve"> PAGEREF _Toc515897950 \h </w:instrText>
             </w:r>
             <w:r>
               <w:rPr>
@@ -6784,12 +6683,11 @@
               <w:lang w:val="es-VE" w:eastAsia="es-VE"/>
             </w:rPr>
           </w:pPr>
-          <w:hyperlink w:anchor="_Toc515818804" w:history="1">
+          <w:hyperlink w:anchor="_Toc515897951" w:history="1">
             <w:r>
               <w:rPr>
                 <w:rStyle w:val="Hipervnculo"/>
                 <w:rFonts w:ascii="Arial" w:eastAsiaTheme="majorEastAsia" w:hAnsi="Arial" w:cs="Arial"/>
-                <w:b/>
                 <w:noProof/>
               </w:rPr>
               <w:t>4.3.5.</w:t>
@@ -6805,7 +6703,6 @@
               <w:rPr>
                 <w:rStyle w:val="Hipervnculo"/>
                 <w:rFonts w:ascii="Arial" w:eastAsiaTheme="majorEastAsia" w:hAnsi="Arial" w:cs="Arial"/>
-                <w:b/>
                 <w:noProof/>
               </w:rPr>
               <w:t>Módulo de gestión de ventas</w:t>
@@ -6829,7 +6726,7 @@
                 <w:noProof/>
                 <w:webHidden/>
               </w:rPr>
-              <w:instrText xml:space="preserve"> PAGEREF _Toc515818804 \h </w:instrText>
+              <w:instrText xml:space="preserve"> PAGEREF _Toc515897951 \h </w:instrText>
             </w:r>
             <w:r>
               <w:rPr>
@@ -6872,12 +6769,11 @@
               <w:lang w:val="es-VE" w:eastAsia="es-VE"/>
             </w:rPr>
           </w:pPr>
-          <w:hyperlink w:anchor="_Toc515818805" w:history="1">
+          <w:hyperlink w:anchor="_Toc515897952" w:history="1">
             <w:r>
               <w:rPr>
                 <w:rStyle w:val="Hipervnculo"/>
                 <w:rFonts w:ascii="Arial" w:eastAsiaTheme="majorEastAsia" w:hAnsi="Arial" w:cs="Arial"/>
-                <w:b/>
                 <w:noProof/>
               </w:rPr>
               <w:t>4.3.6.</w:t>
@@ -6893,7 +6789,6 @@
               <w:rPr>
                 <w:rStyle w:val="Hipervnculo"/>
                 <w:rFonts w:ascii="Arial" w:eastAsiaTheme="majorEastAsia" w:hAnsi="Arial" w:cs="Arial"/>
-                <w:b/>
                 <w:noProof/>
               </w:rPr>
               <w:t>Módulo gestión de solicitud de cambio o devolución</w:t>
@@ -6917,7 +6812,7 @@
                 <w:noProof/>
                 <w:webHidden/>
               </w:rPr>
-              <w:instrText xml:space="preserve"> PAGEREF _Toc515818805 \h </w:instrText>
+              <w:instrText xml:space="preserve"> PAGEREF _Toc515897952 \h </w:instrText>
             </w:r>
             <w:r>
               <w:rPr>
@@ -6960,12 +6855,11 @@
               <w:lang w:val="es-VE" w:eastAsia="es-VE"/>
             </w:rPr>
           </w:pPr>
-          <w:hyperlink w:anchor="_Toc515818806" w:history="1">
+          <w:hyperlink w:anchor="_Toc515897953" w:history="1">
             <w:r>
               <w:rPr>
                 <w:rStyle w:val="Hipervnculo"/>
                 <w:rFonts w:ascii="Arial" w:eastAsiaTheme="majorEastAsia" w:hAnsi="Arial" w:cs="Arial"/>
-                <w:b/>
                 <w:noProof/>
               </w:rPr>
               <w:t>4.3.7.</w:t>
@@ -6981,7 +6875,6 @@
               <w:rPr>
                 <w:rStyle w:val="Hipervnculo"/>
                 <w:rFonts w:ascii="Arial" w:eastAsiaTheme="majorEastAsia" w:hAnsi="Arial" w:cs="Arial"/>
-                <w:b/>
                 <w:noProof/>
               </w:rPr>
               <w:t>Módulo de reportes</w:t>
@@ -7005,7 +6898,7 @@
                 <w:noProof/>
                 <w:webHidden/>
               </w:rPr>
-              <w:instrText xml:space="preserve"> PAGEREF _Toc515818806 \h </w:instrText>
+              <w:instrText xml:space="preserve"> PAGEREF _Toc515897953 \h </w:instrText>
             </w:r>
             <w:r>
               <w:rPr>
@@ -7048,12 +6941,11 @@
               <w:lang w:val="es-VE" w:eastAsia="es-VE"/>
             </w:rPr>
           </w:pPr>
-          <w:hyperlink w:anchor="_Toc515818807" w:history="1">
+          <w:hyperlink w:anchor="_Toc515897954" w:history="1">
             <w:r>
               <w:rPr>
                 <w:rStyle w:val="Hipervnculo"/>
                 <w:rFonts w:ascii="Arial" w:eastAsiaTheme="majorEastAsia" w:hAnsi="Arial" w:cs="Arial"/>
-                <w:b/>
                 <w:noProof/>
               </w:rPr>
               <w:t>4.3.7.1.</w:t>
@@ -7069,7 +6961,6 @@
               <w:rPr>
                 <w:rStyle w:val="Hipervnculo"/>
                 <w:rFonts w:ascii="Arial" w:eastAsiaTheme="majorEastAsia" w:hAnsi="Arial" w:cs="Arial"/>
-                <w:b/>
                 <w:noProof/>
               </w:rPr>
               <w:t>Reporte de clientes</w:t>
@@ -7093,7 +6984,7 @@
                 <w:noProof/>
                 <w:webHidden/>
               </w:rPr>
-              <w:instrText xml:space="preserve"> PAGEREF _Toc515818807 \h </w:instrText>
+              <w:instrText xml:space="preserve"> PAGEREF _Toc515897954 \h </w:instrText>
             </w:r>
             <w:r>
               <w:rPr>
@@ -7136,12 +7027,11 @@
               <w:lang w:val="es-VE" w:eastAsia="es-VE"/>
             </w:rPr>
           </w:pPr>
-          <w:hyperlink w:anchor="_Toc515818808" w:history="1">
+          <w:hyperlink w:anchor="_Toc515897955" w:history="1">
             <w:r>
               <w:rPr>
                 <w:rStyle w:val="Hipervnculo"/>
                 <w:rFonts w:ascii="Arial" w:eastAsiaTheme="majorEastAsia" w:hAnsi="Arial" w:cs="Arial"/>
-                <w:b/>
                 <w:noProof/>
               </w:rPr>
               <w:t>4.3.7.2.</w:t>
@@ -7157,7 +7047,6 @@
               <w:rPr>
                 <w:rStyle w:val="Hipervnculo"/>
                 <w:rFonts w:ascii="Arial" w:eastAsiaTheme="majorEastAsia" w:hAnsi="Arial" w:cs="Arial"/>
-                <w:b/>
                 <w:noProof/>
               </w:rPr>
               <w:t>Reporte de Solicitudes de cambio o devolución</w:t>
@@ -7181,7 +7070,7 @@
                 <w:noProof/>
                 <w:webHidden/>
               </w:rPr>
-              <w:instrText xml:space="preserve"> PAGEREF _Toc515818808 \h </w:instrText>
+              <w:instrText xml:space="preserve"> PAGEREF _Toc515897955 \h </w:instrText>
             </w:r>
             <w:r>
               <w:rPr>
@@ -7224,12 +7113,11 @@
               <w:lang w:val="es-VE" w:eastAsia="es-VE"/>
             </w:rPr>
           </w:pPr>
-          <w:hyperlink w:anchor="_Toc515818809" w:history="1">
+          <w:hyperlink w:anchor="_Toc515897956" w:history="1">
             <w:r>
               <w:rPr>
                 <w:rStyle w:val="Hipervnculo"/>
                 <w:rFonts w:ascii="Arial" w:eastAsiaTheme="majorEastAsia" w:hAnsi="Arial" w:cs="Arial"/>
-                <w:b/>
                 <w:noProof/>
               </w:rPr>
               <w:t>4.3.7.3.</w:t>
@@ -7245,7 +7133,6 @@
               <w:rPr>
                 <w:rStyle w:val="Hipervnculo"/>
                 <w:rFonts w:ascii="Arial" w:eastAsiaTheme="majorEastAsia" w:hAnsi="Arial" w:cs="Arial"/>
-                <w:b/>
                 <w:noProof/>
               </w:rPr>
               <w:t>Reporte de Ventas</w:t>
@@ -7269,7 +7156,7 @@
                 <w:noProof/>
                 <w:webHidden/>
               </w:rPr>
-              <w:instrText xml:space="preserve"> PAGEREF _Toc515818809 \h </w:instrText>
+              <w:instrText xml:space="preserve"> PAGEREF _Toc515897956 \h </w:instrText>
             </w:r>
             <w:r>
               <w:rPr>
@@ -7312,12 +7199,11 @@
               <w:lang w:val="es-VE" w:eastAsia="es-VE"/>
             </w:rPr>
           </w:pPr>
-          <w:hyperlink w:anchor="_Toc515818810" w:history="1">
+          <w:hyperlink w:anchor="_Toc515897957" w:history="1">
             <w:r>
               <w:rPr>
                 <w:rStyle w:val="Hipervnculo"/>
                 <w:rFonts w:ascii="Arial" w:eastAsiaTheme="majorEastAsia" w:hAnsi="Arial" w:cs="Arial"/>
-                <w:b/>
                 <w:noProof/>
               </w:rPr>
               <w:t>4.3.7.4.</w:t>
@@ -7333,7 +7219,6 @@
               <w:rPr>
                 <w:rStyle w:val="Hipervnculo"/>
                 <w:rFonts w:ascii="Arial" w:eastAsiaTheme="majorEastAsia" w:hAnsi="Arial" w:cs="Arial"/>
-                <w:b/>
                 <w:noProof/>
               </w:rPr>
               <w:t>Reportes de Stock</w:t>
@@ -7357,7 +7242,7 @@
                 <w:noProof/>
                 <w:webHidden/>
               </w:rPr>
-              <w:instrText xml:space="preserve"> PAGEREF _Toc515818810 \h </w:instrText>
+              <w:instrText xml:space="preserve"> PAGEREF _Toc515897957 \h </w:instrText>
             </w:r>
             <w:r>
               <w:rPr>
@@ -7400,12 +7285,11 @@
               <w:lang w:val="es-VE" w:eastAsia="es-VE"/>
             </w:rPr>
           </w:pPr>
-          <w:hyperlink w:anchor="_Toc515818811" w:history="1">
+          <w:hyperlink w:anchor="_Toc515897958" w:history="1">
             <w:r>
               <w:rPr>
                 <w:rStyle w:val="Hipervnculo"/>
                 <w:rFonts w:ascii="Arial" w:eastAsiaTheme="majorEastAsia" w:hAnsi="Arial" w:cs="Arial"/>
-                <w:b/>
                 <w:noProof/>
               </w:rPr>
               <w:t>4.3.7.5.</w:t>
@@ -7421,7 +7305,6 @@
               <w:rPr>
                 <w:rStyle w:val="Hipervnculo"/>
                 <w:rFonts w:ascii="Arial" w:eastAsiaTheme="majorEastAsia" w:hAnsi="Arial" w:cs="Arial"/>
-                <w:b/>
                 <w:noProof/>
               </w:rPr>
               <w:t>Reportes de productos</w:t>
@@ -7445,7 +7328,7 @@
                 <w:noProof/>
                 <w:webHidden/>
               </w:rPr>
-              <w:instrText xml:space="preserve"> PAGEREF _Toc515818811 \h </w:instrText>
+              <w:instrText xml:space="preserve"> PAGEREF _Toc515897958 \h </w:instrText>
             </w:r>
             <w:r>
               <w:rPr>
@@ -7488,12 +7371,11 @@
               <w:lang w:val="es-VE" w:eastAsia="es-VE"/>
             </w:rPr>
           </w:pPr>
-          <w:hyperlink w:anchor="_Toc515818812" w:history="1">
+          <w:hyperlink w:anchor="_Toc515897959" w:history="1">
             <w:r>
               <w:rPr>
                 <w:rStyle w:val="Hipervnculo"/>
                 <w:rFonts w:ascii="Arial" w:eastAsiaTheme="majorEastAsia" w:hAnsi="Arial" w:cs="Arial"/>
-                <w:b/>
                 <w:noProof/>
               </w:rPr>
               <w:t>4.3.8.</w:t>
@@ -7509,7 +7391,6 @@
               <w:rPr>
                 <w:rStyle w:val="Hipervnculo"/>
                 <w:rFonts w:ascii="Arial" w:eastAsiaTheme="majorEastAsia" w:hAnsi="Arial" w:cs="Arial"/>
-                <w:b/>
                 <w:noProof/>
               </w:rPr>
               <w:t>Módulo de inteligencia de negocios</w:t>
@@ -7533,7 +7414,7 @@
                 <w:noProof/>
                 <w:webHidden/>
               </w:rPr>
-              <w:instrText xml:space="preserve"> PAGEREF _Toc515818812 \h </w:instrText>
+              <w:instrText xml:space="preserve"> PAGEREF _Toc515897959 \h </w:instrText>
             </w:r>
             <w:r>
               <w:rPr>
@@ -7575,7 +7456,7 @@
               <w:lang w:val="es-VE" w:eastAsia="es-VE"/>
             </w:rPr>
           </w:pPr>
-          <w:hyperlink w:anchor="_Toc515818813" w:history="1">
+          <w:hyperlink w:anchor="_Toc515897960" w:history="1">
             <w:r>
               <w:rPr>
                 <w:rStyle w:val="Hipervnculo"/>
@@ -7603,7 +7484,7 @@
                 <w:noProof/>
                 <w:webHidden/>
               </w:rPr>
-              <w:instrText xml:space="preserve"> PAGEREF _Toc515818813 \h </w:instrText>
+              <w:instrText xml:space="preserve"> PAGEREF _Toc515897960 \h </w:instrText>
             </w:r>
             <w:r>
               <w:rPr>
@@ -7646,12 +7527,11 @@
               <w:lang w:val="es-VE" w:eastAsia="es-VE"/>
             </w:rPr>
           </w:pPr>
-          <w:hyperlink w:anchor="_Toc515818814" w:history="1">
+          <w:hyperlink w:anchor="_Toc515897961" w:history="1">
             <w:r>
               <w:rPr>
                 <w:rStyle w:val="Hipervnculo"/>
                 <w:rFonts w:ascii="Arial" w:eastAsiaTheme="majorEastAsia" w:hAnsi="Arial" w:cs="Arial"/>
-                <w:b/>
                 <w:noProof/>
               </w:rPr>
               <w:t>4.3.9.</w:t>
@@ -7667,7 +7547,6 @@
               <w:rPr>
                 <w:rStyle w:val="Hipervnculo"/>
                 <w:rFonts w:ascii="Arial" w:eastAsiaTheme="majorEastAsia" w:hAnsi="Arial" w:cs="Arial"/>
-                <w:b/>
                 <w:noProof/>
               </w:rPr>
               <w:t>Rediseñar el proceso de gestión de ventas de la empresa Indatech C.A.</w:t>
@@ -7691,7 +7570,7 @@
                 <w:noProof/>
                 <w:webHidden/>
               </w:rPr>
-              <w:instrText xml:space="preserve"> PAGEREF _Toc515818814 \h </w:instrText>
+              <w:instrText xml:space="preserve"> PAGEREF _Toc515897961 \h </w:instrText>
             </w:r>
             <w:r>
               <w:rPr>
@@ -7733,12 +7612,11 @@
               <w:lang w:val="es-VE" w:eastAsia="es-VE"/>
             </w:rPr>
           </w:pPr>
-          <w:hyperlink w:anchor="_Toc515818815" w:history="1">
+          <w:hyperlink w:anchor="_Toc515897962" w:history="1">
             <w:r>
               <w:rPr>
                 <w:rStyle w:val="Hipervnculo"/>
                 <w:rFonts w:ascii="Arial" w:hAnsi="Arial" w:cs="Arial"/>
-                <w:b/>
                 <w:noProof/>
               </w:rPr>
               <w:t>Capítulo 5 – Resultados</w:t>
@@ -7762,7 +7640,7 @@
                 <w:noProof/>
                 <w:webHidden/>
               </w:rPr>
-              <w:instrText xml:space="preserve"> PAGEREF _Toc515818815 \h </w:instrText>
+              <w:instrText xml:space="preserve"> PAGEREF _Toc515897962 \h </w:instrText>
             </w:r>
             <w:r>
               <w:rPr>
@@ -7804,12 +7682,11 @@
               <w:lang w:val="es-VE" w:eastAsia="es-VE"/>
             </w:rPr>
           </w:pPr>
-          <w:hyperlink w:anchor="_Toc515818816" w:history="1">
+          <w:hyperlink w:anchor="_Toc515897963" w:history="1">
             <w:r>
               <w:rPr>
                 <w:rStyle w:val="Hipervnculo"/>
                 <w:rFonts w:ascii="Arial" w:hAnsi="Arial" w:cs="Arial"/>
-                <w:b/>
                 <w:noProof/>
               </w:rPr>
               <w:t>Capítulo 6 – Conclusiones y Recomendaciones</w:t>
@@ -7833,7 +7710,7 @@
                 <w:noProof/>
                 <w:webHidden/>
               </w:rPr>
-              <w:instrText xml:space="preserve"> PAGEREF _Toc515818816 \h </w:instrText>
+              <w:instrText xml:space="preserve"> PAGEREF _Toc515897963 \h </w:instrText>
             </w:r>
             <w:r>
               <w:rPr>
@@ -7875,12 +7752,11 @@
               <w:lang w:val="es-VE" w:eastAsia="es-VE"/>
             </w:rPr>
           </w:pPr>
-          <w:hyperlink w:anchor="_Toc515818817" w:history="1">
+          <w:hyperlink w:anchor="_Toc515897964" w:history="1">
             <w:r>
               <w:rPr>
                 <w:rStyle w:val="Hipervnculo"/>
                 <w:rFonts w:ascii="Arial" w:hAnsi="Arial" w:cs="Arial"/>
-                <w:b/>
                 <w:noProof/>
               </w:rPr>
               <w:t>Referencias Bibliográficas</w:t>
@@ -7904,7 +7780,7 @@
                 <w:noProof/>
                 <w:webHidden/>
               </w:rPr>
-              <w:instrText xml:space="preserve"> PAGEREF _Toc515818817 \h </w:instrText>
+              <w:instrText xml:space="preserve"> PAGEREF _Toc515897964 \h </w:instrText>
             </w:r>
             <w:r>
               <w:rPr>
@@ -7946,12 +7822,11 @@
               <w:lang w:val="es-VE" w:eastAsia="es-VE"/>
             </w:rPr>
           </w:pPr>
-          <w:hyperlink w:anchor="_Toc515818818" w:history="1">
+          <w:hyperlink w:anchor="_Toc515897965" w:history="1">
             <w:r>
               <w:rPr>
                 <w:rStyle w:val="Hipervnculo"/>
                 <w:rFonts w:ascii="Arial" w:hAnsi="Arial" w:cs="Arial"/>
-                <w:b/>
                 <w:noProof/>
               </w:rPr>
               <w:t>Apéndices</w:t>
@@ -7975,7 +7850,7 @@
                 <w:noProof/>
                 <w:webHidden/>
               </w:rPr>
-              <w:instrText xml:space="preserve"> PAGEREF _Toc515818818 \h </w:instrText>
+              <w:instrText xml:space="preserve"> PAGEREF _Toc515897965 \h </w:instrText>
             </w:r>
             <w:r>
               <w:rPr>
@@ -8099,7 +7974,7 @@
           <w:szCs w:val="36"/>
         </w:rPr>
       </w:pPr>
-      <w:bookmarkStart w:id="2" w:name="_Toc515818729"/>
+      <w:bookmarkStart w:id="2" w:name="_Toc515897876"/>
       <w:r>
         <w:rPr>
           <w:rFonts w:ascii="Arial" w:eastAsia="Arial" w:hAnsi="Arial" w:cs="Arial"/>
@@ -8156,25 +8031,7 @@
             <w:sz w:val="24"/>
             <w:szCs w:val="24"/>
           </w:rPr>
-          <w:t xml:space="preserve"> Arquitect</w:t>
-        </w:r>
-        <w:r>
-          <w:rPr>
-            <w:rFonts w:ascii="Arial" w:hAnsi="Arial" w:cs="Arial"/>
-            <w:i/>
-            <w:sz w:val="24"/>
-            <w:szCs w:val="24"/>
-          </w:rPr>
-          <w:t>u</w:t>
-        </w:r>
-        <w:r>
-          <w:rPr>
-            <w:rFonts w:ascii="Arial" w:hAnsi="Arial" w:cs="Arial"/>
-            <w:i/>
-            <w:sz w:val="24"/>
-            <w:szCs w:val="24"/>
-          </w:rPr>
-          <w:t>ra de una solución de “Business Intelligence”</w:t>
+          <w:t xml:space="preserve"> Arquitectura de una solución de “Business Intelligence”</w:t>
         </w:r>
       </w:fldSimple>
       <w:r>
@@ -8345,33 +8202,7 @@
           <w:sz w:val="24"/>
           <w:szCs w:val="24"/>
         </w:rPr>
-        <w:t>Metod</w:t>
-      </w:r>
-      <w:r>
-        <w:rPr>
-          <w:rFonts w:ascii="Arial" w:hAnsi="Arial" w:cs="Arial"/>
-          <w:b w:val="0"/>
-          <w:bCs w:val="0"/>
-          <w:i/>
-          <w:smallCaps w:val="0"/>
-          <w:color w:val="auto"/>
-          <w:sz w:val="24"/>
-          <w:szCs w:val="24"/>
-        </w:rPr>
-        <w:t>o</w:t>
-      </w:r>
-      <w:r>
-        <w:rPr>
-          <w:rFonts w:ascii="Arial" w:hAnsi="Arial" w:cs="Arial"/>
-          <w:b w:val="0"/>
-          <w:bCs w:val="0"/>
-          <w:i/>
-          <w:smallCaps w:val="0"/>
-          <w:color w:val="auto"/>
-          <w:sz w:val="24"/>
-          <w:szCs w:val="24"/>
-        </w:rPr>
-        <w:t>logía Cascada</w:t>
+        <w:t>Metodología Cascada</w:t>
       </w:r>
       <w:r>
         <w:rPr>
@@ -8562,29 +8393,7 @@
           <w:sz w:val="24"/>
           <w:szCs w:val="24"/>
         </w:rPr>
-        <w:t>, Con</w:t>
-      </w:r>
-      <w:r>
-        <w:rPr>
-          <w:rFonts w:ascii="Arial" w:hAnsi="Arial" w:cs="Arial"/>
-          <w:b w:val="0"/>
-          <w:i/>
-          <w:color w:val="auto"/>
-          <w:sz w:val="24"/>
-          <w:szCs w:val="24"/>
-        </w:rPr>
-        <w:t>t</w:t>
-      </w:r>
-      <w:r>
-        <w:rPr>
-          <w:rFonts w:ascii="Arial" w:hAnsi="Arial" w:cs="Arial"/>
-          <w:b w:val="0"/>
-          <w:i/>
-          <w:color w:val="auto"/>
-          <w:sz w:val="24"/>
-          <w:szCs w:val="24"/>
-        </w:rPr>
-        <w:t>rolador</w:t>
+        <w:t>, Controlador</w:t>
       </w:r>
       <w:r>
         <w:rPr>
@@ -8666,6 +8475,151 @@
     </w:p>
     <w:p>
       <w:pPr>
+        <w:spacing w:line="480" w:lineRule="auto"/>
+        <w:rPr>
+          <w:rFonts w:ascii="Arial" w:hAnsi="Arial" w:cs="Arial"/>
+          <w:i/>
+          <w:sz w:val="24"/>
+          <w:szCs w:val="24"/>
+        </w:rPr>
+      </w:pPr>
+      <w:r>
+        <w:rPr>
+          <w:rFonts w:ascii="Arial" w:hAnsi="Arial" w:cs="Arial"/>
+          <w:i/>
+          <w:sz w:val="24"/>
+          <w:szCs w:val="24"/>
+        </w:rPr>
+        <w:fldChar w:fldCharType="end"/>
+      </w:r>
+      <w:r>
+        <w:rPr>
+          <w:rFonts w:ascii="Arial" w:hAnsi="Arial" w:cs="Arial"/>
+          <w:i/>
+          <w:sz w:val="24"/>
+          <w:szCs w:val="24"/>
+        </w:rPr>
+        <w:fldChar w:fldCharType="begin"/>
+      </w:r>
+      <w:r>
+        <w:rPr>
+          <w:rFonts w:ascii="Arial" w:hAnsi="Arial" w:cs="Arial"/>
+          <w:i/>
+          <w:sz w:val="24"/>
+          <w:szCs w:val="24"/>
+        </w:rPr>
+        <w:instrText xml:space="preserve"> REF ilustracion4 \h </w:instrText>
+      </w:r>
+      <w:r>
+        <w:rPr>
+          <w:rFonts w:ascii="Arial" w:hAnsi="Arial" w:cs="Arial"/>
+          <w:i/>
+          <w:sz w:val="24"/>
+          <w:szCs w:val="24"/>
+        </w:rPr>
+      </w:r>
+      <w:r>
+        <w:rPr>
+          <w:rFonts w:ascii="Arial" w:hAnsi="Arial" w:cs="Arial"/>
+          <w:i/>
+          <w:sz w:val="24"/>
+          <w:szCs w:val="24"/>
+        </w:rPr>
+        <w:fldChar w:fldCharType="separate"/>
+      </w:r>
+      <w:r>
+        <w:rPr>
+          <w:rFonts w:ascii="Arial" w:hAnsi="Arial" w:cs="Arial"/>
+          <w:i/>
+          <w:sz w:val="24"/>
+          <w:szCs w:val="24"/>
+        </w:rPr>
+        <w:t>Ilustración 4 Diagrama de flujo del proceso de ventas de Indatech C.A</w:t>
+      </w:r>
+      <w:r>
+        <w:rPr>
+          <w:rFonts w:ascii="Arial" w:hAnsi="Arial" w:cs="Arial"/>
+          <w:i/>
+          <w:sz w:val="24"/>
+          <w:szCs w:val="24"/>
+        </w:rPr>
+        <w:t>……</w:t>
+      </w:r>
+      <w:r>
+        <w:rPr>
+          <w:rFonts w:ascii="Arial" w:hAnsi="Arial" w:cs="Arial"/>
+          <w:i/>
+          <w:sz w:val="24"/>
+          <w:szCs w:val="24"/>
+        </w:rPr>
+        <w:t>…</w:t>
+      </w:r>
+      <w:r>
+        <w:rPr>
+          <w:rFonts w:ascii="Arial" w:hAnsi="Arial" w:cs="Arial"/>
+          <w:i/>
+          <w:sz w:val="24"/>
+          <w:szCs w:val="24"/>
+        </w:rPr>
+        <w:t>.</w:t>
+      </w:r>
+      <w:r>
+        <w:rPr>
+          <w:rFonts w:ascii="Arial" w:hAnsi="Arial" w:cs="Arial"/>
+          <w:i/>
+          <w:sz w:val="24"/>
+          <w:szCs w:val="24"/>
+        </w:rPr>
+        <w:fldChar w:fldCharType="begin"/>
+      </w:r>
+      <w:r>
+        <w:rPr>
+          <w:rFonts w:ascii="Arial" w:hAnsi="Arial" w:cs="Arial"/>
+          <w:i/>
+          <w:sz w:val="24"/>
+          <w:szCs w:val="24"/>
+        </w:rPr>
+        <w:instrText xml:space="preserve"> PAGEREF ilustracion4 \h </w:instrText>
+      </w:r>
+      <w:r>
+        <w:rPr>
+          <w:rFonts w:ascii="Arial" w:hAnsi="Arial" w:cs="Arial"/>
+          <w:i/>
+          <w:sz w:val="24"/>
+          <w:szCs w:val="24"/>
+        </w:rPr>
+      </w:r>
+      <w:r>
+        <w:rPr>
+          <w:rFonts w:ascii="Arial" w:hAnsi="Arial" w:cs="Arial"/>
+          <w:i/>
+          <w:sz w:val="24"/>
+          <w:szCs w:val="24"/>
+        </w:rPr>
+        <w:fldChar w:fldCharType="separate"/>
+      </w:r>
+      <w:r>
+        <w:rPr>
+          <w:rFonts w:ascii="Arial" w:hAnsi="Arial" w:cs="Arial"/>
+          <w:i/>
+          <w:noProof/>
+          <w:sz w:val="24"/>
+          <w:szCs w:val="24"/>
+        </w:rPr>
+        <w:t>15</w:t>
+      </w:r>
+      <w:r>
+        <w:rPr>
+          <w:rFonts w:ascii="Arial" w:hAnsi="Arial" w:cs="Arial"/>
+          <w:i/>
+          <w:sz w:val="24"/>
+          <w:szCs w:val="24"/>
+        </w:rPr>
+        <w:fldChar w:fldCharType="end"/>
+      </w:r>
+    </w:p>
+    <w:p>
+      <w:pPr>
         <w:spacing w:line="240" w:lineRule="auto"/>
         <w:rPr>
           <w:rFonts w:ascii="Arial" w:eastAsia="Arial" w:hAnsi="Arial" w:cs="Arial"/>
@@ -8721,7 +8675,7 @@
           <w:szCs w:val="36"/>
         </w:rPr>
       </w:pPr>
-      <w:bookmarkStart w:id="3" w:name="_Toc515818730"/>
+      <w:bookmarkStart w:id="3" w:name="_Toc515897877"/>
       <w:r>
         <w:rPr>
           <w:rFonts w:ascii="Arial" w:eastAsia="Arial" w:hAnsi="Arial" w:cs="Arial"/>
@@ -8811,29 +8765,7 @@
           <w:sz w:val="24"/>
           <w:szCs w:val="24"/>
         </w:rPr>
-        <w:t xml:space="preserve"> Difer</w:t>
-      </w:r>
-      <w:r>
-        <w:rPr>
-          <w:rFonts w:ascii="Arial" w:hAnsi="Arial" w:cs="Arial"/>
-          <w:bCs/>
-          <w:i/>
-          <w:smallCaps/>
-          <w:sz w:val="24"/>
-          <w:szCs w:val="24"/>
-        </w:rPr>
-        <w:t>e</w:t>
-      </w:r>
-      <w:r>
-        <w:rPr>
-          <w:rFonts w:ascii="Arial" w:hAnsi="Arial" w:cs="Arial"/>
-          <w:bCs/>
-          <w:i/>
-          <w:smallCaps/>
-          <w:sz w:val="24"/>
-          <w:szCs w:val="24"/>
-        </w:rPr>
-        <w:t>ncias entre Data Warehouse y Data Mart</w:t>
+        <w:t xml:space="preserve"> Diferencias entre Data Warehouse y Data Mart</w:t>
       </w:r>
       <w:r>
         <w:rPr>
@@ -9487,7 +9419,7 @@
           <w:lang w:val="es-ES"/>
         </w:rPr>
       </w:pPr>
-      <w:bookmarkStart w:id="4" w:name="_Toc515818731"/>
+      <w:bookmarkStart w:id="4" w:name="_Toc515897878"/>
       <w:r>
         <w:rPr>
           <w:rFonts w:ascii="Arial" w:hAnsi="Arial" w:cs="Arial"/>
@@ -9532,7 +9464,7 @@
           <w:lang w:val="es-ES"/>
         </w:rPr>
       </w:pPr>
-      <w:bookmarkStart w:id="5" w:name="_Toc515818732"/>
+      <w:bookmarkStart w:id="5" w:name="_Toc515897879"/>
       <w:r>
         <w:rPr>
           <w:rFonts w:ascii="Arial" w:hAnsi="Arial" w:cs="Arial"/>
@@ -9704,7 +9636,7 @@
           <w:lang w:val="es-ES"/>
         </w:rPr>
       </w:pPr>
-      <w:bookmarkStart w:id="6" w:name="_Toc515818733"/>
+      <w:bookmarkStart w:id="6" w:name="_Toc515897880"/>
       <w:r>
         <w:rPr>
           <w:rFonts w:ascii="Arial" w:hAnsi="Arial" w:cs="Arial"/>
@@ -10095,7 +10027,7 @@
           <w:lang w:val="es-ES"/>
         </w:rPr>
       </w:pPr>
-      <w:bookmarkStart w:id="7" w:name="_Toc515818734"/>
+      <w:bookmarkStart w:id="7" w:name="_Toc515897881"/>
       <w:r>
         <w:rPr>
           <w:rFonts w:ascii="Arial" w:hAnsi="Arial" w:cs="Arial"/>
@@ -10167,7 +10099,7 @@
           <w:lang w:val="es-ES"/>
         </w:rPr>
       </w:pPr>
-      <w:bookmarkStart w:id="8" w:name="_Toc515818735"/>
+      <w:bookmarkStart w:id="8" w:name="_Toc515897882"/>
       <w:r>
         <w:rPr>
           <w:rFonts w:ascii="Arial" w:hAnsi="Arial" w:cs="Arial"/>
@@ -10448,7 +10380,7 @@
           <w:lang w:val="es-ES"/>
         </w:rPr>
       </w:pPr>
-      <w:bookmarkStart w:id="9" w:name="_Toc515818736"/>
+      <w:bookmarkStart w:id="9" w:name="_Toc515897883"/>
       <w:r>
         <w:rPr>
           <w:rFonts w:ascii="Arial" w:hAnsi="Arial" w:cs="Arial"/>
@@ -10538,7 +10470,7 @@
           <w:lang w:val="es-ES"/>
         </w:rPr>
       </w:pPr>
-      <w:bookmarkStart w:id="10" w:name="_Toc515818737"/>
+      <w:bookmarkStart w:id="10" w:name="_Toc515897884"/>
       <w:r>
         <w:rPr>
           <w:rFonts w:ascii="Arial" w:hAnsi="Arial" w:cs="Arial"/>
@@ -10604,7 +10536,7 @@
           <w:lang w:val="es-ES"/>
         </w:rPr>
       </w:pPr>
-      <w:bookmarkStart w:id="11" w:name="_Toc515818738"/>
+      <w:bookmarkStart w:id="11" w:name="_Toc515897885"/>
       <w:r>
         <w:rPr>
           <w:rFonts w:ascii="Arial" w:hAnsi="Arial" w:cs="Arial"/>
@@ -11834,7 +11766,7 @@
           <w:szCs w:val="24"/>
         </w:rPr>
       </w:pPr>
-      <w:bookmarkStart w:id="22" w:name="_Toc515818739"/>
+      <w:bookmarkStart w:id="22" w:name="_Toc515897886"/>
       <w:r>
         <w:rPr>
           <w:rFonts w:ascii="Arial" w:hAnsi="Arial" w:cs="Arial"/>
@@ -11895,22 +11827,13 @@
         <w:lastRenderedPageBreak/>
         <w:t xml:space="preserve">En la actualidad la empresa lleva acabo la gestión de ventas sin ningún registro, ocasionando graves inconvenientes a la empresa. Una parte de las ventas son realizadas por el sitio web Mercado Libre. La otra parte de las ventas son realizadas a los clientes que contactan a la empresa directamente mediante correo electrónico o vía telefónica, solicitando un presupuesto, el cual tampoco queda registrado. El supervisor encargado de tomar el pedido no deja ninguna constancia o registro de las especificaciones y/o características del pedido de los clientes a los empleados a cargo de su elaboración, trayendo como consecuencia confusión en las especificaciones de cada pedido, retraso en la fecha de entrega, productos elaborados con las especificaciones equivocadas, devolución de productos, poca satisfacción y/o disgusto de los clientes, mala reputación y disminución en las ventas.  En la </w:t>
       </w:r>
-      <w:commentRangeStart w:id="24"/>
-      <w:r>
-        <w:rPr>
-          <w:rFonts w:ascii="Arial" w:eastAsiaTheme="majorEastAsia" w:hAnsi="Arial" w:cs="Arial"/>
-          <w:sz w:val="24"/>
-          <w:szCs w:val="24"/>
-        </w:rPr>
-        <w:t xml:space="preserve">Figura #1 </w:t>
-      </w:r>
-      <w:commentRangeEnd w:id="24"/>
-      <w:r>
-        <w:rPr>
-          <w:rStyle w:val="Refdecomentario"/>
-          <w:rFonts w:ascii="Arial" w:hAnsi="Arial" w:cs="Arial"/>
-        </w:rPr>
-        <w:commentReference w:id="24"/>
+      <w:r>
+        <w:rPr>
+          <w:rFonts w:ascii="Arial" w:eastAsiaTheme="majorEastAsia" w:hAnsi="Arial" w:cs="Arial"/>
+          <w:sz w:val="24"/>
+          <w:szCs w:val="24"/>
+        </w:rPr>
+        <w:t xml:space="preserve">ilustración 4 Diagrama de flujo del proceso de ventas de Indatech C.A. actualmente </w:t>
       </w:r>
       <w:r>
         <w:rPr>
@@ -11920,7 +11843,7 @@
         </w:rPr>
         <w:t>se especifica el proceso de ventas actual.</w:t>
       </w:r>
-      <w:bookmarkStart w:id="25" w:name="_Toc504640058"/>
+      <w:bookmarkStart w:id="24" w:name="_Toc504640058"/>
     </w:p>
     <w:p>
       <w:pPr>
@@ -11939,7 +11862,7 @@
           <w:sz w:val="24"/>
           <w:szCs w:val="24"/>
         </w:rPr>
-        <w:t xml:space="preserve">El objetivo del rediseño de la gestión de ventas con la incorporación del sistema administrativo SAI es mejorar y controlar de manera adecuada dicho proceso. El sistema SAI con sus módulos permitirá a los empleados llevar registros de sus clientes, ventas y productos, centralizando toda la información en una base de datos. Entre los procesos que llevará acabo el sistema SAI se encuentran mejorar el registro de clientes, elaboración de presupuestos y notas de entrega, facilitar las solicitudes de cambio o devolución de productos y registros de pagos. En tal sentido se plantea el rediseño del proceso de gestión de ventas a través de páginas web “On Line” como por ejemplo Mercado Libre, </w:t>
+        <w:t xml:space="preserve">El objetivo del rediseño de la gestión de ventas con la incorporación del sistema administrativo SAI es mejorar y controlar de manera adecuada dicho proceso. El sistema SAI con sus módulos permitirá a los empleados llevar registros de sus clientes, ventas y productos, centralizando toda la información en una base de datos. Entre los procesos que llevará acabo el sistema SAI se encuentran mejorar el registro de clientes, elaboración de presupuestos y notas de entrega, facilitar las solicitudes de cambio o devolución de productos y registros de pagos. En tal sentido se plantea el rediseño del proceso de gestión </w:t>
       </w:r>
       <w:r>
         <w:rPr>
@@ -11948,9 +11871,122 @@
           <w:szCs w:val="24"/>
         </w:rPr>
         <w:lastRenderedPageBreak/>
-        <w:t>así como otras vías, como por ejemplo correo electrónico, vía telefónica o en la tienda directamente.</w:t>
-      </w:r>
-      <w:bookmarkEnd w:id="25"/>
+        <w:t>de ventas a través de páginas web “On Line” como por ejemplo Mercado Libre, así como otras vías, como por ejemplo correo electrónico, vía telefónica o en la tienda directamente.</w:t>
+      </w:r>
+      <w:bookmarkEnd w:id="24"/>
+    </w:p>
+    <w:p>
+      <w:pPr>
+        <w:spacing w:line="480" w:lineRule="auto"/>
+        <w:ind w:firstLine="360"/>
+        <w:jc w:val="both"/>
+        <w:rPr>
+          <w:rFonts w:ascii="Arial" w:hAnsi="Arial" w:cs="Arial"/>
+          <w:sz w:val="24"/>
+          <w:szCs w:val="24"/>
+        </w:rPr>
+      </w:pPr>
+      <w:r>
+        <w:rPr>
+          <w:rFonts w:ascii="Arial" w:hAnsi="Arial" w:cs="Arial"/>
+          <w:noProof/>
+          <w:sz w:val="24"/>
+          <w:szCs w:val="24"/>
+          <w:lang w:eastAsia="es-VE"/>
+        </w:rPr>
+        <w:drawing>
+          <wp:inline distT="0" distB="0" distL="0" distR="0">
+            <wp:extent cx="5431790" cy="6342842"/>
+            <wp:effectExtent l="19050" t="0" r="0" b="0"/>
+            <wp:docPr id="2" name="Imagen 2" descr="C:\Users\Carlos\Desktop\Sin título-2.png"/>
+            <wp:cNvGraphicFramePr>
+              <a:graphicFrameLocks xmlns:a="http://schemas.openxmlformats.org/drawingml/2006/main" noChangeAspect="1"/>
+            </wp:cNvGraphicFramePr>
+            <a:graphic xmlns:a="http://schemas.openxmlformats.org/drawingml/2006/main">
+              <a:graphicData uri="http://schemas.openxmlformats.org/drawingml/2006/picture">
+                <pic:pic xmlns:pic="http://schemas.openxmlformats.org/drawingml/2006/picture">
+                  <pic:nvPicPr>
+                    <pic:cNvPr id="0" name="Picture 2" descr="C:\Users\Carlos\Desktop\Sin título-2.png"/>
+                    <pic:cNvPicPr>
+                      <a:picLocks noChangeAspect="1" noChangeArrowheads="1"/>
+                    </pic:cNvPicPr>
+                  </pic:nvPicPr>
+                  <pic:blipFill>
+                    <a:blip r:embed="rId17" cstate="print"/>
+                    <a:srcRect/>
+                    <a:stretch>
+                      <a:fillRect/>
+                    </a:stretch>
+                  </pic:blipFill>
+                  <pic:spPr bwMode="auto">
+                    <a:xfrm>
+                      <a:off x="0" y="0"/>
+                      <a:ext cx="5431790" cy="6342842"/>
+                    </a:xfrm>
+                    <a:prstGeom prst="rect">
+                      <a:avLst/>
+                    </a:prstGeom>
+                    <a:noFill/>
+                    <a:ln w="9525">
+                      <a:noFill/>
+                      <a:miter lim="800000"/>
+                      <a:headEnd/>
+                      <a:tailEnd/>
+                    </a:ln>
+                  </pic:spPr>
+                </pic:pic>
+              </a:graphicData>
+            </a:graphic>
+          </wp:inline>
+        </w:drawing>
+      </w:r>
+    </w:p>
+    <w:p>
+      <w:pPr>
+        <w:spacing w:line="480" w:lineRule="auto"/>
+        <w:ind w:firstLine="360"/>
+        <w:jc w:val="center"/>
+        <w:rPr>
+          <w:rFonts w:ascii="Arial" w:hAnsi="Arial" w:cs="Arial"/>
+          <w:i/>
+          <w:sz w:val="24"/>
+          <w:szCs w:val="24"/>
+        </w:rPr>
+      </w:pPr>
+      <w:bookmarkStart w:id="25" w:name="ilustracion4"/>
+      <w:r>
+        <w:rPr>
+          <w:rFonts w:ascii="Arial" w:hAnsi="Arial" w:cs="Arial"/>
+          <w:i/>
+          <w:sz w:val="24"/>
+          <w:szCs w:val="24"/>
+        </w:rPr>
+        <w:lastRenderedPageBreak/>
+        <w:t>Ilustración 4 Diagrama de flujo del proceso de ventas de Indatech C.A.</w:t>
+      </w:r>
+    </w:p>
+    <w:bookmarkEnd w:id="25"/>
+    <w:p>
+      <w:pPr>
+        <w:spacing w:line="480" w:lineRule="auto"/>
+        <w:ind w:firstLine="360"/>
+        <w:jc w:val="center"/>
+        <w:rPr>
+          <w:rFonts w:ascii="Arial" w:hAnsi="Arial" w:cs="Arial"/>
+          <w:i/>
+          <w:sz w:val="24"/>
+          <w:szCs w:val="24"/>
+        </w:rPr>
+      </w:pPr>
+      <w:r>
+        <w:rPr>
+          <w:rFonts w:ascii="Arial" w:hAnsi="Arial" w:cs="Arial"/>
+          <w:i/>
+          <w:sz w:val="24"/>
+          <w:szCs w:val="24"/>
+        </w:rPr>
+        <w:t>Fuente: Elaboración propia.</w:t>
+      </w:r>
     </w:p>
     <w:p>
       <w:pPr>
@@ -11970,7 +12006,7 @@
           <w:lang w:val="es-ES"/>
         </w:rPr>
       </w:pPr>
-      <w:bookmarkStart w:id="26" w:name="_Toc515818740"/>
+      <w:bookmarkStart w:id="26" w:name="_Toc515897887"/>
       <w:r>
         <w:rPr>
           <w:rFonts w:ascii="Arial" w:hAnsi="Arial" w:cs="Arial"/>
@@ -12050,7 +12086,7 @@
           <w:lang w:val="es-ES"/>
         </w:rPr>
       </w:pPr>
-      <w:bookmarkStart w:id="27" w:name="_Toc515818741"/>
+      <w:bookmarkStart w:id="27" w:name="_Toc515897888"/>
       <w:r>
         <w:rPr>
           <w:rFonts w:ascii="Arial" w:hAnsi="Arial" w:cs="Arial"/>
@@ -12293,16 +12329,7 @@
           <w:szCs w:val="24"/>
           <w:lang w:val="es-ES"/>
         </w:rPr>
-        <w:t>usuarios para los empleados, generar presupuestos, realizar ventas, registrar pagos, generar notas de entrega, crear solicitudes de cambio o devolución, un catálogo de los productos ofrecidos</w:t>
-      </w:r>
-      <w:r>
-        <w:rPr>
-          <w:rFonts w:ascii="Arial" w:hAnsi="Arial" w:cs="Arial"/>
-          <w:sz w:val="24"/>
-          <w:szCs w:val="24"/>
-          <w:lang w:val="es-ES"/>
-        </w:rPr>
-        <w:t xml:space="preserve"> de la </w:t>
+        <w:t xml:space="preserve">usuarios para los empleados, generar presupuestos, realizar ventas, registrar pagos, generar notas de entrega, crear </w:t>
       </w:r>
       <w:r>
         <w:rPr>
@@ -12312,7 +12339,16 @@
           <w:lang w:val="es-ES"/>
         </w:rPr>
         <w:lastRenderedPageBreak/>
-        <w:t>empresa</w:t>
+        <w:t>solicitudes de cambio o devolución, un catálogo de los productos ofrecidos</w:t>
+      </w:r>
+      <w:r>
+        <w:rPr>
+          <w:rFonts w:ascii="Arial" w:hAnsi="Arial" w:cs="Arial"/>
+          <w:sz w:val="24"/>
+          <w:szCs w:val="24"/>
+          <w:lang w:val="es-ES"/>
+        </w:rPr>
+        <w:t xml:space="preserve"> de la empresa</w:t>
       </w:r>
       <w:r>
         <w:rPr>
@@ -12497,7 +12533,7 @@
         </w:rPr>
         <w:br w:type="page"/>
       </w:r>
-      <w:bookmarkStart w:id="28" w:name="_Toc515818742"/>
+      <w:bookmarkStart w:id="28" w:name="_Toc515897889"/>
       <w:r>
         <w:rPr>
           <w:rFonts w:ascii="Arial" w:hAnsi="Arial" w:cs="Arial"/>
@@ -12576,7 +12612,7 @@
           <w:lang w:val="es-ES"/>
         </w:rPr>
       </w:pPr>
-      <w:bookmarkStart w:id="29" w:name="_Toc515818743"/>
+      <w:bookmarkStart w:id="29" w:name="_Toc515897890"/>
       <w:r>
         <w:rPr>
           <w:rFonts w:ascii="Arial" w:hAnsi="Arial" w:cs="Arial"/>
@@ -12789,7 +12825,7 @@
           <w:lang w:val="es-ES"/>
         </w:rPr>
       </w:pPr>
-      <w:bookmarkStart w:id="30" w:name="_Toc515818744"/>
+      <w:bookmarkStart w:id="30" w:name="_Toc515897891"/>
       <w:r>
         <w:rPr>
           <w:rFonts w:ascii="Arial" w:hAnsi="Arial" w:cs="Arial"/>
@@ -13074,7 +13110,7 @@
           <w:lang w:val="es-ES"/>
         </w:rPr>
       </w:pPr>
-      <w:bookmarkStart w:id="40" w:name="_Toc515818745"/>
+      <w:bookmarkStart w:id="40" w:name="_Toc515897892"/>
       <w:r>
         <w:rPr>
           <w:rFonts w:ascii="Arial" w:hAnsi="Arial" w:cs="Arial"/>
@@ -13142,7 +13178,7 @@
           <w:lang w:val="es-ES"/>
         </w:rPr>
       </w:pPr>
-      <w:bookmarkStart w:id="41" w:name="_Toc515818746"/>
+      <w:bookmarkStart w:id="41" w:name="_Toc515897893"/>
       <w:r>
         <w:rPr>
           <w:rFonts w:ascii="Arial" w:hAnsi="Arial" w:cs="Arial"/>
@@ -13372,7 +13408,7 @@
           <w:lang w:val="es-ES"/>
         </w:rPr>
       </w:pPr>
-      <w:bookmarkStart w:id="42" w:name="_Toc515818747"/>
+      <w:bookmarkStart w:id="42" w:name="_Toc515897894"/>
       <w:r>
         <w:rPr>
           <w:rFonts w:ascii="Arial" w:hAnsi="Arial" w:cs="Arial"/>
@@ -14113,7 +14149,7 @@
           <w:lang w:val="es-ES"/>
         </w:rPr>
       </w:pPr>
-      <w:bookmarkStart w:id="44" w:name="_Toc515818748"/>
+      <w:bookmarkStart w:id="44" w:name="_Toc515897895"/>
       <w:r>
         <w:rPr>
           <w:rFonts w:ascii="Arial" w:hAnsi="Arial" w:cs="Arial"/>
@@ -14232,7 +14268,7 @@
           <w:lang w:val="es-ES"/>
         </w:rPr>
       </w:pPr>
-      <w:bookmarkStart w:id="45" w:name="_Toc515818749"/>
+      <w:bookmarkStart w:id="45" w:name="_Toc515897896"/>
       <w:r>
         <w:rPr>
           <w:rFonts w:ascii="Arial" w:hAnsi="Arial" w:cs="Arial"/>
@@ -14340,7 +14376,7 @@
           <w:lang w:val="es-ES"/>
         </w:rPr>
       </w:pPr>
-      <w:bookmarkStart w:id="46" w:name="_Toc515818750"/>
+      <w:bookmarkStart w:id="46" w:name="_Toc515897897"/>
       <w:r>
         <w:rPr>
           <w:rFonts w:ascii="Arial" w:hAnsi="Arial" w:cs="Arial"/>
@@ -14395,7 +14431,7 @@
           <w:lang w:val="es-ES"/>
         </w:rPr>
       </w:pPr>
-      <w:bookmarkStart w:id="47" w:name="_Toc515818751"/>
+      <w:bookmarkStart w:id="47" w:name="_Toc515897898"/>
       <w:r>
         <w:rPr>
           <w:rFonts w:ascii="Arial" w:hAnsi="Arial" w:cs="Arial"/>
@@ -14473,7 +14509,7 @@
           <w:lang w:val="es-ES"/>
         </w:rPr>
       </w:pPr>
-      <w:bookmarkStart w:id="48" w:name="_Toc515818752"/>
+      <w:bookmarkStart w:id="48" w:name="_Toc515897899"/>
       <w:r>
         <w:rPr>
           <w:rFonts w:ascii="Arial" w:hAnsi="Arial" w:cs="Arial"/>
@@ -14745,7 +14781,7 @@
         <w:lastRenderedPageBreak/>
         <w:t xml:space="preserve"> </w:t>
       </w:r>
-      <w:bookmarkStart w:id="49" w:name="_Toc515818753"/>
+      <w:bookmarkStart w:id="49" w:name="_Toc515897900"/>
       <w:r>
         <w:rPr>
           <w:rFonts w:ascii="Arial" w:hAnsi="Arial" w:cs="Arial"/>
@@ -14909,7 +14945,7 @@
           <w:lang w:val="es-ES"/>
         </w:rPr>
       </w:pPr>
-      <w:bookmarkStart w:id="50" w:name="_Toc515818754"/>
+      <w:bookmarkStart w:id="50" w:name="_Toc515897901"/>
       <w:r>
         <w:rPr>
           <w:rFonts w:ascii="Arial" w:hAnsi="Arial" w:cs="Arial"/>
@@ -15012,7 +15048,7 @@
           <w:lang w:val="es-ES"/>
         </w:rPr>
       </w:pPr>
-      <w:bookmarkStart w:id="51" w:name="_Toc515818755"/>
+      <w:bookmarkStart w:id="51" w:name="_Toc515897902"/>
       <w:r>
         <w:rPr>
           <w:rFonts w:ascii="Arial" w:hAnsi="Arial" w:cs="Arial"/>
@@ -15104,7 +15140,7 @@
           <w:lang w:val="es-ES"/>
         </w:rPr>
       </w:pPr>
-      <w:bookmarkStart w:id="52" w:name="_Toc515818756"/>
+      <w:bookmarkStart w:id="52" w:name="_Toc515897903"/>
       <w:r>
         <w:rPr>
           <w:rFonts w:ascii="Arial" w:hAnsi="Arial" w:cs="Arial"/>
@@ -15210,7 +15246,7 @@
           <w:lang w:val="es-ES"/>
         </w:rPr>
       </w:pPr>
-      <w:bookmarkStart w:id="53" w:name="_Toc515818757"/>
+      <w:bookmarkStart w:id="53" w:name="_Toc515897904"/>
       <w:r>
         <w:rPr>
           <w:rFonts w:ascii="Arial" w:hAnsi="Arial" w:cs="Arial"/>
@@ -15266,7 +15302,7 @@
           <w:lang w:val="es-ES"/>
         </w:rPr>
       </w:pPr>
-      <w:bookmarkStart w:id="54" w:name="_Toc515818758"/>
+      <w:bookmarkStart w:id="54" w:name="_Toc515897905"/>
       <w:r>
         <w:rPr>
           <w:rFonts w:ascii="Arial" w:hAnsi="Arial" w:cs="Arial"/>
@@ -15615,7 +15651,7 @@
           <w:lang w:val="es-ES"/>
         </w:rPr>
       </w:pPr>
-      <w:bookmarkStart w:id="56" w:name="_Toc515818759"/>
+      <w:bookmarkStart w:id="56" w:name="_Toc515897906"/>
       <w:r>
         <w:rPr>
           <w:rFonts w:ascii="Arial" w:hAnsi="Arial" w:cs="Arial"/>
@@ -15712,7 +15748,7 @@
           <w:lang w:val="es-ES"/>
         </w:rPr>
       </w:pPr>
-      <w:bookmarkStart w:id="57" w:name="_Toc515818760"/>
+      <w:bookmarkStart w:id="57" w:name="_Toc515897907"/>
       <w:r>
         <w:rPr>
           <w:rFonts w:ascii="Arial" w:hAnsi="Arial" w:cs="Arial"/>
@@ -15812,7 +15848,7 @@
           <w:lang w:val="es-ES"/>
         </w:rPr>
       </w:pPr>
-      <w:bookmarkStart w:id="58" w:name="_Toc515818761"/>
+      <w:bookmarkStart w:id="58" w:name="_Toc515897908"/>
       <w:r>
         <w:rPr>
           <w:rFonts w:ascii="Arial" w:hAnsi="Arial" w:cs="Arial"/>
@@ -15888,7 +15924,7 @@
           <w:lang w:val="es-ES"/>
         </w:rPr>
       </w:pPr>
-      <w:bookmarkStart w:id="59" w:name="_Toc515818762"/>
+      <w:bookmarkStart w:id="59" w:name="_Toc515897909"/>
       <w:r>
         <w:rPr>
           <w:rFonts w:ascii="Arial" w:hAnsi="Arial" w:cs="Arial"/>
@@ -16212,7 +16248,7 @@
           <w:lang w:val="es-ES"/>
         </w:rPr>
       </w:pPr>
-      <w:bookmarkStart w:id="60" w:name="_Toc515818763"/>
+      <w:bookmarkStart w:id="60" w:name="_Toc515897910"/>
       <w:r>
         <w:rPr>
           <w:rFonts w:ascii="Arial" w:hAnsi="Arial" w:cs="Arial"/>
@@ -16368,7 +16404,7 @@
           <w:lang w:val="es-ES"/>
         </w:rPr>
       </w:pPr>
-      <w:bookmarkStart w:id="61" w:name="_Toc515818764"/>
+      <w:bookmarkStart w:id="61" w:name="_Toc515897911"/>
       <w:r>
         <w:rPr>
           <w:rFonts w:ascii="Arial" w:hAnsi="Arial" w:cs="Arial"/>
@@ -16390,6 +16426,7 @@
         <w:jc w:val="both"/>
         <w:rPr>
           <w:rFonts w:ascii="Arial" w:hAnsi="Arial" w:cs="Arial"/>
+          <w:strike/>
           <w:color w:val="000000" w:themeColor="text1"/>
           <w:sz w:val="24"/>
           <w:szCs w:val="24"/>
@@ -16399,6 +16436,7 @@
       <w:r>
         <w:rPr>
           <w:rFonts w:ascii="Arial" w:hAnsi="Arial" w:cs="Arial"/>
+          <w:strike/>
           <w:color w:val="000000" w:themeColor="text1"/>
           <w:sz w:val="24"/>
           <w:szCs w:val="24"/>
@@ -16409,6 +16447,7 @@
       <w:r>
         <w:rPr>
           <w:rFonts w:ascii="Arial" w:hAnsi="Arial" w:cs="Arial"/>
+          <w:strike/>
           <w:color w:val="000000" w:themeColor="text1"/>
           <w:sz w:val="24"/>
           <w:szCs w:val="24"/>
@@ -16419,6 +16458,7 @@
       <w:r>
         <w:rPr>
           <w:rFonts w:ascii="Arial" w:hAnsi="Arial" w:cs="Arial"/>
+          <w:strike/>
           <w:color w:val="000000" w:themeColor="text1"/>
           <w:sz w:val="24"/>
           <w:szCs w:val="24"/>
@@ -16445,7 +16485,7 @@
           <w:lang w:val="es-ES"/>
         </w:rPr>
       </w:pPr>
-      <w:bookmarkStart w:id="62" w:name="_Toc515818765"/>
+      <w:bookmarkStart w:id="62" w:name="_Toc515897912"/>
       <w:r>
         <w:rPr>
           <w:rFonts w:ascii="Arial" w:hAnsi="Arial" w:cs="Arial"/>
@@ -16461,6 +16501,131 @@
     </w:p>
     <w:p>
       <w:pPr>
+        <w:spacing w:line="480" w:lineRule="auto"/>
+        <w:ind w:firstLine="360"/>
+        <w:jc w:val="both"/>
+        <w:rPr>
+          <w:rFonts w:ascii="Arial" w:eastAsia="Times New Roman" w:hAnsi="Arial" w:cs="Arial"/>
+          <w:color w:val="000000" w:themeColor="text1"/>
+          <w:sz w:val="24"/>
+          <w:szCs w:val="24"/>
+          <w:lang w:eastAsia="es-VE"/>
+        </w:rPr>
+      </w:pPr>
+      <w:r>
+        <w:rPr>
+          <w:rFonts w:ascii="Arial" w:hAnsi="Arial" w:cs="Arial"/>
+          <w:color w:val="000000" w:themeColor="text1"/>
+          <w:sz w:val="24"/>
+          <w:szCs w:val="24"/>
+          <w:lang w:val="es-ES"/>
+        </w:rPr>
+        <w:t xml:space="preserve">Las herramientas de integración de datos o herramientas ETL deben proporcionar en forma general las siguientes funcionalidades: Control de extracción de los datos y su automatización, acceso a diferentes tecnologías, gestión integrada del “Data Warehouse” y “Data Mart” existentes integrando el proceso ETL, uso de arquitectura de metadatos,  acceso a diferentes fuentes de </w:t>
+      </w:r>
+      <w:r>
+        <w:rPr>
+          <w:rFonts w:ascii="Arial" w:eastAsia="Times New Roman" w:hAnsi="Arial" w:cs="Arial"/>
+          <w:color w:val="000000" w:themeColor="text1"/>
+          <w:sz w:val="24"/>
+          <w:szCs w:val="24"/>
+          <w:lang w:eastAsia="es-VE"/>
+        </w:rPr>
+        <w:t xml:space="preserve">datos, entre otros.  </w:t>
+      </w:r>
+    </w:p>
+    <w:p>
+      <w:pPr>
+        <w:pStyle w:val="NormalWeb"/>
+        <w:shd w:val="clear" w:color="auto" w:fill="FFFFFF"/>
+        <w:spacing w:before="0" w:beforeAutospacing="0" w:after="150" w:afterAutospacing="0" w:line="480" w:lineRule="auto"/>
+        <w:ind w:firstLine="360"/>
+        <w:jc w:val="both"/>
+        <w:rPr>
+          <w:rFonts w:ascii="Arial" w:hAnsi="Arial" w:cs="Arial"/>
+          <w:color w:val="000000" w:themeColor="text1"/>
+        </w:rPr>
+      </w:pPr>
+      <w:r>
+        <w:rPr>
+          <w:rFonts w:ascii="Arial" w:hAnsi="Arial" w:cs="Arial"/>
+          <w:color w:val="000000" w:themeColor="text1"/>
+        </w:rPr>
+        <w:t xml:space="preserve">Pentaho Data Integration, cuyo nombre clave es Kettle, es una herramienta de la suite de Pentaho de las que se denomina ETL (Extract – Transform – Load), es decir, una herramienta de Extracción de datos de una fuente, </w:t>
+      </w:r>
+      <w:r>
+        <w:rPr>
+          <w:rFonts w:ascii="Arial" w:hAnsi="Arial" w:cs="Arial"/>
+          <w:color w:val="000000" w:themeColor="text1"/>
+        </w:rPr>
+        <w:lastRenderedPageBreak/>
+        <w:t>Transformación de esos datos y Carga de esos datos en otro sitio. El uso de Kettle permite evitar grandes cargas de trabajo manual frecuentemente difícil de mantener y de desplegar.</w:t>
+      </w:r>
+      <w:r>
+        <w:rPr>
+          <w:rFonts w:ascii="Arial" w:hAnsi="Arial" w:cs="Arial"/>
+          <w:color w:val="000000" w:themeColor="text1"/>
+        </w:rPr>
+        <w:t xml:space="preserve"> </w:t>
+      </w:r>
+      <w:r>
+        <w:rPr>
+          <w:rFonts w:ascii="Arial" w:hAnsi="Arial" w:cs="Arial"/>
+          <w:color w:val="000000" w:themeColor="text1"/>
+        </w:rPr>
+        <w:t>Estas tareas son típicas en procesos de migración, integración con terceros, explotación de Big Data,</w:t>
+      </w:r>
+      <w:r>
+        <w:rPr>
+          <w:rFonts w:ascii="Arial" w:hAnsi="Arial" w:cs="Arial"/>
+          <w:color w:val="000000" w:themeColor="text1"/>
+        </w:rPr>
+        <w:t xml:space="preserve"> </w:t>
+      </w:r>
+      <w:r>
+        <w:rPr>
+          <w:rFonts w:ascii="Arial" w:hAnsi="Arial" w:cs="Arial"/>
+          <w:color w:val="000000" w:themeColor="text1"/>
+        </w:rPr>
+        <w:t>etc</w:t>
+      </w:r>
+      <w:r>
+        <w:rPr>
+          <w:rFonts w:ascii="Arial" w:hAnsi="Arial" w:cs="Arial"/>
+          <w:color w:val="000000" w:themeColor="text1"/>
+        </w:rPr>
+        <w:t>. (</w:t>
+      </w:r>
+      <w:r>
+        <w:rPr>
+          <w:rFonts w:ascii="Arial" w:hAnsi="Arial" w:cs="Arial"/>
+          <w:color w:val="000000" w:themeColor="text1"/>
+        </w:rPr>
+        <w:t>openwebinars.net</w:t>
+      </w:r>
+      <w:r>
+        <w:rPr>
+          <w:rFonts w:ascii="Arial" w:hAnsi="Arial" w:cs="Arial"/>
+          <w:color w:val="000000" w:themeColor="text1"/>
+        </w:rPr>
+        <w:t>, 2018)</w:t>
+      </w:r>
+    </w:p>
+    <w:p>
+      <w:pPr>
+        <w:spacing w:line="480" w:lineRule="auto"/>
+        <w:ind w:firstLine="360"/>
+        <w:jc w:val="both"/>
+        <w:rPr>
+          <w:rFonts w:ascii="Arial" w:hAnsi="Arial" w:cs="Arial"/>
+          <w:color w:val="000000" w:themeColor="text1"/>
+          <w:sz w:val="24"/>
+          <w:szCs w:val="24"/>
+        </w:rPr>
+      </w:pPr>
+    </w:p>
+    <w:p>
+      <w:pPr>
+        <w:ind w:firstLine="360"/>
         <w:jc w:val="both"/>
         <w:rPr>
           <w:rFonts w:ascii="Arial" w:hAnsi="Arial" w:cs="Arial"/>
@@ -16483,7 +16648,7 @@
           <w:lang w:val="es-ES"/>
         </w:rPr>
       </w:pPr>
-      <w:bookmarkStart w:id="63" w:name="_Toc515818766"/>
+      <w:bookmarkStart w:id="63" w:name="_Toc515897913"/>
       <w:r>
         <w:rPr>
           <w:rFonts w:ascii="Arial" w:hAnsi="Arial" w:cs="Arial"/>
@@ -16607,7 +16772,6 @@
           <w:sz w:val="24"/>
           <w:szCs w:val="24"/>
         </w:rPr>
-        <w:lastRenderedPageBreak/>
         <w:t>En el desarrollo de este proyecto fue utilizada la metodología en Cascada, incluyendo todas sus fases, las cuales permitieron el desarrollo de manera secuencial del sistema SAI,  posibilitando el cumplimiento de los objetivos planteados anteriormente.</w:t>
       </w:r>
     </w:p>
@@ -16671,6 +16835,7 @@
           <w:rFonts w:ascii="Arial" w:hAnsi="Arial" w:cs="Arial"/>
           <w:lang w:val="es-ES"/>
         </w:rPr>
+        <w:lastRenderedPageBreak/>
         <w:br w:type="page"/>
       </w:r>
       <w:r>
@@ -16836,7 +17001,7 @@
         </w:rPr>
         <w:t xml:space="preserve"> </w:t>
       </w:r>
-      <w:bookmarkStart w:id="65" w:name="_Toc515818767"/>
+      <w:bookmarkStart w:id="65" w:name="_Toc515897914"/>
       <w:r>
         <w:rPr>
           <w:rFonts w:ascii="Arial" w:eastAsiaTheme="majorEastAsia" w:hAnsi="Arial" w:cs="Arial"/>
@@ -17458,7 +17623,7 @@
         </w:rPr>
         <w:t xml:space="preserve"> </w:t>
       </w:r>
-      <w:bookmarkStart w:id="66" w:name="_Toc515818768"/>
+      <w:bookmarkStart w:id="66" w:name="_Toc515897915"/>
       <w:r>
         <w:rPr>
           <w:rFonts w:ascii="Arial" w:eastAsiaTheme="majorEastAsia" w:hAnsi="Arial" w:cs="Arial"/>
@@ -17616,7 +17781,7 @@
         </w:rPr>
         <w:t xml:space="preserve"> </w:t>
       </w:r>
-      <w:bookmarkStart w:id="67" w:name="_Toc515818769"/>
+      <w:bookmarkStart w:id="67" w:name="_Toc515897916"/>
       <w:r>
         <w:rPr>
           <w:rFonts w:ascii="Arial" w:eastAsiaTheme="majorEastAsia" w:hAnsi="Arial" w:cs="Arial"/>
@@ -17821,7 +17986,7 @@
         </w:rPr>
         <w:t xml:space="preserve"> </w:t>
       </w:r>
-      <w:bookmarkStart w:id="68" w:name="_Toc515818770"/>
+      <w:bookmarkStart w:id="68" w:name="_Toc515897917"/>
       <w:r>
         <w:rPr>
           <w:rFonts w:ascii="Arial" w:eastAsiaTheme="majorEastAsia" w:hAnsi="Arial" w:cs="Arial"/>
@@ -18005,7 +18170,7 @@
         </w:rPr>
         <w:t xml:space="preserve"> </w:t>
       </w:r>
-      <w:bookmarkStart w:id="69" w:name="_Toc515818771"/>
+      <w:bookmarkStart w:id="69" w:name="_Toc515897918"/>
       <w:r>
         <w:rPr>
           <w:rFonts w:ascii="Arial" w:eastAsiaTheme="majorEastAsia" w:hAnsi="Arial" w:cs="Arial"/>
@@ -18123,7 +18288,7 @@
         </w:rPr>
         <w:t xml:space="preserve"> </w:t>
       </w:r>
-      <w:bookmarkStart w:id="70" w:name="_Toc515818772"/>
+      <w:bookmarkStart w:id="70" w:name="_Toc515897919"/>
       <w:r>
         <w:rPr>
           <w:rFonts w:ascii="Arial" w:eastAsiaTheme="majorEastAsia" w:hAnsi="Arial" w:cs="Arial"/>
@@ -18347,7 +18512,7 @@
           <w:lang w:val="es-ES"/>
         </w:rPr>
       </w:pPr>
-      <w:bookmarkStart w:id="71" w:name="_Toc515818773"/>
+      <w:bookmarkStart w:id="71" w:name="_Toc515897920"/>
       <w:r>
         <w:rPr>
           <w:rFonts w:ascii="Arial" w:hAnsi="Arial" w:cs="Arial"/>
@@ -18408,7 +18573,7 @@
         </w:rPr>
         <w:t xml:space="preserve"> </w:t>
       </w:r>
-      <w:bookmarkStart w:id="72" w:name="_Toc515818774"/>
+      <w:bookmarkStart w:id="72" w:name="_Toc515897921"/>
       <w:r>
         <w:rPr>
           <w:rFonts w:ascii="Arial" w:eastAsiaTheme="majorEastAsia" w:hAnsi="Arial" w:cs="Arial"/>
@@ -18501,7 +18666,7 @@
           <w:lang w:val="es-ES"/>
         </w:rPr>
       </w:pPr>
-      <w:bookmarkStart w:id="73" w:name="_Toc515818775"/>
+      <w:bookmarkStart w:id="73" w:name="_Toc515897922"/>
       <w:r>
         <w:rPr>
           <w:rFonts w:ascii="Arial" w:eastAsiaTheme="majorEastAsia" w:hAnsi="Arial" w:cs="Arial"/>
@@ -18659,7 +18824,7 @@
           <w:lang w:val="es-ES"/>
         </w:rPr>
       </w:pPr>
-      <w:bookmarkStart w:id="74" w:name="_Toc515818776"/>
+      <w:bookmarkStart w:id="74" w:name="_Toc515897923"/>
       <w:r>
         <w:rPr>
           <w:rFonts w:ascii="Arial" w:eastAsiaTheme="majorEastAsia" w:hAnsi="Arial" w:cs="Arial"/>
@@ -18712,7 +18877,7 @@
           <w:lang w:val="es-ES"/>
         </w:rPr>
       </w:pPr>
-      <w:bookmarkStart w:id="75" w:name="_Toc515818777"/>
+      <w:bookmarkStart w:id="75" w:name="_Toc515897924"/>
       <w:r>
         <w:rPr>
           <w:rFonts w:ascii="Arial" w:eastAsiaTheme="majorEastAsia" w:hAnsi="Arial" w:cs="Arial"/>
@@ -18796,7 +18961,7 @@
           <w:lang w:val="es-ES"/>
         </w:rPr>
       </w:pPr>
-      <w:bookmarkStart w:id="76" w:name="_Toc515818778"/>
+      <w:bookmarkStart w:id="76" w:name="_Toc515897925"/>
       <w:r>
         <w:rPr>
           <w:rFonts w:ascii="Arial" w:eastAsiaTheme="majorEastAsia" w:hAnsi="Arial" w:cs="Arial"/>
@@ -19084,7 +19249,7 @@
           <w:lang w:val="es-ES"/>
         </w:rPr>
       </w:pPr>
-      <w:bookmarkStart w:id="77" w:name="_Toc515818779"/>
+      <w:bookmarkStart w:id="77" w:name="_Toc515897926"/>
       <w:r>
         <w:rPr>
           <w:rFonts w:ascii="Arial" w:eastAsiaTheme="majorEastAsia" w:hAnsi="Arial" w:cs="Arial"/>
@@ -19350,7 +19515,7 @@
           <w:lang w:val="es-ES"/>
         </w:rPr>
       </w:pPr>
-      <w:bookmarkStart w:id="78" w:name="_Toc515818780"/>
+      <w:bookmarkStart w:id="78" w:name="_Toc515897927"/>
       <w:r>
         <w:rPr>
           <w:rFonts w:ascii="Arial" w:eastAsiaTheme="majorEastAsia" w:hAnsi="Arial" w:cs="Arial"/>
@@ -19445,7 +19610,7 @@
         </w:rPr>
         <w:t xml:space="preserve"> </w:t>
       </w:r>
-      <w:bookmarkStart w:id="79" w:name="_Toc515818781"/>
+      <w:bookmarkStart w:id="79" w:name="_Toc515897928"/>
       <w:r>
         <w:rPr>
           <w:rFonts w:ascii="Arial" w:eastAsiaTheme="majorEastAsia" w:hAnsi="Arial" w:cs="Arial"/>
@@ -19498,7 +19663,7 @@
           <w:lang w:val="es-ES"/>
         </w:rPr>
       </w:pPr>
-      <w:bookmarkStart w:id="80" w:name="_Toc515818782"/>
+      <w:bookmarkStart w:id="80" w:name="_Toc515897929"/>
       <w:r>
         <w:rPr>
           <w:rFonts w:ascii="Arial" w:eastAsiaTheme="majorEastAsia" w:hAnsi="Arial" w:cs="Arial"/>
@@ -19597,7 +19762,7 @@
           <w:lang w:val="es-ES"/>
         </w:rPr>
       </w:pPr>
-      <w:bookmarkStart w:id="81" w:name="_Toc515818783"/>
+      <w:bookmarkStart w:id="81" w:name="_Toc515897930"/>
       <w:r>
         <w:rPr>
           <w:rFonts w:ascii="Arial" w:eastAsiaTheme="majorEastAsia" w:hAnsi="Arial" w:cs="Arial"/>
@@ -20189,21 +20354,11 @@
       <w:r>
         <w:rPr>
           <w:rFonts w:ascii="Arial" w:eastAsiaTheme="majorEastAsia" w:hAnsi="Arial" w:cs="Arial"/>
-          <w:strike/>
-          <w:sz w:val="24"/>
-          <w:szCs w:val="24"/>
-          <w:lang w:val="es-ES"/>
-        </w:rPr>
-        <w:t>para la empresa Indatech C.A</w:t>
-      </w:r>
-      <w:r>
-        <w:rPr>
-          <w:rFonts w:ascii="Arial" w:eastAsiaTheme="majorEastAsia" w:hAnsi="Arial" w:cs="Arial"/>
-          <w:sz w:val="24"/>
-          <w:szCs w:val="24"/>
-          <w:lang w:val="es-ES"/>
-        </w:rPr>
-        <w:t>. se ha</w:t>
+          <w:sz w:val="24"/>
+          <w:szCs w:val="24"/>
+          <w:lang w:val="es-ES"/>
+        </w:rPr>
+        <w:t>se ha</w:t>
       </w:r>
       <w:r>
         <w:rPr>
@@ -20275,7 +20430,25 @@
           <w:szCs w:val="24"/>
           <w:lang w:val="es-ES"/>
         </w:rPr>
-        <w:t xml:space="preserve"> un archivo con la información de la cotización del valor del dólar</w:t>
+        <w:t xml:space="preserve"> un archivo con la i</w:t>
+      </w:r>
+      <w:r>
+        <w:rPr>
+          <w:rFonts w:ascii="Arial" w:eastAsiaTheme="majorEastAsia" w:hAnsi="Arial" w:cs="Arial"/>
+          <w:sz w:val="24"/>
+          <w:szCs w:val="24"/>
+          <w:lang w:val="es-ES"/>
+        </w:rPr>
+        <w:t xml:space="preserve">nformación de la cotización </w:t>
+      </w:r>
+      <w:r>
+        <w:rPr>
+          <w:rFonts w:ascii="Arial" w:eastAsiaTheme="majorEastAsia" w:hAnsi="Arial" w:cs="Arial"/>
+          <w:sz w:val="24"/>
+          <w:szCs w:val="24"/>
+          <w:lang w:val="es-ES"/>
+        </w:rPr>
+        <w:t>del dólar</w:t>
       </w:r>
       <w:r>
         <w:rPr>
@@ -20804,7 +20977,7 @@
           <w:lang w:val="es-ES"/>
         </w:rPr>
       </w:pPr>
-      <w:bookmarkStart w:id="83" w:name="_Toc515818784"/>
+      <w:bookmarkStart w:id="83" w:name="_Toc515897931"/>
       <w:r>
         <w:rPr>
           <w:rFonts w:ascii="Arial" w:eastAsiaTheme="majorEastAsia" w:hAnsi="Arial" w:cs="Arial"/>
@@ -20943,7 +21116,7 @@
           <w:lang w:val="es-ES"/>
         </w:rPr>
       </w:pPr>
-      <w:bookmarkStart w:id="84" w:name="_Toc515818785"/>
+      <w:bookmarkStart w:id="84" w:name="_Toc515897932"/>
       <w:r>
         <w:rPr>
           <w:rFonts w:ascii="Arial" w:eastAsiaTheme="majorEastAsia" w:hAnsi="Arial" w:cs="Arial"/>
@@ -21043,7 +21216,7 @@
           <w:lang w:val="es-ES"/>
         </w:rPr>
       </w:pPr>
-      <w:bookmarkStart w:id="85" w:name="_Toc515818786"/>
+      <w:bookmarkStart w:id="85" w:name="_Toc515897933"/>
       <w:r>
         <w:rPr>
           <w:rFonts w:ascii="Arial" w:eastAsiaTheme="majorEastAsia" w:hAnsi="Arial" w:cs="Arial"/>
@@ -21084,7 +21257,7 @@
         </w:rPr>
         <w:t xml:space="preserve"> </w:t>
       </w:r>
-      <w:bookmarkStart w:id="86" w:name="_Toc515818787"/>
+      <w:bookmarkStart w:id="86" w:name="_Toc515897934"/>
       <w:r>
         <w:rPr>
           <w:rFonts w:ascii="Arial" w:eastAsiaTheme="majorEastAsia" w:hAnsi="Arial" w:cs="Arial"/>
@@ -21125,6 +21298,7 @@
       <w:bookmarkStart w:id="93" w:name="_Toc515814410"/>
       <w:bookmarkStart w:id="94" w:name="_Toc515818697"/>
       <w:bookmarkStart w:id="95" w:name="_Toc515818788"/>
+      <w:bookmarkStart w:id="96" w:name="_Toc515897935"/>
       <w:bookmarkEnd w:id="87"/>
       <w:bookmarkEnd w:id="88"/>
       <w:bookmarkEnd w:id="89"/>
@@ -21134,6 +21308,7 @@
       <w:bookmarkEnd w:id="93"/>
       <w:bookmarkEnd w:id="94"/>
       <w:bookmarkEnd w:id="95"/>
+      <w:bookmarkEnd w:id="96"/>
     </w:p>
     <w:p>
       <w:pPr>
@@ -21154,16 +21329,16 @@
           <w:lang w:val="es-ES"/>
         </w:rPr>
       </w:pPr>
-      <w:bookmarkStart w:id="96" w:name="_Toc514400437"/>
-      <w:bookmarkStart w:id="97" w:name="_Toc514747173"/>
-      <w:bookmarkStart w:id="98" w:name="_Toc514747275"/>
-      <w:bookmarkStart w:id="99" w:name="_Toc514795934"/>
-      <w:bookmarkStart w:id="100" w:name="_Toc515785193"/>
-      <w:bookmarkStart w:id="101" w:name="_Toc515814301"/>
-      <w:bookmarkStart w:id="102" w:name="_Toc515814411"/>
-      <w:bookmarkStart w:id="103" w:name="_Toc515818698"/>
-      <w:bookmarkStart w:id="104" w:name="_Toc515818789"/>
-      <w:bookmarkEnd w:id="96"/>
+      <w:bookmarkStart w:id="97" w:name="_Toc514400437"/>
+      <w:bookmarkStart w:id="98" w:name="_Toc514747173"/>
+      <w:bookmarkStart w:id="99" w:name="_Toc514747275"/>
+      <w:bookmarkStart w:id="100" w:name="_Toc514795934"/>
+      <w:bookmarkStart w:id="101" w:name="_Toc515785193"/>
+      <w:bookmarkStart w:id="102" w:name="_Toc515814301"/>
+      <w:bookmarkStart w:id="103" w:name="_Toc515814411"/>
+      <w:bookmarkStart w:id="104" w:name="_Toc515818698"/>
+      <w:bookmarkStart w:id="105" w:name="_Toc515818789"/>
+      <w:bookmarkStart w:id="106" w:name="_Toc515897936"/>
       <w:bookmarkEnd w:id="97"/>
       <w:bookmarkEnd w:id="98"/>
       <w:bookmarkEnd w:id="99"/>
@@ -21172,6 +21347,8 @@
       <w:bookmarkEnd w:id="102"/>
       <w:bookmarkEnd w:id="103"/>
       <w:bookmarkEnd w:id="104"/>
+      <w:bookmarkEnd w:id="105"/>
+      <w:bookmarkEnd w:id="106"/>
     </w:p>
     <w:p>
       <w:pPr>
@@ -21192,17 +21369,16 @@
           <w:lang w:val="es-ES"/>
         </w:rPr>
       </w:pPr>
-      <w:bookmarkStart w:id="105" w:name="_Toc514400438"/>
-      <w:bookmarkStart w:id="106" w:name="_Toc514747174"/>
-      <w:bookmarkStart w:id="107" w:name="_Toc514747276"/>
-      <w:bookmarkStart w:id="108" w:name="_Toc514795935"/>
-      <w:bookmarkStart w:id="109" w:name="_Toc515785194"/>
-      <w:bookmarkStart w:id="110" w:name="_Toc515814302"/>
-      <w:bookmarkStart w:id="111" w:name="_Toc515814412"/>
-      <w:bookmarkStart w:id="112" w:name="_Toc515818699"/>
-      <w:bookmarkStart w:id="113" w:name="_Toc515818790"/>
-      <w:bookmarkEnd w:id="105"/>
-      <w:bookmarkEnd w:id="106"/>
+      <w:bookmarkStart w:id="107" w:name="_Toc514400438"/>
+      <w:bookmarkStart w:id="108" w:name="_Toc514747174"/>
+      <w:bookmarkStart w:id="109" w:name="_Toc514747276"/>
+      <w:bookmarkStart w:id="110" w:name="_Toc514795935"/>
+      <w:bookmarkStart w:id="111" w:name="_Toc515785194"/>
+      <w:bookmarkStart w:id="112" w:name="_Toc515814302"/>
+      <w:bookmarkStart w:id="113" w:name="_Toc515814412"/>
+      <w:bookmarkStart w:id="114" w:name="_Toc515818699"/>
+      <w:bookmarkStart w:id="115" w:name="_Toc515818790"/>
+      <w:bookmarkStart w:id="116" w:name="_Toc515897937"/>
       <w:bookmarkEnd w:id="107"/>
       <w:bookmarkEnd w:id="108"/>
       <w:bookmarkEnd w:id="109"/>
@@ -21210,6 +21386,9 @@
       <w:bookmarkEnd w:id="111"/>
       <w:bookmarkEnd w:id="112"/>
       <w:bookmarkEnd w:id="113"/>
+      <w:bookmarkEnd w:id="114"/>
+      <w:bookmarkEnd w:id="115"/>
+      <w:bookmarkEnd w:id="116"/>
     </w:p>
     <w:p>
       <w:pPr>
@@ -21230,24 +21409,26 @@
           <w:lang w:val="es-ES"/>
         </w:rPr>
       </w:pPr>
-      <w:bookmarkStart w:id="114" w:name="_Toc514400439"/>
-      <w:bookmarkStart w:id="115" w:name="_Toc514747175"/>
-      <w:bookmarkStart w:id="116" w:name="_Toc514747277"/>
-      <w:bookmarkStart w:id="117" w:name="_Toc514795936"/>
-      <w:bookmarkStart w:id="118" w:name="_Toc515785195"/>
-      <w:bookmarkStart w:id="119" w:name="_Toc515814303"/>
-      <w:bookmarkStart w:id="120" w:name="_Toc515814413"/>
-      <w:bookmarkStart w:id="121" w:name="_Toc515818700"/>
-      <w:bookmarkStart w:id="122" w:name="_Toc515818791"/>
-      <w:bookmarkEnd w:id="114"/>
-      <w:bookmarkEnd w:id="115"/>
-      <w:bookmarkEnd w:id="116"/>
+      <w:bookmarkStart w:id="117" w:name="_Toc514400439"/>
+      <w:bookmarkStart w:id="118" w:name="_Toc514747175"/>
+      <w:bookmarkStart w:id="119" w:name="_Toc514747277"/>
+      <w:bookmarkStart w:id="120" w:name="_Toc514795936"/>
+      <w:bookmarkStart w:id="121" w:name="_Toc515785195"/>
+      <w:bookmarkStart w:id="122" w:name="_Toc515814303"/>
+      <w:bookmarkStart w:id="123" w:name="_Toc515814413"/>
+      <w:bookmarkStart w:id="124" w:name="_Toc515818700"/>
+      <w:bookmarkStart w:id="125" w:name="_Toc515818791"/>
+      <w:bookmarkStart w:id="126" w:name="_Toc515897938"/>
       <w:bookmarkEnd w:id="117"/>
       <w:bookmarkEnd w:id="118"/>
       <w:bookmarkEnd w:id="119"/>
       <w:bookmarkEnd w:id="120"/>
       <w:bookmarkEnd w:id="121"/>
       <w:bookmarkEnd w:id="122"/>
+      <w:bookmarkEnd w:id="123"/>
+      <w:bookmarkEnd w:id="124"/>
+      <w:bookmarkEnd w:id="125"/>
+      <w:bookmarkEnd w:id="126"/>
     </w:p>
     <w:p>
       <w:pPr>
@@ -21268,24 +21449,26 @@
           <w:lang w:val="es-ES"/>
         </w:rPr>
       </w:pPr>
-      <w:bookmarkStart w:id="123" w:name="_Toc514400440"/>
-      <w:bookmarkStart w:id="124" w:name="_Toc514747176"/>
-      <w:bookmarkStart w:id="125" w:name="_Toc514747278"/>
-      <w:bookmarkStart w:id="126" w:name="_Toc514795937"/>
-      <w:bookmarkStart w:id="127" w:name="_Toc515785196"/>
-      <w:bookmarkStart w:id="128" w:name="_Toc515814304"/>
-      <w:bookmarkStart w:id="129" w:name="_Toc515814414"/>
-      <w:bookmarkStart w:id="130" w:name="_Toc515818701"/>
-      <w:bookmarkStart w:id="131" w:name="_Toc515818792"/>
-      <w:bookmarkEnd w:id="123"/>
-      <w:bookmarkEnd w:id="124"/>
-      <w:bookmarkEnd w:id="125"/>
-      <w:bookmarkEnd w:id="126"/>
+      <w:bookmarkStart w:id="127" w:name="_Toc514400440"/>
+      <w:bookmarkStart w:id="128" w:name="_Toc514747176"/>
+      <w:bookmarkStart w:id="129" w:name="_Toc514747278"/>
+      <w:bookmarkStart w:id="130" w:name="_Toc514795937"/>
+      <w:bookmarkStart w:id="131" w:name="_Toc515785196"/>
+      <w:bookmarkStart w:id="132" w:name="_Toc515814304"/>
+      <w:bookmarkStart w:id="133" w:name="_Toc515814414"/>
+      <w:bookmarkStart w:id="134" w:name="_Toc515818701"/>
+      <w:bookmarkStart w:id="135" w:name="_Toc515818792"/>
+      <w:bookmarkStart w:id="136" w:name="_Toc515897939"/>
       <w:bookmarkEnd w:id="127"/>
       <w:bookmarkEnd w:id="128"/>
       <w:bookmarkEnd w:id="129"/>
       <w:bookmarkEnd w:id="130"/>
       <w:bookmarkEnd w:id="131"/>
+      <w:bookmarkEnd w:id="132"/>
+      <w:bookmarkEnd w:id="133"/>
+      <w:bookmarkEnd w:id="134"/>
+      <w:bookmarkEnd w:id="135"/>
+      <w:bookmarkEnd w:id="136"/>
     </w:p>
     <w:p>
       <w:pPr>
@@ -21306,24 +21489,26 @@
           <w:lang w:val="es-ES"/>
         </w:rPr>
       </w:pPr>
-      <w:bookmarkStart w:id="132" w:name="_Toc514400441"/>
-      <w:bookmarkStart w:id="133" w:name="_Toc514747177"/>
-      <w:bookmarkStart w:id="134" w:name="_Toc514747279"/>
-      <w:bookmarkStart w:id="135" w:name="_Toc514795938"/>
-      <w:bookmarkStart w:id="136" w:name="_Toc515785197"/>
-      <w:bookmarkStart w:id="137" w:name="_Toc515814305"/>
-      <w:bookmarkStart w:id="138" w:name="_Toc515814415"/>
-      <w:bookmarkStart w:id="139" w:name="_Toc515818702"/>
-      <w:bookmarkStart w:id="140" w:name="_Toc515818793"/>
-      <w:bookmarkEnd w:id="132"/>
-      <w:bookmarkEnd w:id="133"/>
-      <w:bookmarkEnd w:id="134"/>
-      <w:bookmarkEnd w:id="135"/>
-      <w:bookmarkEnd w:id="136"/>
+      <w:bookmarkStart w:id="137" w:name="_Toc514400441"/>
+      <w:bookmarkStart w:id="138" w:name="_Toc514747177"/>
+      <w:bookmarkStart w:id="139" w:name="_Toc514747279"/>
+      <w:bookmarkStart w:id="140" w:name="_Toc514795938"/>
+      <w:bookmarkStart w:id="141" w:name="_Toc515785197"/>
+      <w:bookmarkStart w:id="142" w:name="_Toc515814305"/>
+      <w:bookmarkStart w:id="143" w:name="_Toc515814415"/>
+      <w:bookmarkStart w:id="144" w:name="_Toc515818702"/>
+      <w:bookmarkStart w:id="145" w:name="_Toc515818793"/>
+      <w:bookmarkStart w:id="146" w:name="_Toc515897940"/>
       <w:bookmarkEnd w:id="137"/>
       <w:bookmarkEnd w:id="138"/>
       <w:bookmarkEnd w:id="139"/>
       <w:bookmarkEnd w:id="140"/>
+      <w:bookmarkEnd w:id="141"/>
+      <w:bookmarkEnd w:id="142"/>
+      <w:bookmarkEnd w:id="143"/>
+      <w:bookmarkEnd w:id="144"/>
+      <w:bookmarkEnd w:id="145"/>
+      <w:bookmarkEnd w:id="146"/>
     </w:p>
     <w:p>
       <w:pPr>
@@ -21344,24 +21529,26 @@
           <w:lang w:val="es-ES"/>
         </w:rPr>
       </w:pPr>
-      <w:bookmarkStart w:id="141" w:name="_Toc514400442"/>
-      <w:bookmarkStart w:id="142" w:name="_Toc514747178"/>
-      <w:bookmarkStart w:id="143" w:name="_Toc514747280"/>
-      <w:bookmarkStart w:id="144" w:name="_Toc514795939"/>
-      <w:bookmarkStart w:id="145" w:name="_Toc515785198"/>
-      <w:bookmarkStart w:id="146" w:name="_Toc515814306"/>
-      <w:bookmarkStart w:id="147" w:name="_Toc515814416"/>
-      <w:bookmarkStart w:id="148" w:name="_Toc515818703"/>
-      <w:bookmarkStart w:id="149" w:name="_Toc515818794"/>
-      <w:bookmarkEnd w:id="141"/>
-      <w:bookmarkEnd w:id="142"/>
-      <w:bookmarkEnd w:id="143"/>
-      <w:bookmarkEnd w:id="144"/>
-      <w:bookmarkEnd w:id="145"/>
-      <w:bookmarkEnd w:id="146"/>
+      <w:bookmarkStart w:id="147" w:name="_Toc514400442"/>
+      <w:bookmarkStart w:id="148" w:name="_Toc514747178"/>
+      <w:bookmarkStart w:id="149" w:name="_Toc514747280"/>
+      <w:bookmarkStart w:id="150" w:name="_Toc514795939"/>
+      <w:bookmarkStart w:id="151" w:name="_Toc515785198"/>
+      <w:bookmarkStart w:id="152" w:name="_Toc515814306"/>
+      <w:bookmarkStart w:id="153" w:name="_Toc515814416"/>
+      <w:bookmarkStart w:id="154" w:name="_Toc515818703"/>
+      <w:bookmarkStart w:id="155" w:name="_Toc515818794"/>
+      <w:bookmarkStart w:id="156" w:name="_Toc515897941"/>
       <w:bookmarkEnd w:id="147"/>
       <w:bookmarkEnd w:id="148"/>
       <w:bookmarkEnd w:id="149"/>
+      <w:bookmarkEnd w:id="150"/>
+      <w:bookmarkEnd w:id="151"/>
+      <w:bookmarkEnd w:id="152"/>
+      <w:bookmarkEnd w:id="153"/>
+      <w:bookmarkEnd w:id="154"/>
+      <w:bookmarkEnd w:id="155"/>
+      <w:bookmarkEnd w:id="156"/>
     </w:p>
     <w:p>
       <w:pPr>
@@ -21382,24 +21569,26 @@
           <w:lang w:val="es-ES"/>
         </w:rPr>
       </w:pPr>
-      <w:bookmarkStart w:id="150" w:name="_Toc514400443"/>
-      <w:bookmarkStart w:id="151" w:name="_Toc514747179"/>
-      <w:bookmarkStart w:id="152" w:name="_Toc514747281"/>
-      <w:bookmarkStart w:id="153" w:name="_Toc514795940"/>
-      <w:bookmarkStart w:id="154" w:name="_Toc515785199"/>
-      <w:bookmarkStart w:id="155" w:name="_Toc515814307"/>
-      <w:bookmarkStart w:id="156" w:name="_Toc515814417"/>
-      <w:bookmarkStart w:id="157" w:name="_Toc515818704"/>
-      <w:bookmarkStart w:id="158" w:name="_Toc515818795"/>
-      <w:bookmarkEnd w:id="150"/>
-      <w:bookmarkEnd w:id="151"/>
-      <w:bookmarkEnd w:id="152"/>
-      <w:bookmarkEnd w:id="153"/>
-      <w:bookmarkEnd w:id="154"/>
-      <w:bookmarkEnd w:id="155"/>
-      <w:bookmarkEnd w:id="156"/>
+      <w:bookmarkStart w:id="157" w:name="_Toc514400443"/>
+      <w:bookmarkStart w:id="158" w:name="_Toc514747179"/>
+      <w:bookmarkStart w:id="159" w:name="_Toc514747281"/>
+      <w:bookmarkStart w:id="160" w:name="_Toc514795940"/>
+      <w:bookmarkStart w:id="161" w:name="_Toc515785199"/>
+      <w:bookmarkStart w:id="162" w:name="_Toc515814307"/>
+      <w:bookmarkStart w:id="163" w:name="_Toc515814417"/>
+      <w:bookmarkStart w:id="164" w:name="_Toc515818704"/>
+      <w:bookmarkStart w:id="165" w:name="_Toc515818795"/>
+      <w:bookmarkStart w:id="166" w:name="_Toc515897942"/>
       <w:bookmarkEnd w:id="157"/>
       <w:bookmarkEnd w:id="158"/>
+      <w:bookmarkEnd w:id="159"/>
+      <w:bookmarkEnd w:id="160"/>
+      <w:bookmarkEnd w:id="161"/>
+      <w:bookmarkEnd w:id="162"/>
+      <w:bookmarkEnd w:id="163"/>
+      <w:bookmarkEnd w:id="164"/>
+      <w:bookmarkEnd w:id="165"/>
+      <w:bookmarkEnd w:id="166"/>
     </w:p>
     <w:p>
       <w:pPr>
@@ -21420,53 +21609,17 @@
           <w:lang w:val="es-ES"/>
         </w:rPr>
       </w:pPr>
-      <w:bookmarkStart w:id="159" w:name="_Toc514400444"/>
-      <w:bookmarkStart w:id="160" w:name="_Toc514747180"/>
-      <w:bookmarkStart w:id="161" w:name="_Toc514747282"/>
-      <w:bookmarkStart w:id="162" w:name="_Toc514795941"/>
-      <w:bookmarkStart w:id="163" w:name="_Toc515785200"/>
-      <w:bookmarkStart w:id="164" w:name="_Toc515814308"/>
-      <w:bookmarkStart w:id="165" w:name="_Toc515814418"/>
-      <w:bookmarkStart w:id="166" w:name="_Toc515818705"/>
-      <w:bookmarkStart w:id="167" w:name="_Toc515818796"/>
-      <w:bookmarkEnd w:id="159"/>
-      <w:bookmarkEnd w:id="160"/>
-      <w:bookmarkEnd w:id="161"/>
-      <w:bookmarkEnd w:id="162"/>
-      <w:bookmarkEnd w:id="163"/>
-      <w:bookmarkEnd w:id="164"/>
-      <w:bookmarkEnd w:id="165"/>
-      <w:bookmarkEnd w:id="166"/>
+      <w:bookmarkStart w:id="167" w:name="_Toc514400444"/>
+      <w:bookmarkStart w:id="168" w:name="_Toc514747180"/>
+      <w:bookmarkStart w:id="169" w:name="_Toc514747282"/>
+      <w:bookmarkStart w:id="170" w:name="_Toc514795941"/>
+      <w:bookmarkStart w:id="171" w:name="_Toc515785200"/>
+      <w:bookmarkStart w:id="172" w:name="_Toc515814308"/>
+      <w:bookmarkStart w:id="173" w:name="_Toc515814418"/>
+      <w:bookmarkStart w:id="174" w:name="_Toc515818705"/>
+      <w:bookmarkStart w:id="175" w:name="_Toc515818796"/>
+      <w:bookmarkStart w:id="176" w:name="_Toc515897943"/>
       <w:bookmarkEnd w:id="167"/>
-    </w:p>
-    <w:p>
-      <w:pPr>
-        <w:pStyle w:val="Prrafodelista"/>
-        <w:numPr>
-          <w:ilvl w:val="1"/>
-          <w:numId w:val="25"/>
-        </w:numPr>
-        <w:spacing w:line="480" w:lineRule="auto"/>
-        <w:jc w:val="both"/>
-        <w:outlineLvl w:val="2"/>
-        <w:rPr>
-          <w:rFonts w:ascii="Arial" w:eastAsiaTheme="majorEastAsia" w:hAnsi="Arial" w:cs="Arial"/>
-          <w:b/>
-          <w:vanish/>
-          <w:sz w:val="26"/>
-          <w:szCs w:val="26"/>
-          <w:lang w:val="es-ES"/>
-        </w:rPr>
-      </w:pPr>
-      <w:bookmarkStart w:id="168" w:name="_Toc514400445"/>
-      <w:bookmarkStart w:id="169" w:name="_Toc514747181"/>
-      <w:bookmarkStart w:id="170" w:name="_Toc514747283"/>
-      <w:bookmarkStart w:id="171" w:name="_Toc514795942"/>
-      <w:bookmarkStart w:id="172" w:name="_Toc515785201"/>
-      <w:bookmarkStart w:id="173" w:name="_Toc515814309"/>
-      <w:bookmarkStart w:id="174" w:name="_Toc515814419"/>
-      <w:bookmarkStart w:id="175" w:name="_Toc515818706"/>
-      <w:bookmarkStart w:id="176" w:name="_Toc515818797"/>
       <w:bookmarkEnd w:id="168"/>
       <w:bookmarkEnd w:id="169"/>
       <w:bookmarkEnd w:id="170"/>
@@ -21496,15 +21649,16 @@
           <w:lang w:val="es-ES"/>
         </w:rPr>
       </w:pPr>
-      <w:bookmarkStart w:id="177" w:name="_Toc514400446"/>
-      <w:bookmarkStart w:id="178" w:name="_Toc514747182"/>
-      <w:bookmarkStart w:id="179" w:name="_Toc514747284"/>
-      <w:bookmarkStart w:id="180" w:name="_Toc514795943"/>
-      <w:bookmarkStart w:id="181" w:name="_Toc515785202"/>
-      <w:bookmarkStart w:id="182" w:name="_Toc515814310"/>
-      <w:bookmarkStart w:id="183" w:name="_Toc515814420"/>
-      <w:bookmarkStart w:id="184" w:name="_Toc515818707"/>
-      <w:bookmarkStart w:id="185" w:name="_Toc515818798"/>
+      <w:bookmarkStart w:id="177" w:name="_Toc514400445"/>
+      <w:bookmarkStart w:id="178" w:name="_Toc514747181"/>
+      <w:bookmarkStart w:id="179" w:name="_Toc514747283"/>
+      <w:bookmarkStart w:id="180" w:name="_Toc514795942"/>
+      <w:bookmarkStart w:id="181" w:name="_Toc515785201"/>
+      <w:bookmarkStart w:id="182" w:name="_Toc515814309"/>
+      <w:bookmarkStart w:id="183" w:name="_Toc515814419"/>
+      <w:bookmarkStart w:id="184" w:name="_Toc515818706"/>
+      <w:bookmarkStart w:id="185" w:name="_Toc515818797"/>
+      <w:bookmarkStart w:id="186" w:name="_Toc515897944"/>
       <w:bookmarkEnd w:id="177"/>
       <w:bookmarkEnd w:id="178"/>
       <w:bookmarkEnd w:id="179"/>
@@ -21514,6 +21668,7 @@
       <w:bookmarkEnd w:id="183"/>
       <w:bookmarkEnd w:id="184"/>
       <w:bookmarkEnd w:id="185"/>
+      <w:bookmarkEnd w:id="186"/>
     </w:p>
     <w:p>
       <w:pPr>
@@ -21534,16 +21689,16 @@
           <w:lang w:val="es-ES"/>
         </w:rPr>
       </w:pPr>
-      <w:bookmarkStart w:id="186" w:name="_Toc514400447"/>
-      <w:bookmarkStart w:id="187" w:name="_Toc514747183"/>
-      <w:bookmarkStart w:id="188" w:name="_Toc514747285"/>
-      <w:bookmarkStart w:id="189" w:name="_Toc514795944"/>
-      <w:bookmarkStart w:id="190" w:name="_Toc515785203"/>
-      <w:bookmarkStart w:id="191" w:name="_Toc515814311"/>
-      <w:bookmarkStart w:id="192" w:name="_Toc515814421"/>
-      <w:bookmarkStart w:id="193" w:name="_Toc515818708"/>
-      <w:bookmarkStart w:id="194" w:name="_Toc515818799"/>
-      <w:bookmarkEnd w:id="186"/>
+      <w:bookmarkStart w:id="187" w:name="_Toc514400446"/>
+      <w:bookmarkStart w:id="188" w:name="_Toc514747182"/>
+      <w:bookmarkStart w:id="189" w:name="_Toc514747284"/>
+      <w:bookmarkStart w:id="190" w:name="_Toc514795943"/>
+      <w:bookmarkStart w:id="191" w:name="_Toc515785202"/>
+      <w:bookmarkStart w:id="192" w:name="_Toc515814310"/>
+      <w:bookmarkStart w:id="193" w:name="_Toc515814420"/>
+      <w:bookmarkStart w:id="194" w:name="_Toc515818707"/>
+      <w:bookmarkStart w:id="195" w:name="_Toc515818798"/>
+      <w:bookmarkStart w:id="196" w:name="_Toc515897945"/>
       <w:bookmarkEnd w:id="187"/>
       <w:bookmarkEnd w:id="188"/>
       <w:bookmarkEnd w:id="189"/>
@@ -21552,6 +21707,48 @@
       <w:bookmarkEnd w:id="192"/>
       <w:bookmarkEnd w:id="193"/>
       <w:bookmarkEnd w:id="194"/>
+      <w:bookmarkEnd w:id="195"/>
+      <w:bookmarkEnd w:id="196"/>
+    </w:p>
+    <w:p>
+      <w:pPr>
+        <w:pStyle w:val="Prrafodelista"/>
+        <w:numPr>
+          <w:ilvl w:val="1"/>
+          <w:numId w:val="25"/>
+        </w:numPr>
+        <w:spacing w:line="480" w:lineRule="auto"/>
+        <w:jc w:val="both"/>
+        <w:outlineLvl w:val="2"/>
+        <w:rPr>
+          <w:rFonts w:ascii="Arial" w:eastAsiaTheme="majorEastAsia" w:hAnsi="Arial" w:cs="Arial"/>
+          <w:b/>
+          <w:vanish/>
+          <w:sz w:val="26"/>
+          <w:szCs w:val="26"/>
+          <w:lang w:val="es-ES"/>
+        </w:rPr>
+      </w:pPr>
+      <w:bookmarkStart w:id="197" w:name="_Toc514400447"/>
+      <w:bookmarkStart w:id="198" w:name="_Toc514747183"/>
+      <w:bookmarkStart w:id="199" w:name="_Toc514747285"/>
+      <w:bookmarkStart w:id="200" w:name="_Toc514795944"/>
+      <w:bookmarkStart w:id="201" w:name="_Toc515785203"/>
+      <w:bookmarkStart w:id="202" w:name="_Toc515814311"/>
+      <w:bookmarkStart w:id="203" w:name="_Toc515814421"/>
+      <w:bookmarkStart w:id="204" w:name="_Toc515818708"/>
+      <w:bookmarkStart w:id="205" w:name="_Toc515818799"/>
+      <w:bookmarkStart w:id="206" w:name="_Toc515897946"/>
+      <w:bookmarkEnd w:id="197"/>
+      <w:bookmarkEnd w:id="198"/>
+      <w:bookmarkEnd w:id="199"/>
+      <w:bookmarkEnd w:id="200"/>
+      <w:bookmarkEnd w:id="201"/>
+      <w:bookmarkEnd w:id="202"/>
+      <w:bookmarkEnd w:id="203"/>
+      <w:bookmarkEnd w:id="204"/>
+      <w:bookmarkEnd w:id="205"/>
+      <w:bookmarkEnd w:id="206"/>
     </w:p>
     <w:p>
       <w:pPr>
@@ -21571,7 +21768,7 @@
           <w:lang w:val="es-ES"/>
         </w:rPr>
       </w:pPr>
-      <w:bookmarkStart w:id="195" w:name="_Toc515818800"/>
+      <w:bookmarkStart w:id="207" w:name="_Toc515897947"/>
       <w:r>
         <w:rPr>
           <w:rFonts w:ascii="Arial" w:eastAsiaTheme="majorEastAsia" w:hAnsi="Arial" w:cs="Arial"/>
@@ -21582,7 +21779,7 @@
         </w:rPr>
         <w:t>Módulo de seguridad</w:t>
       </w:r>
-      <w:bookmarkEnd w:id="195"/>
+      <w:bookmarkEnd w:id="207"/>
     </w:p>
     <w:p>
       <w:pPr>
@@ -21689,25 +21886,6 @@
           <w:lang w:val="es-ES"/>
         </w:rPr>
         <w:t xml:space="preserve"> y </w:t>
-      </w:r>
-      <w:r>
-        <w:rPr>
-          <w:rFonts w:ascii="Arial" w:eastAsiaTheme="majorEastAsia" w:hAnsi="Arial" w:cs="Arial"/>
-          <w:strike/>
-          <w:sz w:val="24"/>
-          <w:szCs w:val="24"/>
-          <w:lang w:val="es-ES"/>
-        </w:rPr>
-        <w:t>los roles</w:t>
-      </w:r>
-      <w:r>
-        <w:rPr>
-          <w:rFonts w:ascii="Arial" w:eastAsiaTheme="majorEastAsia" w:hAnsi="Arial" w:cs="Arial"/>
-          <w:sz w:val="24"/>
-          <w:szCs w:val="24"/>
-          <w:lang w:val="es-ES"/>
-        </w:rPr>
-        <w:t xml:space="preserve"> </w:t>
       </w:r>
       <w:r>
         <w:rPr>
@@ -22218,7 +22396,7 @@
           <w:lang w:val="es-ES"/>
         </w:rPr>
       </w:pPr>
-      <w:bookmarkStart w:id="196" w:name="_Toc515818801"/>
+      <w:bookmarkStart w:id="208" w:name="_Toc515897948"/>
       <w:r>
         <w:rPr>
           <w:rFonts w:ascii="Arial" w:eastAsiaTheme="majorEastAsia" w:hAnsi="Arial" w:cs="Arial"/>
@@ -22230,7 +22408,7 @@
         <w:lastRenderedPageBreak/>
         <w:t>Módulo de catálogo de productos</w:t>
       </w:r>
-      <w:bookmarkEnd w:id="196"/>
+      <w:bookmarkEnd w:id="208"/>
     </w:p>
     <w:p>
       <w:pPr>
@@ -22825,7 +23003,7 @@
           <w:lang w:val="es-ES"/>
         </w:rPr>
       </w:pPr>
-      <w:bookmarkStart w:id="197" w:name="_Toc515818802"/>
+      <w:bookmarkStart w:id="209" w:name="_Toc515897949"/>
       <w:r>
         <w:rPr>
           <w:rFonts w:ascii="Arial" w:eastAsiaTheme="majorEastAsia" w:hAnsi="Arial" w:cs="Arial"/>
@@ -22836,7 +23014,7 @@
         </w:rPr>
         <w:t>Módulo de gestión de clientes</w:t>
       </w:r>
-      <w:bookmarkEnd w:id="197"/>
+      <w:bookmarkEnd w:id="209"/>
     </w:p>
     <w:p>
       <w:pPr>
@@ -23089,7 +23267,7 @@
           <w:lang w:val="es-ES"/>
         </w:rPr>
       </w:pPr>
-      <w:bookmarkStart w:id="198" w:name="_Toc515818803"/>
+      <w:bookmarkStart w:id="210" w:name="_Toc515897950"/>
       <w:r>
         <w:rPr>
           <w:rFonts w:ascii="Arial" w:eastAsiaTheme="majorEastAsia" w:hAnsi="Arial" w:cs="Arial"/>
@@ -23100,7 +23278,7 @@
         </w:rPr>
         <w:t>Módulo de presupuesto</w:t>
       </w:r>
-      <w:bookmarkEnd w:id="198"/>
+      <w:bookmarkEnd w:id="210"/>
     </w:p>
     <w:p>
       <w:pPr>
@@ -23371,7 +23549,7 @@
           <w:lang w:val="es-ES"/>
         </w:rPr>
       </w:pPr>
-      <w:bookmarkStart w:id="199" w:name="_Toc515818804"/>
+      <w:bookmarkStart w:id="211" w:name="_Toc515897951"/>
       <w:r>
         <w:rPr>
           <w:rFonts w:ascii="Arial" w:eastAsiaTheme="majorEastAsia" w:hAnsi="Arial" w:cs="Arial"/>
@@ -23382,7 +23560,7 @@
         </w:rPr>
         <w:t>Módulo de gestión de ventas</w:t>
       </w:r>
-      <w:bookmarkEnd w:id="199"/>
+      <w:bookmarkEnd w:id="211"/>
     </w:p>
     <w:p>
       <w:pPr>
@@ -23721,7 +23899,7 @@
           <w:lang w:val="es-ES"/>
         </w:rPr>
       </w:pPr>
-      <w:bookmarkStart w:id="200" w:name="_Toc515818805"/>
+      <w:bookmarkStart w:id="212" w:name="_Toc515897952"/>
       <w:r>
         <w:rPr>
           <w:rFonts w:ascii="Arial" w:eastAsiaTheme="majorEastAsia" w:hAnsi="Arial" w:cs="Arial"/>
@@ -23732,7 +23910,7 @@
         </w:rPr>
         <w:t>Módulo gestión de solicitud de cambio o devolución</w:t>
       </w:r>
-      <w:bookmarkEnd w:id="200"/>
+      <w:bookmarkEnd w:id="212"/>
     </w:p>
     <w:p>
       <w:pPr>
@@ -23976,7 +24154,7 @@
           <w:lang w:val="es-ES"/>
         </w:rPr>
       </w:pPr>
-      <w:bookmarkStart w:id="201" w:name="_Toc515818806"/>
+      <w:bookmarkStart w:id="213" w:name="_Toc515897953"/>
       <w:r>
         <w:rPr>
           <w:rFonts w:ascii="Arial" w:eastAsiaTheme="majorEastAsia" w:hAnsi="Arial" w:cs="Arial"/>
@@ -23987,7 +24165,7 @@
         </w:rPr>
         <w:t>Módulo de reportes</w:t>
       </w:r>
-      <w:bookmarkEnd w:id="201"/>
+      <w:bookmarkEnd w:id="213"/>
     </w:p>
     <w:p>
       <w:pPr>
@@ -24029,7 +24207,7 @@
           <w:lang w:val="es-ES"/>
         </w:rPr>
       </w:pPr>
-      <w:bookmarkStart w:id="202" w:name="_Toc515818807"/>
+      <w:bookmarkStart w:id="214" w:name="_Toc515897954"/>
       <w:r>
         <w:rPr>
           <w:rFonts w:ascii="Arial" w:eastAsiaTheme="majorEastAsia" w:hAnsi="Arial" w:cs="Arial"/>
@@ -24040,7 +24218,7 @@
         </w:rPr>
         <w:t>Reporte de clientes</w:t>
       </w:r>
-      <w:bookmarkEnd w:id="202"/>
+      <w:bookmarkEnd w:id="214"/>
     </w:p>
     <w:p>
       <w:pPr>
@@ -24195,7 +24373,7 @@
           <w:lang w:val="es-ES"/>
         </w:rPr>
       </w:pPr>
-      <w:bookmarkStart w:id="203" w:name="_Toc515818808"/>
+      <w:bookmarkStart w:id="215" w:name="_Toc515897955"/>
       <w:r>
         <w:rPr>
           <w:rFonts w:ascii="Arial" w:eastAsiaTheme="majorEastAsia" w:hAnsi="Arial" w:cs="Arial"/>
@@ -24206,7 +24384,7 @@
         </w:rPr>
         <w:t>Reporte de Solicitudes de cambio o devolución</w:t>
       </w:r>
-      <w:bookmarkEnd w:id="203"/>
+      <w:bookmarkEnd w:id="215"/>
     </w:p>
     <w:p>
       <w:pPr>
@@ -24352,7 +24530,7 @@
           <w:lang w:val="es-ES"/>
         </w:rPr>
       </w:pPr>
-      <w:bookmarkStart w:id="204" w:name="_Toc515818809"/>
+      <w:bookmarkStart w:id="216" w:name="_Toc515897956"/>
       <w:r>
         <w:rPr>
           <w:rFonts w:ascii="Arial" w:eastAsiaTheme="majorEastAsia" w:hAnsi="Arial" w:cs="Arial"/>
@@ -24363,7 +24541,199 @@
         </w:rPr>
         <w:t>Reporte de Ventas</w:t>
       </w:r>
-      <w:bookmarkEnd w:id="204"/>
+      <w:bookmarkStart w:id="217" w:name="_Toc515897957"/>
+      <w:bookmarkEnd w:id="216"/>
+    </w:p>
+    <w:p>
+      <w:pPr>
+        <w:spacing w:line="480" w:lineRule="auto"/>
+        <w:ind w:firstLine="708"/>
+        <w:jc w:val="both"/>
+        <w:outlineLvl w:val="2"/>
+        <w:rPr>
+          <w:rFonts w:ascii="Arial" w:eastAsiaTheme="majorEastAsia" w:hAnsi="Arial" w:cs="Arial"/>
+          <w:sz w:val="24"/>
+          <w:szCs w:val="24"/>
+          <w:lang w:val="es-ES"/>
+        </w:rPr>
+      </w:pPr>
+      <w:r>
+        <w:rPr>
+          <w:rFonts w:ascii="Arial" w:eastAsiaTheme="majorEastAsia" w:hAnsi="Arial" w:cs="Arial"/>
+          <w:sz w:val="24"/>
+          <w:szCs w:val="24"/>
+          <w:lang w:val="es-ES"/>
+        </w:rPr>
+        <w:t xml:space="preserve">Este reporte cuenta con una interfaz sencilla en la cual los usuarios del sistema podrán ver una primera página en la </w:t>
+      </w:r>
+      <w:r>
+        <w:rPr>
+          <w:rFonts w:ascii="Arial" w:eastAsiaTheme="majorEastAsia" w:hAnsi="Arial" w:cs="Arial"/>
+          <w:sz w:val="24"/>
+          <w:szCs w:val="24"/>
+          <w:lang w:val="es-ES"/>
+        </w:rPr>
+        <w:t>que</w:t>
+      </w:r>
+      <w:r>
+        <w:rPr>
+          <w:rFonts w:ascii="Arial" w:eastAsiaTheme="majorEastAsia" w:hAnsi="Arial" w:cs="Arial"/>
+          <w:sz w:val="24"/>
+          <w:szCs w:val="24"/>
+          <w:lang w:val="es-ES"/>
+        </w:rPr>
+        <w:t xml:space="preserve"> deberán elegir el a</w:t>
+      </w:r>
+      <w:r>
+        <w:rPr>
+          <w:rFonts w:ascii="Arial" w:eastAsiaTheme="majorEastAsia" w:hAnsi="Arial" w:cs="Arial"/>
+          <w:sz w:val="24"/>
+          <w:szCs w:val="24"/>
+        </w:rPr>
+        <w:t xml:space="preserve">ño y el mes del cual desean tener información, al presionar el botón de “Calcular”  se cargará la información del mes seleccionado, se </w:t>
+      </w:r>
+      <w:r>
+        <w:rPr>
+          <w:rFonts w:ascii="Arial" w:eastAsiaTheme="majorEastAsia" w:hAnsi="Arial" w:cs="Arial"/>
+          <w:sz w:val="24"/>
+          <w:szCs w:val="24"/>
+          <w:lang w:val="es-ES"/>
+        </w:rPr>
+        <w:t xml:space="preserve">podrá ver un gráfico de torta que provee información sobre </w:t>
+      </w:r>
+      <w:r>
+        <w:rPr>
+          <w:rFonts w:ascii="Arial" w:eastAsiaTheme="majorEastAsia" w:hAnsi="Arial" w:cs="Arial"/>
+          <w:sz w:val="24"/>
+          <w:szCs w:val="24"/>
+          <w:lang w:val="es-ES"/>
+        </w:rPr>
+        <w:t xml:space="preserve">la </w:t>
+      </w:r>
+      <w:r>
+        <w:rPr>
+          <w:rFonts w:ascii="Arial" w:eastAsiaTheme="majorEastAsia" w:hAnsi="Arial" w:cs="Arial"/>
+          <w:sz w:val="24"/>
+          <w:szCs w:val="24"/>
+          <w:lang w:val="es-ES"/>
+        </w:rPr>
+        <w:t xml:space="preserve">“Cantidad de productos vendidos en el mes”, este gráfico asocia  la cantidad de productos que se  han vendido de un tipo en </w:t>
+      </w:r>
+      <w:r>
+        <w:rPr>
+          <w:rFonts w:ascii="Arial" w:eastAsiaTheme="majorEastAsia" w:hAnsi="Arial" w:cs="Arial"/>
+          <w:sz w:val="24"/>
+          <w:szCs w:val="24"/>
+          <w:lang w:val="es-ES"/>
+        </w:rPr>
+        <w:lastRenderedPageBreak/>
+        <w:t>específico</w:t>
+      </w:r>
+      <w:r>
+        <w:rPr>
+          <w:rFonts w:ascii="Arial" w:eastAsiaTheme="majorEastAsia" w:hAnsi="Arial" w:cs="Arial"/>
+          <w:sz w:val="24"/>
+          <w:szCs w:val="24"/>
+          <w:lang w:val="es-ES"/>
+        </w:rPr>
+        <w:t xml:space="preserve">, el segundo gráfico provee información sobre </w:t>
+      </w:r>
+      <w:r>
+        <w:rPr>
+          <w:rFonts w:ascii="Arial" w:eastAsiaTheme="majorEastAsia" w:hAnsi="Arial" w:cs="Arial"/>
+          <w:sz w:val="24"/>
+          <w:szCs w:val="24"/>
+          <w:lang w:val="es-ES"/>
+        </w:rPr>
+        <w:t xml:space="preserve">la </w:t>
+      </w:r>
+      <w:r>
+        <w:rPr>
+          <w:rFonts w:ascii="Arial" w:eastAsiaTheme="majorEastAsia" w:hAnsi="Arial" w:cs="Arial"/>
+          <w:sz w:val="24"/>
+          <w:szCs w:val="24"/>
+          <w:lang w:val="es-ES"/>
+        </w:rPr>
+        <w:t xml:space="preserve">“Cantidad de ingreso en dólares por producto en el mes”, este gráfico asocia la cantidad de ingreso que produjo </w:t>
+      </w:r>
+      <w:r>
+        <w:rPr>
+          <w:rFonts w:ascii="Arial" w:eastAsiaTheme="majorEastAsia" w:hAnsi="Arial" w:cs="Arial"/>
+          <w:sz w:val="24"/>
+          <w:szCs w:val="24"/>
+          <w:lang w:val="es-ES"/>
+        </w:rPr>
+        <w:t xml:space="preserve">el producto </w:t>
+      </w:r>
+      <w:r>
+        <w:rPr>
+          <w:rFonts w:ascii="Arial" w:eastAsiaTheme="majorEastAsia" w:hAnsi="Arial" w:cs="Arial"/>
+          <w:sz w:val="24"/>
+          <w:szCs w:val="24"/>
+          <w:lang w:val="es-ES"/>
+        </w:rPr>
+        <w:t>en ese mes, los gráficos son  subdivididos dándole una mayor porción a aquel producto con mayor cantidad y una menor al producto con menos</w:t>
+      </w:r>
+      <w:r>
+        <w:rPr>
+          <w:rFonts w:ascii="Arial" w:eastAsiaTheme="majorEastAsia" w:hAnsi="Arial" w:cs="Arial"/>
+          <w:sz w:val="24"/>
+          <w:szCs w:val="24"/>
+          <w:lang w:val="es-ES"/>
+        </w:rPr>
+        <w:t xml:space="preserve"> cantidad</w:t>
+      </w:r>
+      <w:r>
+        <w:rPr>
+          <w:rFonts w:ascii="Arial" w:eastAsiaTheme="majorEastAsia" w:hAnsi="Arial" w:cs="Arial"/>
+          <w:sz w:val="24"/>
+          <w:szCs w:val="24"/>
+          <w:lang w:val="es-ES"/>
+        </w:rPr>
+        <w:t>.</w:t>
+      </w:r>
+      <w:r>
+        <w:rPr>
+          <w:rFonts w:ascii="Arial" w:eastAsiaTheme="majorEastAsia" w:hAnsi="Arial" w:cs="Arial"/>
+          <w:sz w:val="24"/>
+          <w:szCs w:val="24"/>
+          <w:lang w:val="es-ES"/>
+        </w:rPr>
+        <w:t xml:space="preserve"> Adicionalmente, el reporte da información del ingreso mensual en dólares que se produjo, así como una lista de todas las ventas realizadas en dicho mes, en la cual podrán tener acceso a cada una de las ventas a través del botón “Ver detalle”. </w:t>
+      </w:r>
+    </w:p>
+    <w:p>
+      <w:pPr>
+        <w:spacing w:line="480" w:lineRule="auto"/>
+        <w:ind w:firstLine="708"/>
+        <w:jc w:val="both"/>
+        <w:outlineLvl w:val="2"/>
+        <w:rPr>
+          <w:rFonts w:ascii="Arial" w:eastAsiaTheme="majorEastAsia" w:hAnsi="Arial" w:cs="Arial"/>
+          <w:b/>
+          <w:sz w:val="26"/>
+          <w:szCs w:val="26"/>
+          <w:lang w:val="es-ES"/>
+        </w:rPr>
+      </w:pPr>
+      <w:r>
+        <w:rPr>
+          <w:rFonts w:ascii="Arial" w:eastAsiaTheme="majorEastAsia" w:hAnsi="Arial" w:cs="Arial"/>
+          <w:sz w:val="24"/>
+          <w:szCs w:val="24"/>
+          <w:lang w:val="es-ES"/>
+        </w:rPr>
+        <w:t>Además, el usuario puede acceder a la información semanal de cada mes, el sistema cuenta con un campo el cual permite elegir al usuario la semana del mes a la cual desea acceder. La información que provee el reporte semanal es equivalente a la del mes, es decir, el reporte mostrara información sobre “Cantidad de productos vendidos en la semana” e “Ingreso en dólares por producto en la semana”</w:t>
+      </w:r>
+      <w:r>
+        <w:rPr>
+          <w:rFonts w:ascii="Arial" w:eastAsiaTheme="majorEastAsia" w:hAnsi="Arial" w:cs="Arial"/>
+          <w:sz w:val="24"/>
+          <w:szCs w:val="24"/>
+          <w:lang w:val="es-ES"/>
+        </w:rPr>
+        <w:t xml:space="preserve"> el cual se ven reflejados en un gráfico cada uno con las mismas características que los explicados anteriormente, contiene la lista las ventas y el ingreso en dólares de la semana.</w:t>
+      </w:r>
     </w:p>
     <w:p>
       <w:pPr>
@@ -24383,7 +24753,6 @@
           <w:lang w:val="es-ES"/>
         </w:rPr>
       </w:pPr>
-      <w:bookmarkStart w:id="205" w:name="_Toc515818810"/>
       <w:r>
         <w:rPr>
           <w:rFonts w:ascii="Arial" w:eastAsiaTheme="majorEastAsia" w:hAnsi="Arial" w:cs="Arial"/>
@@ -24394,7 +24763,7 @@
         </w:rPr>
         <w:t>Reportes de Stock</w:t>
       </w:r>
-      <w:bookmarkEnd w:id="205"/>
+      <w:bookmarkEnd w:id="217"/>
     </w:p>
     <w:p>
       <w:pPr>
@@ -24414,7 +24783,7 @@
           <w:lang w:val="es-ES"/>
         </w:rPr>
       </w:pPr>
-      <w:bookmarkStart w:id="206" w:name="_Toc515818811"/>
+      <w:bookmarkStart w:id="218" w:name="_Toc515897958"/>
       <w:r>
         <w:rPr>
           <w:rFonts w:ascii="Arial" w:eastAsiaTheme="majorEastAsia" w:hAnsi="Arial" w:cs="Arial"/>
@@ -24425,7 +24794,138 @@
         </w:rPr>
         <w:t>Reportes de productos</w:t>
       </w:r>
-      <w:bookmarkEnd w:id="206"/>
+      <w:bookmarkEnd w:id="218"/>
+    </w:p>
+    <w:p>
+      <w:pPr>
+        <w:spacing w:line="480" w:lineRule="auto"/>
+        <w:ind w:firstLine="504"/>
+        <w:jc w:val="both"/>
+        <w:rPr>
+          <w:rFonts w:ascii="Arial" w:eastAsiaTheme="majorEastAsia" w:hAnsi="Arial" w:cs="Arial"/>
+          <w:sz w:val="24"/>
+          <w:szCs w:val="24"/>
+          <w:lang w:val="es-ES"/>
+        </w:rPr>
+      </w:pPr>
+      <w:r>
+        <w:rPr>
+          <w:rFonts w:ascii="Arial" w:eastAsiaTheme="majorEastAsia" w:hAnsi="Arial" w:cs="Arial"/>
+          <w:sz w:val="24"/>
+          <w:szCs w:val="24"/>
+          <w:lang w:val="es-ES"/>
+        </w:rPr>
+        <w:t>Este reporte cuenta con una interfaz sencilla en la cual los usuarios del sistema podrán ver dos listados de los productos divididos en computadoras</w:t>
+      </w:r>
+      <w:r>
+        <w:rPr>
+          <w:rFonts w:ascii="Arial" w:eastAsiaTheme="majorEastAsia" w:hAnsi="Arial" w:cs="Arial"/>
+          <w:sz w:val="24"/>
+          <w:szCs w:val="24"/>
+          <w:lang w:val="es-ES"/>
+        </w:rPr>
+        <w:t xml:space="preserve"> (izquierdo)</w:t>
+      </w:r>
+      <w:r>
+        <w:rPr>
+          <w:rFonts w:ascii="Arial" w:eastAsiaTheme="majorEastAsia" w:hAnsi="Arial" w:cs="Arial"/>
+          <w:sz w:val="24"/>
+          <w:szCs w:val="24"/>
+          <w:lang w:val="es-ES"/>
+        </w:rPr>
+        <w:t xml:space="preserve"> y artículos generales</w:t>
+      </w:r>
+      <w:r>
+        <w:rPr>
+          <w:rFonts w:ascii="Arial" w:eastAsiaTheme="majorEastAsia" w:hAnsi="Arial" w:cs="Arial"/>
+          <w:sz w:val="24"/>
+          <w:szCs w:val="24"/>
+          <w:lang w:val="es-ES"/>
+        </w:rPr>
+        <w:t xml:space="preserve"> (derecho)</w:t>
+      </w:r>
+      <w:r>
+        <w:rPr>
+          <w:rFonts w:ascii="Arial" w:eastAsiaTheme="majorEastAsia" w:hAnsi="Arial" w:cs="Arial"/>
+          <w:sz w:val="24"/>
+          <w:szCs w:val="24"/>
+          <w:lang w:val="es-ES"/>
+        </w:rPr>
+        <w:t xml:space="preserve">, cada uno de los listado posee </w:t>
+      </w:r>
+      <w:r>
+        <w:rPr>
+          <w:rFonts w:ascii="Arial" w:eastAsiaTheme="majorEastAsia" w:hAnsi="Arial" w:cs="Arial"/>
+          <w:sz w:val="24"/>
+          <w:szCs w:val="24"/>
+          <w:lang w:val="es-ES"/>
+        </w:rPr>
+        <w:lastRenderedPageBreak/>
+        <w:t>información básica de cada uno de los productos como lo es el código, marca, modelo, tipo, disponibilidad</w:t>
+      </w:r>
+      <w:r>
+        <w:rPr>
+          <w:rFonts w:ascii="Arial" w:eastAsiaTheme="majorEastAsia" w:hAnsi="Arial" w:cs="Arial"/>
+          <w:sz w:val="24"/>
+          <w:szCs w:val="24"/>
+          <w:lang w:val="es-ES"/>
+        </w:rPr>
+        <w:t xml:space="preserve"> (Vendido, Disponible)</w:t>
+      </w:r>
+      <w:r>
+        <w:rPr>
+          <w:rFonts w:ascii="Arial" w:eastAsiaTheme="majorEastAsia" w:hAnsi="Arial" w:cs="Arial"/>
+          <w:sz w:val="24"/>
+          <w:szCs w:val="24"/>
+          <w:lang w:val="es-ES"/>
+        </w:rPr>
+        <w:t xml:space="preserve">, en caso de ser una PC contiene los componentes </w:t>
+      </w:r>
+      <w:r>
+        <w:rPr>
+          <w:rFonts w:ascii="Arial" w:eastAsiaTheme="majorEastAsia" w:hAnsi="Arial" w:cs="Arial"/>
+          <w:sz w:val="24"/>
+          <w:szCs w:val="24"/>
+          <w:lang w:val="es-ES"/>
+        </w:rPr>
+        <w:t>d</w:t>
+      </w:r>
+      <w:r>
+        <w:rPr>
+          <w:rFonts w:ascii="Arial" w:eastAsiaTheme="majorEastAsia" w:hAnsi="Arial" w:cs="Arial"/>
+          <w:sz w:val="24"/>
+          <w:szCs w:val="24"/>
+          <w:lang w:val="es-ES"/>
+        </w:rPr>
+        <w:t xml:space="preserve">el cual se compone y en caso del artículo un campo que muestra el código de la PC a la cual </w:t>
+      </w:r>
+      <w:r>
+        <w:rPr>
+          <w:rFonts w:ascii="Arial" w:eastAsiaTheme="majorEastAsia" w:hAnsi="Arial" w:cs="Arial"/>
+          <w:sz w:val="24"/>
+          <w:szCs w:val="24"/>
+          <w:lang w:val="es-ES"/>
+        </w:rPr>
+        <w:t>está</w:t>
+      </w:r>
+      <w:r>
+        <w:rPr>
+          <w:rFonts w:ascii="Arial" w:eastAsiaTheme="majorEastAsia" w:hAnsi="Arial" w:cs="Arial"/>
+          <w:sz w:val="24"/>
+          <w:szCs w:val="24"/>
+          <w:lang w:val="es-ES"/>
+        </w:rPr>
+        <w:t xml:space="preserve"> incorporada. </w:t>
+      </w:r>
+      <w:r>
+        <w:rPr>
+          <w:rFonts w:ascii="Arial" w:eastAsiaTheme="majorEastAsia" w:hAnsi="Arial" w:cs="Arial"/>
+          <w:sz w:val="24"/>
+          <w:szCs w:val="24"/>
+          <w:lang w:val="es-ES"/>
+        </w:rPr>
+        <w:t>Además, los listados cuentan con un botón “Ver detalles” el cual le permite a los usuarios acceder a la información completa del producto deseado.</w:t>
+      </w:r>
     </w:p>
     <w:p>
       <w:pPr>
@@ -24445,7 +24945,7 @@
           <w:lang w:val="es-ES"/>
         </w:rPr>
       </w:pPr>
-      <w:bookmarkStart w:id="207" w:name="_Toc515818812"/>
+      <w:bookmarkStart w:id="219" w:name="_Toc515897959"/>
       <w:r>
         <w:rPr>
           <w:rFonts w:ascii="Arial" w:eastAsiaTheme="majorEastAsia" w:hAnsi="Arial" w:cs="Arial"/>
@@ -24466,7 +24966,7 @@
         </w:rPr>
         <w:t>s</w:t>
       </w:r>
-      <w:bookmarkEnd w:id="207"/>
+      <w:bookmarkEnd w:id="219"/>
     </w:p>
     <w:p>
       <w:pPr>
@@ -24481,7 +24981,7 @@
           <w:lang w:val="es-ES"/>
         </w:rPr>
       </w:pPr>
-      <w:bookmarkStart w:id="208" w:name="_Toc515818813"/>
+      <w:bookmarkStart w:id="220" w:name="_Toc515897960"/>
       <w:r>
         <w:rPr>
           <w:rFonts w:ascii="Arial" w:hAnsi="Arial" w:cs="Arial"/>
@@ -24492,7 +24992,7 @@
         </w:rPr>
         <w:t>Aporte Funcional</w:t>
       </w:r>
-      <w:bookmarkEnd w:id="208"/>
+      <w:bookmarkEnd w:id="220"/>
     </w:p>
     <w:p>
       <w:pPr>
@@ -24512,7 +25012,7 @@
           <w:lang w:val="es-ES"/>
         </w:rPr>
       </w:pPr>
-      <w:bookmarkStart w:id="209" w:name="_Toc515818814"/>
+      <w:bookmarkStart w:id="221" w:name="_Toc515897961"/>
       <w:r>
         <w:rPr>
           <w:rFonts w:ascii="Arial" w:eastAsiaTheme="majorEastAsia" w:hAnsi="Arial" w:cs="Arial"/>
@@ -24523,7 +25023,7 @@
         </w:rPr>
         <w:t>Rediseñar el proceso de gestión de ventas de la empresa Indatech C.A.</w:t>
       </w:r>
-      <w:bookmarkEnd w:id="209"/>
+      <w:bookmarkEnd w:id="221"/>
     </w:p>
     <w:p>
       <w:pPr>
@@ -24544,7 +25044,6 @@
           <w:szCs w:val="24"/>
           <w:lang w:val="es-ES"/>
         </w:rPr>
-        <w:lastRenderedPageBreak/>
         <w:t xml:space="preserve">Antiguamente, Indatech C.A. llevaba a cabo la gestión de ventas sin el apoyo de un sistema informático, esto </w:t>
       </w:r>
       <w:r>
@@ -24693,7 +25192,17 @@
           <w:szCs w:val="24"/>
           <w:lang w:val="es-ES"/>
         </w:rPr>
-        <w:t xml:space="preserve"> La cotización en algunos casos solo se proporcionaba vía telefónica sin ningún registro del mismo y en otros casos a través de correo electrónico.  </w:t>
+        <w:t xml:space="preserve"> La cotización en algunos casos solo </w:t>
+      </w:r>
+      <w:r>
+        <w:rPr>
+          <w:rFonts w:ascii="Arial" w:eastAsiaTheme="majorEastAsia" w:hAnsi="Arial" w:cs="Arial"/>
+          <w:sz w:val="24"/>
+          <w:szCs w:val="24"/>
+          <w:lang w:val="es-ES"/>
+        </w:rPr>
+        <w:lastRenderedPageBreak/>
+        <w:t xml:space="preserve">se proporcionaba vía telefónica sin ningún registro del mismo y en otros casos a través de correo electrónico.  </w:t>
       </w:r>
     </w:p>
     <w:p>
@@ -24778,17 +25287,7 @@
           <w:szCs w:val="24"/>
           <w:lang w:val="es-ES"/>
         </w:rPr>
-        <w:t xml:space="preserve">En caso de realizar la venta en la tienda física, el cliente deberá pagar los productos y luego se procede a </w:t>
-      </w:r>
-      <w:r>
-        <w:rPr>
-          <w:rFonts w:ascii="Arial" w:eastAsiaTheme="majorEastAsia" w:hAnsi="Arial" w:cs="Arial"/>
-          <w:sz w:val="24"/>
-          <w:szCs w:val="24"/>
-          <w:lang w:val="es-ES"/>
-        </w:rPr>
-        <w:lastRenderedPageBreak/>
-        <w:t>prepararlos y entregarlos</w:t>
+        <w:t>En caso de realizar la venta en la tienda física, el cliente deberá pagar los productos y luego se procede a prepararlos y entregarlos</w:t>
       </w:r>
       <w:r>
         <w:rPr>
@@ -24909,7 +25408,17 @@
           <w:szCs w:val="24"/>
           <w:lang w:val="es-ES"/>
         </w:rPr>
-        <w:t>Además, para el proceso de devolución o cambio de producto, los empleados no realizaban ningún registro de dicho proceso, los empleados solo verificaban si el producto estuviese funcionando correctamente, en caso de que el producto este cien por ciento funcional se podía aceptar la devolución, si no, la devolución no podía ser aceptada y en caso de el cambio de producto por garantía se procedía a verificar si la falla del producto era por mal uso del cliente o falla técnica, en caso de ser falla técnica el producto se cambiaba.</w:t>
+        <w:t xml:space="preserve">Además, para el proceso de devolución o cambio de producto, los empleados no realizaban ningún registro de dicho proceso, los empleados solo verificaban si el producto estuviese funcionando correctamente, en caso de que </w:t>
+      </w:r>
+      <w:r>
+        <w:rPr>
+          <w:rFonts w:ascii="Arial" w:eastAsiaTheme="majorEastAsia" w:hAnsi="Arial" w:cs="Arial"/>
+          <w:sz w:val="24"/>
+          <w:szCs w:val="24"/>
+          <w:lang w:val="es-ES"/>
+        </w:rPr>
+        <w:lastRenderedPageBreak/>
+        <w:t>el producto este cien por ciento funcional se podía aceptar la devolución, si no, la devolución no podía ser aceptada y en caso de el cambio de producto por garantía se procedía a verificar si la falla del producto era por mal uso del cliente o falla técnica, en caso de ser falla técnica el producto se cambiaba.</w:t>
       </w:r>
     </w:p>
     <w:p>
@@ -25026,17 +25535,7 @@
           <w:szCs w:val="24"/>
           <w:lang w:val="es-ES"/>
         </w:rPr>
-        <w:t xml:space="preserve">, con base en que los empleados ahora poseen la herramienta con  la capacidad de obtener en una </w:t>
-      </w:r>
-      <w:r>
-        <w:rPr>
-          <w:rFonts w:ascii="Arial" w:eastAsiaTheme="majorEastAsia" w:hAnsi="Arial" w:cs="Arial"/>
-          <w:sz w:val="24"/>
-          <w:szCs w:val="24"/>
-          <w:lang w:val="es-ES"/>
-        </w:rPr>
-        <w:lastRenderedPageBreak/>
-        <w:t xml:space="preserve">menor cantidad de tiempo el manejo de los procesos mencionados anteriormente, es decir, se </w:t>
+        <w:t xml:space="preserve">, con base en que los empleados ahora poseen la herramienta con  la capacidad de obtener en una menor cantidad de tiempo el manejo de los procesos mencionados anteriormente, es decir, se </w:t>
       </w:r>
       <w:r>
         <w:rPr>
@@ -25151,7 +25650,17 @@
           <w:szCs w:val="24"/>
           <w:lang w:val="es-ES"/>
         </w:rPr>
-        <w:t xml:space="preserve"> las ventas únicamente seleccionando al cliente y los códigos de cada producto,  una vez creada la venta, el usuario podrá realizar los registros de pagos necesarios</w:t>
+        <w:t xml:space="preserve"> las ventas únicamente seleccionando al cliente y los códigos de cada producto,  una vez creada la venta, el usuario podrá realizar </w:t>
+      </w:r>
+      <w:r>
+        <w:rPr>
+          <w:rFonts w:ascii="Arial" w:eastAsiaTheme="majorEastAsia" w:hAnsi="Arial" w:cs="Arial"/>
+          <w:sz w:val="24"/>
+          <w:szCs w:val="24"/>
+          <w:lang w:val="es-ES"/>
+        </w:rPr>
+        <w:lastRenderedPageBreak/>
+        <w:t>los registros de pagos necesarios</w:t>
       </w:r>
       <w:r>
         <w:rPr>
@@ -25230,7 +25739,6 @@
           <w:szCs w:val="24"/>
           <w:lang w:val="es-ES"/>
         </w:rPr>
-        <w:lastRenderedPageBreak/>
         <w:tab/>
         <w:t xml:space="preserve">Finalmente, se involucran a los clientes en el proceso de registro de pago o solicitud, los cuales a través del correo electrónico podrán realizar el envío de un archivo </w:t>
       </w:r>
@@ -25373,7 +25881,7 @@
           <w:lang w:val="es-ES"/>
         </w:rPr>
       </w:pPr>
-      <w:bookmarkStart w:id="210" w:name="_Toc515818815"/>
+      <w:bookmarkStart w:id="222" w:name="_Toc515897962"/>
       <w:r>
         <w:rPr>
           <w:rFonts w:ascii="Arial" w:hAnsi="Arial" w:cs="Arial"/>
@@ -25397,7 +25905,7 @@
         </w:rPr>
         <w:t xml:space="preserve"> – Resultados</w:t>
       </w:r>
-      <w:bookmarkEnd w:id="210"/>
+      <w:bookmarkEnd w:id="222"/>
     </w:p>
     <w:p>
       <w:pPr>
@@ -25447,7 +25955,7 @@
           <w:lang w:val="es-ES"/>
         </w:rPr>
       </w:pPr>
-      <w:bookmarkStart w:id="211" w:name="_Toc515818816"/>
+      <w:bookmarkStart w:id="223" w:name="_Toc515897963"/>
       <w:r>
         <w:rPr>
           <w:rFonts w:ascii="Arial" w:hAnsi="Arial" w:cs="Arial"/>
@@ -25471,7 +25979,7 @@
         </w:rPr>
         <w:t xml:space="preserve"> – Conclusiones y Recomendaciones</w:t>
       </w:r>
-      <w:bookmarkEnd w:id="211"/>
+      <w:bookmarkEnd w:id="223"/>
     </w:p>
     <w:p>
       <w:pPr>
@@ -25521,7 +26029,7 @@
           <w:lang w:val="es-ES"/>
         </w:rPr>
       </w:pPr>
-      <w:bookmarkStart w:id="212" w:name="_Toc515818817"/>
+      <w:bookmarkStart w:id="224" w:name="_Toc515897964"/>
       <w:r>
         <w:rPr>
           <w:rFonts w:ascii="Arial" w:hAnsi="Arial" w:cs="Arial"/>
@@ -25534,7 +26042,7 @@
         <w:lastRenderedPageBreak/>
         <w:t>Referencias Bibliográficas</w:t>
       </w:r>
-      <w:bookmarkEnd w:id="212"/>
+      <w:bookmarkEnd w:id="224"/>
     </w:p>
     <w:p>
       <w:pPr>
@@ -25584,7 +26092,7 @@
           <w:lang w:val="es-ES"/>
         </w:rPr>
       </w:pPr>
-      <w:bookmarkStart w:id="213" w:name="_Toc515818818"/>
+      <w:bookmarkStart w:id="225" w:name="_Toc515897965"/>
       <w:r>
         <w:rPr>
           <w:rFonts w:ascii="Arial" w:hAnsi="Arial" w:cs="Arial"/>
@@ -25597,7 +26105,7 @@
         <w:lastRenderedPageBreak/>
         <w:t>Apéndices</w:t>
       </w:r>
-      <w:bookmarkEnd w:id="213"/>
+      <w:bookmarkEnd w:id="225"/>
     </w:p>
     <w:sectPr>
       <w:footerReference w:type="first" r:id="rId30"/>
@@ -25610,27 +26118,6 @@
     </w:sectPr>
   </w:body>
 </w:document>
-</file>
-
-<file path=word/comments.xml><?xml version="1.0" encoding="utf-8"?>
-<w:comments xmlns:ve="http://schemas.openxmlformats.org/markup-compatibility/2006" xmlns:o="urn:schemas-microsoft-com:office:office" xmlns:r="http://schemas.openxmlformats.org/officeDocument/2006/relationships" xmlns:m="http://schemas.openxmlformats.org/officeDocument/2006/math" xmlns:v="urn:schemas-microsoft-com:vml" xmlns:wp="http://schemas.openxmlformats.org/drawingml/2006/wordprocessingDrawing" xmlns:w10="urn:schemas-microsoft-com:office:word" xmlns:w="http://schemas.openxmlformats.org/wordprocessingml/2006/main" xmlns:wne="http://schemas.microsoft.com/office/word/2006/wordml">
-  <w:comment w:id="24" w:author="DTI" w:date="2018-06-01T08:16:00Z" w:initials="DTI">
-    <w:p>
-      <w:pPr>
-        <w:pStyle w:val="Textocomentario"/>
-      </w:pPr>
-      <w:r>
-        <w:rPr>
-          <w:rStyle w:val="Refdecomentario"/>
-        </w:rPr>
-        <w:annotationRef/>
-      </w:r>
-      <w:r>
-        <w:t>Cambiar por Figura 1</w:t>
-      </w:r>
-    </w:p>
-  </w:comment>
-</w:comments>
 </file>
 
 <file path=word/endnotes.xml><?xml version="1.0" encoding="utf-8"?>
@@ -25676,12 +26163,31 @@
 
 <file path=word/footer2.xml><?xml version="1.0" encoding="utf-8"?>
 <w:ftr xmlns:ve="http://schemas.openxmlformats.org/markup-compatibility/2006" xmlns:o="urn:schemas-microsoft-com:office:office" xmlns:r="http://schemas.openxmlformats.org/officeDocument/2006/relationships" xmlns:m="http://schemas.openxmlformats.org/officeDocument/2006/math" xmlns:v="urn:schemas-microsoft-com:vml" xmlns:wp="http://schemas.openxmlformats.org/drawingml/2006/wordprocessingDrawing" xmlns:w10="urn:schemas-microsoft-com:office:word" xmlns:w="http://schemas.openxmlformats.org/wordprocessingml/2006/main" xmlns:wne="http://schemas.microsoft.com/office/word/2006/wordml">
-  <w:p>
-    <w:pPr>
-      <w:pStyle w:val="Piedepgina"/>
-      <w:jc w:val="center"/>
-    </w:pPr>
-  </w:p>
+  <w:sdt>
+    <w:sdtPr>
+      <w:id w:val="117872110"/>
+      <w:docPartObj>
+        <w:docPartGallery w:val="Page Numbers (Bottom of Page)"/>
+        <w:docPartUnique/>
+      </w:docPartObj>
+    </w:sdtPr>
+    <w:sdtContent>
+      <w:p>
+        <w:pPr>
+          <w:pStyle w:val="Piedepgina"/>
+          <w:jc w:val="center"/>
+        </w:pPr>
+        <w:fldSimple w:instr=" PAGE   \* MERGEFORMAT ">
+          <w:r>
+            <w:rPr>
+              <w:noProof/>
+            </w:rPr>
+            <w:t>59</w:t>
+          </w:r>
+        </w:fldSimple>
+      </w:p>
+    </w:sdtContent>
+  </w:sdt>
   <w:p>
     <w:pPr>
       <w:pStyle w:val="Piedepgina"/>
@@ -25694,7 +26200,7 @@
 <w:ftr xmlns:ve="http://schemas.openxmlformats.org/markup-compatibility/2006" xmlns:o="urn:schemas-microsoft-com:office:office" xmlns:r="http://schemas.openxmlformats.org/officeDocument/2006/relationships" xmlns:m="http://schemas.openxmlformats.org/officeDocument/2006/math" xmlns:v="urn:schemas-microsoft-com:vml" xmlns:wp="http://schemas.openxmlformats.org/drawingml/2006/wordprocessingDrawing" xmlns:w10="urn:schemas-microsoft-com:office:word" xmlns:w="http://schemas.openxmlformats.org/wordprocessingml/2006/main" xmlns:wne="http://schemas.microsoft.com/office/word/2006/wordml">
   <w:sdt>
     <w:sdtPr>
-      <w:id w:val="171049061"/>
+      <w:id w:val="37963136"/>
       <w:docPartObj>
         <w:docPartGallery w:val="Page Numbers (Bottom of Page)"/>
         <w:docPartUnique/>
@@ -28154,7 +28660,7 @@
   <w:abstractNum w:abstractNumId="20">
     <w:nsid w:val="39D42DF4"/>
     <w:multiLevelType w:val="hybridMultilevel"/>
-    <w:tmpl w:val="6944D76E"/>
+    <w:tmpl w:val="20ACB156"/>
     <w:lvl w:ilvl="0" w:tplc="200A000F">
       <w:start w:val="1"/>
       <w:numFmt w:val="decimal"/>
@@ -30469,7 +30975,7 @@
 </file>
 
 <file path=customXml/itemProps1.xml><?xml version="1.0" encoding="utf-8"?>
-<ds:datastoreItem xmlns:ds="http://schemas.openxmlformats.org/officeDocument/2006/customXml" ds:itemID="{D2907F61-7449-475D-9E17-C272BC799DE0}">
+<ds:datastoreItem xmlns:ds="http://schemas.openxmlformats.org/officeDocument/2006/customXml" ds:itemID="{F8CF4972-3EB5-4A74-B894-E38325B2AFF8}">
   <ds:schemaRefs>
     <ds:schemaRef ds:uri="http://schemas.openxmlformats.org/officeDocument/2006/bibliography"/>
   </ds:schemaRefs>

</xml_diff>